<commit_message>
Update SRS: insert sequence diagrams
</commit_message>
<xml_diff>
--- a/doc/제출용/ShareTaxi SRS.docx
+++ b/doc/제출용/ShareTaxi SRS.docx
@@ -1097,7 +1097,7 @@
             <w:pPr>
               <w:ind w:firstLineChars="200" w:firstLine="440"/>
               <w:rPr>
-                <w:rFonts w:eastAsiaTheme="minorHAnsi" w:hint="eastAsia"/>
+                <w:rFonts w:eastAsiaTheme="minorHAnsi"/>
                 <w:sz w:val="22"/>
               </w:rPr>
             </w:pPr>
@@ -1226,8 +1226,6 @@
               </w:rPr>
               <w:t xml:space="preserve"> </w:t>
             </w:r>
-            <w:bookmarkStart w:id="0" w:name="_GoBack"/>
-            <w:bookmarkEnd w:id="0"/>
           </w:p>
           <w:p>
             <w:pPr>
@@ -1502,6 +1500,114 @@
               </w:rPr>
               <w:t xml:space="preserve">. Use cases </w:t>
             </w:r>
+            <w:bookmarkStart w:id="0" w:name="_GoBack"/>
+            <w:bookmarkEnd w:id="0"/>
+          </w:p>
+          <w:p>
+            <w:pPr>
+              <w:rPr>
+                <w:sz w:val="28"/>
+                <w:szCs w:val="28"/>
+              </w:rPr>
+            </w:pPr>
+            <w:r>
+              <w:rPr>
+                <w:noProof/>
+              </w:rPr>
+              <w:lastRenderedPageBreak/>
+              <w:drawing>
+                <wp:inline distT="0" distB="0" distL="0" distR="0" wp14:anchorId="6370DC63" wp14:editId="1C6D91C1">
+                  <wp:extent cx="5205869" cy="4297680"/>
+                  <wp:effectExtent l="0" t="0" r="0" b="7620"/>
+                  <wp:docPr id="3" name="그림 3"/>
+                  <wp:cNvGraphicFramePr>
+                    <a:graphicFrameLocks xmlns:a="http://schemas.openxmlformats.org/drawingml/2006/main" noChangeAspect="1"/>
+                  </wp:cNvGraphicFramePr>
+                  <a:graphic xmlns:a="http://schemas.openxmlformats.org/drawingml/2006/main">
+                    <a:graphicData uri="http://schemas.openxmlformats.org/drawingml/2006/picture">
+                      <pic:pic xmlns:pic="http://schemas.openxmlformats.org/drawingml/2006/picture">
+                        <pic:nvPicPr>
+                          <pic:cNvPr id="1" name=""/>
+                          <pic:cNvPicPr/>
+                        </pic:nvPicPr>
+                        <pic:blipFill>
+                          <a:blip r:embed="rId9"/>
+                          <a:stretch>
+                            <a:fillRect/>
+                          </a:stretch>
+                        </pic:blipFill>
+                        <pic:spPr>
+                          <a:xfrm>
+                            <a:off x="0" y="0"/>
+                            <a:ext cx="5223905" cy="4312570"/>
+                          </a:xfrm>
+                          <a:prstGeom prst="rect">
+                            <a:avLst/>
+                          </a:prstGeom>
+                        </pic:spPr>
+                      </pic:pic>
+                    </a:graphicData>
+                  </a:graphic>
+                </wp:inline>
+              </w:drawing>
+            </w:r>
+          </w:p>
+          <w:p>
+            <w:pPr>
+              <w:rPr>
+                <w:sz w:val="28"/>
+                <w:szCs w:val="28"/>
+              </w:rPr>
+            </w:pPr>
+          </w:p>
+          <w:p>
+            <w:pPr>
+              <w:rPr>
+                <w:rFonts w:hint="eastAsia"/>
+                <w:sz w:val="28"/>
+                <w:szCs w:val="28"/>
+              </w:rPr>
+            </w:pPr>
+            <w:r>
+              <w:rPr>
+                <w:noProof/>
+              </w:rPr>
+              <w:drawing>
+                <wp:inline distT="0" distB="0" distL="0" distR="0" wp14:anchorId="6E80C955" wp14:editId="10349CD5">
+                  <wp:extent cx="5199031" cy="4282440"/>
+                  <wp:effectExtent l="0" t="0" r="1905" b="3810"/>
+                  <wp:docPr id="4" name="그림 4"/>
+                  <wp:cNvGraphicFramePr>
+                    <a:graphicFrameLocks xmlns:a="http://schemas.openxmlformats.org/drawingml/2006/main" noChangeAspect="1"/>
+                  </wp:cNvGraphicFramePr>
+                  <a:graphic xmlns:a="http://schemas.openxmlformats.org/drawingml/2006/main">
+                    <a:graphicData uri="http://schemas.openxmlformats.org/drawingml/2006/picture">
+                      <pic:pic xmlns:pic="http://schemas.openxmlformats.org/drawingml/2006/picture">
+                        <pic:nvPicPr>
+                          <pic:cNvPr id="1" name=""/>
+                          <pic:cNvPicPr/>
+                        </pic:nvPicPr>
+                        <pic:blipFill>
+                          <a:blip r:embed="rId10"/>
+                          <a:stretch>
+                            <a:fillRect/>
+                          </a:stretch>
+                        </pic:blipFill>
+                        <pic:spPr>
+                          <a:xfrm>
+                            <a:off x="0" y="0"/>
+                            <a:ext cx="5223221" cy="4302366"/>
+                          </a:xfrm>
+                          <a:prstGeom prst="rect">
+                            <a:avLst/>
+                          </a:prstGeom>
+                        </pic:spPr>
+                      </pic:pic>
+                    </a:graphicData>
+                  </a:graphic>
+                </wp:inline>
+              </w:drawing>
+            </w:r>
           </w:p>
         </w:tc>
       </w:tr>
@@ -1641,6 +1747,7 @@
                 <w:b/>
                 <w:sz w:val="40"/>
               </w:rPr>
+              <w:lastRenderedPageBreak/>
               <w:t>4</w:t>
             </w:r>
             <w:r>
@@ -2032,7 +2139,7 @@
                 <wp:cNvGraphicFramePr/>
                 <a:graphic xmlns:a="http://schemas.openxmlformats.org/drawingml/2006/main">
                   <a:graphicData uri="http://schemas.microsoft.com/office/word/2010/wordprocessingInk">
-                    <w14:contentPart bwMode="auto" r:id="rId9">
+                    <w14:contentPart bwMode="auto" r:id="rId11">
                       <w14:nvContentPartPr>
                         <w14:cNvContentPartPr/>
                       </w14:nvContentPartPr>
@@ -2068,7 +2175,7 @@
                 <o:lock v:ext="edit" aspectratio="t"/>
               </v:shapetype>
               <v:shape id="잉크 54" o:spid="_x0000_s1026" type="#_x0000_t75" style="position:absolute;left:0;text-align:left;margin-left:563.9pt;margin-top:34.2pt;width:69.75pt;height:31.4pt;z-index:251678720;visibility:visible;mso-wrap-style:square;mso-wrap-distance-left:9pt;mso-wrap-distance-top:0;mso-wrap-distance-right:9pt;mso-wrap-distance-bottom:0;mso-position-horizontal:absolute;mso-position-horizontal-relative:text;mso-position-vertical:absolute;mso-position-vertical-relative:text" o:gfxdata="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">
-                <v:imagedata r:id="rId10" o:title=""/>
+                <v:imagedata r:id="rId12" o:title=""/>
               </v:shape>
             </w:pict>
           </mc:Fallback>

</xml_diff>

<commit_message>
Update SRS: insert scenarios
</commit_message>
<xml_diff>
--- a/doc/제출용/ShareTaxi SRS.docx
+++ b/doc/제출용/ShareTaxi SRS.docx
@@ -1500,12 +1500,11 @@
               </w:rPr>
               <w:t xml:space="preserve">. Use cases </w:t>
             </w:r>
-            <w:bookmarkStart w:id="0" w:name="_GoBack"/>
-            <w:bookmarkEnd w:id="0"/>
-          </w:p>
-          <w:p>
-            <w:pPr>
-              <w:rPr>
+          </w:p>
+          <w:p>
+            <w:pPr>
+              <w:rPr>
+                <w:rFonts w:hint="eastAsia"/>
                 <w:sz w:val="28"/>
                 <w:szCs w:val="28"/>
               </w:rPr>
@@ -1516,10 +1515,10 @@
               </w:rPr>
               <w:lastRenderedPageBreak/>
               <w:drawing>
-                <wp:inline distT="0" distB="0" distL="0" distR="0" wp14:anchorId="6370DC63" wp14:editId="1C6D91C1">
-                  <wp:extent cx="5205869" cy="4297680"/>
+                <wp:inline distT="0" distB="0" distL="0" distR="0" wp14:anchorId="416F6D7E" wp14:editId="20FB8CE0">
+                  <wp:extent cx="3471259" cy="2697480"/>
                   <wp:effectExtent l="0" t="0" r="0" b="7620"/>
-                  <wp:docPr id="3" name="그림 3"/>
+                  <wp:docPr id="5" name="그림 5"/>
                   <wp:cNvGraphicFramePr>
                     <a:graphicFrameLocks xmlns:a="http://schemas.openxmlformats.org/drawingml/2006/main" noChangeAspect="1"/>
                   </wp:cNvGraphicFramePr>
@@ -1539,7 +1538,7 @@
                         <pic:spPr>
                           <a:xfrm>
                             <a:off x="0" y="0"/>
-                            <a:ext cx="5223905" cy="4312570"/>
+                            <a:ext cx="3486250" cy="2709129"/>
                           </a:xfrm>
                           <a:prstGeom prst="rect">
                             <a:avLst/>
@@ -1559,24 +1558,15 @@
                 <w:szCs w:val="28"/>
               </w:rPr>
             </w:pPr>
-          </w:p>
-          <w:p>
-            <w:pPr>
-              <w:rPr>
-                <w:rFonts w:hint="eastAsia"/>
-                <w:sz w:val="28"/>
-                <w:szCs w:val="28"/>
-              </w:rPr>
-            </w:pPr>
             <w:r>
               <w:rPr>
                 <w:noProof/>
               </w:rPr>
               <w:drawing>
-                <wp:inline distT="0" distB="0" distL="0" distR="0" wp14:anchorId="6E80C955" wp14:editId="10349CD5">
-                  <wp:extent cx="5199031" cy="4282440"/>
-                  <wp:effectExtent l="0" t="0" r="1905" b="3810"/>
-                  <wp:docPr id="4" name="그림 4"/>
+                <wp:inline distT="0" distB="0" distL="0" distR="0" wp14:anchorId="6370DC63" wp14:editId="1C6D91C1">
+                  <wp:extent cx="5205869" cy="4297680"/>
+                  <wp:effectExtent l="0" t="0" r="0" b="7620"/>
+                  <wp:docPr id="3" name="그림 3"/>
                   <wp:cNvGraphicFramePr>
                     <a:graphicFrameLocks xmlns:a="http://schemas.openxmlformats.org/drawingml/2006/main" noChangeAspect="1"/>
                   </wp:cNvGraphicFramePr>
@@ -1596,6 +1586,113 @@
                         <pic:spPr>
                           <a:xfrm>
                             <a:off x="0" y="0"/>
+                            <a:ext cx="5223905" cy="4312570"/>
+                          </a:xfrm>
+                          <a:prstGeom prst="rect">
+                            <a:avLst/>
+                          </a:prstGeom>
+                        </pic:spPr>
+                      </pic:pic>
+                    </a:graphicData>
+                  </a:graphic>
+                </wp:inline>
+              </w:drawing>
+            </w:r>
+          </w:p>
+          <w:p>
+            <w:pPr>
+              <w:rPr>
+                <w:rFonts w:hint="eastAsia"/>
+                <w:sz w:val="28"/>
+                <w:szCs w:val="28"/>
+              </w:rPr>
+            </w:pPr>
+            <w:r>
+              <w:rPr>
+                <w:noProof/>
+              </w:rPr>
+              <w:drawing>
+                <wp:inline distT="0" distB="0" distL="0" distR="0" wp14:anchorId="60093B53" wp14:editId="24064ECB">
+                  <wp:extent cx="3878512" cy="2659380"/>
+                  <wp:effectExtent l="0" t="0" r="8255" b="7620"/>
+                  <wp:docPr id="6" name="그림 6"/>
+                  <wp:cNvGraphicFramePr>
+                    <a:graphicFrameLocks xmlns:a="http://schemas.openxmlformats.org/drawingml/2006/main" noChangeAspect="1"/>
+                  </wp:cNvGraphicFramePr>
+                  <a:graphic xmlns:a="http://schemas.openxmlformats.org/drawingml/2006/main">
+                    <a:graphicData uri="http://schemas.openxmlformats.org/drawingml/2006/picture">
+                      <pic:pic xmlns:pic="http://schemas.openxmlformats.org/drawingml/2006/picture">
+                        <pic:nvPicPr>
+                          <pic:cNvPr id="1" name=""/>
+                          <pic:cNvPicPr/>
+                        </pic:nvPicPr>
+                        <pic:blipFill>
+                          <a:blip r:embed="rId11"/>
+                          <a:stretch>
+                            <a:fillRect/>
+                          </a:stretch>
+                        </pic:blipFill>
+                        <pic:spPr>
+                          <a:xfrm>
+                            <a:off x="0" y="0"/>
+                            <a:ext cx="3890088" cy="2667317"/>
+                          </a:xfrm>
+                          <a:prstGeom prst="rect">
+                            <a:avLst/>
+                          </a:prstGeom>
+                        </pic:spPr>
+                      </pic:pic>
+                    </a:graphicData>
+                  </a:graphic>
+                </wp:inline>
+              </w:drawing>
+            </w:r>
+            <w:bookmarkStart w:id="0" w:name="_GoBack"/>
+            <w:bookmarkEnd w:id="0"/>
+          </w:p>
+          <w:p>
+            <w:pPr>
+              <w:rPr>
+                <w:sz w:val="28"/>
+                <w:szCs w:val="28"/>
+              </w:rPr>
+            </w:pPr>
+          </w:p>
+          <w:p>
+            <w:pPr>
+              <w:rPr>
+                <w:sz w:val="28"/>
+                <w:szCs w:val="28"/>
+              </w:rPr>
+            </w:pPr>
+            <w:r>
+              <w:rPr>
+                <w:noProof/>
+              </w:rPr>
+              <w:drawing>
+                <wp:inline distT="0" distB="0" distL="0" distR="0" wp14:anchorId="6E80C955" wp14:editId="10349CD5">
+                  <wp:extent cx="5199031" cy="4282440"/>
+                  <wp:effectExtent l="0" t="0" r="1905" b="3810"/>
+                  <wp:docPr id="4" name="그림 4"/>
+                  <wp:cNvGraphicFramePr>
+                    <a:graphicFrameLocks xmlns:a="http://schemas.openxmlformats.org/drawingml/2006/main" noChangeAspect="1"/>
+                  </wp:cNvGraphicFramePr>
+                  <a:graphic xmlns:a="http://schemas.openxmlformats.org/drawingml/2006/main">
+                    <a:graphicData uri="http://schemas.openxmlformats.org/drawingml/2006/picture">
+                      <pic:pic xmlns:pic="http://schemas.openxmlformats.org/drawingml/2006/picture">
+                        <pic:nvPicPr>
+                          <pic:cNvPr id="1" name=""/>
+                          <pic:cNvPicPr/>
+                        </pic:nvPicPr>
+                        <pic:blipFill>
+                          <a:blip r:embed="rId12"/>
+                          <a:stretch>
+                            <a:fillRect/>
+                          </a:stretch>
+                        </pic:blipFill>
+                        <pic:spPr>
+                          <a:xfrm>
+                            <a:off x="0" y="0"/>
                             <a:ext cx="5223221" cy="4302366"/>
                           </a:xfrm>
                           <a:prstGeom prst="rect">
@@ -1747,7 +1844,6 @@
                 <w:b/>
                 <w:sz w:val="40"/>
               </w:rPr>
-              <w:lastRenderedPageBreak/>
               <w:t>4</w:t>
             </w:r>
             <w:r>
@@ -1969,6 +2065,7 @@
                 <w:b/>
                 <w:sz w:val="40"/>
               </w:rPr>
+              <w:lastRenderedPageBreak/>
               <w:t>6</w:t>
             </w:r>
             <w:r>
@@ -2139,7 +2236,7 @@
                 <wp:cNvGraphicFramePr/>
                 <a:graphic xmlns:a="http://schemas.openxmlformats.org/drawingml/2006/main">
                   <a:graphicData uri="http://schemas.microsoft.com/office/word/2010/wordprocessingInk">
-                    <w14:contentPart bwMode="auto" r:id="rId11">
+                    <w14:contentPart bwMode="auto" r:id="rId13">
                       <w14:nvContentPartPr>
                         <w14:cNvContentPartPr/>
                       </w14:nvContentPartPr>
@@ -2175,7 +2272,7 @@
                 <o:lock v:ext="edit" aspectratio="t"/>
               </v:shapetype>
               <v:shape id="잉크 54" o:spid="_x0000_s1026" type="#_x0000_t75" style="position:absolute;left:0;text-align:left;margin-left:563.9pt;margin-top:34.2pt;width:69.75pt;height:31.4pt;z-index:251678720;visibility:visible;mso-wrap-style:square;mso-wrap-distance-left:9pt;mso-wrap-distance-top:0;mso-wrap-distance-right:9pt;mso-wrap-distance-bottom:0;mso-position-horizontal:absolute;mso-position-horizontal-relative:text;mso-position-vertical:absolute;mso-position-vertical-relative:text" o:gfxdata="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">
-                <v:imagedata r:id="rId12" o:title=""/>
+                <v:imagedata r:id="rId14" o:title=""/>
               </v:shape>
             </w:pict>
           </mc:Fallback>

</xml_diff>

<commit_message>
Update SRS: insert use case tables
</commit_message>
<xml_diff>
--- a/doc/제출용/ShareTaxi SRS.docx
+++ b/doc/제출용/ShareTaxi SRS.docx
@@ -1503,8 +1503,1613 @@
           </w:p>
           <w:p>
             <w:pPr>
+              <w:ind w:firstLineChars="50" w:firstLine="120"/>
               <w:rPr>
                 <w:rFonts w:hint="eastAsia"/>
+                <w:b/>
+                <w:sz w:val="24"/>
+                <w:szCs w:val="24"/>
+              </w:rPr>
+            </w:pPr>
+            <w:r>
+              <w:rPr>
+                <w:rFonts w:hint="eastAsia"/>
+                <w:b/>
+                <w:sz w:val="24"/>
+                <w:szCs w:val="24"/>
+              </w:rPr>
+              <w:lastRenderedPageBreak/>
+              <w:t>1</w:t>
+            </w:r>
+            <w:r>
+              <w:rPr>
+                <w:b/>
+                <w:sz w:val="24"/>
+                <w:szCs w:val="24"/>
+              </w:rPr>
+              <w:t>)</w:t>
+            </w:r>
+          </w:p>
+          <w:tbl>
+            <w:tblPr>
+              <w:tblStyle w:val="a3"/>
+              <w:tblW w:w="0" w:type="auto"/>
+              <w:tblInd w:w="426" w:type="dxa"/>
+              <w:tblLook w:val="04A0" w:firstRow="1" w:lastRow="0" w:firstColumn="1" w:lastColumn="0" w:noHBand="0" w:noVBand="1"/>
+            </w:tblPr>
+            <w:tblGrid>
+              <w:gridCol w:w="1383"/>
+              <w:gridCol w:w="7433"/>
+            </w:tblGrid>
+            <w:tr>
+              <w:tc>
+                <w:tcPr>
+                  <w:tcW w:w="1383" w:type="dxa"/>
+                </w:tcPr>
+                <w:p>
+                  <w:pPr>
+                    <w:rPr>
+                      <w:rFonts w:eastAsiaTheme="minorHAnsi"/>
+                      <w:szCs w:val="20"/>
+                    </w:rPr>
+                  </w:pPr>
+                  <w:r>
+                    <w:rPr>
+                      <w:rFonts w:eastAsiaTheme="minorHAnsi" w:hint="eastAsia"/>
+                      <w:szCs w:val="20"/>
+                    </w:rPr>
+                    <w:t>name: ID</w:t>
+                  </w:r>
+                </w:p>
+              </w:tc>
+              <w:tc>
+                <w:tcPr>
+                  <w:tcW w:w="7433" w:type="dxa"/>
+                </w:tcPr>
+                <w:p>
+                  <w:pPr>
+                    <w:rPr>
+                      <w:rFonts w:eastAsiaTheme="minorHAnsi"/>
+                      <w:szCs w:val="20"/>
+                    </w:rPr>
+                  </w:pPr>
+                  <w:r>
+                    <w:rPr>
+                      <w:rFonts w:eastAsiaTheme="minorHAnsi" w:hint="eastAsia"/>
+                      <w:szCs w:val="20"/>
+                    </w:rPr>
+                    <w:t>S</w:t>
+                  </w:r>
+                  <w:r>
+                    <w:rPr>
+                      <w:rFonts w:eastAsiaTheme="minorHAnsi"/>
+                      <w:szCs w:val="20"/>
+                    </w:rPr>
+                    <w:t>earch Room</w:t>
+                  </w:r>
+                </w:p>
+              </w:tc>
+            </w:tr>
+            <w:tr>
+              <w:tc>
+                <w:tcPr>
+                  <w:tcW w:w="1383" w:type="dxa"/>
+                </w:tcPr>
+                <w:p>
+                  <w:pPr>
+                    <w:rPr>
+                      <w:rFonts w:eastAsiaTheme="minorHAnsi"/>
+                      <w:szCs w:val="20"/>
+                    </w:rPr>
+                  </w:pPr>
+                  <w:r>
+                    <w:rPr>
+                      <w:rFonts w:eastAsiaTheme="minorHAnsi" w:hint="eastAsia"/>
+                      <w:szCs w:val="20"/>
+                    </w:rPr>
+                    <w:t>actors</w:t>
+                  </w:r>
+                </w:p>
+              </w:tc>
+              <w:tc>
+                <w:tcPr>
+                  <w:tcW w:w="7433" w:type="dxa"/>
+                </w:tcPr>
+                <w:p>
+                  <w:pPr>
+                    <w:rPr>
+                      <w:rFonts w:eastAsiaTheme="minorHAnsi" w:hint="eastAsia"/>
+                      <w:szCs w:val="20"/>
+                    </w:rPr>
+                  </w:pPr>
+                  <w:r>
+                    <w:rPr>
+                      <w:rFonts w:eastAsiaTheme="minorHAnsi" w:hint="eastAsia"/>
+                      <w:szCs w:val="20"/>
+                    </w:rPr>
+                    <w:t>U</w:t>
+                  </w:r>
+                  <w:r>
+                    <w:rPr>
+                      <w:rFonts w:eastAsiaTheme="minorHAnsi"/>
+                      <w:szCs w:val="20"/>
+                    </w:rPr>
+                    <w:t>ser, Map</w:t>
+                  </w:r>
+                </w:p>
+              </w:tc>
+            </w:tr>
+            <w:tr>
+              <w:tc>
+                <w:tcPr>
+                  <w:tcW w:w="1383" w:type="dxa"/>
+                </w:tcPr>
+                <w:p>
+                  <w:pPr>
+                    <w:rPr>
+                      <w:rFonts w:eastAsiaTheme="minorHAnsi"/>
+                      <w:szCs w:val="20"/>
+                    </w:rPr>
+                  </w:pPr>
+                  <w:r>
+                    <w:rPr>
+                      <w:rFonts w:eastAsiaTheme="minorHAnsi" w:hint="eastAsia"/>
+                      <w:szCs w:val="20"/>
+                    </w:rPr>
+                    <w:t>description</w:t>
+                  </w:r>
+                </w:p>
+              </w:tc>
+              <w:tc>
+                <w:tcPr>
+                  <w:tcW w:w="7433" w:type="dxa"/>
+                </w:tcPr>
+                <w:p>
+                  <w:pPr>
+                    <w:rPr>
+                      <w:rFonts w:eastAsiaTheme="minorHAnsi" w:hint="eastAsia"/>
+                      <w:szCs w:val="20"/>
+                    </w:rPr>
+                  </w:pPr>
+                  <w:r>
+                    <w:rPr>
+                      <w:rFonts w:eastAsiaTheme="minorHAnsi" w:hint="eastAsia"/>
+                      <w:szCs w:val="20"/>
+                    </w:rPr>
+                    <w:t>약속시간을 입력하고 지도에서 출발지와 도착지를 선택한다.</w:t>
+                  </w:r>
+                  <w:r>
+                    <w:rPr>
+                      <w:rFonts w:eastAsiaTheme="minorHAnsi"/>
+                      <w:szCs w:val="20"/>
+                    </w:rPr>
+                    <w:t xml:space="preserve"> </w:t>
+                  </w:r>
+                  <w:r>
+                    <w:rPr>
+                      <w:rFonts w:eastAsiaTheme="minorHAnsi" w:hint="eastAsia"/>
+                      <w:szCs w:val="20"/>
+                    </w:rPr>
+                    <w:t>이후 검색 버튼을 누</w:t>
+                  </w:r>
+                  <w:r>
+                    <w:rPr>
+                      <w:rFonts w:eastAsiaTheme="minorHAnsi" w:hint="eastAsia"/>
+                      <w:szCs w:val="20"/>
+                    </w:rPr>
+                    <w:t xml:space="preserve">르면 </w:t>
+                  </w:r>
+                  <w:bookmarkStart w:id="0" w:name="_GoBack"/>
+                  <w:bookmarkEnd w:id="0"/>
+                </w:p>
+              </w:tc>
+            </w:tr>
+            <w:tr>
+              <w:tc>
+                <w:tcPr>
+                  <w:tcW w:w="1383" w:type="dxa"/>
+                </w:tcPr>
+                <w:p>
+                  <w:pPr>
+                    <w:rPr>
+                      <w:rFonts w:eastAsiaTheme="minorHAnsi"/>
+                      <w:szCs w:val="20"/>
+                    </w:rPr>
+                  </w:pPr>
+                  <w:r>
+                    <w:rPr>
+                      <w:rFonts w:eastAsiaTheme="minorHAnsi" w:hint="eastAsia"/>
+                      <w:szCs w:val="20"/>
+                    </w:rPr>
+                    <w:t>data</w:t>
+                  </w:r>
+                </w:p>
+              </w:tc>
+              <w:tc>
+                <w:tcPr>
+                  <w:tcW w:w="7433" w:type="dxa"/>
+                </w:tcPr>
+                <w:p>
+                  <w:pPr>
+                    <w:rPr>
+                      <w:rFonts w:eastAsiaTheme="minorHAnsi" w:hint="eastAsia"/>
+                      <w:szCs w:val="20"/>
+                    </w:rPr>
+                  </w:pPr>
+                  <w:r>
+                    <w:rPr>
+                      <w:rFonts w:eastAsiaTheme="minorHAnsi" w:hint="eastAsia"/>
+                      <w:szCs w:val="20"/>
+                    </w:rPr>
+                    <w:t>사용자의 닉네임,</w:t>
+                  </w:r>
+                  <w:r>
+                    <w:rPr>
+                      <w:rFonts w:eastAsiaTheme="minorHAnsi"/>
+                      <w:szCs w:val="20"/>
+                    </w:rPr>
+                    <w:t xml:space="preserve"> </w:t>
+                  </w:r>
+                  <w:r>
+                    <w:rPr>
+                      <w:rFonts w:eastAsiaTheme="minorHAnsi" w:hint="eastAsia"/>
+                      <w:szCs w:val="20"/>
+                    </w:rPr>
+                    <w:t>출발지,</w:t>
+                  </w:r>
+                  <w:r>
+                    <w:rPr>
+                      <w:rFonts w:eastAsiaTheme="minorHAnsi"/>
+                      <w:szCs w:val="20"/>
+                    </w:rPr>
+                    <w:t xml:space="preserve"> </w:t>
+                  </w:r>
+                  <w:r>
+                    <w:rPr>
+                      <w:rFonts w:eastAsiaTheme="minorHAnsi" w:hint="eastAsia"/>
+                      <w:szCs w:val="20"/>
+                    </w:rPr>
+                    <w:t>도착지,</w:t>
+                  </w:r>
+                  <w:r>
+                    <w:rPr>
+                      <w:rFonts w:eastAsiaTheme="minorHAnsi"/>
+                      <w:szCs w:val="20"/>
+                    </w:rPr>
+                    <w:t xml:space="preserve"> </w:t>
+                  </w:r>
+                  <w:r>
+                    <w:rPr>
+                      <w:rFonts w:eastAsiaTheme="minorHAnsi" w:hint="eastAsia"/>
+                      <w:szCs w:val="20"/>
+                    </w:rPr>
+                    <w:t>약속시간</w:t>
+                  </w:r>
+                </w:p>
+              </w:tc>
+            </w:tr>
+            <w:tr>
+              <w:tc>
+                <w:tcPr>
+                  <w:tcW w:w="1383" w:type="dxa"/>
+                </w:tcPr>
+                <w:p>
+                  <w:pPr>
+                    <w:rPr>
+                      <w:rFonts w:eastAsiaTheme="minorHAnsi"/>
+                      <w:szCs w:val="20"/>
+                    </w:rPr>
+                  </w:pPr>
+                  <w:r>
+                    <w:rPr>
+                      <w:rFonts w:eastAsiaTheme="minorHAnsi" w:hint="eastAsia"/>
+                      <w:szCs w:val="20"/>
+                    </w:rPr>
+                    <w:t>stimulus</w:t>
+                  </w:r>
+                </w:p>
+              </w:tc>
+              <w:tc>
+                <w:tcPr>
+                  <w:tcW w:w="7433" w:type="dxa"/>
+                </w:tcPr>
+                <w:p>
+                  <w:pPr>
+                    <w:rPr>
+                      <w:rFonts w:eastAsiaTheme="minorHAnsi"/>
+                      <w:szCs w:val="20"/>
+                    </w:rPr>
+                  </w:pPr>
+                  <w:r>
+                    <w:rPr>
+                      <w:rFonts w:eastAsiaTheme="minorHAnsi" w:hint="eastAsia"/>
+                      <w:szCs w:val="20"/>
+                    </w:rPr>
+                    <w:t>검색 버튼</w:t>
+                  </w:r>
+                </w:p>
+              </w:tc>
+            </w:tr>
+            <w:tr>
+              <w:tc>
+                <w:tcPr>
+                  <w:tcW w:w="1383" w:type="dxa"/>
+                </w:tcPr>
+                <w:p>
+                  <w:pPr>
+                    <w:rPr>
+                      <w:rFonts w:eastAsiaTheme="minorHAnsi"/>
+                      <w:szCs w:val="20"/>
+                    </w:rPr>
+                  </w:pPr>
+                  <w:r>
+                    <w:rPr>
+                      <w:rFonts w:eastAsiaTheme="minorHAnsi" w:hint="eastAsia"/>
+                      <w:szCs w:val="20"/>
+                    </w:rPr>
+                    <w:t>response</w:t>
+                  </w:r>
+                </w:p>
+              </w:tc>
+              <w:tc>
+                <w:tcPr>
+                  <w:tcW w:w="7433" w:type="dxa"/>
+                </w:tcPr>
+                <w:p>
+                  <w:pPr>
+                    <w:rPr>
+                      <w:rFonts w:eastAsiaTheme="minorHAnsi"/>
+                      <w:szCs w:val="20"/>
+                    </w:rPr>
+                  </w:pPr>
+                  <w:r>
+                    <w:rPr>
+                      <w:rFonts w:eastAsiaTheme="minorHAnsi" w:hint="eastAsia"/>
+                      <w:szCs w:val="20"/>
+                    </w:rPr>
+                    <w:t>S</w:t>
+                  </w:r>
+                  <w:r>
+                    <w:rPr>
+                      <w:rFonts w:eastAsiaTheme="minorHAnsi"/>
+                      <w:szCs w:val="20"/>
+                    </w:rPr>
+                    <w:t>how Room</w:t>
+                  </w:r>
+                </w:p>
+              </w:tc>
+            </w:tr>
+            <w:tr>
+              <w:tc>
+                <w:tcPr>
+                  <w:tcW w:w="1383" w:type="dxa"/>
+                </w:tcPr>
+                <w:p>
+                  <w:pPr>
+                    <w:rPr>
+                      <w:rFonts w:eastAsiaTheme="minorHAnsi"/>
+                      <w:szCs w:val="20"/>
+                    </w:rPr>
+                  </w:pPr>
+                  <w:r>
+                    <w:rPr>
+                      <w:rFonts w:eastAsiaTheme="minorHAnsi" w:hint="eastAsia"/>
+                      <w:szCs w:val="20"/>
+                    </w:rPr>
+                    <w:t>comments</w:t>
+                  </w:r>
+                </w:p>
+              </w:tc>
+              <w:tc>
+                <w:tcPr>
+                  <w:tcW w:w="7433" w:type="dxa"/>
+                </w:tcPr>
+                <w:p>
+                  <w:pPr>
+                    <w:rPr>
+                      <w:rFonts w:eastAsiaTheme="minorHAnsi" w:hint="eastAsia"/>
+                      <w:szCs w:val="20"/>
+                    </w:rPr>
+                  </w:pPr>
+                  <w:r>
+                    <w:rPr>
+                      <w:rFonts w:eastAsiaTheme="minorHAnsi" w:hint="eastAsia"/>
+                      <w:szCs w:val="20"/>
+                    </w:rPr>
+                    <w:t>사용자는 고의로 비상식적인 정보를 입력하지 않는다.</w:t>
+                  </w:r>
+                </w:p>
+              </w:tc>
+            </w:tr>
+          </w:tbl>
+          <w:p>
+            <w:pPr>
+              <w:rPr>
+                <w:b/>
+                <w:sz w:val="24"/>
+                <w:szCs w:val="24"/>
+              </w:rPr>
+            </w:pPr>
+            <w:r>
+              <w:rPr>
+                <w:rFonts w:hint="eastAsia"/>
+                <w:sz w:val="28"/>
+                <w:szCs w:val="28"/>
+              </w:rPr>
+              <w:t xml:space="preserve"> </w:t>
+            </w:r>
+            <w:r>
+              <w:rPr>
+                <w:b/>
+                <w:sz w:val="24"/>
+                <w:szCs w:val="24"/>
+              </w:rPr>
+              <w:t>2)</w:t>
+            </w:r>
+          </w:p>
+          <w:tbl>
+            <w:tblPr>
+              <w:tblStyle w:val="a3"/>
+              <w:tblW w:w="0" w:type="auto"/>
+              <w:tblInd w:w="426" w:type="dxa"/>
+              <w:tblLook w:val="04A0" w:firstRow="1" w:lastRow="0" w:firstColumn="1" w:lastColumn="0" w:noHBand="0" w:noVBand="1"/>
+            </w:tblPr>
+            <w:tblGrid>
+              <w:gridCol w:w="1383"/>
+              <w:gridCol w:w="7433"/>
+            </w:tblGrid>
+            <w:tr>
+              <w:tc>
+                <w:tcPr>
+                  <w:tcW w:w="1383" w:type="dxa"/>
+                </w:tcPr>
+                <w:p>
+                  <w:pPr>
+                    <w:rPr>
+                      <w:rFonts w:eastAsiaTheme="minorHAnsi"/>
+                      <w:szCs w:val="20"/>
+                    </w:rPr>
+                  </w:pPr>
+                  <w:r>
+                    <w:rPr>
+                      <w:rFonts w:eastAsiaTheme="minorHAnsi" w:hint="eastAsia"/>
+                      <w:szCs w:val="20"/>
+                    </w:rPr>
+                    <w:t>name: ID</w:t>
+                  </w:r>
+                </w:p>
+              </w:tc>
+              <w:tc>
+                <w:tcPr>
+                  <w:tcW w:w="7433" w:type="dxa"/>
+                </w:tcPr>
+                <w:p>
+                  <w:pPr>
+                    <w:rPr>
+                      <w:rFonts w:eastAsiaTheme="minorHAnsi"/>
+                      <w:szCs w:val="20"/>
+                    </w:rPr>
+                  </w:pPr>
+                  <w:r>
+                    <w:rPr>
+                      <w:rFonts w:eastAsiaTheme="minorHAnsi" w:hint="eastAsia"/>
+                      <w:szCs w:val="20"/>
+                    </w:rPr>
+                    <w:t xml:space="preserve">use case </w:t>
+                  </w:r>
+                  <w:proofErr w:type="gramStart"/>
+                  <w:r>
+                    <w:rPr>
+                      <w:rFonts w:eastAsiaTheme="minorHAnsi" w:hint="eastAsia"/>
+                      <w:szCs w:val="20"/>
+                    </w:rPr>
+                    <w:t>name :</w:t>
+                  </w:r>
+                  <w:proofErr w:type="gramEnd"/>
+                  <w:r>
+                    <w:rPr>
+                      <w:rFonts w:eastAsiaTheme="minorHAnsi" w:hint="eastAsia"/>
+                      <w:szCs w:val="20"/>
+                    </w:rPr>
+                    <w:t xml:space="preserve"> use case unique ID (</w:t>
+                  </w:r>
+                  <w:r>
+                    <w:rPr>
+                      <w:rFonts w:eastAsiaTheme="minorHAnsi"/>
+                      <w:szCs w:val="20"/>
+                    </w:rPr>
+                    <w:sym w:font="Wingdings" w:char="F0DF"/>
+                  </w:r>
+                  <w:r>
+                    <w:rPr>
+                      <w:rFonts w:eastAsiaTheme="minorHAnsi" w:hint="eastAsia"/>
+                      <w:szCs w:val="20"/>
+                    </w:rPr>
+                    <w:t xml:space="preserve"> 직접 부여)</w:t>
+                  </w:r>
+                </w:p>
+              </w:tc>
+            </w:tr>
+            <w:tr>
+              <w:tc>
+                <w:tcPr>
+                  <w:tcW w:w="1383" w:type="dxa"/>
+                </w:tcPr>
+                <w:p>
+                  <w:pPr>
+                    <w:rPr>
+                      <w:rFonts w:eastAsiaTheme="minorHAnsi"/>
+                      <w:szCs w:val="20"/>
+                    </w:rPr>
+                  </w:pPr>
+                  <w:r>
+                    <w:rPr>
+                      <w:rFonts w:eastAsiaTheme="minorHAnsi" w:hint="eastAsia"/>
+                      <w:szCs w:val="20"/>
+                    </w:rPr>
+                    <w:t>actors</w:t>
+                  </w:r>
+                </w:p>
+              </w:tc>
+              <w:tc>
+                <w:tcPr>
+                  <w:tcW w:w="7433" w:type="dxa"/>
+                </w:tcPr>
+                <w:p>
+                  <w:pPr>
+                    <w:rPr>
+                      <w:rFonts w:eastAsiaTheme="minorHAnsi"/>
+                      <w:szCs w:val="20"/>
+                    </w:rPr>
+                  </w:pPr>
+                  <w:r>
+                    <w:rPr>
+                      <w:rFonts w:eastAsiaTheme="minorHAnsi" w:hint="eastAsia"/>
+                      <w:szCs w:val="20"/>
+                    </w:rPr>
+                    <w:t>관련된 actors</w:t>
+                  </w:r>
+                </w:p>
+              </w:tc>
+            </w:tr>
+            <w:tr>
+              <w:tc>
+                <w:tcPr>
+                  <w:tcW w:w="1383" w:type="dxa"/>
+                </w:tcPr>
+                <w:p>
+                  <w:pPr>
+                    <w:rPr>
+                      <w:rFonts w:eastAsiaTheme="minorHAnsi"/>
+                      <w:szCs w:val="20"/>
+                    </w:rPr>
+                  </w:pPr>
+                  <w:r>
+                    <w:rPr>
+                      <w:rFonts w:eastAsiaTheme="minorHAnsi" w:hint="eastAsia"/>
+                      <w:szCs w:val="20"/>
+                    </w:rPr>
+                    <w:t>description</w:t>
+                  </w:r>
+                </w:p>
+              </w:tc>
+              <w:tc>
+                <w:tcPr>
+                  <w:tcW w:w="7433" w:type="dxa"/>
+                </w:tcPr>
+                <w:p>
+                  <w:pPr>
+                    <w:rPr>
+                      <w:rFonts w:eastAsiaTheme="minorHAnsi"/>
+                      <w:szCs w:val="20"/>
+                    </w:rPr>
+                  </w:pPr>
+                  <w:r>
+                    <w:rPr>
+                      <w:rFonts w:eastAsiaTheme="minorHAnsi" w:hint="eastAsia"/>
+                      <w:szCs w:val="20"/>
+                    </w:rPr>
+                    <w:t>해당 use case에 대한 설명</w:t>
+                  </w:r>
+                </w:p>
+              </w:tc>
+            </w:tr>
+            <w:tr>
+              <w:tc>
+                <w:tcPr>
+                  <w:tcW w:w="1383" w:type="dxa"/>
+                </w:tcPr>
+                <w:p>
+                  <w:pPr>
+                    <w:rPr>
+                      <w:rFonts w:eastAsiaTheme="minorHAnsi"/>
+                      <w:szCs w:val="20"/>
+                    </w:rPr>
+                  </w:pPr>
+                  <w:r>
+                    <w:rPr>
+                      <w:rFonts w:eastAsiaTheme="minorHAnsi" w:hint="eastAsia"/>
+                      <w:szCs w:val="20"/>
+                    </w:rPr>
+                    <w:t>data</w:t>
+                  </w:r>
+                </w:p>
+              </w:tc>
+              <w:tc>
+                <w:tcPr>
+                  <w:tcW w:w="7433" w:type="dxa"/>
+                </w:tcPr>
+                <w:p>
+                  <w:pPr>
+                    <w:rPr>
+                      <w:rFonts w:eastAsiaTheme="minorHAnsi"/>
+                      <w:szCs w:val="20"/>
+                    </w:rPr>
+                  </w:pPr>
+                  <w:r>
+                    <w:rPr>
+                      <w:rFonts w:eastAsiaTheme="minorHAnsi" w:hint="eastAsia"/>
+                      <w:szCs w:val="20"/>
+                    </w:rPr>
+                    <w:t>해당 use case에 사용되는 데이터</w:t>
+                  </w:r>
+                </w:p>
+              </w:tc>
+            </w:tr>
+            <w:tr>
+              <w:tc>
+                <w:tcPr>
+                  <w:tcW w:w="1383" w:type="dxa"/>
+                </w:tcPr>
+                <w:p>
+                  <w:pPr>
+                    <w:rPr>
+                      <w:rFonts w:eastAsiaTheme="minorHAnsi"/>
+                      <w:szCs w:val="20"/>
+                    </w:rPr>
+                  </w:pPr>
+                  <w:r>
+                    <w:rPr>
+                      <w:rFonts w:eastAsiaTheme="minorHAnsi" w:hint="eastAsia"/>
+                      <w:szCs w:val="20"/>
+                    </w:rPr>
+                    <w:t>stimulus</w:t>
+                  </w:r>
+                </w:p>
+              </w:tc>
+              <w:tc>
+                <w:tcPr>
+                  <w:tcW w:w="7433" w:type="dxa"/>
+                </w:tcPr>
+                <w:p>
+                  <w:pPr>
+                    <w:rPr>
+                      <w:rFonts w:eastAsiaTheme="minorHAnsi"/>
+                      <w:szCs w:val="20"/>
+                    </w:rPr>
+                  </w:pPr>
+                  <w:r>
+                    <w:rPr>
+                      <w:rFonts w:eastAsiaTheme="minorHAnsi" w:hint="eastAsia"/>
+                      <w:szCs w:val="20"/>
+                    </w:rPr>
+                    <w:t>actor가 trigger하는 event</w:t>
+                  </w:r>
+                </w:p>
+              </w:tc>
+            </w:tr>
+            <w:tr>
+              <w:tc>
+                <w:tcPr>
+                  <w:tcW w:w="1383" w:type="dxa"/>
+                </w:tcPr>
+                <w:p>
+                  <w:pPr>
+                    <w:rPr>
+                      <w:rFonts w:eastAsiaTheme="minorHAnsi"/>
+                      <w:szCs w:val="20"/>
+                    </w:rPr>
+                  </w:pPr>
+                  <w:r>
+                    <w:rPr>
+                      <w:rFonts w:eastAsiaTheme="minorHAnsi" w:hint="eastAsia"/>
+                      <w:szCs w:val="20"/>
+                    </w:rPr>
+                    <w:t>response</w:t>
+                  </w:r>
+                </w:p>
+              </w:tc>
+              <w:tc>
+                <w:tcPr>
+                  <w:tcW w:w="7433" w:type="dxa"/>
+                </w:tcPr>
+                <w:p>
+                  <w:pPr>
+                    <w:rPr>
+                      <w:rFonts w:eastAsiaTheme="minorHAnsi"/>
+                      <w:szCs w:val="20"/>
+                    </w:rPr>
+                  </w:pPr>
+                  <w:r>
+                    <w:rPr>
+                      <w:rFonts w:eastAsiaTheme="minorHAnsi" w:hint="eastAsia"/>
+                      <w:szCs w:val="20"/>
+                    </w:rPr>
+                    <w:t>stimulus의 결과</w:t>
+                  </w:r>
+                </w:p>
+              </w:tc>
+            </w:tr>
+            <w:tr>
+              <w:tc>
+                <w:tcPr>
+                  <w:tcW w:w="1383" w:type="dxa"/>
+                </w:tcPr>
+                <w:p>
+                  <w:pPr>
+                    <w:rPr>
+                      <w:rFonts w:eastAsiaTheme="minorHAnsi"/>
+                      <w:szCs w:val="20"/>
+                    </w:rPr>
+                  </w:pPr>
+                  <w:r>
+                    <w:rPr>
+                      <w:rFonts w:eastAsiaTheme="minorHAnsi" w:hint="eastAsia"/>
+                      <w:szCs w:val="20"/>
+                    </w:rPr>
+                    <w:t>comments</w:t>
+                  </w:r>
+                </w:p>
+              </w:tc>
+              <w:tc>
+                <w:tcPr>
+                  <w:tcW w:w="7433" w:type="dxa"/>
+                </w:tcPr>
+                <w:p>
+                  <w:pPr>
+                    <w:rPr>
+                      <w:rFonts w:eastAsiaTheme="minorHAnsi"/>
+                      <w:szCs w:val="20"/>
+                    </w:rPr>
+                  </w:pPr>
+                  <w:r>
+                    <w:rPr>
+                      <w:rFonts w:eastAsiaTheme="minorHAnsi" w:hint="eastAsia"/>
+                      <w:szCs w:val="20"/>
+                    </w:rPr>
+                    <w:t>부연 설명 (optional)</w:t>
+                  </w:r>
+                </w:p>
+              </w:tc>
+            </w:tr>
+          </w:tbl>
+          <w:p>
+            <w:pPr>
+              <w:rPr>
+                <w:b/>
+                <w:sz w:val="24"/>
+                <w:szCs w:val="24"/>
+              </w:rPr>
+            </w:pPr>
+            <w:r>
+              <w:rPr>
+                <w:rFonts w:hint="eastAsia"/>
+                <w:b/>
+                <w:sz w:val="28"/>
+                <w:szCs w:val="28"/>
+              </w:rPr>
+              <w:t xml:space="preserve"> </w:t>
+            </w:r>
+            <w:r>
+              <w:rPr>
+                <w:b/>
+                <w:sz w:val="24"/>
+                <w:szCs w:val="24"/>
+              </w:rPr>
+              <w:t>3)</w:t>
+            </w:r>
+          </w:p>
+          <w:tbl>
+            <w:tblPr>
+              <w:tblStyle w:val="a3"/>
+              <w:tblW w:w="0" w:type="auto"/>
+              <w:tblInd w:w="426" w:type="dxa"/>
+              <w:tblLook w:val="04A0" w:firstRow="1" w:lastRow="0" w:firstColumn="1" w:lastColumn="0" w:noHBand="0" w:noVBand="1"/>
+            </w:tblPr>
+            <w:tblGrid>
+              <w:gridCol w:w="1383"/>
+              <w:gridCol w:w="7433"/>
+            </w:tblGrid>
+            <w:tr>
+              <w:tc>
+                <w:tcPr>
+                  <w:tcW w:w="1383" w:type="dxa"/>
+                </w:tcPr>
+                <w:p>
+                  <w:pPr>
+                    <w:rPr>
+                      <w:rFonts w:eastAsiaTheme="minorHAnsi"/>
+                      <w:szCs w:val="20"/>
+                    </w:rPr>
+                  </w:pPr>
+                  <w:r>
+                    <w:rPr>
+                      <w:rFonts w:eastAsiaTheme="minorHAnsi" w:hint="eastAsia"/>
+                      <w:szCs w:val="20"/>
+                    </w:rPr>
+                    <w:t>name: ID</w:t>
+                  </w:r>
+                </w:p>
+              </w:tc>
+              <w:tc>
+                <w:tcPr>
+                  <w:tcW w:w="7433" w:type="dxa"/>
+                </w:tcPr>
+                <w:p>
+                  <w:pPr>
+                    <w:rPr>
+                      <w:rFonts w:eastAsiaTheme="minorHAnsi"/>
+                      <w:szCs w:val="20"/>
+                    </w:rPr>
+                  </w:pPr>
+                  <w:r>
+                    <w:rPr>
+                      <w:rFonts w:eastAsiaTheme="minorHAnsi" w:hint="eastAsia"/>
+                      <w:szCs w:val="20"/>
+                    </w:rPr>
+                    <w:t xml:space="preserve">use case </w:t>
+                  </w:r>
+                  <w:proofErr w:type="gramStart"/>
+                  <w:r>
+                    <w:rPr>
+                      <w:rFonts w:eastAsiaTheme="minorHAnsi" w:hint="eastAsia"/>
+                      <w:szCs w:val="20"/>
+                    </w:rPr>
+                    <w:t>name :</w:t>
+                  </w:r>
+                  <w:proofErr w:type="gramEnd"/>
+                  <w:r>
+                    <w:rPr>
+                      <w:rFonts w:eastAsiaTheme="minorHAnsi" w:hint="eastAsia"/>
+                      <w:szCs w:val="20"/>
+                    </w:rPr>
+                    <w:t xml:space="preserve"> use case unique ID (</w:t>
+                  </w:r>
+                  <w:r>
+                    <w:rPr>
+                      <w:rFonts w:eastAsiaTheme="minorHAnsi"/>
+                      <w:szCs w:val="20"/>
+                    </w:rPr>
+                    <w:sym w:font="Wingdings" w:char="F0DF"/>
+                  </w:r>
+                  <w:r>
+                    <w:rPr>
+                      <w:rFonts w:eastAsiaTheme="minorHAnsi" w:hint="eastAsia"/>
+                      <w:szCs w:val="20"/>
+                    </w:rPr>
+                    <w:t xml:space="preserve"> 직접 부여)</w:t>
+                  </w:r>
+                </w:p>
+              </w:tc>
+            </w:tr>
+            <w:tr>
+              <w:tc>
+                <w:tcPr>
+                  <w:tcW w:w="1383" w:type="dxa"/>
+                </w:tcPr>
+                <w:p>
+                  <w:pPr>
+                    <w:rPr>
+                      <w:rFonts w:eastAsiaTheme="minorHAnsi"/>
+                      <w:szCs w:val="20"/>
+                    </w:rPr>
+                  </w:pPr>
+                  <w:r>
+                    <w:rPr>
+                      <w:rFonts w:eastAsiaTheme="minorHAnsi" w:hint="eastAsia"/>
+                      <w:szCs w:val="20"/>
+                    </w:rPr>
+                    <w:t>actors</w:t>
+                  </w:r>
+                </w:p>
+              </w:tc>
+              <w:tc>
+                <w:tcPr>
+                  <w:tcW w:w="7433" w:type="dxa"/>
+                </w:tcPr>
+                <w:p>
+                  <w:pPr>
+                    <w:rPr>
+                      <w:rFonts w:eastAsiaTheme="minorHAnsi"/>
+                      <w:szCs w:val="20"/>
+                    </w:rPr>
+                  </w:pPr>
+                  <w:r>
+                    <w:rPr>
+                      <w:rFonts w:eastAsiaTheme="minorHAnsi" w:hint="eastAsia"/>
+                      <w:szCs w:val="20"/>
+                    </w:rPr>
+                    <w:t>관련된 actors</w:t>
+                  </w:r>
+                </w:p>
+              </w:tc>
+            </w:tr>
+            <w:tr>
+              <w:tc>
+                <w:tcPr>
+                  <w:tcW w:w="1383" w:type="dxa"/>
+                </w:tcPr>
+                <w:p>
+                  <w:pPr>
+                    <w:rPr>
+                      <w:rFonts w:eastAsiaTheme="minorHAnsi"/>
+                      <w:szCs w:val="20"/>
+                    </w:rPr>
+                  </w:pPr>
+                  <w:r>
+                    <w:rPr>
+                      <w:rFonts w:eastAsiaTheme="minorHAnsi" w:hint="eastAsia"/>
+                      <w:szCs w:val="20"/>
+                    </w:rPr>
+                    <w:t>description</w:t>
+                  </w:r>
+                </w:p>
+              </w:tc>
+              <w:tc>
+                <w:tcPr>
+                  <w:tcW w:w="7433" w:type="dxa"/>
+                </w:tcPr>
+                <w:p>
+                  <w:pPr>
+                    <w:rPr>
+                      <w:rFonts w:eastAsiaTheme="minorHAnsi"/>
+                      <w:szCs w:val="20"/>
+                    </w:rPr>
+                  </w:pPr>
+                  <w:r>
+                    <w:rPr>
+                      <w:rFonts w:eastAsiaTheme="minorHAnsi" w:hint="eastAsia"/>
+                      <w:szCs w:val="20"/>
+                    </w:rPr>
+                    <w:t>해당 use case에 대한 설명</w:t>
+                  </w:r>
+                </w:p>
+              </w:tc>
+            </w:tr>
+            <w:tr>
+              <w:tc>
+                <w:tcPr>
+                  <w:tcW w:w="1383" w:type="dxa"/>
+                </w:tcPr>
+                <w:p>
+                  <w:pPr>
+                    <w:rPr>
+                      <w:rFonts w:eastAsiaTheme="minorHAnsi"/>
+                      <w:szCs w:val="20"/>
+                    </w:rPr>
+                  </w:pPr>
+                  <w:r>
+                    <w:rPr>
+                      <w:rFonts w:eastAsiaTheme="minorHAnsi" w:hint="eastAsia"/>
+                      <w:szCs w:val="20"/>
+                    </w:rPr>
+                    <w:t>data</w:t>
+                  </w:r>
+                </w:p>
+              </w:tc>
+              <w:tc>
+                <w:tcPr>
+                  <w:tcW w:w="7433" w:type="dxa"/>
+                </w:tcPr>
+                <w:p>
+                  <w:pPr>
+                    <w:rPr>
+                      <w:rFonts w:eastAsiaTheme="minorHAnsi"/>
+                      <w:szCs w:val="20"/>
+                    </w:rPr>
+                  </w:pPr>
+                  <w:r>
+                    <w:rPr>
+                      <w:rFonts w:eastAsiaTheme="minorHAnsi" w:hint="eastAsia"/>
+                      <w:szCs w:val="20"/>
+                    </w:rPr>
+                    <w:t>해당 use case에 사용되는 데이터</w:t>
+                  </w:r>
+                </w:p>
+              </w:tc>
+            </w:tr>
+            <w:tr>
+              <w:tc>
+                <w:tcPr>
+                  <w:tcW w:w="1383" w:type="dxa"/>
+                </w:tcPr>
+                <w:p>
+                  <w:pPr>
+                    <w:rPr>
+                      <w:rFonts w:eastAsiaTheme="minorHAnsi"/>
+                      <w:szCs w:val="20"/>
+                    </w:rPr>
+                  </w:pPr>
+                  <w:r>
+                    <w:rPr>
+                      <w:rFonts w:eastAsiaTheme="minorHAnsi" w:hint="eastAsia"/>
+                      <w:szCs w:val="20"/>
+                    </w:rPr>
+                    <w:t>stimulus</w:t>
+                  </w:r>
+                </w:p>
+              </w:tc>
+              <w:tc>
+                <w:tcPr>
+                  <w:tcW w:w="7433" w:type="dxa"/>
+                </w:tcPr>
+                <w:p>
+                  <w:pPr>
+                    <w:rPr>
+                      <w:rFonts w:eastAsiaTheme="minorHAnsi"/>
+                      <w:szCs w:val="20"/>
+                    </w:rPr>
+                  </w:pPr>
+                  <w:r>
+                    <w:rPr>
+                      <w:rFonts w:eastAsiaTheme="minorHAnsi" w:hint="eastAsia"/>
+                      <w:szCs w:val="20"/>
+                    </w:rPr>
+                    <w:t>actor가 trigger하는 event</w:t>
+                  </w:r>
+                </w:p>
+              </w:tc>
+            </w:tr>
+            <w:tr>
+              <w:tc>
+                <w:tcPr>
+                  <w:tcW w:w="1383" w:type="dxa"/>
+                </w:tcPr>
+                <w:p>
+                  <w:pPr>
+                    <w:rPr>
+                      <w:rFonts w:eastAsiaTheme="minorHAnsi"/>
+                      <w:szCs w:val="20"/>
+                    </w:rPr>
+                  </w:pPr>
+                  <w:r>
+                    <w:rPr>
+                      <w:rFonts w:eastAsiaTheme="minorHAnsi" w:hint="eastAsia"/>
+                      <w:szCs w:val="20"/>
+                    </w:rPr>
+                    <w:t>response</w:t>
+                  </w:r>
+                </w:p>
+              </w:tc>
+              <w:tc>
+                <w:tcPr>
+                  <w:tcW w:w="7433" w:type="dxa"/>
+                </w:tcPr>
+                <w:p>
+                  <w:pPr>
+                    <w:rPr>
+                      <w:rFonts w:eastAsiaTheme="minorHAnsi"/>
+                      <w:szCs w:val="20"/>
+                    </w:rPr>
+                  </w:pPr>
+                  <w:r>
+                    <w:rPr>
+                      <w:rFonts w:eastAsiaTheme="minorHAnsi" w:hint="eastAsia"/>
+                      <w:szCs w:val="20"/>
+                    </w:rPr>
+                    <w:t>stimulus의 결과</w:t>
+                  </w:r>
+                </w:p>
+              </w:tc>
+            </w:tr>
+            <w:tr>
+              <w:tc>
+                <w:tcPr>
+                  <w:tcW w:w="1383" w:type="dxa"/>
+                </w:tcPr>
+                <w:p>
+                  <w:pPr>
+                    <w:rPr>
+                      <w:rFonts w:eastAsiaTheme="minorHAnsi"/>
+                      <w:szCs w:val="20"/>
+                    </w:rPr>
+                  </w:pPr>
+                  <w:r>
+                    <w:rPr>
+                      <w:rFonts w:eastAsiaTheme="minorHAnsi" w:hint="eastAsia"/>
+                      <w:szCs w:val="20"/>
+                    </w:rPr>
+                    <w:t>comments</w:t>
+                  </w:r>
+                </w:p>
+              </w:tc>
+              <w:tc>
+                <w:tcPr>
+                  <w:tcW w:w="7433" w:type="dxa"/>
+                </w:tcPr>
+                <w:p>
+                  <w:pPr>
+                    <w:rPr>
+                      <w:rFonts w:eastAsiaTheme="minorHAnsi"/>
+                      <w:szCs w:val="20"/>
+                    </w:rPr>
+                  </w:pPr>
+                  <w:r>
+                    <w:rPr>
+                      <w:rFonts w:eastAsiaTheme="minorHAnsi" w:hint="eastAsia"/>
+                      <w:szCs w:val="20"/>
+                    </w:rPr>
+                    <w:t>부연 설명 (optional)</w:t>
+                  </w:r>
+                </w:p>
+              </w:tc>
+            </w:tr>
+          </w:tbl>
+          <w:p>
+            <w:pPr>
+              <w:rPr>
+                <w:b/>
+                <w:sz w:val="24"/>
+                <w:szCs w:val="24"/>
+              </w:rPr>
+            </w:pPr>
+            <w:r>
+              <w:rPr>
+                <w:rFonts w:hint="eastAsia"/>
+                <w:sz w:val="28"/>
+                <w:szCs w:val="28"/>
+              </w:rPr>
+              <w:t xml:space="preserve"> </w:t>
+            </w:r>
+            <w:r>
+              <w:rPr>
+                <w:b/>
+                <w:sz w:val="24"/>
+                <w:szCs w:val="24"/>
+              </w:rPr>
+              <w:t>4)</w:t>
+            </w:r>
+          </w:p>
+          <w:tbl>
+            <w:tblPr>
+              <w:tblStyle w:val="a3"/>
+              <w:tblW w:w="0" w:type="auto"/>
+              <w:tblInd w:w="426" w:type="dxa"/>
+              <w:tblLook w:val="04A0" w:firstRow="1" w:lastRow="0" w:firstColumn="1" w:lastColumn="0" w:noHBand="0" w:noVBand="1"/>
+            </w:tblPr>
+            <w:tblGrid>
+              <w:gridCol w:w="1383"/>
+              <w:gridCol w:w="7433"/>
+            </w:tblGrid>
+            <w:tr>
+              <w:tc>
+                <w:tcPr>
+                  <w:tcW w:w="1383" w:type="dxa"/>
+                </w:tcPr>
+                <w:p>
+                  <w:pPr>
+                    <w:rPr>
+                      <w:rFonts w:eastAsiaTheme="minorHAnsi"/>
+                      <w:szCs w:val="20"/>
+                    </w:rPr>
+                  </w:pPr>
+                  <w:r>
+                    <w:rPr>
+                      <w:rFonts w:eastAsiaTheme="minorHAnsi" w:hint="eastAsia"/>
+                      <w:szCs w:val="20"/>
+                    </w:rPr>
+                    <w:t>name: ID</w:t>
+                  </w:r>
+                </w:p>
+              </w:tc>
+              <w:tc>
+                <w:tcPr>
+                  <w:tcW w:w="7433" w:type="dxa"/>
+                </w:tcPr>
+                <w:p>
+                  <w:pPr>
+                    <w:rPr>
+                      <w:rFonts w:eastAsiaTheme="minorHAnsi"/>
+                      <w:szCs w:val="20"/>
+                    </w:rPr>
+                  </w:pPr>
+                  <w:r>
+                    <w:rPr>
+                      <w:rFonts w:eastAsiaTheme="minorHAnsi" w:hint="eastAsia"/>
+                      <w:szCs w:val="20"/>
+                    </w:rPr>
+                    <w:t>M</w:t>
+                  </w:r>
+                  <w:r>
+                    <w:rPr>
+                      <w:rFonts w:eastAsiaTheme="minorHAnsi"/>
+                      <w:szCs w:val="20"/>
+                    </w:rPr>
+                    <w:t>ake</w:t>
+                  </w:r>
+                  <w:r>
+                    <w:rPr>
+                      <w:rFonts w:eastAsiaTheme="minorHAnsi"/>
+                      <w:szCs w:val="20"/>
+                    </w:rPr>
+                    <w:t xml:space="preserve"> </w:t>
+                  </w:r>
+                  <w:r>
+                    <w:rPr>
+                      <w:rFonts w:eastAsiaTheme="minorHAnsi"/>
+                      <w:szCs w:val="20"/>
+                    </w:rPr>
+                    <w:t xml:space="preserve">the </w:t>
+                  </w:r>
+                  <w:r>
+                    <w:rPr>
+                      <w:rFonts w:eastAsiaTheme="minorHAnsi"/>
+                      <w:szCs w:val="20"/>
+                    </w:rPr>
+                    <w:t>Room: 4</w:t>
+                  </w:r>
+                </w:p>
+              </w:tc>
+            </w:tr>
+            <w:tr>
+              <w:tc>
+                <w:tcPr>
+                  <w:tcW w:w="1383" w:type="dxa"/>
+                </w:tcPr>
+                <w:p>
+                  <w:pPr>
+                    <w:rPr>
+                      <w:rFonts w:eastAsiaTheme="minorHAnsi"/>
+                      <w:szCs w:val="20"/>
+                    </w:rPr>
+                  </w:pPr>
+                  <w:r>
+                    <w:rPr>
+                      <w:rFonts w:eastAsiaTheme="minorHAnsi" w:hint="eastAsia"/>
+                      <w:szCs w:val="20"/>
+                    </w:rPr>
+                    <w:t>actors</w:t>
+                  </w:r>
+                </w:p>
+              </w:tc>
+              <w:tc>
+                <w:tcPr>
+                  <w:tcW w:w="7433" w:type="dxa"/>
+                </w:tcPr>
+                <w:p>
+                  <w:pPr>
+                    <w:rPr>
+                      <w:rFonts w:eastAsiaTheme="minorHAnsi"/>
+                      <w:szCs w:val="20"/>
+                    </w:rPr>
+                  </w:pPr>
+                  <w:r>
+                    <w:rPr>
+                      <w:rFonts w:eastAsiaTheme="minorHAnsi" w:hint="eastAsia"/>
+                      <w:szCs w:val="20"/>
+                    </w:rPr>
+                    <w:t>U</w:t>
+                  </w:r>
+                  <w:r>
+                    <w:rPr>
+                      <w:rFonts w:eastAsiaTheme="minorHAnsi"/>
+                      <w:szCs w:val="20"/>
+                    </w:rPr>
+                    <w:t>ser</w:t>
+                  </w:r>
+                </w:p>
+              </w:tc>
+            </w:tr>
+            <w:tr>
+              <w:tc>
+                <w:tcPr>
+                  <w:tcW w:w="1383" w:type="dxa"/>
+                </w:tcPr>
+                <w:p>
+                  <w:pPr>
+                    <w:rPr>
+                      <w:rFonts w:eastAsiaTheme="minorHAnsi"/>
+                      <w:szCs w:val="20"/>
+                    </w:rPr>
+                  </w:pPr>
+                  <w:r>
+                    <w:rPr>
+                      <w:rFonts w:eastAsiaTheme="minorHAnsi" w:hint="eastAsia"/>
+                      <w:szCs w:val="20"/>
+                    </w:rPr>
+                    <w:t>description</w:t>
+                  </w:r>
+                </w:p>
+              </w:tc>
+              <w:tc>
+                <w:tcPr>
+                  <w:tcW w:w="7433" w:type="dxa"/>
+                </w:tcPr>
+                <w:p>
+                  <w:pPr>
+                    <w:tabs>
+                      <w:tab w:val="left" w:pos="1236"/>
+                    </w:tabs>
+                    <w:rPr>
+                      <w:rFonts w:eastAsiaTheme="minorHAnsi" w:hint="eastAsia"/>
+                      <w:szCs w:val="20"/>
+                    </w:rPr>
+                  </w:pPr>
+                  <w:r>
+                    <w:rPr>
+                      <w:rFonts w:eastAsiaTheme="minorHAnsi" w:hint="eastAsia"/>
+                      <w:szCs w:val="20"/>
+                    </w:rPr>
+                    <w:t>이전에 입력받은 정보(출발지,</w:t>
+                  </w:r>
+                  <w:r>
+                    <w:rPr>
+                      <w:rFonts w:eastAsiaTheme="minorHAnsi"/>
+                      <w:szCs w:val="20"/>
+                    </w:rPr>
+                    <w:t xml:space="preserve"> </w:t>
+                  </w:r>
+                  <w:r>
+                    <w:rPr>
+                      <w:rFonts w:eastAsiaTheme="minorHAnsi" w:hint="eastAsia"/>
+                      <w:szCs w:val="20"/>
+                    </w:rPr>
+                    <w:t>도착지,</w:t>
+                  </w:r>
+                  <w:r>
+                    <w:rPr>
+                      <w:rFonts w:eastAsiaTheme="minorHAnsi"/>
+                      <w:szCs w:val="20"/>
+                    </w:rPr>
+                    <w:t xml:space="preserve"> </w:t>
+                  </w:r>
+                  <w:r>
+                    <w:rPr>
+                      <w:rFonts w:eastAsiaTheme="minorHAnsi" w:hint="eastAsia"/>
+                      <w:szCs w:val="20"/>
+                    </w:rPr>
+                    <w:t>약속시간,</w:t>
+                  </w:r>
+                  <w:r>
+                    <w:rPr>
+                      <w:rFonts w:eastAsiaTheme="minorHAnsi"/>
+                      <w:szCs w:val="20"/>
+                    </w:rPr>
+                    <w:t xml:space="preserve"> </w:t>
+                  </w:r>
+                  <w:r>
+                    <w:rPr>
+                      <w:rFonts w:eastAsiaTheme="minorHAnsi" w:hint="eastAsia"/>
+                      <w:szCs w:val="20"/>
+                    </w:rPr>
+                    <w:t>닉네임)를 가져와서 방을 만든다.</w:t>
+                  </w:r>
+                </w:p>
+              </w:tc>
+            </w:tr>
+            <w:tr>
+              <w:tc>
+                <w:tcPr>
+                  <w:tcW w:w="1383" w:type="dxa"/>
+                </w:tcPr>
+                <w:p>
+                  <w:pPr>
+                    <w:rPr>
+                      <w:rFonts w:eastAsiaTheme="minorHAnsi"/>
+                      <w:szCs w:val="20"/>
+                    </w:rPr>
+                  </w:pPr>
+                  <w:r>
+                    <w:rPr>
+                      <w:rFonts w:eastAsiaTheme="minorHAnsi" w:hint="eastAsia"/>
+                      <w:szCs w:val="20"/>
+                    </w:rPr>
+                    <w:t>data</w:t>
+                  </w:r>
+                </w:p>
+              </w:tc>
+              <w:tc>
+                <w:tcPr>
+                  <w:tcW w:w="7433" w:type="dxa"/>
+                </w:tcPr>
+                <w:p>
+                  <w:pPr>
+                    <w:rPr>
+                      <w:rFonts w:eastAsiaTheme="minorHAnsi" w:hint="eastAsia"/>
+                      <w:szCs w:val="20"/>
+                    </w:rPr>
+                  </w:pPr>
+                  <w:r>
+                    <w:rPr>
+                      <w:rFonts w:eastAsiaTheme="minorHAnsi" w:hint="eastAsia"/>
+                      <w:szCs w:val="20"/>
+                    </w:rPr>
+                    <w:t>출발지,</w:t>
+                  </w:r>
+                  <w:r>
+                    <w:rPr>
+                      <w:rFonts w:eastAsiaTheme="minorHAnsi"/>
+                      <w:szCs w:val="20"/>
+                    </w:rPr>
+                    <w:t xml:space="preserve"> </w:t>
+                  </w:r>
+                  <w:r>
+                    <w:rPr>
+                      <w:rFonts w:eastAsiaTheme="minorHAnsi" w:hint="eastAsia"/>
+                      <w:szCs w:val="20"/>
+                    </w:rPr>
+                    <w:t>도착지,</w:t>
+                  </w:r>
+                  <w:r>
+                    <w:rPr>
+                      <w:rFonts w:eastAsiaTheme="minorHAnsi"/>
+                      <w:szCs w:val="20"/>
+                    </w:rPr>
+                    <w:t xml:space="preserve"> </w:t>
+                  </w:r>
+                  <w:r>
+                    <w:rPr>
+                      <w:rFonts w:eastAsiaTheme="minorHAnsi" w:hint="eastAsia"/>
+                      <w:szCs w:val="20"/>
+                    </w:rPr>
+                    <w:t>약속시간,</w:t>
+                  </w:r>
+                  <w:r>
+                    <w:rPr>
+                      <w:rFonts w:eastAsiaTheme="minorHAnsi"/>
+                      <w:szCs w:val="20"/>
+                    </w:rPr>
+                    <w:t xml:space="preserve"> </w:t>
+                  </w:r>
+                  <w:r>
+                    <w:rPr>
+                      <w:rFonts w:eastAsiaTheme="minorHAnsi" w:hint="eastAsia"/>
+                      <w:szCs w:val="20"/>
+                    </w:rPr>
+                    <w:t>방장의 닉네임</w:t>
+                  </w:r>
+                </w:p>
+              </w:tc>
+            </w:tr>
+            <w:tr>
+              <w:tc>
+                <w:tcPr>
+                  <w:tcW w:w="1383" w:type="dxa"/>
+                </w:tcPr>
+                <w:p>
+                  <w:pPr>
+                    <w:rPr>
+                      <w:rFonts w:eastAsiaTheme="minorHAnsi"/>
+                      <w:szCs w:val="20"/>
+                    </w:rPr>
+                  </w:pPr>
+                  <w:r>
+                    <w:rPr>
+                      <w:rFonts w:eastAsiaTheme="minorHAnsi" w:hint="eastAsia"/>
+                      <w:szCs w:val="20"/>
+                    </w:rPr>
+                    <w:t>stimulus</w:t>
+                  </w:r>
+                </w:p>
+              </w:tc>
+              <w:tc>
+                <w:tcPr>
+                  <w:tcW w:w="7433" w:type="dxa"/>
+                </w:tcPr>
+                <w:p>
+                  <w:pPr>
+                    <w:rPr>
+                      <w:rFonts w:eastAsiaTheme="minorHAnsi"/>
+                      <w:szCs w:val="20"/>
+                    </w:rPr>
+                  </w:pPr>
+                  <w:r>
+                    <w:rPr>
+                      <w:rFonts w:eastAsiaTheme="minorHAnsi" w:hint="eastAsia"/>
+                      <w:szCs w:val="20"/>
+                    </w:rPr>
+                    <w:t>만들기 버튼</w:t>
+                  </w:r>
+                </w:p>
+              </w:tc>
+            </w:tr>
+            <w:tr>
+              <w:tc>
+                <w:tcPr>
+                  <w:tcW w:w="1383" w:type="dxa"/>
+                </w:tcPr>
+                <w:p>
+                  <w:pPr>
+                    <w:rPr>
+                      <w:rFonts w:eastAsiaTheme="minorHAnsi"/>
+                      <w:szCs w:val="20"/>
+                    </w:rPr>
+                  </w:pPr>
+                  <w:r>
+                    <w:rPr>
+                      <w:rFonts w:eastAsiaTheme="minorHAnsi" w:hint="eastAsia"/>
+                      <w:szCs w:val="20"/>
+                    </w:rPr>
+                    <w:t>response</w:t>
+                  </w:r>
+                </w:p>
+              </w:tc>
+              <w:tc>
+                <w:tcPr>
+                  <w:tcW w:w="7433" w:type="dxa"/>
+                </w:tcPr>
+                <w:p>
+                  <w:pPr>
+                    <w:rPr>
+                      <w:rFonts w:eastAsiaTheme="minorHAnsi" w:hint="eastAsia"/>
+                      <w:szCs w:val="20"/>
+                    </w:rPr>
+                  </w:pPr>
+                  <w:r>
+                    <w:rPr>
+                      <w:rFonts w:eastAsiaTheme="minorHAnsi" w:hint="eastAsia"/>
+                      <w:szCs w:val="20"/>
+                    </w:rPr>
+                    <w:t xml:space="preserve">서버에 있는 </w:t>
+                  </w:r>
+                  <w:r>
+                    <w:rPr>
+                      <w:rFonts w:eastAsiaTheme="minorHAnsi" w:hint="eastAsia"/>
+                      <w:szCs w:val="20"/>
+                    </w:rPr>
+                    <w:t>방 리스트에 방을 추가</w:t>
+                  </w:r>
+                </w:p>
+              </w:tc>
+            </w:tr>
+            <w:tr>
+              <w:tc>
+                <w:tcPr>
+                  <w:tcW w:w="1383" w:type="dxa"/>
+                </w:tcPr>
+                <w:p>
+                  <w:pPr>
+                    <w:rPr>
+                      <w:rFonts w:eastAsiaTheme="minorHAnsi"/>
+                      <w:szCs w:val="20"/>
+                    </w:rPr>
+                  </w:pPr>
+                  <w:r>
+                    <w:rPr>
+                      <w:rFonts w:eastAsiaTheme="minorHAnsi" w:hint="eastAsia"/>
+                      <w:szCs w:val="20"/>
+                    </w:rPr>
+                    <w:t>comments</w:t>
+                  </w:r>
+                </w:p>
+              </w:tc>
+              <w:tc>
+                <w:tcPr>
+                  <w:tcW w:w="7433" w:type="dxa"/>
+                </w:tcPr>
+                <w:p>
+                  <w:pPr>
+                    <w:rPr>
+                      <w:rFonts w:eastAsiaTheme="minorHAnsi" w:hint="eastAsia"/>
+                      <w:szCs w:val="20"/>
+                    </w:rPr>
+                  </w:pPr>
+                </w:p>
+              </w:tc>
+            </w:tr>
+          </w:tbl>
+          <w:p>
+            <w:pPr>
+              <w:rPr>
+                <w:rFonts w:hint="eastAsia"/>
+                <w:sz w:val="28"/>
+                <w:szCs w:val="28"/>
+              </w:rPr>
+            </w:pPr>
+          </w:p>
+          <w:p>
+            <w:pPr>
+              <w:rPr>
                 <w:sz w:val="28"/>
                 <w:szCs w:val="28"/>
               </w:rPr>
@@ -1516,8 +3121,8 @@
               <w:lastRenderedPageBreak/>
               <w:drawing>
                 <wp:inline distT="0" distB="0" distL="0" distR="0" wp14:anchorId="416F6D7E" wp14:editId="20FB8CE0">
-                  <wp:extent cx="3471259" cy="2697480"/>
-                  <wp:effectExtent l="0" t="0" r="0" b="7620"/>
+                  <wp:extent cx="4335780" cy="3369289"/>
+                  <wp:effectExtent l="0" t="0" r="7620" b="3175"/>
                   <wp:docPr id="5" name="그림 5"/>
                   <wp:cNvGraphicFramePr>
                     <a:graphicFrameLocks xmlns:a="http://schemas.openxmlformats.org/drawingml/2006/main" noChangeAspect="1"/>
@@ -1538,7 +3143,7 @@
                         <pic:spPr>
                           <a:xfrm>
                             <a:off x="0" y="0"/>
-                            <a:ext cx="3486250" cy="2709129"/>
+                            <a:ext cx="4363672" cy="3390964"/>
                           </a:xfrm>
                           <a:prstGeom prst="rect">
                             <a:avLst/>
@@ -1601,6 +3206,448 @@
           </w:p>
           <w:p>
             <w:pPr>
+              <w:pStyle w:val="a7"/>
+              <w:keepNext/>
+              <w:ind w:firstLineChars="50" w:firstLine="120"/>
+              <w:rPr>
+                <w:rFonts w:hint="eastAsia"/>
+                <w:sz w:val="24"/>
+              </w:rPr>
+            </w:pPr>
+            <w:r>
+              <w:rPr>
+                <w:rFonts w:hint="eastAsia"/>
+                <w:bCs w:val="0"/>
+                <w:sz w:val="24"/>
+              </w:rPr>
+              <w:t>5</w:t>
+            </w:r>
+            <w:r>
+              <w:rPr>
+                <w:bCs w:val="0"/>
+                <w:sz w:val="24"/>
+              </w:rPr>
+              <w:t>)</w:t>
+            </w:r>
+          </w:p>
+          <w:tbl>
+            <w:tblPr>
+              <w:tblStyle w:val="a3"/>
+              <w:tblW w:w="0" w:type="auto"/>
+              <w:tblInd w:w="426" w:type="dxa"/>
+              <w:tblLook w:val="04A0" w:firstRow="1" w:lastRow="0" w:firstColumn="1" w:lastColumn="0" w:noHBand="0" w:noVBand="1"/>
+            </w:tblPr>
+            <w:tblGrid>
+              <w:gridCol w:w="1383"/>
+              <w:gridCol w:w="7433"/>
+            </w:tblGrid>
+            <w:tr>
+              <w:tc>
+                <w:tcPr>
+                  <w:tcW w:w="1383" w:type="dxa"/>
+                </w:tcPr>
+                <w:p>
+                  <w:pPr>
+                    <w:rPr>
+                      <w:rFonts w:eastAsiaTheme="minorHAnsi"/>
+                      <w:szCs w:val="20"/>
+                    </w:rPr>
+                  </w:pPr>
+                  <w:r>
+                    <w:rPr>
+                      <w:rFonts w:eastAsiaTheme="minorHAnsi" w:hint="eastAsia"/>
+                      <w:szCs w:val="20"/>
+                    </w:rPr>
+                    <w:t>name: ID</w:t>
+                  </w:r>
+                </w:p>
+              </w:tc>
+              <w:tc>
+                <w:tcPr>
+                  <w:tcW w:w="7433" w:type="dxa"/>
+                </w:tcPr>
+                <w:p>
+                  <w:pPr>
+                    <w:rPr>
+                      <w:rFonts w:eastAsiaTheme="minorHAnsi"/>
+                      <w:szCs w:val="20"/>
+                    </w:rPr>
+                  </w:pPr>
+                  <w:r>
+                    <w:rPr>
+                      <w:rFonts w:eastAsiaTheme="minorHAnsi" w:hint="eastAsia"/>
+                      <w:szCs w:val="20"/>
+                    </w:rPr>
+                    <w:t>C</w:t>
+                  </w:r>
+                  <w:r>
+                    <w:rPr>
+                      <w:rFonts w:eastAsiaTheme="minorHAnsi"/>
+                      <w:szCs w:val="20"/>
+                    </w:rPr>
+                    <w:t>hatting Room: 5</w:t>
+                  </w:r>
+                </w:p>
+              </w:tc>
+            </w:tr>
+            <w:tr>
+              <w:tc>
+                <w:tcPr>
+                  <w:tcW w:w="1383" w:type="dxa"/>
+                </w:tcPr>
+                <w:p>
+                  <w:pPr>
+                    <w:rPr>
+                      <w:rFonts w:eastAsiaTheme="minorHAnsi"/>
+                      <w:szCs w:val="20"/>
+                    </w:rPr>
+                  </w:pPr>
+                  <w:r>
+                    <w:rPr>
+                      <w:rFonts w:eastAsiaTheme="minorHAnsi" w:hint="eastAsia"/>
+                      <w:szCs w:val="20"/>
+                    </w:rPr>
+                    <w:t>actors</w:t>
+                  </w:r>
+                </w:p>
+              </w:tc>
+              <w:tc>
+                <w:tcPr>
+                  <w:tcW w:w="7433" w:type="dxa"/>
+                </w:tcPr>
+                <w:p>
+                  <w:pPr>
+                    <w:rPr>
+                      <w:rFonts w:eastAsiaTheme="minorHAnsi"/>
+                      <w:szCs w:val="20"/>
+                    </w:rPr>
+                  </w:pPr>
+                  <w:r>
+                    <w:rPr>
+                      <w:rFonts w:eastAsiaTheme="minorHAnsi" w:hint="eastAsia"/>
+                      <w:szCs w:val="20"/>
+                    </w:rPr>
+                    <w:t>U</w:t>
+                  </w:r>
+                  <w:r>
+                    <w:rPr>
+                      <w:rFonts w:eastAsiaTheme="minorHAnsi"/>
+                      <w:szCs w:val="20"/>
+                    </w:rPr>
+                    <w:t>ser</w:t>
+                  </w:r>
+                </w:p>
+              </w:tc>
+            </w:tr>
+            <w:tr>
+              <w:tc>
+                <w:tcPr>
+                  <w:tcW w:w="1383" w:type="dxa"/>
+                </w:tcPr>
+                <w:p>
+                  <w:pPr>
+                    <w:rPr>
+                      <w:rFonts w:eastAsiaTheme="minorHAnsi"/>
+                      <w:szCs w:val="20"/>
+                    </w:rPr>
+                  </w:pPr>
+                  <w:r>
+                    <w:rPr>
+                      <w:rFonts w:eastAsiaTheme="minorHAnsi" w:hint="eastAsia"/>
+                      <w:szCs w:val="20"/>
+                    </w:rPr>
+                    <w:t>description</w:t>
+                  </w:r>
+                </w:p>
+              </w:tc>
+              <w:tc>
+                <w:tcPr>
+                  <w:tcW w:w="7433" w:type="dxa"/>
+                </w:tcPr>
+                <w:p>
+                  <w:pPr>
+                    <w:rPr>
+                      <w:rFonts w:eastAsiaTheme="minorHAnsi" w:hint="eastAsia"/>
+                      <w:szCs w:val="20"/>
+                    </w:rPr>
+                  </w:pPr>
+                  <w:r>
+                    <w:rPr>
+                      <w:rFonts w:eastAsiaTheme="minorHAnsi" w:hint="eastAsia"/>
+                      <w:szCs w:val="20"/>
+                    </w:rPr>
+                    <w:t>입력된 메시지를 서버에 전송한 후,</w:t>
+                  </w:r>
+                  <w:r>
+                    <w:rPr>
+                      <w:rFonts w:eastAsiaTheme="minorHAnsi"/>
+                      <w:szCs w:val="20"/>
+                    </w:rPr>
+                    <w:t xml:space="preserve"> </w:t>
+                  </w:r>
+                  <w:r>
+                    <w:rPr>
+                      <w:rFonts w:eastAsiaTheme="minorHAnsi" w:hint="eastAsia"/>
+                      <w:szCs w:val="20"/>
+                    </w:rPr>
+                    <w:t>서버가 다른 사용자들에게</w:t>
+                  </w:r>
+                  <w:r>
+                    <w:rPr>
+                      <w:rFonts w:eastAsiaTheme="minorHAnsi" w:hint="eastAsia"/>
+                      <w:szCs w:val="20"/>
+                    </w:rPr>
+                    <w:t xml:space="preserve"> 메시지를 전달한다.</w:t>
+                  </w:r>
+                  <w:r>
+                    <w:rPr>
+                      <w:rFonts w:eastAsiaTheme="minorHAnsi"/>
+                      <w:szCs w:val="20"/>
+                    </w:rPr>
+                    <w:t xml:space="preserve"> </w:t>
+                  </w:r>
+                  <w:r>
+                    <w:rPr>
+                      <w:rFonts w:eastAsiaTheme="minorHAnsi" w:hint="eastAsia"/>
+                      <w:szCs w:val="20"/>
+                    </w:rPr>
+                    <w:t>이를 사용자들에게 보여준다.</w:t>
+                  </w:r>
+                </w:p>
+              </w:tc>
+            </w:tr>
+            <w:tr>
+              <w:tc>
+                <w:tcPr>
+                  <w:tcW w:w="1383" w:type="dxa"/>
+                </w:tcPr>
+                <w:p>
+                  <w:pPr>
+                    <w:rPr>
+                      <w:rFonts w:eastAsiaTheme="minorHAnsi"/>
+                      <w:szCs w:val="20"/>
+                    </w:rPr>
+                  </w:pPr>
+                  <w:r>
+                    <w:rPr>
+                      <w:rFonts w:eastAsiaTheme="minorHAnsi" w:hint="eastAsia"/>
+                      <w:szCs w:val="20"/>
+                    </w:rPr>
+                    <w:t>data</w:t>
+                  </w:r>
+                </w:p>
+              </w:tc>
+              <w:tc>
+                <w:tcPr>
+                  <w:tcW w:w="7433" w:type="dxa"/>
+                </w:tcPr>
+                <w:p>
+                  <w:pPr>
+                    <w:rPr>
+                      <w:rFonts w:eastAsiaTheme="minorHAnsi"/>
+                      <w:szCs w:val="20"/>
+                    </w:rPr>
+                  </w:pPr>
+                  <w:r>
+                    <w:rPr>
+                      <w:rFonts w:eastAsiaTheme="minorHAnsi" w:hint="eastAsia"/>
+                      <w:szCs w:val="20"/>
+                    </w:rPr>
+                    <w:t>사용자가 입력한 메시지</w:t>
+                  </w:r>
+                </w:p>
+              </w:tc>
+            </w:tr>
+            <w:tr>
+              <w:tc>
+                <w:tcPr>
+                  <w:tcW w:w="1383" w:type="dxa"/>
+                </w:tcPr>
+                <w:p>
+                  <w:pPr>
+                    <w:rPr>
+                      <w:rFonts w:eastAsiaTheme="minorHAnsi"/>
+                      <w:szCs w:val="20"/>
+                    </w:rPr>
+                  </w:pPr>
+                  <w:r>
+                    <w:rPr>
+                      <w:rFonts w:eastAsiaTheme="minorHAnsi" w:hint="eastAsia"/>
+                      <w:szCs w:val="20"/>
+                    </w:rPr>
+                    <w:t>stimulus</w:t>
+                  </w:r>
+                </w:p>
+              </w:tc>
+              <w:tc>
+                <w:tcPr>
+                  <w:tcW w:w="7433" w:type="dxa"/>
+                </w:tcPr>
+                <w:p>
+                  <w:pPr>
+                    <w:rPr>
+                      <w:rFonts w:eastAsiaTheme="minorHAnsi"/>
+                      <w:szCs w:val="20"/>
+                    </w:rPr>
+                  </w:pPr>
+                  <w:r>
+                    <w:rPr>
+                      <w:rFonts w:eastAsiaTheme="minorHAnsi" w:hint="eastAsia"/>
+                      <w:szCs w:val="20"/>
+                    </w:rPr>
+                    <w:t>전송 버튼</w:t>
+                  </w:r>
+                </w:p>
+              </w:tc>
+            </w:tr>
+            <w:tr>
+              <w:tc>
+                <w:tcPr>
+                  <w:tcW w:w="1383" w:type="dxa"/>
+                </w:tcPr>
+                <w:p>
+                  <w:pPr>
+                    <w:rPr>
+                      <w:rFonts w:eastAsiaTheme="minorHAnsi"/>
+                      <w:szCs w:val="20"/>
+                    </w:rPr>
+                  </w:pPr>
+                  <w:r>
+                    <w:rPr>
+                      <w:rFonts w:eastAsiaTheme="minorHAnsi" w:hint="eastAsia"/>
+                      <w:szCs w:val="20"/>
+                    </w:rPr>
+                    <w:t>response</w:t>
+                  </w:r>
+                </w:p>
+              </w:tc>
+              <w:tc>
+                <w:tcPr>
+                  <w:tcW w:w="7433" w:type="dxa"/>
+                </w:tcPr>
+                <w:p>
+                  <w:pPr>
+                    <w:rPr>
+                      <w:rFonts w:eastAsiaTheme="minorHAnsi" w:hint="eastAsia"/>
+                      <w:szCs w:val="20"/>
+                    </w:rPr>
+                  </w:pPr>
+                  <w:r>
+                    <w:rPr>
+                      <w:rFonts w:eastAsiaTheme="minorHAnsi" w:hint="eastAsia"/>
+                      <w:szCs w:val="20"/>
+                    </w:rPr>
+                    <w:t>사용자가</w:t>
+                  </w:r>
+                  <w:r>
+                    <w:rPr>
+                      <w:rFonts w:eastAsiaTheme="minorHAnsi" w:hint="eastAsia"/>
+                      <w:szCs w:val="20"/>
+                    </w:rPr>
+                    <w:t xml:space="preserve"> 입력한 메시지</w:t>
+                  </w:r>
+                </w:p>
+              </w:tc>
+            </w:tr>
+            <w:tr>
+              <w:tc>
+                <w:tcPr>
+                  <w:tcW w:w="1383" w:type="dxa"/>
+                </w:tcPr>
+                <w:p>
+                  <w:pPr>
+                    <w:rPr>
+                      <w:rFonts w:eastAsiaTheme="minorHAnsi"/>
+                      <w:szCs w:val="20"/>
+                    </w:rPr>
+                  </w:pPr>
+                  <w:r>
+                    <w:rPr>
+                      <w:rFonts w:eastAsiaTheme="minorHAnsi" w:hint="eastAsia"/>
+                      <w:szCs w:val="20"/>
+                    </w:rPr>
+                    <w:t>comments</w:t>
+                  </w:r>
+                </w:p>
+              </w:tc>
+              <w:tc>
+                <w:tcPr>
+                  <w:tcW w:w="7433" w:type="dxa"/>
+                </w:tcPr>
+                <w:p>
+                  <w:pPr>
+                    <w:rPr>
+                      <w:rFonts w:eastAsiaTheme="minorHAnsi"/>
+                      <w:szCs w:val="20"/>
+                    </w:rPr>
+                  </w:pPr>
+                  <w:r>
+                    <w:rPr>
+                      <w:rFonts w:eastAsiaTheme="minorHAnsi" w:hint="eastAsia"/>
+                      <w:szCs w:val="20"/>
+                    </w:rPr>
+                    <w:t>사용자는 자신이 소속된 방을 제외한 다른 방의 채팅 메시지들은 볼 수 없어</w:t>
+                  </w:r>
+                  <w:r>
+                    <w:rPr>
+                      <w:rFonts w:eastAsiaTheme="minorHAnsi" w:hint="eastAsia"/>
+                      <w:szCs w:val="20"/>
+                    </w:rPr>
+                    <w:lastRenderedPageBreak/>
+                    <w:t>야 한다.</w:t>
+                  </w:r>
+                  <w:r>
+                    <w:rPr>
+                      <w:rFonts w:eastAsiaTheme="minorHAnsi"/>
+                      <w:szCs w:val="20"/>
+                    </w:rPr>
+                    <w:t xml:space="preserve"> </w:t>
+                  </w:r>
+                </w:p>
+                <w:p>
+                  <w:pPr>
+                    <w:rPr>
+                      <w:rFonts w:eastAsiaTheme="minorHAnsi"/>
+                      <w:szCs w:val="20"/>
+                    </w:rPr>
+                  </w:pPr>
+                  <w:r>
+                    <w:rPr>
+                      <w:rFonts w:eastAsiaTheme="minorHAnsi" w:hint="eastAsia"/>
+                      <w:szCs w:val="20"/>
+                    </w:rPr>
+                    <w:t>입장 전 대화는 볼 수 없어야 한다.</w:t>
+                  </w:r>
+                </w:p>
+                <w:p>
+                  <w:pPr>
+                    <w:rPr>
+                      <w:rFonts w:eastAsiaTheme="minorHAnsi" w:hint="eastAsia"/>
+                      <w:szCs w:val="20"/>
+                    </w:rPr>
+                  </w:pPr>
+                  <w:r>
+                    <w:rPr>
+                      <w:rFonts w:eastAsiaTheme="minorHAnsi" w:hint="eastAsia"/>
+                      <w:szCs w:val="20"/>
+                    </w:rPr>
+                    <w:t>메시지는 손실없이 전달되어야 한다.</w:t>
+                  </w:r>
+                </w:p>
+              </w:tc>
+            </w:tr>
+          </w:tbl>
+          <w:p>
+            <w:pPr>
+              <w:pStyle w:val="a7"/>
+              <w:keepNext/>
+              <w:rPr>
+                <w:rFonts w:hint="eastAsia"/>
+              </w:rPr>
+            </w:pPr>
+          </w:p>
+          <w:p>
+            <w:pPr>
               <w:rPr>
                 <w:rFonts w:hint="eastAsia"/>
                 <w:sz w:val="28"/>
@@ -1647,16 +3694,6 @@
                 </wp:inline>
               </w:drawing>
             </w:r>
-            <w:bookmarkStart w:id="0" w:name="_GoBack"/>
-            <w:bookmarkEnd w:id="0"/>
-          </w:p>
-          <w:p>
-            <w:pPr>
-              <w:rPr>
-                <w:sz w:val="28"/>
-                <w:szCs w:val="28"/>
-              </w:rPr>
-            </w:pPr>
           </w:p>
           <w:p>
             <w:pPr>
@@ -1844,6 +3881,7 @@
                 <w:b/>
                 <w:sz w:val="40"/>
               </w:rPr>
+              <w:lastRenderedPageBreak/>
               <w:t>4</w:t>
             </w:r>
             <w:r>
@@ -2065,7 +4103,6 @@
                 <w:b/>
                 <w:sz w:val="40"/>
               </w:rPr>
-              <w:lastRenderedPageBreak/>
               <w:t>6</w:t>
             </w:r>
             <w:r>
@@ -2981,7 +5018,7 @@
     <w:lsdException w:name="Table Web 2" w:semiHidden="1" w:unhideWhenUsed="1"/>
     <w:lsdException w:name="Table Web 3" w:semiHidden="1" w:unhideWhenUsed="1"/>
     <w:lsdException w:name="Balloon Text" w:semiHidden="1" w:unhideWhenUsed="1"/>
-    <w:lsdException w:name="Table Grid" w:uiPriority="39"/>
+    <w:lsdException w:name="Table Grid" w:uiPriority="59"/>
     <w:lsdException w:name="Table Theme" w:semiHidden="1" w:unhideWhenUsed="1"/>
     <w:lsdException w:name="Placeholder Text" w:semiHidden="1"/>
     <w:lsdException w:name="No Spacing" w:uiPriority="1" w:qFormat="1"/>
@@ -3243,7 +5280,7 @@
   <w:style w:type="table" w:styleId="a3">
     <w:name w:val="Table Grid"/>
     <w:basedOn w:val="a1"/>
-    <w:uiPriority w:val="39"/>
+    <w:uiPriority w:val="59"/>
     <w:rsid w:val="004D38AE"/>
     <w:pPr>
       <w:spacing w:after="0" w:line="240" w:lineRule="auto"/>
@@ -3312,6 +5349,20 @@
     <w:link w:val="a6"/>
     <w:uiPriority w:val="99"/>
     <w:rsid w:val="00DB535D"/>
+  </w:style>
+  <w:style w:type="paragraph" w:styleId="a7">
+    <w:name w:val="caption"/>
+    <w:basedOn w:val="a"/>
+    <w:next w:val="a"/>
+    <w:uiPriority w:val="35"/>
+    <w:unhideWhenUsed/>
+    <w:qFormat/>
+    <w:rsid w:val="00A0632E"/>
+    <w:rPr>
+      <w:b/>
+      <w:bCs/>
+      <w:szCs w:val="20"/>
+    </w:rPr>
   </w:style>
 </w:styles>
 </file>

</xml_diff>

<commit_message>
Update SRS: insert use case tables, FRs
</commit_message>
<xml_diff>
--- a/doc/제출용/ShareTaxi SRS.docx
+++ b/doc/제출용/ShareTaxi SRS.docx
@@ -1,6 +1,6 @@
 
 <file path=word/document.xml><?xml version="1.0" encoding="utf-8"?>
-<w:document xmlns:wpc="http://schemas.microsoft.com/office/word/2010/wordprocessingCanvas" xmlns:mc="http://schemas.openxmlformats.org/markup-compatibility/2006" xmlns:o="urn:schemas-microsoft-com:office:office" xmlns:r="http://schemas.openxmlformats.org/officeDocument/2006/relationships" xmlns:m="http://schemas.openxmlformats.org/officeDocument/2006/math" xmlns:v="urn:schemas-microsoft-com:vml" xmlns:wp14="http://schemas.microsoft.com/office/word/2010/wordprocessingDrawing" xmlns:wp="http://schemas.openxmlformats.org/drawingml/2006/wordprocessingDrawing" xmlns:w10="urn:schemas-microsoft-com:office:word" xmlns:w="http://schemas.openxmlformats.org/wordprocessingml/2006/main" xmlns:w14="http://schemas.microsoft.com/office/word/2010/wordml" xmlns:w15="http://schemas.microsoft.com/office/word/2012/wordml" xmlns:wpg="http://schemas.microsoft.com/office/word/2010/wordprocessingGroup" xmlns:wpi="http://schemas.microsoft.com/office/word/2010/wordprocessingInk" xmlns:wne="http://schemas.microsoft.com/office/word/2006/wordml" xmlns:wps="http://schemas.microsoft.com/office/word/2010/wordprocessingShape" mc:Ignorable="w14 w15 wp14">
+<w:document xmlns:wpc="http://schemas.microsoft.com/office/word/2010/wordprocessingCanvas" xmlns:cx="http://schemas.microsoft.com/office/drawing/2014/chartex" xmlns:cx1="http://schemas.microsoft.com/office/drawing/2015/9/8/chartex" xmlns:cx2="http://schemas.microsoft.com/office/drawing/2015/10/21/chartex" xmlns:cx3="http://schemas.microsoft.com/office/drawing/2016/5/9/chartex" xmlns:cx4="http://schemas.microsoft.com/office/drawing/2016/5/10/chartex" xmlns:cx5="http://schemas.microsoft.com/office/drawing/2016/5/11/chartex" xmlns:cx6="http://schemas.microsoft.com/office/drawing/2016/5/12/chartex" xmlns:cx7="http://schemas.microsoft.com/office/drawing/2016/5/13/chartex" xmlns:cx8="http://schemas.microsoft.com/office/drawing/2016/5/14/chartex" xmlns:mc="http://schemas.openxmlformats.org/markup-compatibility/2006" xmlns:aink="http://schemas.microsoft.com/office/drawing/2016/ink" xmlns:am3d="http://schemas.microsoft.com/office/drawing/2017/model3d" xmlns:o="urn:schemas-microsoft-com:office:office" xmlns:r="http://schemas.openxmlformats.org/officeDocument/2006/relationships" xmlns:m="http://schemas.openxmlformats.org/officeDocument/2006/math" xmlns:v="urn:schemas-microsoft-com:vml" xmlns:wp14="http://schemas.microsoft.com/office/word/2010/wordprocessingDrawing" xmlns:wp="http://schemas.openxmlformats.org/drawingml/2006/wordprocessingDrawing" xmlns:w10="urn:schemas-microsoft-com:office:word" xmlns:w="http://schemas.openxmlformats.org/wordprocessingml/2006/main" xmlns:w14="http://schemas.microsoft.com/office/word/2010/wordml" xmlns:w15="http://schemas.microsoft.com/office/word/2012/wordml" xmlns:w16cid="http://schemas.microsoft.com/office/word/2016/wordml/cid" xmlns:w16se="http://schemas.microsoft.com/office/word/2015/wordml/symex" xmlns:wpg="http://schemas.microsoft.com/office/word/2010/wordprocessingGroup" xmlns:wpi="http://schemas.microsoft.com/office/word/2010/wordprocessingInk" xmlns:wne="http://schemas.microsoft.com/office/word/2006/wordml" xmlns:wps="http://schemas.microsoft.com/office/word/2010/wordprocessingShape" mc:Ignorable="w14 w15 w16se w16cid wp14">
   <w:body>
     <w:p>
       <w:pPr>
@@ -202,7 +202,7 @@
         <w:wordWrap/>
         <w:autoSpaceDE/>
         <w:autoSpaceDN/>
-        <w:jc w:val="right"/>
+        <w:jc w:val="center"/>
         <w:rPr>
           <w:rFonts w:ascii="바탕" w:eastAsia="바탕" w:hAnsi="바탕" w:cs="바탕"/>
           <w:sz w:val="40"/>
@@ -240,7 +240,7 @@
         <w:wordWrap/>
         <w:autoSpaceDE/>
         <w:autoSpaceDN/>
-        <w:jc w:val="right"/>
+        <w:jc w:val="center"/>
         <w:rPr>
           <w:rFonts w:ascii="바탕" w:eastAsia="바탕" w:hAnsi="바탕" w:cs="바탕"/>
           <w:sz w:val="36"/>
@@ -270,7 +270,7 @@
         <w:wordWrap/>
         <w:autoSpaceDE/>
         <w:autoSpaceDN/>
-        <w:jc w:val="right"/>
+        <w:jc w:val="center"/>
         <w:rPr>
           <w:rFonts w:ascii="바탕" w:eastAsia="바탕" w:hAnsi="바탕" w:cs="바탕"/>
           <w:sz w:val="36"/>
@@ -308,7 +308,7 @@
         <w:wordWrap/>
         <w:autoSpaceDE/>
         <w:autoSpaceDN/>
-        <w:jc w:val="right"/>
+        <w:jc w:val="center"/>
         <w:rPr>
           <w:rFonts w:ascii="바탕" w:eastAsia="바탕" w:hAnsi="바탕" w:cs="바탕"/>
           <w:sz w:val="36"/>
@@ -354,7 +354,7 @@
         <w:wordWrap/>
         <w:autoSpaceDE/>
         <w:autoSpaceDN/>
-        <w:jc w:val="right"/>
+        <w:jc w:val="center"/>
         <w:rPr>
           <w:rFonts w:ascii="바탕" w:eastAsia="바탕" w:hAnsi="바탕" w:cs="바탕"/>
           <w:sz w:val="36"/>
@@ -367,7 +367,7 @@
           <w:sz w:val="36"/>
           <w:szCs w:val="40"/>
         </w:rPr>
-        <w:t xml:space="preserve"> 컴퓨터학부 </w:t>
+        <w:t xml:space="preserve">컴퓨터학부 </w:t>
       </w:r>
       <w:r>
         <w:rPr>
@@ -393,14 +393,6 @@
         </w:rPr>
         <w:t>2016111813</w:t>
       </w:r>
-      <w:r>
-        <w:rPr>
-          <w:rFonts w:ascii="바탕" w:eastAsia="바탕" w:hAnsi="바탕" w:cs="바탕" w:hint="eastAsia"/>
-          <w:sz w:val="36"/>
-          <w:szCs w:val="40"/>
-        </w:rPr>
-        <w:t xml:space="preserve"> </w:t>
-      </w:r>
     </w:p>
     <w:p>
       <w:pPr>
@@ -408,7 +400,7 @@
         <w:wordWrap/>
         <w:autoSpaceDE/>
         <w:autoSpaceDN/>
-        <w:jc w:val="right"/>
+        <w:jc w:val="center"/>
         <w:rPr>
           <w:rFonts w:ascii="바탕" w:eastAsia="바탕" w:hAnsi="바탕" w:cs="바탕"/>
           <w:sz w:val="40"/>
@@ -421,7 +413,7 @@
           <w:sz w:val="36"/>
           <w:szCs w:val="40"/>
         </w:rPr>
-        <w:t xml:space="preserve"> 일어일문학과 </w:t>
+        <w:t xml:space="preserve">일어일문학과 </w:t>
       </w:r>
       <w:r>
         <w:rPr>
@@ -477,14 +469,15 @@
           <w:tcPr>
             <w:tcW w:w="10432" w:type="dxa"/>
             <w:tcBorders>
-              <w:top w:val="single" w:sz="12" w:space="0" w:color="ED7D31" w:themeColor="accent2"/>
-              <w:left w:val="single" w:sz="12" w:space="0" w:color="ED7D31" w:themeColor="accent2"/>
-              <w:bottom w:val="single" w:sz="12" w:space="0" w:color="ED7D31" w:themeColor="accent2"/>
-              <w:right w:val="single" w:sz="12" w:space="0" w:color="ED7D31" w:themeColor="accent2"/>
+              <w:top w:val="single" w:sz="4" w:space="0" w:color="auto"/>
+              <w:left w:val="single" w:sz="4" w:space="0" w:color="auto"/>
+              <w:bottom w:val="single" w:sz="4" w:space="0" w:color="auto"/>
+              <w:right w:val="single" w:sz="4" w:space="0" w:color="auto"/>
             </w:tcBorders>
           </w:tcPr>
           <w:p>
             <w:pPr>
+              <w:jc w:val="center"/>
               <w:rPr>
                 <w:b/>
                 <w:sz w:val="24"/>
@@ -517,12 +510,13 @@
           <w:tcPr>
             <w:tcW w:w="10432" w:type="dxa"/>
             <w:tcBorders>
-              <w:top w:val="single" w:sz="12" w:space="0" w:color="ED7D31" w:themeColor="accent2"/>
-              <w:bottom w:val="single" w:sz="12" w:space="0" w:color="ED7D31" w:themeColor="accent2"/>
+              <w:top w:val="single" w:sz="4" w:space="0" w:color="auto"/>
+              <w:bottom w:val="single" w:sz="4" w:space="0" w:color="auto"/>
             </w:tcBorders>
           </w:tcPr>
           <w:p>
             <w:pPr>
+              <w:jc w:val="center"/>
               <w:rPr>
                 <w:rFonts w:eastAsiaTheme="minorHAnsi"/>
                 <w:sz w:val="28"/>
@@ -553,6 +547,7 @@
           <w:p>
             <w:pPr>
               <w:ind w:leftChars="200" w:left="620" w:hangingChars="100" w:hanging="220"/>
+              <w:jc w:val="center"/>
               <w:rPr>
                 <w:rFonts w:eastAsiaTheme="minorHAnsi"/>
                 <w:sz w:val="22"/>
@@ -687,6 +682,7 @@
           </w:p>
           <w:p>
             <w:pPr>
+              <w:jc w:val="center"/>
               <w:rPr>
                 <w:rFonts w:eastAsiaTheme="minorHAnsi"/>
                 <w:sz w:val="22"/>
@@ -695,6 +691,7 @@
           </w:p>
           <w:p>
             <w:pPr>
+              <w:jc w:val="center"/>
               <w:rPr>
                 <w:rFonts w:eastAsiaTheme="minorHAnsi"/>
                 <w:sz w:val="28"/>
@@ -712,25 +709,12 @@
           </w:p>
           <w:p>
             <w:pPr>
+              <w:jc w:val="center"/>
               <w:rPr>
                 <w:rFonts w:eastAsiaTheme="minorHAnsi"/>
                 <w:sz w:val="22"/>
               </w:rPr>
             </w:pPr>
-            <w:r>
-              <w:rPr>
-                <w:rFonts w:eastAsiaTheme="minorHAnsi" w:hint="eastAsia"/>
-                <w:sz w:val="22"/>
-              </w:rPr>
-              <w:t xml:space="preserve"> </w:t>
-            </w:r>
-            <w:r>
-              <w:rPr>
-                <w:rFonts w:eastAsiaTheme="minorHAnsi"/>
-                <w:sz w:val="22"/>
-              </w:rPr>
-              <w:t xml:space="preserve">   </w:t>
-            </w:r>
             <w:r>
               <w:rPr>
                 <w:rFonts w:eastAsiaTheme="minorHAnsi"/>
@@ -1042,6 +1026,7 @@
           </w:p>
           <w:p>
             <w:pPr>
+              <w:jc w:val="center"/>
               <w:rPr>
                 <w:rFonts w:eastAsiaTheme="minorHAnsi"/>
                 <w:sz w:val="22"/>
@@ -1050,6 +1035,7 @@
           </w:p>
           <w:p>
             <w:pPr>
+              <w:jc w:val="center"/>
               <w:rPr>
                 <w:rFonts w:eastAsiaTheme="minorHAnsi"/>
                 <w:sz w:val="28"/>
@@ -1087,6 +1073,7 @@
           <w:p>
             <w:pPr>
               <w:ind w:firstLineChars="200" w:firstLine="440"/>
+              <w:jc w:val="center"/>
               <w:rPr>
                 <w:rFonts w:eastAsiaTheme="minorHAnsi"/>
                 <w:sz w:val="22"/>
@@ -1138,6 +1125,7 @@
           <w:p>
             <w:pPr>
               <w:ind w:firstLineChars="200" w:firstLine="440"/>
+              <w:jc w:val="center"/>
               <w:rPr>
                 <w:rFonts w:eastAsiaTheme="minorHAnsi"/>
                 <w:sz w:val="22"/>
@@ -1146,6 +1134,7 @@
           </w:p>
           <w:p>
             <w:pPr>
+              <w:jc w:val="center"/>
               <w:rPr>
                 <w:rFonts w:eastAsiaTheme="minorHAnsi"/>
                 <w:sz w:val="28"/>
@@ -1168,6 +1157,7 @@
           </w:p>
           <w:p>
             <w:pPr>
+              <w:jc w:val="center"/>
               <w:rPr>
                 <w:rFonts w:eastAsiaTheme="minorHAnsi"/>
                 <w:sz w:val="22"/>
@@ -1176,6 +1166,7 @@
           </w:p>
           <w:p>
             <w:pPr>
+              <w:jc w:val="center"/>
               <w:rPr>
                 <w:rFonts w:eastAsiaTheme="minorHAnsi"/>
                 <w:sz w:val="28"/>
@@ -1198,6 +1189,7 @@
           </w:p>
           <w:p>
             <w:pPr>
+              <w:jc w:val="center"/>
               <w:rPr>
                 <w:rFonts w:eastAsiaTheme="minorHAnsi"/>
                 <w:sz w:val="22"/>
@@ -1227,6 +1219,7 @@
           </w:p>
           <w:p>
             <w:pPr>
+              <w:jc w:val="center"/>
               <w:rPr>
                 <w:rFonts w:eastAsiaTheme="minorHAnsi"/>
                 <w:sz w:val="22"/>
@@ -1235,6 +1228,7 @@
           </w:p>
           <w:p>
             <w:pPr>
+              <w:jc w:val="center"/>
               <w:rPr>
                 <w:rFonts w:eastAsiaTheme="minorHAnsi"/>
                 <w:sz w:val="22"/>
@@ -1260,17 +1254,11 @@
                 <w:sz w:val="22"/>
               </w:rPr>
               <w:t>참조사이트:</w:t>
-            </w:r>
-            <w:r>
-              <w:rPr>
-                <w:rFonts w:eastAsiaTheme="minorHAnsi"/>
-                <w:sz w:val="22"/>
-              </w:rPr>
-              <w:t xml:space="preserve"> </w:t>
             </w:r>
           </w:p>
           <w:p>
             <w:pPr>
+              <w:jc w:val="center"/>
               <w:rPr>
                 <w:b/>
                 <w:sz w:val="24"/>
@@ -1287,14 +1275,15 @@
           <w:tcPr>
             <w:tcW w:w="10432" w:type="dxa"/>
             <w:tcBorders>
-              <w:top w:val="single" w:sz="12" w:space="0" w:color="ED7D31" w:themeColor="accent2"/>
-              <w:left w:val="single" w:sz="12" w:space="0" w:color="ED7D31" w:themeColor="accent2"/>
-              <w:bottom w:val="single" w:sz="12" w:space="0" w:color="ED7D31" w:themeColor="accent2"/>
-              <w:right w:val="single" w:sz="12" w:space="0" w:color="ED7D31" w:themeColor="accent2"/>
+              <w:top w:val="single" w:sz="4" w:space="0" w:color="auto"/>
+              <w:left w:val="single" w:sz="4" w:space="0" w:color="auto"/>
+              <w:bottom w:val="single" w:sz="4" w:space="0" w:color="auto"/>
+              <w:right w:val="single" w:sz="4" w:space="0" w:color="auto"/>
             </w:tcBorders>
           </w:tcPr>
           <w:p>
             <w:pPr>
+              <w:jc w:val="center"/>
               <w:rPr>
                 <w:b/>
                 <w:sz w:val="24"/>
@@ -1334,11 +1323,12 @@
             <w:tcW w:w="10432" w:type="dxa"/>
             <w:tcBorders>
               <w:top w:val="single" w:sz="4" w:space="0" w:color="auto"/>
-              <w:bottom w:val="single" w:sz="12" w:space="0" w:color="ED7D31" w:themeColor="accent2"/>
+              <w:bottom w:val="single" w:sz="4" w:space="0" w:color="auto"/>
             </w:tcBorders>
           </w:tcPr>
           <w:p>
             <w:pPr>
+              <w:jc w:val="center"/>
               <w:rPr>
                 <w:sz w:val="28"/>
               </w:rPr>
@@ -1371,6 +1361,7 @@
           </w:p>
           <w:p>
             <w:pPr>
+              <w:jc w:val="center"/>
               <w:rPr>
                 <w:b/>
                 <w:sz w:val="24"/>
@@ -1380,11 +1371,10 @@
               <w:rPr>
                 <w:noProof/>
               </w:rPr>
-              <w:lastRenderedPageBreak/>
               <w:drawing>
                 <wp:inline distT="0" distB="0" distL="0" distR="0" wp14:anchorId="19DEC291" wp14:editId="38FFDAFF">
-                  <wp:extent cx="2356834" cy="2895101"/>
-                  <wp:effectExtent l="0" t="0" r="5715" b="635"/>
+                  <wp:extent cx="2084296" cy="2560320"/>
+                  <wp:effectExtent l="0" t="0" r="0" b="0"/>
                   <wp:docPr id="1" name="그림 1"/>
                   <wp:cNvGraphicFramePr>
                     <a:graphicFrameLocks xmlns:a="http://schemas.openxmlformats.org/drawingml/2006/main" noChangeAspect="1"/>
@@ -1405,7 +1395,7 @@
                         <pic:spPr>
                           <a:xfrm>
                             <a:off x="0" y="0"/>
-                            <a:ext cx="2393735" cy="2940430"/>
+                            <a:ext cx="2125085" cy="2610425"/>
                           </a:xfrm>
                           <a:prstGeom prst="rect">
                             <a:avLst/>
@@ -1420,6 +1410,7 @@
           </w:p>
           <w:p>
             <w:pPr>
+              <w:jc w:val="center"/>
               <w:rPr>
                 <w:sz w:val="28"/>
                 <w:szCs w:val="28"/>
@@ -1431,6 +1422,7 @@
                 <w:sz w:val="28"/>
                 <w:szCs w:val="28"/>
               </w:rPr>
+              <w:lastRenderedPageBreak/>
               <w:t>2</w:t>
             </w:r>
             <w:r>
@@ -1443,18 +1435,12 @@
           </w:p>
           <w:p>
             <w:pPr>
+              <w:jc w:val="center"/>
               <w:rPr>
                 <w:sz w:val="28"/>
                 <w:szCs w:val="28"/>
               </w:rPr>
             </w:pPr>
-            <w:r>
-              <w:rPr>
-                <w:sz w:val="28"/>
-                <w:szCs w:val="28"/>
-              </w:rPr>
-              <w:t xml:space="preserve"> </w:t>
-            </w:r>
             <w:r>
               <w:rPr>
                 <w:noProof/>
@@ -1498,6 +1484,7 @@
           </w:p>
           <w:p>
             <w:pPr>
+              <w:jc w:val="center"/>
               <w:rPr>
                 <w:sz w:val="28"/>
                 <w:szCs w:val="28"/>
@@ -1521,6 +1508,7 @@
           </w:p>
           <w:p>
             <w:pPr>
+              <w:jc w:val="center"/>
               <w:rPr>
                 <w:sz w:val="28"/>
                 <w:szCs w:val="28"/>
@@ -1529,6 +1517,7 @@
           </w:p>
           <w:p>
             <w:pPr>
+              <w:jc w:val="center"/>
               <w:rPr>
                 <w:sz w:val="28"/>
                 <w:szCs w:val="28"/>
@@ -1547,12 +1536,13 @@
                 <w:sz w:val="28"/>
                 <w:szCs w:val="28"/>
               </w:rPr>
-              <w:t xml:space="preserve">. Use cases </w:t>
+              <w:t>. Use cases</w:t>
             </w:r>
           </w:p>
           <w:p>
             <w:pPr>
               <w:ind w:firstLineChars="50" w:firstLine="120"/>
+              <w:jc w:val="center"/>
               <w:rPr>
                 <w:b/>
                 <w:sz w:val="24"/>
@@ -1566,7 +1556,6 @@
                 <w:sz w:val="24"/>
                 <w:szCs w:val="24"/>
               </w:rPr>
-              <w:lastRenderedPageBreak/>
               <w:t>1</w:t>
             </w:r>
             <w:r>
@@ -1596,6 +1585,7 @@
                 </w:tcPr>
                 <w:p>
                   <w:pPr>
+                    <w:jc w:val="center"/>
                     <w:rPr>
                       <w:rFonts w:eastAsiaTheme="minorHAnsi"/>
                       <w:szCs w:val="20"/>
@@ -1616,17 +1606,60 @@
                 </w:tcPr>
                 <w:p>
                   <w:pPr>
-                    <w:rPr>
-                      <w:rFonts w:eastAsiaTheme="minorHAnsi"/>
-                      <w:szCs w:val="20"/>
-                    </w:rPr>
-                  </w:pPr>
-                  <w:r>
-                    <w:rPr>
-                      <w:rFonts w:eastAsiaTheme="minorHAnsi"/>
-                      <w:szCs w:val="20"/>
-                    </w:rPr>
-                    <w:t>Set Information</w:t>
+                    <w:jc w:val="center"/>
+                    <w:rPr>
+                      <w:rFonts w:eastAsiaTheme="minorHAnsi"/>
+                      <w:szCs w:val="20"/>
+                    </w:rPr>
+                  </w:pPr>
+                  <w:r>
+                    <w:rPr>
+                      <w:rFonts w:eastAsiaTheme="minorHAnsi"/>
+                      <w:szCs w:val="20"/>
+                    </w:rPr>
+                    <w:t>Set</w:t>
+                  </w:r>
+                  <w:r>
+                    <w:rPr>
+                      <w:rFonts w:eastAsiaTheme="minorHAnsi" w:hint="eastAsia"/>
+                      <w:szCs w:val="20"/>
+                    </w:rPr>
+                    <w:t>t</w:t>
+                  </w:r>
+                  <w:r>
+                    <w:rPr>
+                      <w:rFonts w:eastAsiaTheme="minorHAnsi"/>
+                      <w:szCs w:val="20"/>
+                    </w:rPr>
+                    <w:t>ing</w:t>
+                  </w:r>
+                  <w:r>
+                    <w:rPr>
+                      <w:rFonts w:eastAsiaTheme="minorHAnsi"/>
+                      <w:szCs w:val="20"/>
+                    </w:rPr>
+                    <w:t xml:space="preserve"> </w:t>
+                  </w:r>
+                  <w:r>
+                    <w:rPr>
+                      <w:rFonts w:eastAsiaTheme="minorHAnsi" w:hint="eastAsia"/>
+                      <w:szCs w:val="20"/>
+                    </w:rPr>
+                    <w:t>t</w:t>
+                  </w:r>
+                  <w:r>
+                    <w:rPr>
+                      <w:rFonts w:eastAsiaTheme="minorHAnsi"/>
+                      <w:szCs w:val="20"/>
+                    </w:rPr>
+                    <w:t>he i</w:t>
+                  </w:r>
+                  <w:r>
+                    <w:rPr>
+                      <w:rFonts w:eastAsiaTheme="minorHAnsi"/>
+                      <w:szCs w:val="20"/>
+                    </w:rPr>
+                    <w:t>nformation</w:t>
                   </w:r>
                   <w:r>
                     <w:rPr>
@@ -1645,6 +1678,7 @@
                 </w:tcPr>
                 <w:p>
                   <w:pPr>
+                    <w:jc w:val="center"/>
                     <w:rPr>
                       <w:rFonts w:eastAsiaTheme="minorHAnsi"/>
                       <w:szCs w:val="20"/>
@@ -1665,6 +1699,7 @@
                 </w:tcPr>
                 <w:p>
                   <w:pPr>
+                    <w:jc w:val="center"/>
                     <w:rPr>
                       <w:rFonts w:eastAsiaTheme="minorHAnsi"/>
                       <w:szCs w:val="20"/>
@@ -1694,6 +1729,7 @@
                 </w:tcPr>
                 <w:p>
                   <w:pPr>
+                    <w:jc w:val="center"/>
                     <w:rPr>
                       <w:rFonts w:eastAsiaTheme="minorHAnsi"/>
                       <w:szCs w:val="20"/>
@@ -1714,6 +1750,7 @@
                 </w:tcPr>
                 <w:p>
                   <w:pPr>
+                    <w:jc w:val="center"/>
                     <w:rPr>
                       <w:rFonts w:eastAsiaTheme="minorHAnsi"/>
                       <w:szCs w:val="20"/>
@@ -1735,10 +1772,24 @@
                   </w:r>
                   <w:r>
                     <w:rPr>
+                      <w:rFonts w:eastAsiaTheme="minorHAnsi"/>
+                      <w:szCs w:val="20"/>
+                    </w:rPr>
+                    <w:t>[</w:t>
+                  </w:r>
+                  <w:r>
+                    <w:rPr>
                       <w:rFonts w:eastAsiaTheme="minorHAnsi" w:hint="eastAsia"/>
                       <w:szCs w:val="20"/>
                     </w:rPr>
                     <w:t>검색</w:t>
+                  </w:r>
+                  <w:r>
+                    <w:rPr>
+                      <w:rFonts w:eastAsiaTheme="minorHAnsi" w:hint="eastAsia"/>
+                      <w:szCs w:val="20"/>
+                    </w:rPr>
+                    <w:t>]</w:t>
                   </w:r>
                   <w:r>
                     <w:rPr>
@@ -1757,6 +1808,7 @@
                 </w:tcPr>
                 <w:p>
                   <w:pPr>
+                    <w:jc w:val="center"/>
                     <w:rPr>
                       <w:rFonts w:eastAsiaTheme="minorHAnsi"/>
                       <w:szCs w:val="20"/>
@@ -1777,17 +1829,18 @@
                 </w:tcPr>
                 <w:p>
                   <w:pPr>
-                    <w:rPr>
-                      <w:rFonts w:eastAsiaTheme="minorHAnsi"/>
-                      <w:szCs w:val="20"/>
-                    </w:rPr>
-                  </w:pPr>
-                  <w:r>
-                    <w:rPr>
-                      <w:rFonts w:eastAsiaTheme="minorHAnsi" w:hint="eastAsia"/>
-                      <w:szCs w:val="20"/>
-                    </w:rPr>
-                    <w:t>사용자의 닉네임,</w:t>
+                    <w:jc w:val="center"/>
+                    <w:rPr>
+                      <w:rFonts w:eastAsiaTheme="minorHAnsi"/>
+                      <w:szCs w:val="20"/>
+                    </w:rPr>
+                  </w:pPr>
+                  <w:r>
+                    <w:rPr>
+                      <w:rFonts w:eastAsiaTheme="minorHAnsi" w:hint="eastAsia"/>
+                      <w:szCs w:val="20"/>
+                    </w:rPr>
+                    <w:t>출발지,</w:t>
                   </w:r>
                   <w:r>
                     <w:rPr>
@@ -1801,7 +1854,7 @@
                       <w:rFonts w:eastAsiaTheme="minorHAnsi" w:hint="eastAsia"/>
                       <w:szCs w:val="20"/>
                     </w:rPr>
-                    <w:t>출발지,</w:t>
+                    <w:t>도착지,</w:t>
                   </w:r>
                   <w:r>
                     <w:rPr>
@@ -1815,7 +1868,21 @@
                       <w:rFonts w:eastAsiaTheme="minorHAnsi" w:hint="eastAsia"/>
                       <w:szCs w:val="20"/>
                     </w:rPr>
-                    <w:t>도착지,</w:t>
+                    <w:t>출발</w:t>
+                  </w:r>
+                  <w:r>
+                    <w:rPr>
+                      <w:rFonts w:eastAsiaTheme="minorHAnsi" w:hint="eastAsia"/>
+                      <w:szCs w:val="20"/>
+                    </w:rPr>
+                    <w:t>시간</w:t>
+                  </w:r>
+                  <w:r>
+                    <w:rPr>
+                      <w:rFonts w:eastAsiaTheme="minorHAnsi" w:hint="eastAsia"/>
+                      <w:szCs w:val="20"/>
+                    </w:rPr>
+                    <w:t>,</w:t>
                   </w:r>
                   <w:r>
                     <w:rPr>
@@ -1829,7 +1896,7 @@
                       <w:rFonts w:eastAsiaTheme="minorHAnsi" w:hint="eastAsia"/>
                       <w:szCs w:val="20"/>
                     </w:rPr>
-                    <w:t>약속시간</w:t>
+                    <w:t>사용자의 닉네임</w:t>
                   </w:r>
                 </w:p>
               </w:tc>
@@ -1841,6 +1908,7 @@
                 </w:tcPr>
                 <w:p>
                   <w:pPr>
+                    <w:jc w:val="center"/>
                     <w:rPr>
                       <w:rFonts w:eastAsiaTheme="minorHAnsi"/>
                       <w:szCs w:val="20"/>
@@ -1861,17 +1929,32 @@
                 </w:tcPr>
                 <w:p>
                   <w:pPr>
-                    <w:rPr>
-                      <w:rFonts w:eastAsiaTheme="minorHAnsi"/>
-                      <w:szCs w:val="20"/>
-                    </w:rPr>
-                  </w:pPr>
+                    <w:jc w:val="center"/>
+                    <w:rPr>
+                      <w:rFonts w:eastAsiaTheme="minorHAnsi"/>
+                      <w:szCs w:val="20"/>
+                    </w:rPr>
+                  </w:pPr>
+                  <w:r>
+                    <w:rPr>
+                      <w:rFonts w:eastAsiaTheme="minorHAnsi" w:hint="eastAsia"/>
+                      <w:szCs w:val="20"/>
+                    </w:rPr>
+                    <w:t>[</w:t>
+                  </w:r>
                   <w:r>
                     <w:rPr>
                       <w:rFonts w:eastAsiaTheme="minorHAnsi" w:hint="eastAsia"/>
                       <w:szCs w:val="20"/>
                     </w:rPr>
                     <w:t>검색</w:t>
+                  </w:r>
+                  <w:r>
+                    <w:rPr>
+                      <w:rFonts w:eastAsiaTheme="minorHAnsi" w:hint="eastAsia"/>
+                      <w:szCs w:val="20"/>
+                    </w:rPr>
+                    <w:t>]</w:t>
                   </w:r>
                   <w:r>
                     <w:rPr>
@@ -1890,6 +1973,7 @@
                 </w:tcPr>
                 <w:p>
                   <w:pPr>
+                    <w:jc w:val="center"/>
                     <w:rPr>
                       <w:rFonts w:eastAsiaTheme="minorHAnsi"/>
                       <w:szCs w:val="20"/>
@@ -1910,6 +1994,7 @@
                 </w:tcPr>
                 <w:p>
                   <w:pPr>
+                    <w:jc w:val="center"/>
                     <w:rPr>
                       <w:rFonts w:eastAsiaTheme="minorHAnsi"/>
                       <w:szCs w:val="20"/>
@@ -1939,6 +2024,7 @@
                 </w:tcPr>
                 <w:p>
                   <w:pPr>
+                    <w:jc w:val="center"/>
                     <w:rPr>
                       <w:rFonts w:eastAsiaTheme="minorHAnsi"/>
                       <w:szCs w:val="20"/>
@@ -1959,8 +2045,9 @@
                 </w:tcPr>
                 <w:p>
                   <w:pPr>
-                    <w:rPr>
-                      <w:rFonts w:eastAsiaTheme="minorHAnsi" w:hint="eastAsia"/>
+                    <w:jc w:val="center"/>
+                    <w:rPr>
+                      <w:rFonts w:eastAsiaTheme="minorHAnsi"/>
                       <w:szCs w:val="20"/>
                     </w:rPr>
                   </w:pPr>
@@ -1977,20 +2064,13 @@
           </w:tbl>
           <w:p>
             <w:pPr>
+              <w:jc w:val="center"/>
               <w:rPr>
                 <w:b/>
                 <w:sz w:val="24"/>
                 <w:szCs w:val="24"/>
               </w:rPr>
             </w:pPr>
-            <w:r>
-              <w:rPr>
-                <w:rFonts w:hint="eastAsia"/>
-                <w:sz w:val="28"/>
-                <w:szCs w:val="28"/>
-              </w:rPr>
-              <w:t xml:space="preserve"> </w:t>
-            </w:r>
             <w:r>
               <w:rPr>
                 <w:b/>
@@ -2018,6 +2098,7 @@
                 </w:tcPr>
                 <w:p>
                   <w:pPr>
+                    <w:jc w:val="center"/>
                     <w:rPr>
                       <w:rFonts w:eastAsiaTheme="minorHAnsi"/>
                       <w:szCs w:val="20"/>
@@ -2038,17 +2119,46 @@
                 </w:tcPr>
                 <w:p>
                   <w:pPr>
-                    <w:rPr>
-                      <w:rFonts w:eastAsiaTheme="minorHAnsi"/>
-                      <w:szCs w:val="20"/>
-                    </w:rPr>
-                  </w:pPr>
-                  <w:r>
-                    <w:rPr>
-                      <w:rFonts w:eastAsiaTheme="minorHAnsi" w:hint="eastAsia"/>
-                      <w:szCs w:val="20"/>
-                    </w:rPr>
-                    <w:t>Show Room</w:t>
+                    <w:jc w:val="center"/>
+                    <w:rPr>
+                      <w:rFonts w:eastAsiaTheme="minorHAnsi"/>
+                      <w:szCs w:val="20"/>
+                    </w:rPr>
+                  </w:pPr>
+                  <w:r>
+                    <w:rPr>
+                      <w:rFonts w:eastAsiaTheme="minorHAnsi" w:hint="eastAsia"/>
+                      <w:szCs w:val="20"/>
+                    </w:rPr>
+                    <w:t>Show</w:t>
+                  </w:r>
+                  <w:r>
+                    <w:rPr>
+                      <w:rFonts w:eastAsiaTheme="minorHAnsi"/>
+                      <w:szCs w:val="20"/>
+                    </w:rPr>
+                    <w:t>ing</w:t>
+                  </w:r>
+                  <w:r>
+                    <w:rPr>
+                      <w:rFonts w:eastAsiaTheme="minorHAnsi" w:hint="eastAsia"/>
+                      <w:szCs w:val="20"/>
+                    </w:rPr>
+                    <w:t xml:space="preserve"> </w:t>
+                  </w:r>
+                  <w:r>
+                    <w:rPr>
+                      <w:rFonts w:eastAsiaTheme="minorHAnsi"/>
+                      <w:szCs w:val="20"/>
+                    </w:rPr>
+                    <w:t>the r</w:t>
+                  </w:r>
+                  <w:r>
+                    <w:rPr>
+                      <w:rFonts w:eastAsiaTheme="minorHAnsi" w:hint="eastAsia"/>
+                      <w:szCs w:val="20"/>
+                    </w:rPr>
+                    <w:t>oom</w:t>
                   </w:r>
                   <w:r>
                     <w:rPr>
@@ -2067,6 +2177,7 @@
                 </w:tcPr>
                 <w:p>
                   <w:pPr>
+                    <w:jc w:val="center"/>
                     <w:rPr>
                       <w:rFonts w:eastAsiaTheme="minorHAnsi"/>
                       <w:szCs w:val="20"/>
@@ -2087,8 +2198,9 @@
                 </w:tcPr>
                 <w:p>
                   <w:pPr>
-                    <w:rPr>
-                      <w:rFonts w:eastAsiaTheme="minorHAnsi" w:hint="eastAsia"/>
+                    <w:jc w:val="center"/>
+                    <w:rPr>
+                      <w:rFonts w:eastAsiaTheme="minorHAnsi"/>
                       <w:szCs w:val="20"/>
                     </w:rPr>
                   </w:pPr>
@@ -2109,16 +2221,18 @@
                 </w:tcPr>
                 <w:p>
                   <w:pPr>
-                    <w:rPr>
-                      <w:rFonts w:eastAsiaTheme="minorHAnsi"/>
-                      <w:szCs w:val="20"/>
-                    </w:rPr>
-                  </w:pPr>
-                  <w:r>
-                    <w:rPr>
-                      <w:rFonts w:eastAsiaTheme="minorHAnsi" w:hint="eastAsia"/>
-                      <w:szCs w:val="20"/>
-                    </w:rPr>
+                    <w:jc w:val="center"/>
+                    <w:rPr>
+                      <w:rFonts w:eastAsiaTheme="minorHAnsi"/>
+                      <w:szCs w:val="20"/>
+                    </w:rPr>
+                  </w:pPr>
+                  <w:r>
+                    <w:rPr>
+                      <w:rFonts w:eastAsiaTheme="minorHAnsi" w:hint="eastAsia"/>
+                      <w:szCs w:val="20"/>
+                    </w:rPr>
+                    <w:lastRenderedPageBreak/>
                     <w:t>description</w:t>
                   </w:r>
                 </w:p>
@@ -2129,17 +2243,39 @@
                 </w:tcPr>
                 <w:p>
                   <w:pPr>
-                    <w:rPr>
-                      <w:rFonts w:eastAsiaTheme="minorHAnsi"/>
-                      <w:szCs w:val="20"/>
-                    </w:rPr>
-                  </w:pPr>
-                  <w:r>
-                    <w:rPr>
-                      <w:rFonts w:eastAsiaTheme="minorHAnsi" w:hint="eastAsia"/>
-                      <w:szCs w:val="20"/>
-                    </w:rPr>
-                    <w:t xml:space="preserve">Set Information에서 입력된 정보를 </w:t>
+                    <w:jc w:val="center"/>
+                    <w:rPr>
+                      <w:rFonts w:eastAsiaTheme="minorHAnsi"/>
+                      <w:szCs w:val="20"/>
+                    </w:rPr>
+                  </w:pPr>
+                  <w:r>
+                    <w:rPr>
+                      <w:rFonts w:eastAsiaTheme="minorHAnsi" w:hint="eastAsia"/>
+                      <w:szCs w:val="20"/>
+                    </w:rPr>
+                    <w:t>Set</w:t>
+                  </w:r>
+                  <w:r>
+                    <w:rPr>
+                      <w:rFonts w:eastAsiaTheme="minorHAnsi" w:hint="eastAsia"/>
+                      <w:szCs w:val="20"/>
+                    </w:rPr>
+                    <w:t>ti</w:t>
+                  </w:r>
+                  <w:r>
+                    <w:rPr>
+                      <w:rFonts w:eastAsiaTheme="minorHAnsi"/>
+                      <w:szCs w:val="20"/>
+                    </w:rPr>
+                    <w:t>ng the i</w:t>
+                  </w:r>
+                  <w:r>
+                    <w:rPr>
+                      <w:rFonts w:eastAsiaTheme="minorHAnsi" w:hint="eastAsia"/>
+                      <w:szCs w:val="20"/>
+                    </w:rPr>
+                    <w:t xml:space="preserve">nformation에서 입력된 정보를 </w:t>
                   </w:r>
                   <w:r>
                     <w:rPr>
@@ -2202,7 +2338,7 @@
                       <w:rFonts w:eastAsiaTheme="minorHAnsi"/>
                       <w:szCs w:val="20"/>
                     </w:rPr>
-                    <w:t xml:space="preserve">Make Room </w:t>
+                    <w:t xml:space="preserve">#UC03 </w:t>
                   </w:r>
                   <w:r>
                     <w:rPr>
@@ -2230,7 +2366,7 @@
                       <w:rFonts w:eastAsiaTheme="minorHAnsi"/>
                       <w:szCs w:val="20"/>
                     </w:rPr>
-                    <w:t>Set Information</w:t>
+                    <w:t>#UC01</w:t>
                   </w:r>
                   <w:r>
                     <w:rPr>
@@ -2249,6 +2385,7 @@
                 </w:tcPr>
                 <w:p>
                   <w:pPr>
+                    <w:jc w:val="center"/>
                     <w:rPr>
                       <w:rFonts w:eastAsiaTheme="minorHAnsi"/>
                       <w:szCs w:val="20"/>
@@ -2269,6 +2406,7 @@
                 </w:tcPr>
                 <w:p>
                   <w:pPr>
+                    <w:jc w:val="center"/>
                     <w:rPr>
                       <w:rFonts w:eastAsiaTheme="minorHAnsi"/>
                       <w:szCs w:val="20"/>
@@ -2291,6 +2429,7 @@
                 </w:tcPr>
                 <w:p>
                   <w:pPr>
+                    <w:jc w:val="center"/>
                     <w:rPr>
                       <w:rFonts w:eastAsiaTheme="minorHAnsi"/>
                       <w:szCs w:val="20"/>
@@ -2311,6 +2450,7 @@
                 </w:tcPr>
                 <w:p>
                   <w:pPr>
+                    <w:jc w:val="center"/>
                     <w:rPr>
                       <w:rFonts w:eastAsiaTheme="minorHAnsi"/>
                       <w:szCs w:val="20"/>
@@ -2361,6 +2501,7 @@
                 </w:tcPr>
                 <w:p>
                   <w:pPr>
+                    <w:jc w:val="center"/>
                     <w:rPr>
                       <w:rFonts w:eastAsiaTheme="minorHAnsi"/>
                       <w:szCs w:val="20"/>
@@ -2381,17 +2522,39 @@
                 </w:tcPr>
                 <w:p>
                   <w:pPr>
-                    <w:rPr>
-                      <w:rFonts w:eastAsiaTheme="minorHAnsi"/>
-                      <w:szCs w:val="20"/>
-                    </w:rPr>
-                  </w:pPr>
-                  <w:r>
-                    <w:rPr>
-                      <w:rFonts w:eastAsiaTheme="minorHAnsi" w:hint="eastAsia"/>
-                      <w:szCs w:val="20"/>
-                    </w:rPr>
-                    <w:t>방 클릭-</w:t>
+                    <w:jc w:val="center"/>
+                    <w:rPr>
+                      <w:rFonts w:eastAsiaTheme="minorHAnsi"/>
+                      <w:szCs w:val="20"/>
+                    </w:rPr>
+                  </w:pPr>
+                  <w:r>
+                    <w:rPr>
+                      <w:rFonts w:eastAsiaTheme="minorHAnsi" w:hint="eastAsia"/>
+                      <w:szCs w:val="20"/>
+                    </w:rPr>
+                    <w:t>방 클릭</w:t>
+                  </w:r>
+                  <w:r>
+                    <w:rPr>
+                      <w:rFonts w:eastAsiaTheme="minorHAnsi" w:hint="eastAsia"/>
+                      <w:szCs w:val="20"/>
+                    </w:rPr>
+                    <w:t xml:space="preserve"> </w:t>
+                  </w:r>
+                  <w:r>
+                    <w:rPr>
+                      <w:rFonts w:eastAsiaTheme="minorHAnsi" w:hint="eastAsia"/>
+                      <w:szCs w:val="20"/>
+                    </w:rPr>
+                    <w:t>-</w:t>
+                  </w:r>
+                  <w:r>
+                    <w:rPr>
+                      <w:rFonts w:eastAsiaTheme="minorHAnsi"/>
+                      <w:szCs w:val="20"/>
+                    </w:rPr>
+                    <w:t xml:space="preserve"> </w:t>
                   </w:r>
                   <w:r>
                     <w:rPr>
@@ -2410,24 +2573,53 @@
                 </w:p>
                 <w:p>
                   <w:pPr>
-                    <w:rPr>
-                      <w:rFonts w:eastAsiaTheme="minorHAnsi"/>
-                      <w:szCs w:val="20"/>
-                    </w:rPr>
-                  </w:pPr>
-                  <w:r>
-                    <w:rPr>
-                      <w:rFonts w:eastAsiaTheme="minorHAnsi" w:hint="eastAsia"/>
-                      <w:szCs w:val="20"/>
-                    </w:rPr>
-                    <w:t>방 만들기-</w:t>
-                  </w:r>
-                  <w:r>
-                    <w:rPr>
-                      <w:rFonts w:eastAsiaTheme="minorHAnsi"/>
-                      <w:szCs w:val="20"/>
-                    </w:rPr>
-                    <w:t xml:space="preserve">Make Room </w:t>
+                    <w:jc w:val="center"/>
+                    <w:rPr>
+                      <w:rFonts w:eastAsiaTheme="minorHAnsi"/>
+                      <w:szCs w:val="20"/>
+                    </w:rPr>
+                  </w:pPr>
+                  <w:r>
+                    <w:rPr>
+                      <w:rFonts w:eastAsiaTheme="minorHAnsi" w:hint="eastAsia"/>
+                      <w:szCs w:val="20"/>
+                    </w:rPr>
+                    <w:t>방 만들기</w:t>
+                  </w:r>
+                  <w:r>
+                    <w:rPr>
+                      <w:rFonts w:eastAsiaTheme="minorHAnsi" w:hint="eastAsia"/>
+                      <w:szCs w:val="20"/>
+                    </w:rPr>
+                    <w:t xml:space="preserve"> </w:t>
+                  </w:r>
+                  <w:r>
+                    <w:rPr>
+                      <w:rFonts w:eastAsiaTheme="minorHAnsi" w:hint="eastAsia"/>
+                      <w:szCs w:val="20"/>
+                    </w:rPr>
+                    <w:t>-</w:t>
+                  </w:r>
+                  <w:r>
+                    <w:rPr>
+                      <w:rFonts w:eastAsiaTheme="minorHAnsi"/>
+                      <w:szCs w:val="20"/>
+                    </w:rPr>
+                    <w:t xml:space="preserve"> #</w:t>
+                  </w:r>
+                  <w:r>
+                    <w:rPr>
+                      <w:rFonts w:eastAsiaTheme="minorHAnsi" w:hint="eastAsia"/>
+                      <w:szCs w:val="20"/>
+                    </w:rPr>
+                    <w:t>U</w:t>
+                  </w:r>
+                  <w:r>
+                    <w:rPr>
+                      <w:rFonts w:eastAsiaTheme="minorHAnsi"/>
+                      <w:szCs w:val="20"/>
+                    </w:rPr>
+                    <w:t xml:space="preserve">C03 </w:t>
                   </w:r>
                   <w:r>
                     <w:rPr>
@@ -2439,24 +2631,46 @@
                 </w:p>
                 <w:p>
                   <w:pPr>
-                    <w:rPr>
-                      <w:rFonts w:eastAsiaTheme="minorHAnsi" w:hint="eastAsia"/>
-                      <w:szCs w:val="20"/>
-                    </w:rPr>
-                  </w:pPr>
-                  <w:r>
-                    <w:rPr>
-                      <w:rFonts w:eastAsiaTheme="minorHAnsi" w:hint="eastAsia"/>
-                      <w:szCs w:val="20"/>
-                    </w:rPr>
-                    <w:t>뒤로 가기-</w:t>
-                  </w:r>
-                  <w:r>
-                    <w:rPr>
-                      <w:rFonts w:eastAsiaTheme="minorHAnsi"/>
-                      <w:szCs w:val="20"/>
-                    </w:rPr>
-                    <w:t xml:space="preserve">Set Information </w:t>
+                    <w:jc w:val="center"/>
+                    <w:rPr>
+                      <w:rFonts w:eastAsiaTheme="minorHAnsi"/>
+                      <w:szCs w:val="20"/>
+                    </w:rPr>
+                  </w:pPr>
+                  <w:r>
+                    <w:rPr>
+                      <w:rFonts w:eastAsiaTheme="minorHAnsi" w:hint="eastAsia"/>
+                      <w:szCs w:val="20"/>
+                    </w:rPr>
+                    <w:t>뒤로 가기</w:t>
+                  </w:r>
+                  <w:r>
+                    <w:rPr>
+                      <w:rFonts w:eastAsiaTheme="minorHAnsi" w:hint="eastAsia"/>
+                      <w:szCs w:val="20"/>
+                    </w:rPr>
+                    <w:t xml:space="preserve"> </w:t>
+                  </w:r>
+                  <w:r>
+                    <w:rPr>
+                      <w:rFonts w:eastAsiaTheme="minorHAnsi" w:hint="eastAsia"/>
+                      <w:szCs w:val="20"/>
+                    </w:rPr>
+                    <w:t>-</w:t>
+                  </w:r>
+                  <w:r>
+                    <w:rPr>
+                      <w:rFonts w:eastAsiaTheme="minorHAnsi"/>
+                      <w:szCs w:val="20"/>
+                    </w:rPr>
+                    <w:t xml:space="preserve"> #UC01</w:t>
+                  </w:r>
+                  <w:r>
+                    <w:rPr>
+                      <w:rFonts w:eastAsiaTheme="minorHAnsi"/>
+                      <w:szCs w:val="20"/>
+                    </w:rPr>
+                    <w:t xml:space="preserve"> </w:t>
                   </w:r>
                   <w:r>
                     <w:rPr>
@@ -2475,6 +2689,7 @@
                 </w:tcPr>
                 <w:p>
                   <w:pPr>
+                    <w:jc w:val="center"/>
                     <w:rPr>
                       <w:rFonts w:eastAsiaTheme="minorHAnsi"/>
                       <w:szCs w:val="20"/>
@@ -2495,8 +2710,9 @@
                 </w:tcPr>
                 <w:p>
                   <w:pPr>
-                    <w:rPr>
-                      <w:rFonts w:eastAsiaTheme="minorHAnsi" w:hint="eastAsia"/>
+                    <w:jc w:val="center"/>
+                    <w:rPr>
+                      <w:rFonts w:eastAsiaTheme="minorHAnsi"/>
                       <w:szCs w:val="20"/>
                     </w:rPr>
                   </w:pPr>
@@ -2506,20 +2722,13 @@
           </w:tbl>
           <w:p>
             <w:pPr>
+              <w:jc w:val="center"/>
               <w:rPr>
                 <w:b/>
                 <w:sz w:val="24"/>
                 <w:szCs w:val="24"/>
               </w:rPr>
             </w:pPr>
-            <w:r>
-              <w:rPr>
-                <w:rFonts w:hint="eastAsia"/>
-                <w:sz w:val="28"/>
-                <w:szCs w:val="28"/>
-              </w:rPr>
-              <w:t xml:space="preserve"> </w:t>
-            </w:r>
             <w:r>
               <w:rPr>
                 <w:b/>
@@ -2555,6 +2764,7 @@
                 </w:tcPr>
                 <w:p>
                   <w:pPr>
+                    <w:jc w:val="center"/>
                     <w:rPr>
                       <w:rFonts w:eastAsiaTheme="minorHAnsi"/>
                       <w:szCs w:val="20"/>
@@ -2575,24 +2785,18 @@
                 </w:tcPr>
                 <w:p>
                   <w:pPr>
-                    <w:rPr>
-                      <w:rFonts w:eastAsiaTheme="minorHAnsi"/>
-                      <w:szCs w:val="20"/>
-                    </w:rPr>
-                  </w:pPr>
-                  <w:r>
-                    <w:rPr>
-                      <w:rFonts w:eastAsiaTheme="minorHAnsi" w:hint="eastAsia"/>
-                      <w:szCs w:val="20"/>
-                    </w:rPr>
-                    <w:t>M</w:t>
-                  </w:r>
-                  <w:r>
-                    <w:rPr>
-                      <w:rFonts w:eastAsiaTheme="minorHAnsi"/>
-                      <w:szCs w:val="20"/>
-                    </w:rPr>
-                    <w:t>ake</w:t>
+                    <w:jc w:val="center"/>
+                    <w:rPr>
+                      <w:rFonts w:eastAsiaTheme="minorHAnsi"/>
+                      <w:szCs w:val="20"/>
+                    </w:rPr>
+                  </w:pPr>
+                  <w:r>
+                    <w:rPr>
+                      <w:rFonts w:eastAsiaTheme="minorHAnsi"/>
+                      <w:szCs w:val="20"/>
+                    </w:rPr>
+                    <w:t>Creating</w:t>
                   </w:r>
                   <w:r>
                     <w:rPr>
@@ -2606,14 +2810,21 @@
                       <w:rFonts w:eastAsiaTheme="minorHAnsi"/>
                       <w:szCs w:val="20"/>
                     </w:rPr>
-                    <w:t xml:space="preserve">the </w:t>
-                  </w:r>
-                  <w:r>
-                    <w:rPr>
-                      <w:rFonts w:eastAsiaTheme="minorHAnsi"/>
-                      <w:szCs w:val="20"/>
-                    </w:rPr>
-                    <w:t>Room: UC03</w:t>
+                    <w:t>a</w:t>
+                  </w:r>
+                  <w:r>
+                    <w:rPr>
+                      <w:rFonts w:eastAsiaTheme="minorHAnsi"/>
+                      <w:szCs w:val="20"/>
+                    </w:rPr>
+                    <w:t xml:space="preserve"> r</w:t>
+                  </w:r>
+                  <w:r>
+                    <w:rPr>
+                      <w:rFonts w:eastAsiaTheme="minorHAnsi"/>
+                      <w:szCs w:val="20"/>
+                    </w:rPr>
+                    <w:t>oom: UC03</w:t>
                   </w:r>
                 </w:p>
               </w:tc>
@@ -2625,6 +2836,7 @@
                 </w:tcPr>
                 <w:p>
                   <w:pPr>
+                    <w:jc w:val="center"/>
                     <w:rPr>
                       <w:rFonts w:eastAsiaTheme="minorHAnsi"/>
                       <w:szCs w:val="20"/>
@@ -2645,6 +2857,7 @@
                 </w:tcPr>
                 <w:p>
                   <w:pPr>
+                    <w:jc w:val="center"/>
                     <w:rPr>
                       <w:rFonts w:eastAsiaTheme="minorHAnsi"/>
                       <w:szCs w:val="20"/>
@@ -2674,6 +2887,7 @@
                 </w:tcPr>
                 <w:p>
                   <w:pPr>
+                    <w:jc w:val="center"/>
                     <w:rPr>
                       <w:rFonts w:eastAsiaTheme="minorHAnsi"/>
                       <w:szCs w:val="20"/>
@@ -2697,17 +2911,39 @@
                     <w:tabs>
                       <w:tab w:val="left" w:pos="1236"/>
                     </w:tabs>
-                    <w:rPr>
-                      <w:rFonts w:eastAsiaTheme="minorHAnsi"/>
-                      <w:szCs w:val="20"/>
-                    </w:rPr>
-                  </w:pPr>
-                  <w:r>
-                    <w:rPr>
-                      <w:rFonts w:eastAsiaTheme="minorHAnsi" w:hint="eastAsia"/>
-                      <w:szCs w:val="20"/>
-                    </w:rPr>
-                    <w:t xml:space="preserve">방 만들기 버튼을 누르면 </w:t>
+                    <w:jc w:val="center"/>
+                    <w:rPr>
+                      <w:rFonts w:eastAsiaTheme="minorHAnsi"/>
+                      <w:szCs w:val="20"/>
+                    </w:rPr>
+                  </w:pPr>
+                  <w:r>
+                    <w:rPr>
+                      <w:rFonts w:eastAsiaTheme="minorHAnsi" w:hint="eastAsia"/>
+                      <w:szCs w:val="20"/>
+                    </w:rPr>
+                    <w:t>[</w:t>
+                  </w:r>
+                  <w:r>
+                    <w:rPr>
+                      <w:rFonts w:eastAsiaTheme="minorHAnsi" w:hint="eastAsia"/>
+                      <w:szCs w:val="20"/>
+                    </w:rPr>
+                    <w:t>방 만들기</w:t>
+                  </w:r>
+                  <w:r>
+                    <w:rPr>
+                      <w:rFonts w:eastAsiaTheme="minorHAnsi" w:hint="eastAsia"/>
+                      <w:szCs w:val="20"/>
+                    </w:rPr>
+                    <w:t>]</w:t>
+                  </w:r>
+                  <w:r>
+                    <w:rPr>
+                      <w:rFonts w:eastAsiaTheme="minorHAnsi" w:hint="eastAsia"/>
+                      <w:szCs w:val="20"/>
+                    </w:rPr>
+                    <w:t xml:space="preserve"> 버튼을 누르면 </w:t>
                   </w:r>
                   <w:r>
                     <w:rPr>
@@ -2789,6 +3025,7 @@
                 </w:tcPr>
                 <w:p>
                   <w:pPr>
+                    <w:jc w:val="center"/>
                     <w:rPr>
                       <w:rFonts w:eastAsiaTheme="minorHAnsi"/>
                       <w:szCs w:val="20"/>
@@ -2809,6 +3046,7 @@
                 </w:tcPr>
                 <w:p>
                   <w:pPr>
+                    <w:jc w:val="center"/>
                     <w:rPr>
                       <w:rFonts w:eastAsiaTheme="minorHAnsi"/>
                       <w:szCs w:val="20"/>
@@ -2873,6 +3111,7 @@
                 </w:tcPr>
                 <w:p>
                   <w:pPr>
+                    <w:jc w:val="center"/>
                     <w:rPr>
                       <w:rFonts w:eastAsiaTheme="minorHAnsi"/>
                       <w:szCs w:val="20"/>
@@ -2893,6 +3132,7 @@
                 </w:tcPr>
                 <w:p>
                   <w:pPr>
+                    <w:jc w:val="center"/>
                     <w:rPr>
                       <w:rFonts w:eastAsiaTheme="minorHAnsi"/>
                       <w:szCs w:val="20"/>
@@ -2936,6 +3176,7 @@
                 </w:tcPr>
                 <w:p>
                   <w:pPr>
+                    <w:jc w:val="center"/>
                     <w:rPr>
                       <w:rFonts w:eastAsiaTheme="minorHAnsi"/>
                       <w:szCs w:val="20"/>
@@ -2956,6 +3197,7 @@
                 </w:tcPr>
                 <w:p>
                   <w:pPr>
+                    <w:jc w:val="center"/>
                     <w:rPr>
                       <w:rFonts w:eastAsiaTheme="minorHAnsi"/>
                       <w:szCs w:val="20"/>
@@ -2985,6 +3227,7 @@
                 </w:tcPr>
                 <w:p>
                   <w:pPr>
+                    <w:jc w:val="center"/>
                     <w:rPr>
                       <w:rFonts w:eastAsiaTheme="minorHAnsi"/>
                       <w:szCs w:val="20"/>
@@ -3005,6 +3248,7 @@
                 </w:tcPr>
                 <w:p>
                   <w:pPr>
+                    <w:jc w:val="center"/>
                     <w:rPr>
                       <w:rFonts w:eastAsiaTheme="minorHAnsi"/>
                       <w:szCs w:val="20"/>
@@ -3016,6 +3260,7 @@
           </w:tbl>
           <w:p>
             <w:pPr>
+              <w:jc w:val="center"/>
               <w:rPr>
                 <w:sz w:val="28"/>
                 <w:szCs w:val="28"/>
@@ -3024,21 +3269,22 @@
           </w:p>
           <w:p>
             <w:pPr>
+              <w:jc w:val="center"/>
               <w:rPr>
                 <w:sz w:val="28"/>
                 <w:szCs w:val="28"/>
               </w:rPr>
             </w:pPr>
+            <w:bookmarkStart w:id="0" w:name="_GoBack"/>
             <w:r>
               <w:rPr>
                 <w:noProof/>
               </w:rPr>
-              <w:lastRenderedPageBreak/>
               <w:drawing>
-                <wp:inline distT="0" distB="0" distL="0" distR="0" wp14:anchorId="416F6D7E" wp14:editId="20FB8CE0">
-                  <wp:extent cx="4335780" cy="3369289"/>
-                  <wp:effectExtent l="0" t="0" r="7620" b="3175"/>
-                  <wp:docPr id="5" name="그림 5"/>
+                <wp:inline distT="0" distB="0" distL="0" distR="0" wp14:anchorId="070B059F" wp14:editId="502287AC">
+                  <wp:extent cx="4259580" cy="3631927"/>
+                  <wp:effectExtent l="0" t="0" r="7620" b="6985"/>
+                  <wp:docPr id="10" name="그림 10"/>
                   <wp:cNvGraphicFramePr>
                     <a:graphicFrameLocks xmlns:a="http://schemas.openxmlformats.org/drawingml/2006/main" noChangeAspect="1"/>
                   </wp:cNvGraphicFramePr>
@@ -3058,7 +3304,7 @@
                         <pic:spPr>
                           <a:xfrm>
                             <a:off x="0" y="0"/>
-                            <a:ext cx="4363672" cy="3390964"/>
+                            <a:ext cx="4267097" cy="3638337"/>
                           </a:xfrm>
                           <a:prstGeom prst="rect">
                             <a:avLst/>
@@ -3070,9 +3316,11 @@
                 </wp:inline>
               </w:drawing>
             </w:r>
+            <w:bookmarkEnd w:id="0"/>
           </w:p>
           <w:p>
             <w:pPr>
+              <w:jc w:val="center"/>
               <w:rPr>
                 <w:sz w:val="28"/>
                 <w:szCs w:val="28"/>
@@ -3082,11 +3330,12 @@
               <w:rPr>
                 <w:noProof/>
               </w:rPr>
+              <w:lastRenderedPageBreak/>
               <w:drawing>
-                <wp:inline distT="0" distB="0" distL="0" distR="0" wp14:anchorId="6370DC63" wp14:editId="1C6D91C1">
-                  <wp:extent cx="5205869" cy="4297680"/>
-                  <wp:effectExtent l="0" t="0" r="0" b="7620"/>
-                  <wp:docPr id="3" name="그림 3"/>
+                <wp:inline distT="0" distB="0" distL="0" distR="0" wp14:anchorId="258E5EDF" wp14:editId="0E5CB742">
+                  <wp:extent cx="5168948" cy="4267200"/>
+                  <wp:effectExtent l="0" t="0" r="0" b="0"/>
+                  <wp:docPr id="9" name="그림 9"/>
                   <wp:cNvGraphicFramePr>
                     <a:graphicFrameLocks xmlns:a="http://schemas.openxmlformats.org/drawingml/2006/main" noChangeAspect="1"/>
                   </wp:cNvGraphicFramePr>
@@ -3106,7 +3355,7 @@
                         <pic:spPr>
                           <a:xfrm>
                             <a:off x="0" y="0"/>
-                            <a:ext cx="5223905" cy="4312570"/>
+                            <a:ext cx="5186831" cy="4281963"/>
                           </a:xfrm>
                           <a:prstGeom prst="rect">
                             <a:avLst/>
@@ -3124,6 +3373,7 @@
               <w:pStyle w:val="a7"/>
               <w:keepNext/>
               <w:ind w:firstLineChars="50" w:firstLine="120"/>
+              <w:jc w:val="center"/>
               <w:rPr>
                 <w:sz w:val="24"/>
               </w:rPr>
@@ -3162,6 +3412,7 @@
                 </w:tcPr>
                 <w:p>
                   <w:pPr>
+                    <w:jc w:val="center"/>
                     <w:rPr>
                       <w:rFonts w:eastAsiaTheme="minorHAnsi"/>
                       <w:szCs w:val="20"/>
@@ -3182,6 +3433,7 @@
                 </w:tcPr>
                 <w:p>
                   <w:pPr>
+                    <w:jc w:val="center"/>
                     <w:rPr>
                       <w:rFonts w:eastAsiaTheme="minorHAnsi"/>
                       <w:szCs w:val="20"/>
@@ -3211,6 +3463,7 @@
                 </w:tcPr>
                 <w:p>
                   <w:pPr>
+                    <w:jc w:val="center"/>
                     <w:rPr>
                       <w:rFonts w:eastAsiaTheme="minorHAnsi"/>
                       <w:szCs w:val="20"/>
@@ -3231,6 +3484,7 @@
                 </w:tcPr>
                 <w:p>
                   <w:pPr>
+                    <w:jc w:val="center"/>
                     <w:rPr>
                       <w:rFonts w:eastAsiaTheme="minorHAnsi"/>
                       <w:szCs w:val="20"/>
@@ -3260,6 +3514,7 @@
                 </w:tcPr>
                 <w:p>
                   <w:pPr>
+                    <w:jc w:val="center"/>
                     <w:rPr>
                       <w:rFonts w:eastAsiaTheme="minorHAnsi"/>
                       <w:szCs w:val="20"/>
@@ -3280,6 +3535,7 @@
                 </w:tcPr>
                 <w:p>
                   <w:pPr>
+                    <w:jc w:val="center"/>
                     <w:rPr>
                       <w:rFonts w:eastAsiaTheme="minorHAnsi"/>
                       <w:szCs w:val="20"/>
@@ -3330,6 +3586,7 @@
                 </w:tcPr>
                 <w:p>
                   <w:pPr>
+                    <w:jc w:val="center"/>
                     <w:rPr>
                       <w:rFonts w:eastAsiaTheme="minorHAnsi"/>
                       <w:szCs w:val="20"/>
@@ -3350,6 +3607,7 @@
                 </w:tcPr>
                 <w:p>
                   <w:pPr>
+                    <w:jc w:val="center"/>
                     <w:rPr>
                       <w:rFonts w:eastAsiaTheme="minorHAnsi"/>
                       <w:szCs w:val="20"/>
@@ -3372,6 +3630,7 @@
                 </w:tcPr>
                 <w:p>
                   <w:pPr>
+                    <w:jc w:val="center"/>
                     <w:rPr>
                       <w:rFonts w:eastAsiaTheme="minorHAnsi"/>
                       <w:szCs w:val="20"/>
@@ -3392,6 +3651,7 @@
                 </w:tcPr>
                 <w:p>
                   <w:pPr>
+                    <w:jc w:val="center"/>
                     <w:rPr>
                       <w:rFonts w:eastAsiaTheme="minorHAnsi"/>
                       <w:szCs w:val="20"/>
@@ -3435,6 +3695,7 @@
                 </w:tcPr>
                 <w:p>
                   <w:pPr>
+                    <w:jc w:val="center"/>
                     <w:rPr>
                       <w:rFonts w:eastAsiaTheme="minorHAnsi"/>
                       <w:szCs w:val="20"/>
@@ -3455,6 +3716,7 @@
                 </w:tcPr>
                 <w:p>
                   <w:pPr>
+                    <w:jc w:val="center"/>
                     <w:rPr>
                       <w:rFonts w:eastAsiaTheme="minorHAnsi"/>
                       <w:szCs w:val="20"/>
@@ -3481,9 +3743,13 @@
               <w:tc>
                 <w:tcPr>
                   <w:tcW w:w="1383" w:type="dxa"/>
-                </w:tcPr>
-                <w:p>
-                  <w:pPr>
+                  <w:tcBorders>
+                    <w:bottom w:val="single" w:sz="4" w:space="0" w:color="auto"/>
+                  </w:tcBorders>
+                </w:tcPr>
+                <w:p>
+                  <w:pPr>
+                    <w:jc w:val="center"/>
                     <w:rPr>
                       <w:rFonts w:eastAsiaTheme="minorHAnsi"/>
                       <w:szCs w:val="20"/>
@@ -3501,39 +3767,29 @@
               <w:tc>
                 <w:tcPr>
                   <w:tcW w:w="7433" w:type="dxa"/>
-                </w:tcPr>
-                <w:p>
-                  <w:pPr>
-                    <w:rPr>
-                      <w:rFonts w:eastAsiaTheme="minorHAnsi"/>
-                      <w:szCs w:val="20"/>
-                    </w:rPr>
-                  </w:pPr>
-                  <w:r>
-                    <w:rPr>
-                      <w:rFonts w:eastAsiaTheme="minorHAnsi" w:hint="eastAsia"/>
-                      <w:szCs w:val="20"/>
-                    </w:rPr>
-                    <w:t>사용자는 자신이 소속된 방을 제외한 다른 방의 채팅 메시지들은 볼 수 없어</w:t>
-                  </w:r>
-                  <w:r>
-                    <w:rPr>
-                      <w:rFonts w:eastAsiaTheme="minorHAnsi" w:hint="eastAsia"/>
-                      <w:szCs w:val="20"/>
-                    </w:rPr>
-                    <w:lastRenderedPageBreak/>
-                    <w:t>야 한다.</w:t>
-                  </w:r>
-                  <w:r>
-                    <w:rPr>
-                      <w:rFonts w:eastAsiaTheme="minorHAnsi"/>
-                      <w:szCs w:val="20"/>
-                    </w:rPr>
-                    <w:t xml:space="preserve"> </w:t>
-                  </w:r>
-                </w:p>
-                <w:p>
-                  <w:pPr>
+                  <w:tcBorders>
+                    <w:bottom w:val="single" w:sz="4" w:space="0" w:color="auto"/>
+                  </w:tcBorders>
+                </w:tcPr>
+                <w:p>
+                  <w:pPr>
+                    <w:jc w:val="center"/>
+                    <w:rPr>
+                      <w:rFonts w:eastAsiaTheme="minorHAnsi"/>
+                      <w:szCs w:val="20"/>
+                    </w:rPr>
+                  </w:pPr>
+                  <w:r>
+                    <w:rPr>
+                      <w:rFonts w:eastAsiaTheme="minorHAnsi" w:hint="eastAsia"/>
+                      <w:szCs w:val="20"/>
+                    </w:rPr>
+                    <w:t>사용자는 자신이 소속된 방을 제외한 다른 방의 채팅 메시지들은 볼 수 없어야 한다.</w:t>
+                  </w:r>
+                </w:p>
+                <w:p>
+                  <w:pPr>
+                    <w:jc w:val="center"/>
                     <w:rPr>
                       <w:rFonts w:eastAsiaTheme="minorHAnsi"/>
                       <w:szCs w:val="20"/>
@@ -3556,6 +3812,7 @@
                 </w:p>
                 <w:p>
                   <w:pPr>
+                    <w:jc w:val="center"/>
                     <w:rPr>
                       <w:rFonts w:eastAsiaTheme="minorHAnsi"/>
                       <w:szCs w:val="20"/>
@@ -3590,10 +3847,12 @@
             <w:pPr>
               <w:pStyle w:val="a7"/>
               <w:keepNext/>
+              <w:jc w:val="center"/>
             </w:pPr>
           </w:p>
           <w:p>
             <w:pPr>
+              <w:jc w:val="center"/>
               <w:rPr>
                 <w:sz w:val="28"/>
                 <w:szCs w:val="28"/>
@@ -3604,10 +3863,10 @@
                 <w:noProof/>
               </w:rPr>
               <w:drawing>
-                <wp:inline distT="0" distB="0" distL="0" distR="0" wp14:anchorId="60093B53" wp14:editId="24064ECB">
-                  <wp:extent cx="3878512" cy="2659380"/>
-                  <wp:effectExtent l="0" t="0" r="8255" b="7620"/>
-                  <wp:docPr id="6" name="그림 6"/>
+                <wp:inline distT="0" distB="0" distL="0" distR="0" wp14:anchorId="655816C8" wp14:editId="59BFE41E">
+                  <wp:extent cx="4434840" cy="2983684"/>
+                  <wp:effectExtent l="0" t="0" r="3810" b="7620"/>
+                  <wp:docPr id="8" name="그림 8"/>
                   <wp:cNvGraphicFramePr>
                     <a:graphicFrameLocks xmlns:a="http://schemas.openxmlformats.org/drawingml/2006/main" noChangeAspect="1"/>
                   </wp:cNvGraphicFramePr>
@@ -3627,7 +3886,7 @@
                         <pic:spPr>
                           <a:xfrm>
                             <a:off x="0" y="0"/>
-                            <a:ext cx="3890088" cy="2667317"/>
+                            <a:ext cx="4445753" cy="2991026"/>
                           </a:xfrm>
                           <a:prstGeom prst="rect">
                             <a:avLst/>
@@ -3642,6 +3901,7 @@
           </w:p>
           <w:p>
             <w:pPr>
+              <w:jc w:val="center"/>
               <w:rPr>
                 <w:sz w:val="28"/>
                 <w:szCs w:val="28"/>
@@ -3652,10 +3912,10 @@
                 <w:noProof/>
               </w:rPr>
               <w:drawing>
-                <wp:inline distT="0" distB="0" distL="0" distR="0" wp14:anchorId="6E80C955" wp14:editId="10349CD5">
-                  <wp:extent cx="5199031" cy="4282440"/>
-                  <wp:effectExtent l="0" t="0" r="1905" b="3810"/>
-                  <wp:docPr id="4" name="그림 4"/>
+                <wp:inline distT="0" distB="0" distL="0" distR="0" wp14:anchorId="750FC7F5" wp14:editId="643AECD5">
+                  <wp:extent cx="5569070" cy="4587240"/>
+                  <wp:effectExtent l="0" t="0" r="0" b="3810"/>
+                  <wp:docPr id="7" name="그림 7"/>
                   <wp:cNvGraphicFramePr>
                     <a:graphicFrameLocks xmlns:a="http://schemas.openxmlformats.org/drawingml/2006/main" noChangeAspect="1"/>
                   </wp:cNvGraphicFramePr>
@@ -3675,7 +3935,7 @@
                         <pic:spPr>
                           <a:xfrm>
                             <a:off x="0" y="0"/>
-                            <a:ext cx="5223221" cy="4302366"/>
+                            <a:ext cx="5578586" cy="4595078"/>
                           </a:xfrm>
                           <a:prstGeom prst="rect">
                             <a:avLst/>
@@ -3698,14 +3958,15 @@
           <w:tcPr>
             <w:tcW w:w="10432" w:type="dxa"/>
             <w:tcBorders>
-              <w:top w:val="single" w:sz="12" w:space="0" w:color="ED7D31" w:themeColor="accent2"/>
-              <w:left w:val="single" w:sz="12" w:space="0" w:color="ED7D31" w:themeColor="accent2"/>
-              <w:bottom w:val="single" w:sz="12" w:space="0" w:color="ED7D31" w:themeColor="accent2"/>
-              <w:right w:val="single" w:sz="12" w:space="0" w:color="ED7D31" w:themeColor="accent2"/>
+              <w:top w:val="single" w:sz="4" w:space="0" w:color="auto"/>
+              <w:left w:val="single" w:sz="4" w:space="0" w:color="auto"/>
+              <w:bottom w:val="single" w:sz="4" w:space="0" w:color="auto"/>
+              <w:right w:val="single" w:sz="4" w:space="0" w:color="auto"/>
             </w:tcBorders>
           </w:tcPr>
           <w:p>
             <w:pPr>
+              <w:jc w:val="center"/>
               <w:rPr>
                 <w:b/>
                 <w:sz w:val="24"/>
@@ -3738,12 +3999,13 @@
           <w:tcPr>
             <w:tcW w:w="10432" w:type="dxa"/>
             <w:tcBorders>
-              <w:top w:val="single" w:sz="12" w:space="0" w:color="ED7D31" w:themeColor="accent2"/>
-              <w:bottom w:val="single" w:sz="12" w:space="0" w:color="ED7D31" w:themeColor="accent2"/>
+              <w:top w:val="single" w:sz="4" w:space="0" w:color="auto"/>
+              <w:bottom w:val="single" w:sz="4" w:space="0" w:color="auto"/>
             </w:tcBorders>
           </w:tcPr>
           <w:p>
             <w:pPr>
+              <w:jc w:val="center"/>
               <w:rPr>
                 <w:sz w:val="28"/>
               </w:rPr>
@@ -3764,6 +4026,7 @@
           </w:p>
           <w:p>
             <w:pPr>
+              <w:jc w:val="center"/>
               <w:rPr>
                 <w:sz w:val="22"/>
               </w:rPr>
@@ -3773,7 +4036,7 @@
                 <w:rFonts w:hint="eastAsia"/>
                 <w:sz w:val="22"/>
               </w:rPr>
-              <w:t xml:space="preserve">    - </w:t>
+              <w:t xml:space="preserve">- </w:t>
             </w:r>
             <w:r>
               <w:rPr>
@@ -3791,6 +4054,7 @@
           </w:p>
           <w:p>
             <w:pPr>
+              <w:jc w:val="center"/>
               <w:rPr>
                 <w:sz w:val="28"/>
               </w:rPr>
@@ -3812,6 +4076,7 @@
           <w:p>
             <w:pPr>
               <w:ind w:firstLineChars="200" w:firstLine="480"/>
+              <w:jc w:val="center"/>
               <w:rPr>
                 <w:sz w:val="24"/>
               </w:rPr>
@@ -3866,13 +4131,7 @@
               <w:rPr>
                 <w:sz w:val="24"/>
               </w:rPr>
-              <w:t xml:space="preserve"> </w:t>
-            </w:r>
-            <w:r>
-              <w:rPr>
-                <w:sz w:val="24"/>
-              </w:rPr>
-              <w:t>2~3</w:t>
+              <w:t xml:space="preserve"> 2~3</w:t>
             </w:r>
             <w:r>
               <w:rPr>
@@ -3885,6 +4144,7 @@
           <w:p>
             <w:pPr>
               <w:ind w:firstLineChars="200" w:firstLine="480"/>
+              <w:jc w:val="center"/>
               <w:rPr>
                 <w:sz w:val="24"/>
               </w:rPr>
@@ -3930,6 +4190,7 @@
           </w:p>
           <w:p>
             <w:pPr>
+              <w:jc w:val="center"/>
               <w:rPr>
                 <w:b/>
                 <w:sz w:val="22"/>
@@ -3946,14 +4207,15 @@
           <w:tcPr>
             <w:tcW w:w="10432" w:type="dxa"/>
             <w:tcBorders>
-              <w:top w:val="single" w:sz="12" w:space="0" w:color="ED7D31" w:themeColor="accent2"/>
-              <w:left w:val="single" w:sz="12" w:space="0" w:color="ED7D31" w:themeColor="accent2"/>
+              <w:top w:val="single" w:sz="4" w:space="0" w:color="auto"/>
+              <w:left w:val="single" w:sz="4" w:space="0" w:color="auto"/>
               <w:bottom w:val="single" w:sz="12" w:space="0" w:color="ED7D31" w:themeColor="accent2"/>
-              <w:right w:val="single" w:sz="12" w:space="0" w:color="ED7D31" w:themeColor="accent2"/>
+              <w:right w:val="single" w:sz="4" w:space="0" w:color="auto"/>
             </w:tcBorders>
           </w:tcPr>
           <w:p>
             <w:pPr>
+              <w:jc w:val="center"/>
               <w:rPr>
                 <w:b/>
                 <w:sz w:val="24"/>
@@ -3986,12 +4248,13 @@
           <w:tcPr>
             <w:tcW w:w="10432" w:type="dxa"/>
             <w:tcBorders>
-              <w:top w:val="single" w:sz="12" w:space="0" w:color="ED7D31" w:themeColor="accent2"/>
-              <w:bottom w:val="single" w:sz="12" w:space="0" w:color="ED7D31" w:themeColor="accent2"/>
+              <w:top w:val="single" w:sz="4" w:space="0" w:color="auto"/>
+              <w:bottom w:val="single" w:sz="4" w:space="0" w:color="auto"/>
             </w:tcBorders>
           </w:tcPr>
           <w:p>
             <w:pPr>
+              <w:jc w:val="center"/>
               <w:rPr>
                 <w:sz w:val="28"/>
                 <w:szCs w:val="28"/>
@@ -4007,6 +4270,40 @@
           </w:p>
           <w:p>
             <w:pPr>
+              <w:jc w:val="center"/>
+              <w:rPr>
+                <w:sz w:val="22"/>
+                <w:szCs w:val="28"/>
+              </w:rPr>
+            </w:pPr>
+          </w:p>
+          <w:p>
+            <w:pPr>
+              <w:jc w:val="center"/>
+              <w:rPr>
+                <w:sz w:val="28"/>
+                <w:szCs w:val="28"/>
+              </w:rPr>
+            </w:pPr>
+            <w:r>
+              <w:rPr>
+                <w:rFonts w:hint="eastAsia"/>
+                <w:sz w:val="28"/>
+                <w:szCs w:val="28"/>
+              </w:rPr>
+              <w:t>2</w:t>
+            </w:r>
+            <w:r>
+              <w:rPr>
+                <w:sz w:val="28"/>
+                <w:szCs w:val="28"/>
+              </w:rPr>
+              <w:t>. Hardware interface</w:t>
+            </w:r>
+          </w:p>
+          <w:p>
+            <w:pPr>
+              <w:jc w:val="center"/>
               <w:rPr>
                 <w:sz w:val="22"/>
                 <w:szCs w:val="28"/>
@@ -4018,11 +4315,12 @@
                 <w:sz w:val="22"/>
                 <w:szCs w:val="28"/>
               </w:rPr>
-              <w:t xml:space="preserve">   </w:t>
+              <w:t>- 없음</w:t>
             </w:r>
           </w:p>
           <w:p>
             <w:pPr>
+              <w:jc w:val="center"/>
               <w:rPr>
                 <w:sz w:val="28"/>
                 <w:szCs w:val="28"/>
@@ -4034,18 +4332,19 @@
                 <w:sz w:val="28"/>
                 <w:szCs w:val="28"/>
               </w:rPr>
-              <w:t>2</w:t>
+              <w:t>3</w:t>
             </w:r>
             <w:r>
               <w:rPr>
                 <w:sz w:val="28"/>
                 <w:szCs w:val="28"/>
               </w:rPr>
-              <w:t>. Hardware interface</w:t>
+              <w:t>. Software interface</w:t>
             </w:r>
           </w:p>
           <w:p>
             <w:pPr>
+              <w:jc w:val="center"/>
               <w:rPr>
                 <w:sz w:val="22"/>
                 <w:szCs w:val="28"/>
@@ -4057,11 +4356,12 @@
                 <w:sz w:val="22"/>
                 <w:szCs w:val="28"/>
               </w:rPr>
-              <w:t xml:space="preserve">  - 없음</w:t>
+              <w:t>- 없음</w:t>
             </w:r>
           </w:p>
           <w:p>
             <w:pPr>
+              <w:jc w:val="center"/>
               <w:rPr>
                 <w:sz w:val="28"/>
                 <w:szCs w:val="28"/>
@@ -4073,69 +4373,24 @@
                 <w:sz w:val="28"/>
                 <w:szCs w:val="28"/>
               </w:rPr>
-              <w:t>3</w:t>
+              <w:t>4</w:t>
             </w:r>
             <w:r>
               <w:rPr>
                 <w:sz w:val="28"/>
                 <w:szCs w:val="28"/>
               </w:rPr>
-              <w:t>. Software interface</w:t>
+              <w:t>. Communication interface</w:t>
             </w:r>
           </w:p>
           <w:p>
             <w:pPr>
-              <w:rPr>
-                <w:sz w:val="22"/>
-                <w:szCs w:val="28"/>
-              </w:rPr>
-            </w:pPr>
-            <w:r>
-              <w:rPr>
-                <w:rFonts w:hint="eastAsia"/>
-                <w:sz w:val="22"/>
-                <w:szCs w:val="28"/>
-              </w:rPr>
-              <w:t xml:space="preserve">  - 없음</w:t>
-            </w:r>
-          </w:p>
-          <w:p>
-            <w:pPr>
+              <w:jc w:val="center"/>
               <w:rPr>
                 <w:sz w:val="28"/>
                 <w:szCs w:val="28"/>
               </w:rPr>
             </w:pPr>
-            <w:r>
-              <w:rPr>
-                <w:rFonts w:hint="eastAsia"/>
-                <w:sz w:val="28"/>
-                <w:szCs w:val="28"/>
-              </w:rPr>
-              <w:t>4</w:t>
-            </w:r>
-            <w:r>
-              <w:rPr>
-                <w:sz w:val="28"/>
-                <w:szCs w:val="28"/>
-              </w:rPr>
-              <w:t>. Communication interface</w:t>
-            </w:r>
-          </w:p>
-          <w:p>
-            <w:pPr>
-              <w:rPr>
-                <w:sz w:val="28"/>
-                <w:szCs w:val="28"/>
-              </w:rPr>
-            </w:pPr>
-            <w:r>
-              <w:rPr>
-                <w:sz w:val="28"/>
-                <w:szCs w:val="28"/>
-              </w:rPr>
-              <w:t xml:space="preserve"> </w:t>
-            </w:r>
           </w:p>
         </w:tc>
       </w:tr>
@@ -4147,14 +4402,15 @@
           <w:tcPr>
             <w:tcW w:w="10432" w:type="dxa"/>
             <w:tcBorders>
-              <w:top w:val="single" w:sz="12" w:space="0" w:color="ED7D31" w:themeColor="accent2"/>
-              <w:left w:val="single" w:sz="12" w:space="0" w:color="ED7D31" w:themeColor="accent2"/>
-              <w:bottom w:val="single" w:sz="12" w:space="0" w:color="ED7D31" w:themeColor="accent2"/>
-              <w:right w:val="single" w:sz="12" w:space="0" w:color="ED7D31" w:themeColor="accent2"/>
+              <w:top w:val="single" w:sz="4" w:space="0" w:color="auto"/>
+              <w:left w:val="single" w:sz="4" w:space="0" w:color="auto"/>
+              <w:bottom w:val="single" w:sz="4" w:space="0" w:color="auto"/>
+              <w:right w:val="single" w:sz="4" w:space="0" w:color="auto"/>
             </w:tcBorders>
           </w:tcPr>
           <w:p>
             <w:pPr>
+              <w:jc w:val="center"/>
               <w:rPr>
                 <w:b/>
                 <w:sz w:val="24"/>
@@ -4186,8 +4442,8 @@
           <w:tcPr>
             <w:tcW w:w="10432" w:type="dxa"/>
             <w:tcBorders>
-              <w:top w:val="single" w:sz="12" w:space="0" w:color="ED7D31" w:themeColor="accent2"/>
-              <w:bottom w:val="single" w:sz="12" w:space="0" w:color="ED7D31" w:themeColor="accent2"/>
+              <w:top w:val="single" w:sz="4" w:space="0" w:color="auto"/>
+              <w:bottom w:val="single" w:sz="4" w:space="0" w:color="auto"/>
             </w:tcBorders>
           </w:tcPr>
           <w:tbl>
@@ -4207,6 +4463,7 @@
                 </w:tcPr>
                 <w:p>
                   <w:pPr>
+                    <w:jc w:val="center"/>
                     <w:rPr>
                       <w:rFonts w:eastAsiaTheme="minorHAnsi"/>
                     </w:rPr>
@@ -4225,15 +4482,34 @@
                 </w:tcPr>
                 <w:p>
                   <w:pPr>
-                    <w:rPr>
-                      <w:rFonts w:eastAsiaTheme="minorHAnsi" w:hint="eastAsia"/>
-                    </w:rPr>
-                  </w:pPr>
-                  <w:r>
-                    <w:rPr>
-                      <w:rFonts w:eastAsiaTheme="minorHAnsi"/>
-                    </w:rPr>
-                    <w:t>Select position</w:t>
+                    <w:jc w:val="center"/>
+                    <w:rPr>
+                      <w:rFonts w:eastAsiaTheme="minorHAnsi"/>
+                    </w:rPr>
+                  </w:pPr>
+                  <w:r>
+                    <w:rPr>
+                      <w:rFonts w:eastAsiaTheme="minorHAnsi"/>
+                    </w:rPr>
+                    <w:t>Select</w:t>
+                  </w:r>
+                  <w:r>
+                    <w:rPr>
+                      <w:rFonts w:eastAsiaTheme="minorHAnsi" w:hint="eastAsia"/>
+                    </w:rPr>
+                    <w:t>i</w:t>
+                  </w:r>
+                  <w:r>
+                    <w:rPr>
+                      <w:rFonts w:eastAsiaTheme="minorHAnsi"/>
+                    </w:rPr>
+                    <w:t>ng</w:t>
+                  </w:r>
+                  <w:r>
+                    <w:rPr>
+                      <w:rFonts w:eastAsiaTheme="minorHAnsi"/>
+                    </w:rPr>
+                    <w:t xml:space="preserve"> position</w:t>
                   </w:r>
                   <w:r>
                     <w:rPr>
@@ -4251,6 +4527,7 @@
                 </w:tcPr>
                 <w:p>
                   <w:pPr>
+                    <w:jc w:val="center"/>
                     <w:rPr>
                       <w:rFonts w:eastAsiaTheme="minorHAnsi"/>
                     </w:rPr>
@@ -4269,6 +4546,7 @@
                 </w:tcPr>
                 <w:p>
                   <w:pPr>
+                    <w:jc w:val="center"/>
                     <w:rPr>
                       <w:rFonts w:eastAsiaTheme="minorHAnsi"/>
                     </w:rPr>
@@ -4289,6 +4567,7 @@
                 </w:tcPr>
                 <w:p>
                   <w:pPr>
+                    <w:jc w:val="center"/>
                     <w:rPr>
                       <w:rFonts w:eastAsiaTheme="minorHAnsi"/>
                     </w:rPr>
@@ -4307,6 +4586,7 @@
                 </w:tcPr>
                 <w:p>
                   <w:pPr>
+                    <w:jc w:val="center"/>
                     <w:rPr>
                       <w:rFonts w:eastAsiaTheme="minorHAnsi"/>
                     </w:rPr>
@@ -4327,6 +4607,7 @@
                 </w:tcPr>
                 <w:p>
                   <w:pPr>
+                    <w:jc w:val="center"/>
                     <w:rPr>
                       <w:rFonts w:eastAsiaTheme="minorHAnsi"/>
                     </w:rPr>
@@ -4345,21 +4626,22 @@
                 </w:tcPr>
                 <w:p>
                   <w:pPr>
-                    <w:rPr>
-                      <w:rFonts w:eastAsiaTheme="minorHAnsi"/>
-                    </w:rPr>
-                  </w:pPr>
-                  <w:r>
-                    <w:rPr>
-                      <w:rFonts w:eastAsiaTheme="minorHAnsi" w:hint="eastAsia"/>
-                    </w:rPr>
-                    <w:t>출발지,</w:t>
-                  </w:r>
-                  <w:r>
-                    <w:rPr>
-                      <w:rFonts w:eastAsiaTheme="minorHAnsi"/>
-                    </w:rPr>
-                    <w:t xml:space="preserve"> </w:t>
+                    <w:jc w:val="center"/>
+                    <w:rPr>
+                      <w:rFonts w:eastAsiaTheme="minorHAnsi"/>
+                    </w:rPr>
+                  </w:pPr>
+                  <w:r>
+                    <w:rPr>
+                      <w:rFonts w:eastAsiaTheme="minorHAnsi" w:hint="eastAsia"/>
+                    </w:rPr>
+                    <w:t>출발지</w:t>
+                  </w:r>
+                  <w:r>
+                    <w:rPr>
+                      <w:rFonts w:eastAsiaTheme="minorHAnsi" w:hint="eastAsia"/>
+                    </w:rPr>
+                    <w:t>/</w:t>
                   </w:r>
                   <w:r>
                     <w:rPr>
@@ -4383,6 +4665,7 @@
                 </w:tcPr>
                 <w:p>
                   <w:pPr>
+                    <w:jc w:val="center"/>
                     <w:rPr>
                       <w:rFonts w:eastAsiaTheme="minorHAnsi"/>
                     </w:rPr>
@@ -4401,6 +4684,7 @@
                 </w:tcPr>
                 <w:p>
                   <w:pPr>
+                    <w:jc w:val="center"/>
                     <w:rPr>
                       <w:rFonts w:eastAsiaTheme="minorHAnsi"/>
                     </w:rPr>
@@ -4421,6 +4705,7 @@
                 </w:tcPr>
                 <w:p>
                   <w:pPr>
+                    <w:jc w:val="center"/>
                     <w:rPr>
                       <w:rFonts w:eastAsiaTheme="minorHAnsi"/>
                     </w:rPr>
@@ -4439,6 +4724,7 @@
                 </w:tcPr>
                 <w:p>
                   <w:pPr>
+                    <w:jc w:val="center"/>
                     <w:rPr>
                       <w:rFonts w:eastAsiaTheme="minorHAnsi"/>
                     </w:rPr>
@@ -4476,6 +4762,7 @@
                 </w:p>
                 <w:p>
                   <w:pPr>
+                    <w:jc w:val="center"/>
                     <w:rPr>
                       <w:rFonts w:eastAsiaTheme="minorHAnsi"/>
                     </w:rPr>
@@ -4489,13 +4776,15 @@
                 </w:p>
                 <w:p>
                   <w:pPr>
-                    <w:rPr>
-                      <w:rFonts w:eastAsiaTheme="minorHAnsi" w:hint="eastAsia"/>
-                    </w:rPr>
-                  </w:pPr>
-                </w:p>
-                <w:p>
-                  <w:pPr>
+                    <w:jc w:val="center"/>
+                    <w:rPr>
+                      <w:rFonts w:eastAsiaTheme="minorHAnsi"/>
+                    </w:rPr>
+                  </w:pPr>
+                </w:p>
+                <w:p>
+                  <w:pPr>
+                    <w:jc w:val="center"/>
                     <w:rPr>
                       <w:rFonts w:eastAsiaTheme="minorHAnsi"/>
                     </w:rPr>
@@ -4509,21 +4798,35 @@
                 </w:p>
                 <w:p>
                   <w:pPr>
-                    <w:rPr>
-                      <w:rFonts w:eastAsiaTheme="minorHAnsi"/>
-                    </w:rPr>
-                  </w:pPr>
-                  <w:r>
-                    <w:rPr>
-                      <w:rFonts w:eastAsiaTheme="minorHAnsi" w:hint="eastAsia"/>
-                    </w:rPr>
-                    <w:t>지도에서 목적지를 지정한다.</w:t>
-                  </w:r>
-                </w:p>
-                <w:p>
-                  <w:pPr>
-                    <w:rPr>
-                      <w:rFonts w:eastAsiaTheme="minorHAnsi" w:hint="eastAsia"/>
+                    <w:jc w:val="center"/>
+                    <w:rPr>
+                      <w:rFonts w:eastAsiaTheme="minorHAnsi"/>
+                    </w:rPr>
+                  </w:pPr>
+                  <w:r>
+                    <w:rPr>
+                      <w:rFonts w:eastAsiaTheme="minorHAnsi" w:hint="eastAsia"/>
+                    </w:rPr>
+                    <w:t xml:space="preserve">지도에서 </w:t>
+                  </w:r>
+                  <w:r>
+                    <w:rPr>
+                      <w:rFonts w:eastAsiaTheme="minorHAnsi" w:hint="eastAsia"/>
+                    </w:rPr>
+                    <w:t>도착</w:t>
+                  </w:r>
+                  <w:r>
+                    <w:rPr>
+                      <w:rFonts w:eastAsiaTheme="minorHAnsi" w:hint="eastAsia"/>
+                    </w:rPr>
+                    <w:t>지를 지정한다.</w:t>
+                  </w:r>
+                </w:p>
+                <w:p>
+                  <w:pPr>
+                    <w:jc w:val="center"/>
+                    <w:rPr>
+                      <w:rFonts w:eastAsiaTheme="minorHAnsi"/>
                     </w:rPr>
                   </w:pPr>
                   <w:r>
@@ -4542,6 +4845,7 @@
                 </w:tcPr>
                 <w:p>
                   <w:pPr>
+                    <w:jc w:val="center"/>
                     <w:rPr>
                       <w:rFonts w:eastAsiaTheme="minorHAnsi"/>
                     </w:rPr>
@@ -4560,6 +4864,7 @@
                 </w:tcPr>
                 <w:p>
                   <w:pPr>
+                    <w:jc w:val="center"/>
                     <w:rPr>
                       <w:rFonts w:eastAsiaTheme="minorHAnsi"/>
                       <w:b/>
@@ -4574,21 +4879,15 @@
                   </w:r>
                   <w:r>
                     <w:rPr>
-                      <w:rFonts w:eastAsiaTheme="minorHAnsi" w:hint="eastAsia"/>
+                      <w:rFonts w:eastAsiaTheme="minorHAnsi"/>
                       <w:b/>
                     </w:rPr>
-                    <w:t>S</w:t>
-                  </w:r>
-                  <w:r>
-                    <w:rPr>
-                      <w:rFonts w:eastAsiaTheme="minorHAnsi"/>
-                      <w:b/>
-                    </w:rPr>
-                    <w:t>et information: UC01</w:t>
-                  </w:r>
-                </w:p>
-                <w:p>
-                  <w:pPr>
+                    <w:t>UC01</w:t>
+                  </w:r>
+                </w:p>
+                <w:p>
+                  <w:pPr>
+                    <w:jc w:val="center"/>
                     <w:rPr>
                       <w:rFonts w:eastAsiaTheme="minorHAnsi"/>
                     </w:rPr>
@@ -4599,6 +4898,7 @@
           </w:tbl>
           <w:p>
             <w:pPr>
+              <w:jc w:val="center"/>
               <w:rPr>
                 <w:sz w:val="28"/>
               </w:rPr>
@@ -4621,6 +4921,7 @@
                 </w:tcPr>
                 <w:p>
                   <w:pPr>
+                    <w:jc w:val="center"/>
                     <w:rPr>
                       <w:rFonts w:eastAsiaTheme="minorHAnsi"/>
                     </w:rPr>
@@ -4639,6 +4940,7 @@
                 </w:tcPr>
                 <w:p>
                   <w:pPr>
+                    <w:jc w:val="center"/>
                     <w:rPr>
                       <w:rFonts w:eastAsiaTheme="minorHAnsi"/>
                     </w:rPr>
@@ -4659,7 +4961,19 @@
                     <w:rPr>
                       <w:rFonts w:eastAsiaTheme="minorHAnsi" w:hint="eastAsia"/>
                     </w:rPr>
-                    <w:t>fer information</w:t>
+                    <w:t>fer</w:t>
+                  </w:r>
+                  <w:r>
+                    <w:rPr>
+                      <w:rFonts w:eastAsiaTheme="minorHAnsi"/>
+                    </w:rPr>
+                    <w:t>ring</w:t>
+                  </w:r>
+                  <w:r>
+                    <w:rPr>
+                      <w:rFonts w:eastAsiaTheme="minorHAnsi" w:hint="eastAsia"/>
+                    </w:rPr>
+                    <w:t xml:space="preserve"> information</w:t>
                   </w:r>
                   <w:r>
                     <w:rPr>
@@ -4677,6 +4991,7 @@
                 </w:tcPr>
                 <w:p>
                   <w:pPr>
+                    <w:jc w:val="center"/>
                     <w:rPr>
                       <w:rFonts w:eastAsiaTheme="minorHAnsi"/>
                     </w:rPr>
@@ -4695,6 +5010,7 @@
                 </w:tcPr>
                 <w:p>
                   <w:pPr>
+                    <w:jc w:val="center"/>
                     <w:rPr>
                       <w:rFonts w:eastAsiaTheme="minorHAnsi"/>
                     </w:rPr>
@@ -4739,6 +5055,7 @@
                 </w:tcPr>
                 <w:p>
                   <w:pPr>
+                    <w:jc w:val="center"/>
                     <w:rPr>
                       <w:rFonts w:eastAsiaTheme="minorHAnsi"/>
                     </w:rPr>
@@ -4757,6 +5074,7 @@
                 </w:tcPr>
                 <w:p>
                   <w:pPr>
+                    <w:jc w:val="center"/>
                     <w:rPr>
                       <w:rFonts w:eastAsiaTheme="minorHAnsi"/>
                     </w:rPr>
@@ -4789,6 +5107,7 @@
                 </w:tcPr>
                 <w:p>
                   <w:pPr>
+                    <w:jc w:val="center"/>
                     <w:rPr>
                       <w:rFonts w:eastAsiaTheme="minorHAnsi"/>
                     </w:rPr>
@@ -4807,6 +5126,7 @@
                 </w:tcPr>
                 <w:p>
                   <w:pPr>
+                    <w:jc w:val="center"/>
                     <w:rPr>
                       <w:rFonts w:eastAsiaTheme="minorHAnsi"/>
                     </w:rPr>
@@ -4821,6 +5141,7 @@
                 </w:tcPr>
                 <w:p>
                   <w:pPr>
+                    <w:jc w:val="center"/>
                     <w:rPr>
                       <w:rFonts w:eastAsiaTheme="minorHAnsi"/>
                     </w:rPr>
@@ -4839,6 +5160,7 @@
                 </w:tcPr>
                 <w:p>
                   <w:pPr>
+                    <w:jc w:val="center"/>
                     <w:rPr>
                       <w:rFonts w:eastAsiaTheme="minorHAnsi"/>
                     </w:rPr>
@@ -4853,6 +5175,7 @@
                 </w:tcPr>
                 <w:p>
                   <w:pPr>
+                    <w:jc w:val="center"/>
                     <w:rPr>
                       <w:rFonts w:eastAsiaTheme="minorHAnsi"/>
                     </w:rPr>
@@ -4871,6 +5194,7 @@
                 </w:tcPr>
                 <w:p>
                   <w:pPr>
+                    <w:jc w:val="center"/>
                     <w:rPr>
                       <w:rFonts w:eastAsiaTheme="minorHAnsi"/>
                     </w:rPr>
@@ -4902,6 +5226,7 @@
                 </w:p>
                 <w:p>
                   <w:pPr>
+                    <w:jc w:val="center"/>
                     <w:rPr>
                       <w:rFonts w:eastAsiaTheme="minorHAnsi"/>
                     </w:rPr>
@@ -4921,8 +5246,9 @@
                 </w:p>
                 <w:p>
                   <w:pPr>
-                    <w:rPr>
-                      <w:rFonts w:eastAsiaTheme="minorHAnsi" w:hint="eastAsia"/>
+                    <w:jc w:val="center"/>
+                    <w:rPr>
+                      <w:rFonts w:eastAsiaTheme="minorHAnsi"/>
                     </w:rPr>
                   </w:pPr>
                   <w:r>
@@ -4941,7 +5267,19 @@
                     <w:rPr>
                       <w:rFonts w:eastAsiaTheme="minorHAnsi" w:hint="eastAsia"/>
                     </w:rPr>
-                    <w:t>번까지 재전송 시도를 한다.</w:t>
+                    <w:t>번까지 재전송</w:t>
+                  </w:r>
+                  <w:r>
+                    <w:rPr>
+                      <w:rFonts w:eastAsiaTheme="minorHAnsi" w:hint="eastAsia"/>
+                    </w:rPr>
+                    <w:t>을 시도</w:t>
+                  </w:r>
+                  <w:r>
+                    <w:rPr>
+                      <w:rFonts w:eastAsiaTheme="minorHAnsi" w:hint="eastAsia"/>
+                    </w:rPr>
+                    <w:t>한다.</w:t>
                   </w:r>
                 </w:p>
               </w:tc>
@@ -4953,6 +5291,7 @@
                 </w:tcPr>
                 <w:p>
                   <w:pPr>
+                    <w:jc w:val="center"/>
                     <w:rPr>
                       <w:rFonts w:eastAsiaTheme="minorHAnsi"/>
                     </w:rPr>
@@ -4971,8 +5310,9 @@
                 </w:tcPr>
                 <w:p>
                   <w:pPr>
-                    <w:rPr>
-                      <w:rFonts w:eastAsiaTheme="minorHAnsi" w:hint="eastAsia"/>
+                    <w:jc w:val="center"/>
+                    <w:rPr>
+                      <w:rFonts w:eastAsiaTheme="minorHAnsi"/>
                       <w:b/>
                     </w:rPr>
                   </w:pPr>
@@ -4988,7 +5328,7 @@
                       <w:rFonts w:eastAsiaTheme="minorHAnsi" w:hint="eastAsia"/>
                       <w:b/>
                     </w:rPr>
-                    <w:t>Set information: UC01</w:t>
+                    <w:t>UC01</w:t>
                   </w:r>
                 </w:p>
               </w:tc>
@@ -4996,6 +5336,7 @@
           </w:tbl>
           <w:p>
             <w:pPr>
+              <w:jc w:val="center"/>
               <w:rPr>
                 <w:sz w:val="28"/>
               </w:rPr>
@@ -5018,15 +5359,15 @@
                 </w:tcPr>
                 <w:p>
                   <w:pPr>
-                    <w:rPr>
-                      <w:rFonts w:eastAsiaTheme="minorHAnsi"/>
-                    </w:rPr>
-                  </w:pPr>
-                  <w:r>
-                    <w:rPr>
-                      <w:rFonts w:eastAsiaTheme="minorHAnsi" w:hint="eastAsia"/>
-                    </w:rPr>
-                    <w:lastRenderedPageBreak/>
+                    <w:jc w:val="center"/>
+                    <w:rPr>
+                      <w:rFonts w:eastAsiaTheme="minorHAnsi"/>
+                    </w:rPr>
+                  </w:pPr>
+                  <w:r>
+                    <w:rPr>
+                      <w:rFonts w:eastAsiaTheme="minorHAnsi" w:hint="eastAsia"/>
+                    </w:rPr>
                     <w:t>name: ID</w:t>
                   </w:r>
                 </w:p>
@@ -5037,27 +5378,28 @@
                 </w:tcPr>
                 <w:p>
                   <w:pPr>
-                    <w:rPr>
-                      <w:rFonts w:eastAsiaTheme="minorHAnsi"/>
-                    </w:rPr>
-                  </w:pPr>
-                  <w:r>
-                    <w:rPr>
-                      <w:rFonts w:eastAsiaTheme="minorHAnsi" w:hint="eastAsia"/>
-                    </w:rPr>
-                    <w:t xml:space="preserve">Find a </w:t>
+                    <w:jc w:val="center"/>
+                    <w:rPr>
+                      <w:rFonts w:eastAsiaTheme="minorHAnsi"/>
+                    </w:rPr>
+                  </w:pPr>
+                  <w:r>
+                    <w:rPr>
+                      <w:rFonts w:eastAsiaTheme="minorHAnsi"/>
+                    </w:rPr>
+                    <w:t>Searching</w:t>
+                  </w:r>
+                  <w:r>
+                    <w:rPr>
+                      <w:rFonts w:eastAsiaTheme="minorHAnsi" w:hint="eastAsia"/>
+                    </w:rPr>
+                    <w:t xml:space="preserve"> a </w:t>
                   </w:r>
                   <w:r>
                     <w:rPr>
                       <w:rFonts w:eastAsiaTheme="minorHAnsi"/>
                     </w:rPr>
                     <w:t>suitable room</w:t>
-                  </w:r>
-                  <w:r>
-                    <w:rPr>
-                      <w:rFonts w:eastAsiaTheme="minorHAnsi" w:hint="eastAsia"/>
-                    </w:rPr>
-                    <w:t xml:space="preserve"> </w:t>
                   </w:r>
                   <w:r>
                     <w:rPr>
@@ -5075,14 +5417,16 @@
                 </w:tcPr>
                 <w:p>
                   <w:pPr>
-                    <w:rPr>
-                      <w:rFonts w:eastAsiaTheme="minorHAnsi"/>
-                    </w:rPr>
-                  </w:pPr>
-                  <w:r>
-                    <w:rPr>
-                      <w:rFonts w:eastAsiaTheme="minorHAnsi" w:hint="eastAsia"/>
-                    </w:rPr>
+                    <w:jc w:val="center"/>
+                    <w:rPr>
+                      <w:rFonts w:eastAsiaTheme="minorHAnsi"/>
+                    </w:rPr>
+                  </w:pPr>
+                  <w:r>
+                    <w:rPr>
+                      <w:rFonts w:eastAsiaTheme="minorHAnsi" w:hint="eastAsia"/>
+                    </w:rPr>
+                    <w:lastRenderedPageBreak/>
                     <w:t>description</w:t>
                   </w:r>
                 </w:p>
@@ -5093,8 +5437,9 @@
                 </w:tcPr>
                 <w:p>
                   <w:pPr>
-                    <w:rPr>
-                      <w:rFonts w:eastAsiaTheme="minorHAnsi" w:hint="eastAsia"/>
+                    <w:jc w:val="center"/>
+                    <w:rPr>
+                      <w:rFonts w:eastAsiaTheme="minorHAnsi"/>
                     </w:rPr>
                   </w:pPr>
                   <w:r>
@@ -5137,6 +5482,7 @@
                 </w:tcPr>
                 <w:p>
                   <w:pPr>
+                    <w:jc w:val="center"/>
                     <w:rPr>
                       <w:rFonts w:eastAsiaTheme="minorHAnsi"/>
                     </w:rPr>
@@ -5155,10 +5501,17 @@
                 </w:tcPr>
                 <w:p>
                   <w:pPr>
-                    <w:rPr>
-                      <w:rFonts w:eastAsiaTheme="minorHAnsi"/>
-                    </w:rPr>
-                  </w:pPr>
+                    <w:jc w:val="center"/>
+                    <w:rPr>
+                      <w:rFonts w:eastAsiaTheme="minorHAnsi"/>
+                    </w:rPr>
+                  </w:pPr>
+                  <w:r>
+                    <w:rPr>
+                      <w:rFonts w:eastAsiaTheme="minorHAnsi"/>
+                    </w:rPr>
+                    <w:t>#</w:t>
+                  </w:r>
                   <w:r>
                     <w:rPr>
                       <w:rFonts w:eastAsiaTheme="minorHAnsi" w:hint="eastAsia"/>
@@ -5181,6 +5534,7 @@
                 </w:tcPr>
                 <w:p>
                   <w:pPr>
+                    <w:jc w:val="center"/>
                     <w:rPr>
                       <w:rFonts w:eastAsiaTheme="minorHAnsi"/>
                     </w:rPr>
@@ -5199,6 +5553,7 @@
                 </w:tcPr>
                 <w:p>
                   <w:pPr>
+                    <w:jc w:val="center"/>
                     <w:rPr>
                       <w:rFonts w:eastAsiaTheme="minorHAnsi"/>
                     </w:rPr>
@@ -5219,6 +5574,7 @@
                 </w:tcPr>
                 <w:p>
                   <w:pPr>
+                    <w:jc w:val="center"/>
                     <w:rPr>
                       <w:rFonts w:eastAsiaTheme="minorHAnsi"/>
                     </w:rPr>
@@ -5237,6 +5593,7 @@
                 </w:tcPr>
                 <w:p>
                   <w:pPr>
+                    <w:jc w:val="center"/>
                     <w:rPr>
                       <w:rFonts w:eastAsiaTheme="minorHAnsi"/>
                     </w:rPr>
@@ -5251,6 +5608,7 @@
                 </w:tcPr>
                 <w:p>
                   <w:pPr>
+                    <w:jc w:val="center"/>
                     <w:rPr>
                       <w:rFonts w:eastAsiaTheme="minorHAnsi"/>
                     </w:rPr>
@@ -5269,6 +5627,7 @@
                 </w:tcPr>
                 <w:p>
                   <w:pPr>
+                    <w:jc w:val="center"/>
                     <w:rPr>
                       <w:rFonts w:eastAsiaTheme="minorHAnsi"/>
                     </w:rPr>
@@ -5294,6 +5653,7 @@
                 </w:p>
                 <w:p>
                   <w:pPr>
+                    <w:jc w:val="center"/>
                     <w:rPr>
                       <w:rFonts w:eastAsiaTheme="minorHAnsi"/>
                     </w:rPr>
@@ -5319,6 +5679,7 @@
                 </w:p>
                 <w:p>
                   <w:pPr>
+                    <w:jc w:val="center"/>
                     <w:rPr>
                       <w:rFonts w:eastAsiaTheme="minorHAnsi"/>
                     </w:rPr>
@@ -5332,15 +5693,28 @@
                 </w:p>
                 <w:p>
                   <w:pPr>
-                    <w:rPr>
-                      <w:rFonts w:eastAsiaTheme="minorHAnsi"/>
-                    </w:rPr>
-                  </w:pPr>
-                  <w:r>
-                    <w:rPr>
-                      <w:rFonts w:eastAsiaTheme="minorHAnsi" w:hint="eastAsia"/>
-                    </w:rPr>
-                    <w:t>새로고침 버튼을 누르면 방 정보가 새로 업데이트 된다.</w:t>
+                    <w:jc w:val="center"/>
+                    <w:rPr>
+                      <w:rFonts w:eastAsiaTheme="minorHAnsi"/>
+                    </w:rPr>
+                  </w:pPr>
+                  <w:r>
+                    <w:rPr>
+                      <w:rFonts w:eastAsiaTheme="minorHAnsi" w:hint="eastAsia"/>
+                    </w:rPr>
+                    <w:t xml:space="preserve">새로고침 버튼을 누르면 방 정보가 </w:t>
+                  </w:r>
+                  <w:r>
+                    <w:rPr>
+                      <w:rFonts w:eastAsiaTheme="minorHAnsi" w:hint="eastAsia"/>
+                    </w:rPr>
+                    <w:t>갱신</w:t>
+                  </w:r>
+                  <w:r>
+                    <w:rPr>
+                      <w:rFonts w:eastAsiaTheme="minorHAnsi" w:hint="eastAsia"/>
+                    </w:rPr>
+                    <w:t>된다.</w:t>
                   </w:r>
                 </w:p>
               </w:tc>
@@ -5352,6 +5726,7 @@
                 </w:tcPr>
                 <w:p>
                   <w:pPr>
+                    <w:jc w:val="center"/>
                     <w:rPr>
                       <w:rFonts w:eastAsiaTheme="minorHAnsi"/>
                     </w:rPr>
@@ -5370,6 +5745,7 @@
                 </w:tcPr>
                 <w:p>
                   <w:pPr>
+                    <w:jc w:val="center"/>
                     <w:rPr>
                       <w:rFonts w:eastAsiaTheme="minorHAnsi"/>
                       <w:b/>
@@ -5387,28 +5763,28 @@
                       <w:rFonts w:eastAsiaTheme="minorHAnsi" w:hint="eastAsia"/>
                       <w:b/>
                     </w:rPr>
-                    <w:t>Show Room: UC02</w:t>
-                  </w:r>
-                </w:p>
-                <w:p>
-                  <w:pPr>
-                    <w:rPr>
-                      <w:rFonts w:eastAsiaTheme="minorHAnsi"/>
-                    </w:rPr>
-                  </w:pPr>
+                    <w:t>UC02</w:t>
+                  </w:r>
                   <w:r>
                     <w:rPr>
                       <w:rFonts w:eastAsiaTheme="minorHAnsi" w:hint="eastAsia"/>
                       <w:b/>
                     </w:rPr>
-                    <w:t xml:space="preserve">- </w:t>
-                  </w:r>
-                  <w:r>
-                    <w:rPr>
-                      <w:rFonts w:eastAsiaTheme="minorHAnsi" w:hint="eastAsia"/>
+                    <w:t>,</w:t>
+                  </w:r>
+                  <w:r>
+                    <w:rPr>
+                      <w:rFonts w:eastAsiaTheme="minorHAnsi"/>
                       <w:b/>
                     </w:rPr>
-                    <w:t>Transfer Information: FR02</w:t>
+                    <w:t xml:space="preserve"> </w:t>
+                  </w:r>
+                  <w:r>
+                    <w:rPr>
+                      <w:rFonts w:eastAsiaTheme="minorHAnsi" w:hint="eastAsia"/>
+                      <w:b/>
+                    </w:rPr>
+                    <w:t>FR02</w:t>
                   </w:r>
                 </w:p>
               </w:tc>
@@ -5416,6 +5792,7 @@
           </w:tbl>
           <w:p>
             <w:pPr>
+              <w:jc w:val="center"/>
               <w:rPr>
                 <w:sz w:val="28"/>
               </w:rPr>
@@ -5438,6 +5815,7 @@
                 </w:tcPr>
                 <w:p>
                   <w:pPr>
+                    <w:jc w:val="center"/>
                     <w:rPr>
                       <w:rFonts w:eastAsiaTheme="minorHAnsi"/>
                     </w:rPr>
@@ -5456,6 +5834,7 @@
                 </w:tcPr>
                 <w:p>
                   <w:pPr>
+                    <w:jc w:val="center"/>
                     <w:rPr>
                       <w:rFonts w:eastAsiaTheme="minorHAnsi"/>
                     </w:rPr>
@@ -5470,7 +5849,7 @@
                     <w:rPr>
                       <w:rFonts w:eastAsiaTheme="minorHAnsi"/>
                     </w:rPr>
-                    <w:t>e</w:t>
+                    <w:t>ing</w:t>
                   </w:r>
                   <w:r>
                     <w:rPr>
@@ -5482,19 +5861,19 @@
                     <w:rPr>
                       <w:rFonts w:eastAsiaTheme="minorHAnsi"/>
                     </w:rPr>
-                    <w:t xml:space="preserve"> in the </w:t>
-                  </w:r>
-                  <w:r>
-                    <w:rPr>
-                      <w:rFonts w:eastAsiaTheme="minorHAnsi"/>
-                    </w:rPr>
-                    <w:t>Show Room(UC02)</w:t>
-                  </w:r>
-                  <w:r>
-                    <w:rPr>
-                      <w:rFonts w:eastAsiaTheme="minorHAnsi"/>
-                    </w:rPr>
-                    <w:t>: FR04</w:t>
+                    <w:t xml:space="preserve"> in </w:t>
+                  </w:r>
+                  <w:r>
+                    <w:rPr>
+                      <w:rFonts w:eastAsiaTheme="minorHAnsi"/>
+                    </w:rPr>
+                    <w:t xml:space="preserve">#UC02: </w:t>
+                  </w:r>
+                  <w:r>
+                    <w:rPr>
+                      <w:rFonts w:eastAsiaTheme="minorHAnsi"/>
+                    </w:rPr>
+                    <w:t>FR04</w:t>
                   </w:r>
                 </w:p>
               </w:tc>
@@ -5506,6 +5885,7 @@
                 </w:tcPr>
                 <w:p>
                   <w:pPr>
+                    <w:jc w:val="center"/>
                     <w:rPr>
                       <w:rFonts w:eastAsiaTheme="minorHAnsi"/>
                     </w:rPr>
@@ -5524,41 +5904,66 @@
                 </w:tcPr>
                 <w:p>
                   <w:pPr>
-                    <w:rPr>
-                      <w:rFonts w:eastAsiaTheme="minorHAnsi"/>
-                    </w:rPr>
-                  </w:pPr>
-                  <w:r>
-                    <w:rPr>
-                      <w:rFonts w:eastAsiaTheme="minorHAnsi" w:hint="eastAsia"/>
-                    </w:rPr>
-                    <w:t>방 목록을 보여주는 단계에서는 방을 클릭하여 해당 방에 참여할 수 있다.</w:t>
-                  </w:r>
-                </w:p>
-                <w:p>
-                  <w:pPr>
-                    <w:rPr>
-                      <w:rFonts w:eastAsiaTheme="minorHAnsi"/>
-                    </w:rPr>
-                  </w:pPr>
-                  <w:r>
-                    <w:rPr>
-                      <w:rFonts w:eastAsiaTheme="minorHAnsi" w:hint="eastAsia"/>
-                    </w:rPr>
-                    <w:t>또는 새로운 방을 생성할 수 있다.</w:t>
-                  </w:r>
-                </w:p>
-                <w:p>
-                  <w:pPr>
-                    <w:rPr>
-                      <w:rFonts w:eastAsiaTheme="minorHAnsi"/>
-                    </w:rPr>
-                  </w:pPr>
-                  <w:r>
-                    <w:rPr>
-                      <w:rFonts w:eastAsiaTheme="minorHAnsi" w:hint="eastAsia"/>
-                    </w:rPr>
-                    <w:t>아니라면 뒤로 가기 버튼을 눌러 이전 화면으로 돌아간다.</w:t>
+                    <w:jc w:val="center"/>
+                    <w:rPr>
+                      <w:rFonts w:eastAsiaTheme="minorHAnsi"/>
+                    </w:rPr>
+                  </w:pPr>
+                  <w:r>
+                    <w:rPr>
+                      <w:rFonts w:eastAsiaTheme="minorHAnsi"/>
+                      <w:szCs w:val="20"/>
+                    </w:rPr>
+                    <w:t>&lt;</w:t>
+                  </w:r>
+                  <w:r>
+                    <w:rPr>
+                      <w:rFonts w:eastAsiaTheme="minorHAnsi" w:hint="eastAsia"/>
+                      <w:szCs w:val="20"/>
+                    </w:rPr>
+                    <w:t>Show</w:t>
+                  </w:r>
+                  <w:r>
+                    <w:rPr>
+                      <w:rFonts w:eastAsiaTheme="minorHAnsi"/>
+                      <w:szCs w:val="20"/>
+                    </w:rPr>
+                    <w:t>ing</w:t>
+                  </w:r>
+                  <w:r>
+                    <w:rPr>
+                      <w:rFonts w:eastAsiaTheme="minorHAnsi" w:hint="eastAsia"/>
+                      <w:szCs w:val="20"/>
+                    </w:rPr>
+                    <w:t xml:space="preserve"> </w:t>
+                  </w:r>
+                  <w:r>
+                    <w:rPr>
+                      <w:rFonts w:eastAsiaTheme="minorHAnsi"/>
+                      <w:szCs w:val="20"/>
+                    </w:rPr>
+                    <w:t>the r</w:t>
+                  </w:r>
+                  <w:r>
+                    <w:rPr>
+                      <w:rFonts w:eastAsiaTheme="minorHAnsi" w:hint="eastAsia"/>
+                      <w:szCs w:val="20"/>
+                    </w:rPr>
+                    <w:t>oom</w:t>
+                  </w:r>
+                  <w:r>
+                    <w:rPr>
+                      <w:rFonts w:eastAsiaTheme="minorHAnsi"/>
+                      <w:szCs w:val="20"/>
+                    </w:rPr>
+                    <w:t xml:space="preserve">&gt;(UC02) </w:t>
+                  </w:r>
+                  <w:r>
+                    <w:rPr>
+                      <w:rFonts w:eastAsiaTheme="minorHAnsi" w:hint="eastAsia"/>
+                      <w:szCs w:val="20"/>
+                    </w:rPr>
+                    <w:t>이후 과정을 결정한다.</w:t>
                   </w:r>
                 </w:p>
               </w:tc>
@@ -5570,6 +5975,7 @@
                 </w:tcPr>
                 <w:p>
                   <w:pPr>
+                    <w:jc w:val="center"/>
                     <w:rPr>
                       <w:rFonts w:eastAsiaTheme="minorHAnsi"/>
                     </w:rPr>
@@ -5588,6 +5994,7 @@
                 </w:tcPr>
                 <w:p>
                   <w:pPr>
+                    <w:jc w:val="center"/>
                     <w:rPr>
                       <w:rFonts w:eastAsiaTheme="minorHAnsi"/>
                     </w:rPr>
@@ -5608,6 +6015,7 @@
                 </w:tcPr>
                 <w:p>
                   <w:pPr>
+                    <w:jc w:val="center"/>
                     <w:rPr>
                       <w:rFonts w:eastAsiaTheme="minorHAnsi"/>
                     </w:rPr>
@@ -5626,6 +6034,7 @@
                 </w:tcPr>
                 <w:p>
                   <w:pPr>
+                    <w:jc w:val="center"/>
                     <w:rPr>
                       <w:rFonts w:eastAsiaTheme="minorHAnsi"/>
                     </w:rPr>
@@ -5640,6 +6049,7 @@
                 </w:tcPr>
                 <w:p>
                   <w:pPr>
+                    <w:jc w:val="center"/>
                     <w:rPr>
                       <w:rFonts w:eastAsiaTheme="minorHAnsi"/>
                     </w:rPr>
@@ -5658,6 +6068,7 @@
                 </w:tcPr>
                 <w:p>
                   <w:pPr>
+                    <w:jc w:val="center"/>
                     <w:rPr>
                       <w:rFonts w:eastAsiaTheme="minorHAnsi"/>
                     </w:rPr>
@@ -5672,6 +6083,7 @@
                 </w:tcPr>
                 <w:p>
                   <w:pPr>
+                    <w:jc w:val="center"/>
                     <w:rPr>
                       <w:rFonts w:eastAsiaTheme="minorHAnsi"/>
                     </w:rPr>
@@ -5690,28 +6102,36 @@
                 </w:tcPr>
                 <w:p>
                   <w:pPr>
-                    <w:rPr>
-                      <w:rFonts w:eastAsiaTheme="minorHAnsi"/>
-                    </w:rPr>
-                  </w:pPr>
-                  <w:r>
-                    <w:rPr>
-                      <w:rFonts w:eastAsiaTheme="minorHAnsi" w:hint="eastAsia"/>
-                    </w:rPr>
-                    <w:t>유저가 생성되어 있는 방을 클릭하면 유저는 해당 방에 참여</w:t>
-                  </w:r>
-                </w:p>
-                <w:p>
-                  <w:pPr>
-                    <w:rPr>
-                      <w:rFonts w:eastAsiaTheme="minorHAnsi"/>
-                    </w:rPr>
-                  </w:pPr>
-                  <w:r>
-                    <w:rPr>
-                      <w:rFonts w:eastAsiaTheme="minorHAnsi" w:hint="eastAsia"/>
-                    </w:rPr>
-                    <w:t>유저가 방을 새로 만들</w:t>
+                    <w:jc w:val="center"/>
+                    <w:rPr>
+                      <w:rFonts w:eastAsiaTheme="minorHAnsi"/>
+                    </w:rPr>
+                  </w:pPr>
+                  <w:r>
+                    <w:rPr>
+                      <w:rFonts w:eastAsiaTheme="minorHAnsi" w:hint="eastAsia"/>
+                    </w:rPr>
+                    <w:t xml:space="preserve">유저가 생성되어 있는 방을 클릭하면 </w:t>
+                  </w:r>
+                  <w:r>
+                    <w:rPr>
+                      <w:rFonts w:eastAsiaTheme="minorHAnsi" w:hint="eastAsia"/>
+                    </w:rPr>
+                    <w:t>시스템은 유저를 해당 방에 입장시킨다.</w:t>
+                  </w:r>
+                </w:p>
+                <w:p>
+                  <w:pPr>
+                    <w:jc w:val="center"/>
+                    <w:rPr>
+                      <w:rFonts w:eastAsiaTheme="minorHAnsi"/>
+                    </w:rPr>
+                  </w:pPr>
+                  <w:r>
+                    <w:rPr>
+                      <w:rFonts w:eastAsiaTheme="minorHAnsi" w:hint="eastAsia"/>
+                    </w:rPr>
+                    <w:t>유저가 방 만들</w:t>
                   </w:r>
                   <w:r>
                     <w:rPr>
@@ -5734,6 +6154,7 @@
                 </w:p>
                 <w:p>
                   <w:pPr>
+                    <w:jc w:val="center"/>
                     <w:rPr>
                       <w:rFonts w:eastAsiaTheme="minorHAnsi"/>
                     </w:rPr>
@@ -5754,6 +6175,7 @@
                 </w:tcPr>
                 <w:p>
                   <w:pPr>
+                    <w:jc w:val="center"/>
                     <w:rPr>
                       <w:rFonts w:eastAsiaTheme="minorHAnsi"/>
                     </w:rPr>
@@ -5772,8 +6194,9 @@
                 </w:tcPr>
                 <w:p>
                   <w:pPr>
-                    <w:rPr>
-                      <w:rFonts w:eastAsiaTheme="minorHAnsi" w:hint="eastAsia"/>
+                    <w:jc w:val="center"/>
+                    <w:rPr>
+                      <w:rFonts w:eastAsiaTheme="minorHAnsi"/>
                       <w:b/>
                     </w:rPr>
                   </w:pPr>
@@ -5789,7 +6212,7 @@
                       <w:rFonts w:eastAsiaTheme="minorHAnsi" w:hint="eastAsia"/>
                       <w:b/>
                     </w:rPr>
-                    <w:t>Show Room: UC02</w:t>
+                    <w:t>UC02</w:t>
                   </w:r>
                 </w:p>
               </w:tc>
@@ -5797,8 +6220,8 @@
           </w:tbl>
           <w:p>
             <w:pPr>
-              <w:rPr>
-                <w:rFonts w:hint="eastAsia"/>
+              <w:jc w:val="center"/>
+              <w:rPr>
                 <w:sz w:val="28"/>
               </w:rPr>
             </w:pPr>
@@ -5820,6 +6243,7 @@
                 </w:tcPr>
                 <w:p>
                   <w:pPr>
+                    <w:jc w:val="center"/>
                     <w:rPr>
                       <w:rFonts w:eastAsiaTheme="minorHAnsi"/>
                     </w:rPr>
@@ -5838,6 +6262,7 @@
                 </w:tcPr>
                 <w:p>
                   <w:pPr>
+                    <w:jc w:val="center"/>
                     <w:rPr>
                       <w:rFonts w:eastAsiaTheme="minorHAnsi"/>
                     </w:rPr>
@@ -5864,6 +6289,7 @@
                 </w:tcPr>
                 <w:p>
                   <w:pPr>
+                    <w:jc w:val="center"/>
                     <w:rPr>
                       <w:rFonts w:eastAsiaTheme="minorHAnsi"/>
                     </w:rPr>
@@ -5882,6 +6308,7 @@
                 </w:tcPr>
                 <w:p>
                   <w:pPr>
+                    <w:jc w:val="center"/>
                     <w:rPr>
                       <w:rFonts w:eastAsiaTheme="minorHAnsi"/>
                     </w:rPr>
@@ -5926,6 +6353,7 @@
                 </w:tcPr>
                 <w:p>
                   <w:pPr>
+                    <w:jc w:val="center"/>
                     <w:rPr>
                       <w:rFonts w:eastAsiaTheme="minorHAnsi"/>
                     </w:rPr>
@@ -5944,6 +6372,7 @@
                 </w:tcPr>
                 <w:p>
                   <w:pPr>
+                    <w:jc w:val="center"/>
                     <w:rPr>
                       <w:rFonts w:eastAsiaTheme="minorHAnsi"/>
                     </w:rPr>
@@ -5970,6 +6399,7 @@
                 </w:tcPr>
                 <w:p>
                   <w:pPr>
+                    <w:jc w:val="center"/>
                     <w:rPr>
                       <w:rFonts w:eastAsiaTheme="minorHAnsi"/>
                     </w:rPr>
@@ -5988,6 +6418,7 @@
                 </w:tcPr>
                 <w:p>
                   <w:pPr>
+                    <w:jc w:val="center"/>
                     <w:rPr>
                       <w:rFonts w:eastAsiaTheme="minorHAnsi"/>
                     </w:rPr>
@@ -6002,6 +6433,7 @@
                 </w:tcPr>
                 <w:p>
                   <w:pPr>
+                    <w:jc w:val="center"/>
                     <w:rPr>
                       <w:rFonts w:eastAsiaTheme="minorHAnsi"/>
                     </w:rPr>
@@ -6020,8 +6452,9 @@
                 </w:tcPr>
                 <w:p>
                   <w:pPr>
-                    <w:rPr>
-                      <w:rFonts w:eastAsiaTheme="minorHAnsi" w:hint="eastAsia"/>
+                    <w:jc w:val="center"/>
+                    <w:rPr>
+                      <w:rFonts w:eastAsiaTheme="minorHAnsi"/>
                     </w:rPr>
                   </w:pPr>
                   <w:r>
@@ -6034,7 +6467,19 @@
                     <w:rPr>
                       <w:rFonts w:eastAsiaTheme="minorHAnsi" w:hint="eastAsia"/>
                     </w:rPr>
-                    <w:t>에 관해서 토론 끝에 도달한 결론들이다.</w:t>
+                    <w:t>에 관</w:t>
+                  </w:r>
+                  <w:r>
+                    <w:rPr>
+                      <w:rFonts w:eastAsiaTheme="minorHAnsi" w:hint="eastAsia"/>
+                    </w:rPr>
+                    <w:t>한</w:t>
+                  </w:r>
+                  <w:r>
+                    <w:rPr>
+                      <w:rFonts w:eastAsiaTheme="minorHAnsi" w:hint="eastAsia"/>
+                    </w:rPr>
+                    <w:t xml:space="preserve"> 토론 끝에 도달한 결론들이다.</w:t>
                   </w:r>
                 </w:p>
               </w:tc>
@@ -6046,6 +6491,7 @@
                 </w:tcPr>
                 <w:p>
                   <w:pPr>
+                    <w:jc w:val="center"/>
                     <w:rPr>
                       <w:rFonts w:eastAsiaTheme="minorHAnsi"/>
                     </w:rPr>
@@ -6064,6 +6510,7 @@
                 </w:tcPr>
                 <w:p>
                   <w:pPr>
+                    <w:jc w:val="center"/>
                     <w:rPr>
                       <w:rFonts w:eastAsiaTheme="minorHAnsi"/>
                     </w:rPr>
@@ -6077,6 +6524,7 @@
                 </w:p>
                 <w:p>
                   <w:pPr>
+                    <w:jc w:val="center"/>
                     <w:rPr>
                       <w:rFonts w:eastAsiaTheme="minorHAnsi"/>
                     </w:rPr>
@@ -6102,6 +6550,7 @@
                 </w:p>
                 <w:p>
                   <w:pPr>
+                    <w:jc w:val="center"/>
                     <w:rPr>
                       <w:rFonts w:eastAsiaTheme="minorHAnsi"/>
                     </w:rPr>
@@ -6115,6 +6564,7 @@
                 </w:p>
                 <w:p>
                   <w:pPr>
+                    <w:jc w:val="center"/>
                     <w:rPr>
                       <w:rFonts w:eastAsiaTheme="minorHAnsi"/>
                     </w:rPr>
@@ -6134,6 +6584,7 @@
                 </w:p>
                 <w:p>
                   <w:pPr>
+                    <w:jc w:val="center"/>
                     <w:rPr>
                       <w:rFonts w:eastAsiaTheme="minorHAnsi"/>
                     </w:rPr>
@@ -6147,6 +6598,7 @@
                 </w:p>
                 <w:p>
                   <w:pPr>
+                    <w:jc w:val="center"/>
                     <w:rPr>
                       <w:rFonts w:eastAsiaTheme="minorHAnsi"/>
                     </w:rPr>
@@ -6179,6 +6631,7 @@
                 </w:tcPr>
                 <w:p>
                   <w:pPr>
+                    <w:jc w:val="center"/>
                     <w:rPr>
                       <w:rFonts w:eastAsiaTheme="minorHAnsi"/>
                     </w:rPr>
@@ -6197,8 +6650,9 @@
                 </w:tcPr>
                 <w:p>
                   <w:pPr>
-                    <w:rPr>
-                      <w:rFonts w:eastAsiaTheme="minorHAnsi" w:hint="eastAsia"/>
+                    <w:jc w:val="center"/>
+                    <w:rPr>
+                      <w:rFonts w:eastAsiaTheme="minorHAnsi"/>
                       <w:b/>
                     </w:rPr>
                   </w:pPr>
@@ -6214,14 +6668,28 @@
                       <w:rFonts w:eastAsiaTheme="minorHAnsi" w:hint="eastAsia"/>
                       <w:b/>
                     </w:rPr>
-                    <w:t>Make the Room: UC03</w:t>
+                    <w:t>UC03</w:t>
                   </w:r>
                   <w:r>
                     <w:rPr>
                       <w:rFonts w:eastAsiaTheme="minorHAnsi"/>
                       <w:b/>
                     </w:rPr>
-                    <w:t>, Chatting: UC04</w:t>
+                    <w:t>,</w:t>
+                  </w:r>
+                  <w:r>
+                    <w:rPr>
+                      <w:rFonts w:eastAsiaTheme="minorHAnsi"/>
+                      <w:b/>
+                    </w:rPr>
+                    <w:t xml:space="preserve"> </w:t>
+                  </w:r>
+                  <w:r>
+                    <w:rPr>
+                      <w:rFonts w:eastAsiaTheme="minorHAnsi"/>
+                      <w:b/>
+                    </w:rPr>
+                    <w:t>UC04</w:t>
                   </w:r>
                 </w:p>
               </w:tc>
@@ -6229,6 +6697,7 @@
           </w:tbl>
           <w:p>
             <w:pPr>
+              <w:jc w:val="center"/>
               <w:rPr>
                 <w:sz w:val="28"/>
               </w:rPr>
@@ -6251,6 +6720,7 @@
                 </w:tcPr>
                 <w:p>
                   <w:pPr>
+                    <w:jc w:val="center"/>
                     <w:rPr>
                       <w:rFonts w:eastAsiaTheme="minorHAnsi"/>
                     </w:rPr>
@@ -6269,15 +6739,22 @@
                 </w:tcPr>
                 <w:p>
                   <w:pPr>
-                    <w:rPr>
-                      <w:rFonts w:eastAsiaTheme="minorHAnsi"/>
-                    </w:rPr>
-                  </w:pPr>
-                  <w:r>
-                    <w:rPr>
-                      <w:rFonts w:eastAsiaTheme="minorHAnsi" w:hint="eastAsia"/>
-                    </w:rPr>
-                    <w:t>채팅</w:t>
+                    <w:jc w:val="center"/>
+                    <w:rPr>
+                      <w:rFonts w:eastAsiaTheme="minorHAnsi"/>
+                    </w:rPr>
+                  </w:pPr>
+                  <w:r>
+                    <w:rPr>
+                      <w:rFonts w:eastAsiaTheme="minorHAnsi" w:hint="eastAsia"/>
+                    </w:rPr>
+                    <w:t>C</w:t>
+                  </w:r>
+                  <w:r>
+                    <w:rPr>
+                      <w:rFonts w:eastAsiaTheme="minorHAnsi"/>
+                    </w:rPr>
+                    <w:t>hatting</w:t>
                   </w:r>
                   <w:r>
                     <w:rPr>
@@ -6301,6 +6778,7 @@
                 </w:tcPr>
                 <w:p>
                   <w:pPr>
+                    <w:jc w:val="center"/>
                     <w:rPr>
                       <w:rFonts w:eastAsiaTheme="minorHAnsi"/>
                     </w:rPr>
@@ -6319,6 +6797,7 @@
                 </w:tcPr>
                 <w:p>
                   <w:pPr>
+                    <w:jc w:val="center"/>
                     <w:rPr>
                       <w:rFonts w:eastAsiaTheme="minorHAnsi"/>
                     </w:rPr>
@@ -6339,6 +6818,7 @@
                 </w:tcPr>
                 <w:p>
                   <w:pPr>
+                    <w:jc w:val="center"/>
                     <w:rPr>
                       <w:rFonts w:eastAsiaTheme="minorHAnsi"/>
                     </w:rPr>
@@ -6357,6 +6837,7 @@
                 </w:tcPr>
                 <w:p>
                   <w:pPr>
+                    <w:jc w:val="center"/>
                     <w:rPr>
                       <w:rFonts w:eastAsiaTheme="minorHAnsi"/>
                     </w:rPr>
@@ -6371,6 +6852,7 @@
                 </w:tcPr>
                 <w:p>
                   <w:pPr>
+                    <w:jc w:val="center"/>
                     <w:rPr>
                       <w:rFonts w:eastAsiaTheme="minorHAnsi"/>
                     </w:rPr>
@@ -6389,6 +6871,7 @@
                 </w:tcPr>
                 <w:p>
                   <w:pPr>
+                    <w:jc w:val="center"/>
                     <w:rPr>
                       <w:rFonts w:eastAsiaTheme="minorHAnsi"/>
                     </w:rPr>
@@ -6403,15 +6886,15 @@
                 </w:tcPr>
                 <w:p>
                   <w:pPr>
-                    <w:rPr>
-                      <w:rFonts w:eastAsiaTheme="minorHAnsi"/>
-                    </w:rPr>
-                  </w:pPr>
-                  <w:r>
-                    <w:rPr>
-                      <w:rFonts w:eastAsiaTheme="minorHAnsi" w:hint="eastAsia"/>
-                    </w:rPr>
-                    <w:lastRenderedPageBreak/>
+                    <w:jc w:val="center"/>
+                    <w:rPr>
+                      <w:rFonts w:eastAsiaTheme="minorHAnsi"/>
+                    </w:rPr>
+                  </w:pPr>
+                  <w:r>
+                    <w:rPr>
+                      <w:rFonts w:eastAsiaTheme="minorHAnsi" w:hint="eastAsia"/>
+                    </w:rPr>
                     <w:t>rationale</w:t>
                   </w:r>
                 </w:p>
@@ -6422,6 +6905,7 @@
                 </w:tcPr>
                 <w:p>
                   <w:pPr>
+                    <w:jc w:val="center"/>
                     <w:rPr>
                       <w:rFonts w:eastAsiaTheme="minorHAnsi"/>
                     </w:rPr>
@@ -6436,6 +6920,7 @@
                 </w:tcPr>
                 <w:p>
                   <w:pPr>
+                    <w:jc w:val="center"/>
                     <w:rPr>
                       <w:rFonts w:eastAsiaTheme="minorHAnsi"/>
                     </w:rPr>
@@ -6454,6 +6939,7 @@
                 </w:tcPr>
                 <w:p>
                   <w:pPr>
+                    <w:jc w:val="center"/>
                     <w:rPr>
                       <w:rFonts w:eastAsiaTheme="minorHAnsi"/>
                     </w:rPr>
@@ -6467,8 +6953,9 @@
                 </w:p>
                 <w:p>
                   <w:pPr>
-                    <w:rPr>
-                      <w:rFonts w:eastAsiaTheme="minorHAnsi" w:hint="eastAsia"/>
+                    <w:jc w:val="center"/>
+                    <w:rPr>
+                      <w:rFonts w:eastAsiaTheme="minorHAnsi"/>
                     </w:rPr>
                   </w:pPr>
                   <w:r>
@@ -6480,28 +6967,38 @@
                 </w:p>
                 <w:p>
                   <w:pPr>
-                    <w:rPr>
-                      <w:rFonts w:eastAsiaTheme="minorHAnsi"/>
-                    </w:rPr>
-                  </w:pPr>
-                  <w:r>
-                    <w:rPr>
-                      <w:rFonts w:eastAsiaTheme="minorHAnsi" w:hint="eastAsia"/>
-                    </w:rPr>
+                    <w:jc w:val="center"/>
+                    <w:rPr>
+                      <w:rFonts w:eastAsiaTheme="minorHAnsi"/>
+                    </w:rPr>
+                  </w:pPr>
+                  <w:r>
+                    <w:rPr>
+                      <w:rFonts w:eastAsiaTheme="minorHAnsi" w:hint="eastAsia"/>
+                    </w:rPr>
+                    <w:lastRenderedPageBreak/>
                     <w:t>채팅 로그는 방이 존재할 때까지만 존재하고 방이 종료되면 로그는 남지 않는다.</w:t>
                   </w:r>
                 </w:p>
                 <w:p>
                   <w:pPr>
-                    <w:rPr>
-                      <w:rFonts w:eastAsiaTheme="minorHAnsi"/>
-                    </w:rPr>
-                  </w:pPr>
-                  <w:r>
-                    <w:rPr>
-                      <w:rFonts w:eastAsiaTheme="minorHAnsi" w:hint="eastAsia"/>
-                    </w:rPr>
-                    <w:t xml:space="preserve">텍스트 전송 가능한 길이는 </w:t>
+                    <w:jc w:val="center"/>
+                    <w:rPr>
+                      <w:rFonts w:eastAsiaTheme="minorHAnsi"/>
+                    </w:rPr>
+                  </w:pPr>
+                  <w:r>
+                    <w:rPr>
+                      <w:rFonts w:eastAsiaTheme="minorHAnsi" w:hint="eastAsia"/>
+                    </w:rPr>
+                    <w:t xml:space="preserve">텍스트 전송 가능한 </w:t>
+                  </w:r>
+                  <w:proofErr w:type="gramStart"/>
+                  <w:r>
+                    <w:rPr>
+                      <w:rFonts w:eastAsiaTheme="minorHAnsi" w:hint="eastAsia"/>
+                    </w:rPr>
+                    <w:t xml:space="preserve">길이는 </w:t>
                   </w:r>
                   <w:r>
                     <w:rPr>
@@ -6509,6 +7006,7 @@
                     </w:rPr>
                     <w:t>?</w:t>
                   </w:r>
+                  <w:proofErr w:type="gramEnd"/>
                 </w:p>
               </w:tc>
             </w:tr>
@@ -6519,14 +7017,16 @@
                 </w:tcPr>
                 <w:p>
                   <w:pPr>
-                    <w:rPr>
-                      <w:rFonts w:eastAsiaTheme="minorHAnsi"/>
-                    </w:rPr>
-                  </w:pPr>
-                  <w:r>
-                    <w:rPr>
-                      <w:rFonts w:eastAsiaTheme="minorHAnsi" w:hint="eastAsia"/>
-                    </w:rPr>
+                    <w:jc w:val="center"/>
+                    <w:rPr>
+                      <w:rFonts w:eastAsiaTheme="minorHAnsi"/>
+                    </w:rPr>
+                  </w:pPr>
+                  <w:r>
+                    <w:rPr>
+                      <w:rFonts w:eastAsiaTheme="minorHAnsi" w:hint="eastAsia"/>
+                    </w:rPr>
+                    <w:lastRenderedPageBreak/>
                     <w:t>references</w:t>
                   </w:r>
                 </w:p>
@@ -6537,6 +7037,7 @@
                 </w:tcPr>
                 <w:p>
                   <w:pPr>
+                    <w:jc w:val="center"/>
                     <w:rPr>
                       <w:rFonts w:eastAsiaTheme="minorHAnsi"/>
                       <w:b/>
@@ -6554,49 +7055,28 @@
                       <w:rFonts w:eastAsiaTheme="minorHAnsi" w:hint="eastAsia"/>
                       <w:b/>
                     </w:rPr>
-                    <w:t>Chatting:</w:t>
-                  </w:r>
-                  <w:r>
-                    <w:rPr>
-                      <w:rFonts w:eastAsiaTheme="minorHAnsi"/>
+                    <w:t>UC</w:t>
+                  </w:r>
+                  <w:r>
+                    <w:rPr>
+                      <w:rFonts w:eastAsiaTheme="minorHAnsi" w:hint="eastAsia"/>
                       <w:b/>
                     </w:rPr>
-                    <w:t xml:space="preserve"> </w:t>
-                  </w:r>
-                  <w:r>
-                    <w:rPr>
-                      <w:rFonts w:eastAsiaTheme="minorHAnsi" w:hint="eastAsia"/>
+                    <w:t>04</w:t>
+                  </w:r>
+                  <w:r>
+                    <w:rPr>
+                      <w:rFonts w:eastAsiaTheme="minorHAnsi"/>
                       <w:b/>
                     </w:rPr>
-                    <w:t>UC</w:t>
+                    <w:t>,</w:t>
                   </w:r>
                   <w:r>
                     <w:rPr>
                       <w:rFonts w:eastAsiaTheme="minorHAnsi" w:hint="eastAsia"/>
                       <w:b/>
                     </w:rPr>
-                    <w:t>04</w:t>
-                  </w:r>
-                </w:p>
-                <w:p>
-                  <w:pPr>
-                    <w:rPr>
-                      <w:rFonts w:eastAsiaTheme="minorHAnsi"/>
-                    </w:rPr>
-                  </w:pPr>
-                  <w:r>
-                    <w:rPr>
-                      <w:rFonts w:eastAsiaTheme="minorHAnsi" w:hint="eastAsia"/>
-                      <w:b/>
-                    </w:rPr>
-                    <w:t xml:space="preserve">- </w:t>
-                  </w:r>
-                  <w:r>
-                    <w:rPr>
-                      <w:rFonts w:eastAsiaTheme="minorHAnsi" w:hint="eastAsia"/>
-                      <w:b/>
-                    </w:rPr>
-                    <w:t>About Room: FR05</w:t>
+                    <w:t xml:space="preserve"> FR05</w:t>
                   </w:r>
                 </w:p>
               </w:tc>
@@ -6604,6 +7084,7 @@
           </w:tbl>
           <w:p>
             <w:pPr>
+              <w:jc w:val="center"/>
               <w:rPr>
                 <w:sz w:val="28"/>
               </w:rPr>
@@ -6626,6 +7107,7 @@
                 </w:tcPr>
                 <w:p>
                   <w:pPr>
+                    <w:jc w:val="center"/>
                     <w:rPr>
                       <w:rFonts w:eastAsiaTheme="minorHAnsi"/>
                     </w:rPr>
@@ -6644,6 +7126,7 @@
                 </w:tcPr>
                 <w:p>
                   <w:pPr>
+                    <w:jc w:val="center"/>
                     <w:rPr>
                       <w:rFonts w:eastAsiaTheme="minorHAnsi"/>
                     </w:rPr>
@@ -6664,6 +7147,7 @@
                 </w:tcPr>
                 <w:p>
                   <w:pPr>
+                    <w:jc w:val="center"/>
                     <w:rPr>
                       <w:rFonts w:eastAsiaTheme="minorHAnsi"/>
                     </w:rPr>
@@ -6682,6 +7166,7 @@
                 </w:tcPr>
                 <w:p>
                   <w:pPr>
+                    <w:jc w:val="center"/>
                     <w:rPr>
                       <w:rFonts w:eastAsiaTheme="minorHAnsi"/>
                     </w:rPr>
@@ -6695,15 +7180,30 @@
                 </w:p>
                 <w:p>
                   <w:pPr>
-                    <w:rPr>
-                      <w:rFonts w:eastAsiaTheme="minorHAnsi"/>
-                    </w:rPr>
-                  </w:pPr>
-                  <w:r>
-                    <w:rPr>
-                      <w:rFonts w:eastAsiaTheme="minorHAnsi" w:hint="eastAsia"/>
-                    </w:rPr>
-                    <w:t>(이 AAA는  BBB, CCC</w:t>
+                    <w:jc w:val="center"/>
+                    <w:rPr>
+                      <w:rFonts w:eastAsiaTheme="minorHAnsi"/>
+                    </w:rPr>
+                  </w:pPr>
+                  <w:r>
+                    <w:rPr>
+                      <w:rFonts w:eastAsiaTheme="minorHAnsi" w:hint="eastAsia"/>
+                    </w:rPr>
+                    <w:t xml:space="preserve">(이 </w:t>
+                  </w:r>
+                  <w:proofErr w:type="gramStart"/>
+                  <w:r>
+                    <w:rPr>
+                      <w:rFonts w:eastAsiaTheme="minorHAnsi" w:hint="eastAsia"/>
+                    </w:rPr>
+                    <w:t>AAA는  BBB</w:t>
+                  </w:r>
+                  <w:proofErr w:type="gramEnd"/>
+                  <w:r>
+                    <w:rPr>
+                      <w:rFonts w:eastAsiaTheme="minorHAnsi" w:hint="eastAsia"/>
+                    </w:rPr>
+                    <w:t>, CCC</w:t>
                   </w:r>
                   <w:r>
                     <w:rPr>
@@ -6715,7 +7215,7 @@
                     <w:rPr>
                       <w:rFonts w:eastAsiaTheme="minorHAnsi" w:hint="eastAsia"/>
                     </w:rPr>
-                    <w:t xml:space="preserve">를 수행하는 것이다.) </w:t>
+                    <w:t>를 수행하는 것이다.)</w:t>
                   </w:r>
                 </w:p>
               </w:tc>
@@ -6727,6 +7227,7 @@
                 </w:tcPr>
                 <w:p>
                   <w:pPr>
+                    <w:jc w:val="center"/>
                     <w:rPr>
                       <w:rFonts w:eastAsiaTheme="minorHAnsi"/>
                     </w:rPr>
@@ -6745,6 +7246,7 @@
                 </w:tcPr>
                 <w:p>
                   <w:pPr>
+                    <w:jc w:val="center"/>
                     <w:rPr>
                       <w:rFonts w:eastAsiaTheme="minorHAnsi"/>
                     </w:rPr>
@@ -6765,6 +7267,7 @@
                 </w:tcPr>
                 <w:p>
                   <w:pPr>
+                    <w:jc w:val="center"/>
                     <w:rPr>
                       <w:rFonts w:eastAsiaTheme="minorHAnsi"/>
                     </w:rPr>
@@ -6783,6 +7286,7 @@
                 </w:tcPr>
                 <w:p>
                   <w:pPr>
+                    <w:jc w:val="center"/>
                     <w:rPr>
                       <w:rFonts w:eastAsiaTheme="minorHAnsi"/>
                     </w:rPr>
@@ -6803,6 +7307,7 @@
                 </w:tcPr>
                 <w:p>
                   <w:pPr>
+                    <w:jc w:val="center"/>
                     <w:rPr>
                       <w:rFonts w:eastAsiaTheme="minorHAnsi"/>
                     </w:rPr>
@@ -6821,6 +7326,7 @@
                 </w:tcPr>
                 <w:p>
                   <w:pPr>
+                    <w:jc w:val="center"/>
                     <w:rPr>
                       <w:rFonts w:eastAsiaTheme="minorHAnsi"/>
                     </w:rPr>
@@ -6841,6 +7347,7 @@
                 </w:tcPr>
                 <w:p>
                   <w:pPr>
+                    <w:jc w:val="center"/>
                     <w:rPr>
                       <w:rFonts w:eastAsiaTheme="minorHAnsi"/>
                     </w:rPr>
@@ -6859,19 +7366,21 @@
                 </w:tcPr>
                 <w:p>
                   <w:pPr>
-                    <w:rPr>
-                      <w:rFonts w:eastAsiaTheme="minorHAnsi"/>
-                    </w:rPr>
-                  </w:pPr>
-                  <w:r>
-                    <w:rPr>
-                      <w:rFonts w:eastAsiaTheme="minorHAnsi" w:hint="eastAsia"/>
-                    </w:rPr>
-                    <w:t xml:space="preserve">소프트웨어에게 요구하는 behavior </w:t>
-                  </w:r>
-                </w:p>
-                <w:p>
-                  <w:pPr>
+                    <w:jc w:val="center"/>
+                    <w:rPr>
+                      <w:rFonts w:eastAsiaTheme="minorHAnsi"/>
+                    </w:rPr>
+                  </w:pPr>
+                  <w:r>
+                    <w:rPr>
+                      <w:rFonts w:eastAsiaTheme="minorHAnsi" w:hint="eastAsia"/>
+                    </w:rPr>
+                    <w:t>소프트웨어에게 요구하는 behavior</w:t>
+                  </w:r>
+                </w:p>
+                <w:p>
+                  <w:pPr>
+                    <w:jc w:val="center"/>
                     <w:rPr>
                       <w:rFonts w:eastAsiaTheme="minorHAnsi"/>
                     </w:rPr>
@@ -6882,12 +7391,14 @@
                     </w:rPr>
                     <w:t xml:space="preserve">(예) 유저가 </w:t>
                   </w:r>
+                  <w:proofErr w:type="gramStart"/>
                   <w:r>
                     <w:rPr>
                       <w:rFonts w:eastAsiaTheme="minorHAnsi"/>
                     </w:rPr>
                     <w:t>…</w:t>
                   </w:r>
+                  <w:proofErr w:type="gramEnd"/>
                   <w:r>
                     <w:rPr>
                       <w:rFonts w:eastAsiaTheme="minorHAnsi" w:hint="eastAsia"/>
@@ -6909,6 +7420,7 @@
                 </w:p>
                 <w:p>
                   <w:pPr>
+                    <w:jc w:val="center"/>
                     <w:rPr>
                       <w:rFonts w:eastAsiaTheme="minorHAnsi"/>
                     </w:rPr>
@@ -6922,6 +7434,7 @@
                 </w:p>
                 <w:p>
                   <w:pPr>
+                    <w:jc w:val="center"/>
                     <w:rPr>
                       <w:rFonts w:eastAsiaTheme="minorHAnsi"/>
                     </w:rPr>
@@ -6935,6 +7448,7 @@
                 </w:p>
                 <w:p>
                   <w:pPr>
+                    <w:jc w:val="center"/>
                     <w:rPr>
                       <w:rFonts w:eastAsiaTheme="minorHAnsi"/>
                     </w:rPr>
@@ -6948,6 +7462,7 @@
                 </w:p>
                 <w:p>
                   <w:pPr>
+                    <w:jc w:val="center"/>
                     <w:rPr>
                       <w:rFonts w:eastAsiaTheme="minorHAnsi"/>
                     </w:rPr>
@@ -6968,6 +7483,7 @@
                 </w:tcPr>
                 <w:p>
                   <w:pPr>
+                    <w:jc w:val="center"/>
                     <w:rPr>
                       <w:rFonts w:eastAsiaTheme="minorHAnsi"/>
                     </w:rPr>
@@ -6986,6 +7502,7 @@
                 </w:tcPr>
                 <w:p>
                   <w:pPr>
+                    <w:jc w:val="center"/>
                     <w:rPr>
                       <w:rFonts w:eastAsiaTheme="minorHAnsi"/>
                       <w:b/>
@@ -7001,6 +7518,7 @@
                 </w:p>
                 <w:p>
                   <w:pPr>
+                    <w:jc w:val="center"/>
                     <w:rPr>
                       <w:rFonts w:eastAsiaTheme="minorHAnsi"/>
                     </w:rPr>
@@ -7018,16 +7536,16 @@
           </w:tbl>
           <w:p>
             <w:pPr>
-              <w:rPr>
-                <w:rFonts w:hint="eastAsia"/>
+              <w:jc w:val="center"/>
+              <w:rPr>
                 <w:sz w:val="28"/>
               </w:rPr>
             </w:pPr>
           </w:p>
           <w:p>
             <w:pPr>
-              <w:rPr>
-                <w:rFonts w:hint="eastAsia"/>
+              <w:jc w:val="center"/>
+              <w:rPr>
                 <w:sz w:val="28"/>
               </w:rPr>
             </w:pPr>
@@ -7042,14 +7560,15 @@
           <w:tcPr>
             <w:tcW w:w="10432" w:type="dxa"/>
             <w:tcBorders>
-              <w:top w:val="single" w:sz="12" w:space="0" w:color="ED7D31" w:themeColor="accent2"/>
-              <w:left w:val="single" w:sz="12" w:space="0" w:color="ED7D31" w:themeColor="accent2"/>
-              <w:bottom w:val="single" w:sz="12" w:space="0" w:color="ED7D31" w:themeColor="accent2"/>
-              <w:right w:val="single" w:sz="12" w:space="0" w:color="ED7D31" w:themeColor="accent2"/>
+              <w:top w:val="single" w:sz="4" w:space="0" w:color="auto"/>
+              <w:left w:val="single" w:sz="4" w:space="0" w:color="auto"/>
+              <w:bottom w:val="single" w:sz="4" w:space="0" w:color="auto"/>
+              <w:right w:val="single" w:sz="4" w:space="0" w:color="auto"/>
             </w:tcBorders>
           </w:tcPr>
           <w:p>
             <w:pPr>
+              <w:jc w:val="center"/>
               <w:rPr>
                 <w:b/>
                 <w:sz w:val="28"/>
@@ -7082,12 +7601,13 @@
           <w:tcPr>
             <w:tcW w:w="10432" w:type="dxa"/>
             <w:tcBorders>
-              <w:top w:val="single" w:sz="12" w:space="0" w:color="ED7D31" w:themeColor="accent2"/>
-              <w:bottom w:val="single" w:sz="12" w:space="0" w:color="ED7D31" w:themeColor="accent2"/>
+              <w:top w:val="single" w:sz="4" w:space="0" w:color="auto"/>
+              <w:bottom w:val="single" w:sz="4" w:space="0" w:color="auto"/>
             </w:tcBorders>
           </w:tcPr>
           <w:p>
             <w:pPr>
+              <w:jc w:val="center"/>
               <w:rPr>
                 <w:b/>
                 <w:sz w:val="40"/>
@@ -7111,6 +7631,7 @@
                 </w:tcPr>
                 <w:p>
                   <w:pPr>
+                    <w:jc w:val="center"/>
                     <w:rPr>
                       <w:rFonts w:eastAsiaTheme="minorHAnsi"/>
                     </w:rPr>
@@ -7129,6 +7650,7 @@
                 </w:tcPr>
                 <w:p>
                   <w:pPr>
+                    <w:jc w:val="center"/>
                     <w:rPr>
                       <w:rFonts w:eastAsiaTheme="minorHAnsi"/>
                     </w:rPr>
@@ -7155,6 +7677,7 @@
                 </w:tcPr>
                 <w:p>
                   <w:pPr>
+                    <w:jc w:val="center"/>
                     <w:rPr>
                       <w:rFonts w:eastAsiaTheme="minorHAnsi"/>
                     </w:rPr>
@@ -7173,21 +7696,16 @@
                 </w:tcPr>
                 <w:p>
                   <w:pPr>
-                    <w:rPr>
-                      <w:rFonts w:eastAsiaTheme="minorHAnsi"/>
-                    </w:rPr>
-                  </w:pPr>
-                  <w:r>
-                    <w:rPr>
-                      <w:rFonts w:eastAsiaTheme="minorHAnsi" w:hint="eastAsia"/>
-                    </w:rPr>
-                    <w:t xml:space="preserve">이 요구사항은 </w:t>
-                  </w:r>
-                  <w:r>
-                    <w:rPr>
-                      <w:rFonts w:eastAsiaTheme="minorHAnsi" w:hint="eastAsia"/>
-                    </w:rPr>
-                    <w:t>시스템의 구동 환경을 정하기 위한 것이다.</w:t>
+                    <w:jc w:val="center"/>
+                    <w:rPr>
+                      <w:rFonts w:eastAsiaTheme="minorHAnsi"/>
+                    </w:rPr>
+                  </w:pPr>
+                  <w:r>
+                    <w:rPr>
+                      <w:rFonts w:eastAsiaTheme="minorHAnsi" w:hint="eastAsia"/>
+                    </w:rPr>
+                    <w:t>이 요구사항은 시스템의 구동 환경을 정하기 위한 것이다.</w:t>
                   </w:r>
                 </w:p>
               </w:tc>
@@ -7199,6 +7717,7 @@
                 </w:tcPr>
                 <w:p>
                   <w:pPr>
+                    <w:jc w:val="center"/>
                     <w:rPr>
                       <w:rFonts w:eastAsiaTheme="minorHAnsi"/>
                     </w:rPr>
@@ -7217,6 +7736,7 @@
                 </w:tcPr>
                 <w:p>
                   <w:pPr>
+                    <w:jc w:val="center"/>
                     <w:rPr>
                       <w:rFonts w:eastAsiaTheme="minorHAnsi"/>
                     </w:rPr>
@@ -7231,6 +7751,7 @@
                 </w:tcPr>
                 <w:p>
                   <w:pPr>
+                    <w:jc w:val="center"/>
                     <w:rPr>
                       <w:rFonts w:eastAsiaTheme="minorHAnsi"/>
                     </w:rPr>
@@ -7249,6 +7770,7 @@
                 </w:tcPr>
                 <w:p>
                   <w:pPr>
+                    <w:jc w:val="center"/>
                     <w:rPr>
                       <w:rFonts w:eastAsiaTheme="minorHAnsi"/>
                     </w:rPr>
@@ -7258,12 +7780,6 @@
                       <w:rFonts w:eastAsiaTheme="minorHAnsi" w:hint="eastAsia"/>
                     </w:rPr>
                     <w:t>이 어플리케이션은 Android Operating System에서만 구동 가능하다.</w:t>
-                  </w:r>
-                  <w:r>
-                    <w:rPr>
-                      <w:rFonts w:eastAsiaTheme="minorHAnsi" w:hint="eastAsia"/>
-                    </w:rPr>
-                    <w:t xml:space="preserve"> </w:t>
                   </w:r>
                 </w:p>
               </w:tc>
@@ -7275,6 +7791,7 @@
                 </w:tcPr>
                 <w:p>
                   <w:pPr>
+                    <w:jc w:val="center"/>
                     <w:rPr>
                       <w:rFonts w:eastAsiaTheme="minorHAnsi"/>
                     </w:rPr>
@@ -7293,6 +7810,7 @@
                 </w:tcPr>
                 <w:p>
                   <w:pPr>
+                    <w:jc w:val="center"/>
                     <w:rPr>
                       <w:rFonts w:eastAsiaTheme="minorHAnsi"/>
                       <w:b/>
@@ -7304,8 +7822,8 @@
           </w:tbl>
           <w:p>
             <w:pPr>
-              <w:rPr>
-                <w:rFonts w:hint="eastAsia"/>
+              <w:jc w:val="center"/>
+              <w:rPr>
                 <w:b/>
                 <w:sz w:val="40"/>
               </w:rPr>
@@ -7328,6 +7846,7 @@
                 </w:tcPr>
                 <w:p>
                   <w:pPr>
+                    <w:jc w:val="center"/>
                     <w:rPr>
                       <w:rFonts w:eastAsiaTheme="minorHAnsi"/>
                     </w:rPr>
@@ -7346,6 +7865,7 @@
                 </w:tcPr>
                 <w:p>
                   <w:pPr>
+                    <w:jc w:val="center"/>
                     <w:rPr>
                       <w:rFonts w:eastAsiaTheme="minorHAnsi"/>
                     </w:rPr>
@@ -7366,6 +7886,7 @@
                 </w:tcPr>
                 <w:p>
                   <w:pPr>
+                    <w:jc w:val="center"/>
                     <w:rPr>
                       <w:rFonts w:eastAsiaTheme="minorHAnsi"/>
                     </w:rPr>
@@ -7384,6 +7905,7 @@
                 </w:tcPr>
                 <w:p>
                   <w:pPr>
+                    <w:jc w:val="center"/>
                     <w:rPr>
                       <w:rFonts w:eastAsiaTheme="minorHAnsi"/>
                     </w:rPr>
@@ -7404,6 +7926,7 @@
                 </w:tcPr>
                 <w:p>
                   <w:pPr>
+                    <w:jc w:val="center"/>
                     <w:rPr>
                       <w:rFonts w:eastAsiaTheme="minorHAnsi"/>
                     </w:rPr>
@@ -7422,6 +7945,7 @@
                 </w:tcPr>
                 <w:p>
                   <w:pPr>
+                    <w:jc w:val="center"/>
                     <w:rPr>
                       <w:rFonts w:eastAsiaTheme="minorHAnsi"/>
                     </w:rPr>
@@ -7442,6 +7966,7 @@
                 </w:tcPr>
                 <w:p>
                   <w:pPr>
+                    <w:jc w:val="center"/>
                     <w:rPr>
                       <w:rFonts w:eastAsiaTheme="minorHAnsi"/>
                     </w:rPr>
@@ -7460,15 +7985,16 @@
                 </w:tcPr>
                 <w:p>
                   <w:pPr>
-                    <w:rPr>
-                      <w:rFonts w:eastAsiaTheme="minorHAnsi"/>
-                    </w:rPr>
-                  </w:pPr>
-                  <w:r>
-                    <w:rPr>
-                      <w:rFonts w:eastAsiaTheme="minorHAnsi" w:hint="eastAsia"/>
-                    </w:rPr>
-                    <w:t xml:space="preserve">verifiable하게 요구사항을 기술한다. </w:t>
+                    <w:jc w:val="center"/>
+                    <w:rPr>
+                      <w:rFonts w:eastAsiaTheme="minorHAnsi"/>
+                    </w:rPr>
+                  </w:pPr>
+                  <w:r>
+                    <w:rPr>
+                      <w:rFonts w:eastAsiaTheme="minorHAnsi" w:hint="eastAsia"/>
+                    </w:rPr>
+                    <w:t>verifiable하게 요구사항을 기술한다.</w:t>
                   </w:r>
                 </w:p>
               </w:tc>
@@ -7480,15 +8006,15 @@
                 </w:tcPr>
                 <w:p>
                   <w:pPr>
-                    <w:rPr>
-                      <w:rFonts w:eastAsiaTheme="minorHAnsi"/>
-                    </w:rPr>
-                  </w:pPr>
-                  <w:r>
-                    <w:rPr>
-                      <w:rFonts w:eastAsiaTheme="minorHAnsi" w:hint="eastAsia"/>
-                    </w:rPr>
-                    <w:lastRenderedPageBreak/>
+                    <w:jc w:val="center"/>
+                    <w:rPr>
+                      <w:rFonts w:eastAsiaTheme="minorHAnsi"/>
+                    </w:rPr>
+                  </w:pPr>
+                  <w:r>
+                    <w:rPr>
+                      <w:rFonts w:eastAsiaTheme="minorHAnsi" w:hint="eastAsia"/>
+                    </w:rPr>
                     <w:t>references</w:t>
                   </w:r>
                 </w:p>
@@ -7499,6 +8025,7 @@
                 </w:tcPr>
                 <w:p>
                   <w:pPr>
+                    <w:jc w:val="center"/>
                     <w:rPr>
                       <w:rFonts w:eastAsiaTheme="minorHAnsi"/>
                       <w:b/>
@@ -7514,6 +8041,7 @@
                 </w:p>
                 <w:p>
                   <w:pPr>
+                    <w:jc w:val="center"/>
                     <w:rPr>
                       <w:rFonts w:eastAsiaTheme="minorHAnsi"/>
                       <w:b/>
@@ -7532,18 +8060,17 @@
           </w:tbl>
           <w:p>
             <w:pPr>
+              <w:jc w:val="center"/>
               <w:rPr>
                 <w:b/>
                 <w:sz w:val="40"/>
               </w:rPr>
             </w:pPr>
-            <w:bookmarkStart w:id="0" w:name="_GoBack"/>
-            <w:bookmarkEnd w:id="0"/>
           </w:p>
           <w:p>
             <w:pPr>
-              <w:rPr>
-                <w:rFonts w:hint="eastAsia"/>
+              <w:jc w:val="center"/>
+              <w:rPr>
                 <w:b/>
                 <w:sz w:val="40"/>
               </w:rPr>
@@ -7559,14 +8086,15 @@
           <w:tcPr>
             <w:tcW w:w="10432" w:type="dxa"/>
             <w:tcBorders>
-              <w:top w:val="single" w:sz="12" w:space="0" w:color="ED7D31" w:themeColor="accent2"/>
-              <w:left w:val="single" w:sz="12" w:space="0" w:color="ED7D31" w:themeColor="accent2"/>
-              <w:bottom w:val="single" w:sz="12" w:space="0" w:color="ED7D31" w:themeColor="accent2"/>
-              <w:right w:val="single" w:sz="12" w:space="0" w:color="ED7D31" w:themeColor="accent2"/>
+              <w:top w:val="single" w:sz="4" w:space="0" w:color="auto"/>
+              <w:left w:val="single" w:sz="4" w:space="0" w:color="auto"/>
+              <w:bottom w:val="single" w:sz="4" w:space="0" w:color="auto"/>
+              <w:right w:val="single" w:sz="4" w:space="0" w:color="auto"/>
             </w:tcBorders>
           </w:tcPr>
           <w:p>
             <w:pPr>
+              <w:jc w:val="center"/>
               <w:rPr>
                 <w:b/>
                 <w:sz w:val="40"/>
@@ -7599,11 +8127,12 @@
           <w:tcPr>
             <w:tcW w:w="10432" w:type="dxa"/>
             <w:tcBorders>
-              <w:top w:val="single" w:sz="12" w:space="0" w:color="ED7D31" w:themeColor="accent2"/>
+              <w:top w:val="single" w:sz="4" w:space="0" w:color="auto"/>
             </w:tcBorders>
           </w:tcPr>
           <w:p>
             <w:pPr>
+              <w:jc w:val="center"/>
               <w:rPr>
                 <w:sz w:val="28"/>
               </w:rPr>
@@ -7624,6 +8153,7 @@
           </w:p>
           <w:p>
             <w:pPr>
+              <w:jc w:val="center"/>
               <w:rPr>
                 <w:sz w:val="22"/>
               </w:rPr>
@@ -7631,6 +8161,7 @@
           </w:p>
           <w:p>
             <w:pPr>
+              <w:jc w:val="center"/>
               <w:rPr>
                 <w:sz w:val="28"/>
               </w:rPr>
@@ -7651,6 +8182,7 @@
           </w:p>
           <w:p>
             <w:pPr>
+              <w:jc w:val="center"/>
               <w:rPr>
                 <w:sz w:val="22"/>
               </w:rPr>
@@ -7661,6 +8193,7 @@
     </w:tbl>
     <w:p>
       <w:pPr>
+        <w:jc w:val="center"/>
         <w:rPr>
           <w:sz w:val="24"/>
         </w:rPr>
@@ -7702,7 +8235,7 @@
               </wp:anchor>
             </w:drawing>
           </mc:Choice>
-          <mc:Fallback xmlns:w16se="http://schemas.microsoft.com/office/word/2015/wordml/symex" xmlns:w16cid="http://schemas.microsoft.com/office/word/2016/wordml/cid" xmlns:am3d="http://schemas.microsoft.com/office/drawing/2017/model3d" xmlns:aink="http://schemas.microsoft.com/office/drawing/2016/ink" xmlns:cx8="http://schemas.microsoft.com/office/drawing/2016/5/14/chartex" xmlns:cx7="http://schemas.microsoft.com/office/drawing/2016/5/13/chartex" xmlns:cx6="http://schemas.microsoft.com/office/drawing/2016/5/12/chartex" xmlns:cx5="http://schemas.microsoft.com/office/drawing/2016/5/11/chartex" xmlns:cx4="http://schemas.microsoft.com/office/drawing/2016/5/10/chartex" xmlns:cx3="http://schemas.microsoft.com/office/drawing/2016/5/9/chartex" xmlns:cx2="http://schemas.microsoft.com/office/drawing/2015/10/21/chartex" xmlns:cx1="http://schemas.microsoft.com/office/drawing/2015/9/8/chartex" xmlns:cx="http://schemas.microsoft.com/office/drawing/2014/chartex">
+          <mc:Fallback>
             <w:pict>
               <v:shapetype w14:anchorId="241FCC14" id="_x0000_t75" coordsize="21600,21600" o:spt="75" o:preferrelative="t" path="m@4@5l@4@11@9@11@9@5xe" filled="f" stroked="f">
                 <v:stroke joinstyle="miter"/>
@@ -7742,7 +8275,7 @@
 </file>
 
 <file path=word/endnotes.xml><?xml version="1.0" encoding="utf-8"?>
-<w:endnotes xmlns:wpc="http://schemas.microsoft.com/office/word/2010/wordprocessingCanvas" xmlns:mc="http://schemas.openxmlformats.org/markup-compatibility/2006" xmlns:o="urn:schemas-microsoft-com:office:office" xmlns:r="http://schemas.openxmlformats.org/officeDocument/2006/relationships" xmlns:m="http://schemas.openxmlformats.org/officeDocument/2006/math" xmlns:v="urn:schemas-microsoft-com:vml" xmlns:wp14="http://schemas.microsoft.com/office/word/2010/wordprocessingDrawing" xmlns:wp="http://schemas.openxmlformats.org/drawingml/2006/wordprocessingDrawing" xmlns:w10="urn:schemas-microsoft-com:office:word" xmlns:w="http://schemas.openxmlformats.org/wordprocessingml/2006/main" xmlns:w14="http://schemas.microsoft.com/office/word/2010/wordml" xmlns:w15="http://schemas.microsoft.com/office/word/2012/wordml" xmlns:wpg="http://schemas.microsoft.com/office/word/2010/wordprocessingGroup" xmlns:wpi="http://schemas.microsoft.com/office/word/2010/wordprocessingInk" xmlns:wne="http://schemas.microsoft.com/office/word/2006/wordml" xmlns:wps="http://schemas.microsoft.com/office/word/2010/wordprocessingShape" mc:Ignorable="w14 w15 wp14">
+<w:endnotes xmlns:wpc="http://schemas.microsoft.com/office/word/2010/wordprocessingCanvas" xmlns:cx="http://schemas.microsoft.com/office/drawing/2014/chartex" xmlns:cx1="http://schemas.microsoft.com/office/drawing/2015/9/8/chartex" xmlns:cx2="http://schemas.microsoft.com/office/drawing/2015/10/21/chartex" xmlns:cx3="http://schemas.microsoft.com/office/drawing/2016/5/9/chartex" xmlns:cx4="http://schemas.microsoft.com/office/drawing/2016/5/10/chartex" xmlns:cx5="http://schemas.microsoft.com/office/drawing/2016/5/11/chartex" xmlns:cx6="http://schemas.microsoft.com/office/drawing/2016/5/12/chartex" xmlns:cx7="http://schemas.microsoft.com/office/drawing/2016/5/13/chartex" xmlns:cx8="http://schemas.microsoft.com/office/drawing/2016/5/14/chartex" xmlns:mc="http://schemas.openxmlformats.org/markup-compatibility/2006" xmlns:aink="http://schemas.microsoft.com/office/drawing/2016/ink" xmlns:am3d="http://schemas.microsoft.com/office/drawing/2017/model3d" xmlns:o="urn:schemas-microsoft-com:office:office" xmlns:r="http://schemas.openxmlformats.org/officeDocument/2006/relationships" xmlns:m="http://schemas.openxmlformats.org/officeDocument/2006/math" xmlns:v="urn:schemas-microsoft-com:vml" xmlns:wp14="http://schemas.microsoft.com/office/word/2010/wordprocessingDrawing" xmlns:wp="http://schemas.openxmlformats.org/drawingml/2006/wordprocessingDrawing" xmlns:w10="urn:schemas-microsoft-com:office:word" xmlns:w="http://schemas.openxmlformats.org/wordprocessingml/2006/main" xmlns:w14="http://schemas.microsoft.com/office/word/2010/wordml" xmlns:w15="http://schemas.microsoft.com/office/word/2012/wordml" xmlns:w16cid="http://schemas.microsoft.com/office/word/2016/wordml/cid" xmlns:w16se="http://schemas.microsoft.com/office/word/2015/wordml/symex" xmlns:wpg="http://schemas.microsoft.com/office/word/2010/wordprocessingGroup" xmlns:wpi="http://schemas.microsoft.com/office/word/2010/wordprocessingInk" xmlns:wne="http://schemas.microsoft.com/office/word/2006/wordml" xmlns:wps="http://schemas.microsoft.com/office/word/2010/wordprocessingShape" mc:Ignorable="w14 w15 w16se w16cid wp14">
   <w:endnote w:type="separator" w:id="-1">
     <w:p>
       <w:pPr>
@@ -7767,7 +8300,7 @@
 </file>
 
 <file path=word/footnotes.xml><?xml version="1.0" encoding="utf-8"?>
-<w:footnotes xmlns:wpc="http://schemas.microsoft.com/office/word/2010/wordprocessingCanvas" xmlns:mc="http://schemas.openxmlformats.org/markup-compatibility/2006" xmlns:o="urn:schemas-microsoft-com:office:office" xmlns:r="http://schemas.openxmlformats.org/officeDocument/2006/relationships" xmlns:m="http://schemas.openxmlformats.org/officeDocument/2006/math" xmlns:v="urn:schemas-microsoft-com:vml" xmlns:wp14="http://schemas.microsoft.com/office/word/2010/wordprocessingDrawing" xmlns:wp="http://schemas.openxmlformats.org/drawingml/2006/wordprocessingDrawing" xmlns:w10="urn:schemas-microsoft-com:office:word" xmlns:w="http://schemas.openxmlformats.org/wordprocessingml/2006/main" xmlns:w14="http://schemas.microsoft.com/office/word/2010/wordml" xmlns:w15="http://schemas.microsoft.com/office/word/2012/wordml" xmlns:wpg="http://schemas.microsoft.com/office/word/2010/wordprocessingGroup" xmlns:wpi="http://schemas.microsoft.com/office/word/2010/wordprocessingInk" xmlns:wne="http://schemas.microsoft.com/office/word/2006/wordml" xmlns:wps="http://schemas.microsoft.com/office/word/2010/wordprocessingShape" mc:Ignorable="w14 w15 wp14">
+<w:footnotes xmlns:wpc="http://schemas.microsoft.com/office/word/2010/wordprocessingCanvas" xmlns:cx="http://schemas.microsoft.com/office/drawing/2014/chartex" xmlns:cx1="http://schemas.microsoft.com/office/drawing/2015/9/8/chartex" xmlns:cx2="http://schemas.microsoft.com/office/drawing/2015/10/21/chartex" xmlns:cx3="http://schemas.microsoft.com/office/drawing/2016/5/9/chartex" xmlns:cx4="http://schemas.microsoft.com/office/drawing/2016/5/10/chartex" xmlns:cx5="http://schemas.microsoft.com/office/drawing/2016/5/11/chartex" xmlns:cx6="http://schemas.microsoft.com/office/drawing/2016/5/12/chartex" xmlns:cx7="http://schemas.microsoft.com/office/drawing/2016/5/13/chartex" xmlns:cx8="http://schemas.microsoft.com/office/drawing/2016/5/14/chartex" xmlns:mc="http://schemas.openxmlformats.org/markup-compatibility/2006" xmlns:aink="http://schemas.microsoft.com/office/drawing/2016/ink" xmlns:am3d="http://schemas.microsoft.com/office/drawing/2017/model3d" xmlns:o="urn:schemas-microsoft-com:office:office" xmlns:r="http://schemas.openxmlformats.org/officeDocument/2006/relationships" xmlns:m="http://schemas.openxmlformats.org/officeDocument/2006/math" xmlns:v="urn:schemas-microsoft-com:vml" xmlns:wp14="http://schemas.microsoft.com/office/word/2010/wordprocessingDrawing" xmlns:wp="http://schemas.openxmlformats.org/drawingml/2006/wordprocessingDrawing" xmlns:w10="urn:schemas-microsoft-com:office:word" xmlns:w="http://schemas.openxmlformats.org/wordprocessingml/2006/main" xmlns:w14="http://schemas.microsoft.com/office/word/2010/wordml" xmlns:w15="http://schemas.microsoft.com/office/word/2012/wordml" xmlns:w16cid="http://schemas.microsoft.com/office/word/2016/wordml/cid" xmlns:w16se="http://schemas.microsoft.com/office/word/2015/wordml/symex" xmlns:wpg="http://schemas.microsoft.com/office/word/2010/wordprocessingGroup" xmlns:wpi="http://schemas.microsoft.com/office/word/2010/wordprocessingInk" xmlns:wne="http://schemas.microsoft.com/office/word/2006/wordml" xmlns:wps="http://schemas.microsoft.com/office/word/2010/wordprocessingShape" mc:Ignorable="w14 w15 w16se w16cid wp14">
   <w:footnote w:type="separator" w:id="-1">
     <w:p>
       <w:pPr>
@@ -7792,8 +8325,8 @@
 </file>
 
 <file path=word/numbering.xml><?xml version="1.0" encoding="utf-8"?>
-<w:numbering xmlns:wpc="http://schemas.microsoft.com/office/word/2010/wordprocessingCanvas" xmlns:mc="http://schemas.openxmlformats.org/markup-compatibility/2006" xmlns:o="urn:schemas-microsoft-com:office:office" xmlns:r="http://schemas.openxmlformats.org/officeDocument/2006/relationships" xmlns:m="http://schemas.openxmlformats.org/officeDocument/2006/math" xmlns:v="urn:schemas-microsoft-com:vml" xmlns:wp14="http://schemas.microsoft.com/office/word/2010/wordprocessingDrawing" xmlns:wp="http://schemas.openxmlformats.org/drawingml/2006/wordprocessingDrawing" xmlns:w10="urn:schemas-microsoft-com:office:word" xmlns:w="http://schemas.openxmlformats.org/wordprocessingml/2006/main" xmlns:w14="http://schemas.microsoft.com/office/word/2010/wordml" xmlns:w15="http://schemas.microsoft.com/office/word/2012/wordml" xmlns:wpg="http://schemas.microsoft.com/office/word/2010/wordprocessingGroup" xmlns:wpi="http://schemas.microsoft.com/office/word/2010/wordprocessingInk" xmlns:wne="http://schemas.microsoft.com/office/word/2006/wordml" xmlns:wps="http://schemas.microsoft.com/office/word/2010/wordprocessingShape" mc:Ignorable="w14 w15 wp14">
-  <w:abstractNum w:abstractNumId="0">
+<w:numbering xmlns:wpc="http://schemas.microsoft.com/office/word/2010/wordprocessingCanvas" xmlns:cx="http://schemas.microsoft.com/office/drawing/2014/chartex" xmlns:cx1="http://schemas.microsoft.com/office/drawing/2015/9/8/chartex" xmlns:cx2="http://schemas.microsoft.com/office/drawing/2015/10/21/chartex" xmlns:cx3="http://schemas.microsoft.com/office/drawing/2016/5/9/chartex" xmlns:cx4="http://schemas.microsoft.com/office/drawing/2016/5/10/chartex" xmlns:cx5="http://schemas.microsoft.com/office/drawing/2016/5/11/chartex" xmlns:cx6="http://schemas.microsoft.com/office/drawing/2016/5/12/chartex" xmlns:cx7="http://schemas.microsoft.com/office/drawing/2016/5/13/chartex" xmlns:cx8="http://schemas.microsoft.com/office/drawing/2016/5/14/chartex" xmlns:mc="http://schemas.openxmlformats.org/markup-compatibility/2006" xmlns:aink="http://schemas.microsoft.com/office/drawing/2016/ink" xmlns:am3d="http://schemas.microsoft.com/office/drawing/2017/model3d" xmlns:o="urn:schemas-microsoft-com:office:office" xmlns:r="http://schemas.openxmlformats.org/officeDocument/2006/relationships" xmlns:m="http://schemas.openxmlformats.org/officeDocument/2006/math" xmlns:v="urn:schemas-microsoft-com:vml" xmlns:wp14="http://schemas.microsoft.com/office/word/2010/wordprocessingDrawing" xmlns:wp="http://schemas.openxmlformats.org/drawingml/2006/wordprocessingDrawing" xmlns:w10="urn:schemas-microsoft-com:office:word" xmlns:w="http://schemas.openxmlformats.org/wordprocessingml/2006/main" xmlns:w14="http://schemas.microsoft.com/office/word/2010/wordml" xmlns:w15="http://schemas.microsoft.com/office/word/2012/wordml" xmlns:w16cid="http://schemas.microsoft.com/office/word/2016/wordml/cid" xmlns:w16se="http://schemas.microsoft.com/office/word/2015/wordml/symex" xmlns:wpg="http://schemas.microsoft.com/office/word/2010/wordprocessingGroup" xmlns:wpi="http://schemas.microsoft.com/office/word/2010/wordprocessingInk" xmlns:wne="http://schemas.microsoft.com/office/word/2006/wordml" xmlns:wps="http://schemas.microsoft.com/office/word/2010/wordprocessingShape" mc:Ignorable="w14 w15 w16se w16cid wp14">
+  <w:abstractNum w:abstractNumId="0" w15:restartNumberingAfterBreak="0">
     <w:nsid w:val="26A712A0"/>
     <w:multiLevelType w:val="hybridMultilevel"/>
     <w:tmpl w:val="57A81EB2"/>
@@ -7906,7 +8439,7 @@
       </w:rPr>
     </w:lvl>
   </w:abstractNum>
-  <w:abstractNum w:abstractNumId="1">
+  <w:abstractNum w:abstractNumId="1" w15:restartNumberingAfterBreak="0">
     <w:nsid w:val="45870698"/>
     <w:multiLevelType w:val="hybridMultilevel"/>
     <w:tmpl w:val="3BB03686"/>
@@ -8019,7 +8552,7 @@
       </w:rPr>
     </w:lvl>
   </w:abstractNum>
-  <w:abstractNum w:abstractNumId="2">
+  <w:abstractNum w:abstractNumId="2" w15:restartNumberingAfterBreak="0">
     <w:nsid w:val="681E13AF"/>
     <w:multiLevelType w:val="hybridMultilevel"/>
     <w:tmpl w:val="A622EDD4"/>
@@ -8132,7 +8665,7 @@
       </w:rPr>
     </w:lvl>
   </w:abstractNum>
-  <w:abstractNum w:abstractNumId="3">
+  <w:abstractNum w:abstractNumId="3" w15:restartNumberingAfterBreak="0">
     <w:nsid w:val="70177667"/>
     <w:multiLevelType w:val="hybridMultilevel"/>
     <w:tmpl w:val="53A8AABA"/>
@@ -8261,7 +8794,7 @@
 </file>
 
 <file path=word/styles.xml><?xml version="1.0" encoding="utf-8"?>
-<w:styles xmlns:mc="http://schemas.openxmlformats.org/markup-compatibility/2006" xmlns:r="http://schemas.openxmlformats.org/officeDocument/2006/relationships" xmlns:w="http://schemas.openxmlformats.org/wordprocessingml/2006/main" xmlns:w14="http://schemas.microsoft.com/office/word/2010/wordml" xmlns:w15="http://schemas.microsoft.com/office/word/2012/wordml" mc:Ignorable="w14 w15">
+<w:styles xmlns:mc="http://schemas.openxmlformats.org/markup-compatibility/2006" xmlns:r="http://schemas.openxmlformats.org/officeDocument/2006/relationships" xmlns:w="http://schemas.openxmlformats.org/wordprocessingml/2006/main" xmlns:w14="http://schemas.microsoft.com/office/word/2010/wordml" xmlns:w15="http://schemas.microsoft.com/office/word/2012/wordml" xmlns:w16cid="http://schemas.microsoft.com/office/word/2016/wordml/cid" xmlns:w16se="http://schemas.microsoft.com/office/word/2015/wordml/symex" mc:Ignorable="w14 w15 w16se w16cid">
   <w:docDefaults>
     <w:rPrDefault>
       <w:rPr>
@@ -8278,7 +8811,7 @@
       </w:pPr>
     </w:pPrDefault>
   </w:docDefaults>
-  <w:latentStyles w:defLockedState="0" w:defUIPriority="99" w:defSemiHidden="0" w:defUnhideWhenUsed="0" w:defQFormat="0" w:count="371">
+  <w:latentStyles w:defLockedState="0" w:defUIPriority="99" w:defSemiHidden="0" w:defUnhideWhenUsed="0" w:defQFormat="0" w:count="375">
     <w:lsdException w:name="Normal" w:uiPriority="0" w:qFormat="1"/>
     <w:lsdException w:name="heading 1" w:uiPriority="9" w:qFormat="1"/>
     <w:lsdException w:name="heading 2" w:semiHidden="1" w:uiPriority="9" w:unhideWhenUsed="1" w:qFormat="1"/>
@@ -8650,6 +9183,10 @@
     <w:lsdException w:name="List Table 5 Dark Accent 6" w:uiPriority="50"/>
     <w:lsdException w:name="List Table 6 Colorful Accent 6" w:uiPriority="51"/>
     <w:lsdException w:name="List Table 7 Colorful Accent 6" w:uiPriority="52"/>
+    <w:lsdException w:name="Mention" w:semiHidden="1" w:unhideWhenUsed="1"/>
+    <w:lsdException w:name="Smart Hyperlink" w:semiHidden="1" w:unhideWhenUsed="1"/>
+    <w:lsdException w:name="Hashtag" w:semiHidden="1" w:unhideWhenUsed="1"/>
+    <w:lsdException w:name="Unresolved Mention" w:semiHidden="1" w:unhideWhenUsed="1"/>
   </w:latentStyles>
   <w:style w:type="paragraph" w:default="1" w:styleId="a">
     <w:name w:val="Normal"/>
@@ -8697,7 +9234,6 @@
       <w:spacing w:after="0" w:line="240" w:lineRule="auto"/>
     </w:pPr>
     <w:tblPr>
-      <w:tblInd w:w="0" w:type="dxa"/>
       <w:tblBorders>
         <w:top w:val="single" w:sz="4" w:space="0" w:color="auto"/>
         <w:left w:val="single" w:sz="4" w:space="0" w:color="auto"/>
@@ -8706,12 +9242,6 @@
         <w:insideH w:val="single" w:sz="4" w:space="0" w:color="auto"/>
         <w:insideV w:val="single" w:sz="4" w:space="0" w:color="auto"/>
       </w:tblBorders>
-      <w:tblCellMar>
-        <w:top w:w="0" w:type="dxa"/>
-        <w:left w:w="108" w:type="dxa"/>
-        <w:bottom w:w="0" w:type="dxa"/>
-        <w:right w:w="108" w:type="dxa"/>
-      </w:tblCellMar>
     </w:tblPr>
   </w:style>
   <w:style w:type="paragraph" w:styleId="a4">
@@ -9081,7 +9611,7 @@
 </file>
 
 <file path=customXml/itemProps1.xml><?xml version="1.0" encoding="utf-8"?>
-<ds:datastoreItem xmlns:ds="http://schemas.openxmlformats.org/officeDocument/2006/customXml" ds:itemID="{2434B170-89E9-475E-8AB9-589F48E69AEE}">
+<ds:datastoreItem xmlns:ds="http://schemas.openxmlformats.org/officeDocument/2006/customXml" ds:itemID="{796E1FE9-88D8-4B11-9275-A18E3BA3EDB7}">
   <ds:schemaRefs>
     <ds:schemaRef ds:uri="http://schemas.openxmlformats.org/officeDocument/2006/bibliography"/>
   </ds:schemaRefs>

</xml_diff>

<commit_message>
Upload 5th proceeding and incomplete SRS
</commit_message>
<xml_diff>
--- a/doc/제출용/ShareTaxi SRS.docx
+++ b/doc/제출용/ShareTaxi SRS.docx
@@ -1542,7 +1542,18 @@
           <w:p>
             <w:pPr>
               <w:ind w:firstLineChars="50" w:firstLine="120"/>
-              <w:jc w:val="center"/>
+              <w:jc w:val="left"/>
+              <w:rPr>
+                <w:b/>
+                <w:sz w:val="24"/>
+                <w:szCs w:val="24"/>
+              </w:rPr>
+            </w:pPr>
+          </w:p>
+          <w:p>
+            <w:pPr>
+              <w:ind w:firstLineChars="50" w:firstLine="120"/>
+              <w:jc w:val="left"/>
               <w:rPr>
                 <w:b/>
                 <w:sz w:val="24"/>
@@ -2064,19 +2075,40 @@
           </w:tbl>
           <w:p>
             <w:pPr>
-              <w:jc w:val="center"/>
+              <w:jc w:val="left"/>
               <w:rPr>
                 <w:b/>
                 <w:sz w:val="24"/>
                 <w:szCs w:val="24"/>
               </w:rPr>
             </w:pPr>
-            <w:r>
+          </w:p>
+          <w:p>
+            <w:pPr>
+              <w:jc w:val="left"/>
               <w:rPr>
                 <w:b/>
                 <w:sz w:val="24"/>
                 <w:szCs w:val="24"/>
               </w:rPr>
+            </w:pPr>
+          </w:p>
+          <w:p>
+            <w:pPr>
+              <w:jc w:val="left"/>
+              <w:rPr>
+                <w:b/>
+                <w:sz w:val="24"/>
+                <w:szCs w:val="24"/>
+              </w:rPr>
+            </w:pPr>
+            <w:r>
+              <w:rPr>
+                <w:b/>
+                <w:sz w:val="24"/>
+                <w:szCs w:val="24"/>
+              </w:rPr>
+              <w:lastRenderedPageBreak/>
               <w:t>2)</w:t>
             </w:r>
           </w:p>
@@ -2232,7 +2264,6 @@
                       <w:rFonts w:eastAsiaTheme="minorHAnsi" w:hint="eastAsia"/>
                       <w:szCs w:val="20"/>
                     </w:rPr>
-                    <w:lastRenderedPageBreak/>
                     <w:t>description</w:t>
                   </w:r>
                 </w:p>
@@ -2722,7 +2753,17 @@
           </w:tbl>
           <w:p>
             <w:pPr>
-              <w:jc w:val="center"/>
+              <w:jc w:val="left"/>
+              <w:rPr>
+                <w:b/>
+                <w:sz w:val="24"/>
+                <w:szCs w:val="24"/>
+              </w:rPr>
+            </w:pPr>
+          </w:p>
+          <w:p>
+            <w:pPr>
+              <w:jc w:val="left"/>
               <w:rPr>
                 <w:b/>
                 <w:sz w:val="24"/>
@@ -3275,7 +3316,6 @@
                 <w:szCs w:val="28"/>
               </w:rPr>
             </w:pPr>
-            <w:bookmarkStart w:id="0" w:name="_GoBack"/>
             <w:r>
               <w:rPr>
                 <w:noProof/>
@@ -3316,7 +3356,6 @@
                 </wp:inline>
               </w:drawing>
             </w:r>
-            <w:bookmarkEnd w:id="0"/>
           </w:p>
           <w:p>
             <w:pPr>
@@ -3373,7 +3412,7 @@
               <w:pStyle w:val="a7"/>
               <w:keepNext/>
               <w:ind w:firstLineChars="50" w:firstLine="120"/>
-              <w:jc w:val="center"/>
+              <w:jc w:val="left"/>
               <w:rPr>
                 <w:sz w:val="24"/>
               </w:rPr>
@@ -6271,7 +6310,21 @@
                     <w:rPr>
                       <w:rFonts w:eastAsiaTheme="minorHAnsi" w:hint="eastAsia"/>
                     </w:rPr>
-                    <w:t>About Room</w:t>
+                    <w:t xml:space="preserve">About </w:t>
+                  </w:r>
+                  <w:r>
+                    <w:rPr>
+                      <w:rFonts w:eastAsiaTheme="minorHAnsi"/>
+                    </w:rPr>
+                    <w:t>r</w:t>
+                  </w:r>
+                  <w:bookmarkStart w:id="0" w:name="_GoBack"/>
+                  <w:bookmarkEnd w:id="0"/>
+                  <w:r>
+                    <w:rPr>
+                      <w:rFonts w:eastAsiaTheme="minorHAnsi" w:hint="eastAsia"/>
+                    </w:rPr>
+                    <w:t>oom</w:t>
                   </w:r>
                   <w:r>
                     <w:rPr>
@@ -9611,7 +9664,7 @@
 </file>
 
 <file path=customXml/itemProps1.xml><?xml version="1.0" encoding="utf-8"?>
-<ds:datastoreItem xmlns:ds="http://schemas.openxmlformats.org/officeDocument/2006/customXml" ds:itemID="{796E1FE9-88D8-4B11-9275-A18E3BA3EDB7}">
+<ds:datastoreItem xmlns:ds="http://schemas.openxmlformats.org/officeDocument/2006/customXml" ds:itemID="{78534D37-6577-427B-812D-01E4094ECDCE}">
   <ds:schemaRefs>
     <ds:schemaRef ds:uri="http://schemas.openxmlformats.org/officeDocument/2006/bibliography"/>
   </ds:schemaRefs>

</xml_diff>

<commit_message>
Update SRS: check actions of FR and add UI, system models
</commit_message>
<xml_diff>
--- a/doc/제출용/ShareTaxi SRS.docx
+++ b/doc/제출용/ShareTaxi SRS.docx
@@ -1,6 +1,6 @@
 
 <file path=word/document.xml><?xml version="1.0" encoding="utf-8"?>
-<w:document xmlns:wpc="http://schemas.microsoft.com/office/word/2010/wordprocessingCanvas" xmlns:cx="http://schemas.microsoft.com/office/drawing/2014/chartex" xmlns:cx1="http://schemas.microsoft.com/office/drawing/2015/9/8/chartex" xmlns:cx2="http://schemas.microsoft.com/office/drawing/2015/10/21/chartex" xmlns:cx3="http://schemas.microsoft.com/office/drawing/2016/5/9/chartex" xmlns:cx4="http://schemas.microsoft.com/office/drawing/2016/5/10/chartex" xmlns:cx5="http://schemas.microsoft.com/office/drawing/2016/5/11/chartex" xmlns:cx6="http://schemas.microsoft.com/office/drawing/2016/5/12/chartex" xmlns:cx7="http://schemas.microsoft.com/office/drawing/2016/5/13/chartex" xmlns:cx8="http://schemas.microsoft.com/office/drawing/2016/5/14/chartex" xmlns:mc="http://schemas.openxmlformats.org/markup-compatibility/2006" xmlns:aink="http://schemas.microsoft.com/office/drawing/2016/ink" xmlns:am3d="http://schemas.microsoft.com/office/drawing/2017/model3d" xmlns:o="urn:schemas-microsoft-com:office:office" xmlns:r="http://schemas.openxmlformats.org/officeDocument/2006/relationships" xmlns:m="http://schemas.openxmlformats.org/officeDocument/2006/math" xmlns:v="urn:schemas-microsoft-com:vml" xmlns:wp14="http://schemas.microsoft.com/office/word/2010/wordprocessingDrawing" xmlns:wp="http://schemas.openxmlformats.org/drawingml/2006/wordprocessingDrawing" xmlns:w10="urn:schemas-microsoft-com:office:word" xmlns:w="http://schemas.openxmlformats.org/wordprocessingml/2006/main" xmlns:w14="http://schemas.microsoft.com/office/word/2010/wordml" xmlns:w15="http://schemas.microsoft.com/office/word/2012/wordml" xmlns:w16cid="http://schemas.microsoft.com/office/word/2016/wordml/cid" xmlns:w16se="http://schemas.microsoft.com/office/word/2015/wordml/symex" xmlns:wpg="http://schemas.microsoft.com/office/word/2010/wordprocessingGroup" xmlns:wpi="http://schemas.microsoft.com/office/word/2010/wordprocessingInk" xmlns:wne="http://schemas.microsoft.com/office/word/2006/wordml" xmlns:wps="http://schemas.microsoft.com/office/word/2010/wordprocessingShape" mc:Ignorable="w14 w15 w16se w16cid wp14">
+<w:document xmlns:wpc="http://schemas.microsoft.com/office/word/2010/wordprocessingCanvas" xmlns:mc="http://schemas.openxmlformats.org/markup-compatibility/2006" xmlns:o="urn:schemas-microsoft-com:office:office" xmlns:r="http://schemas.openxmlformats.org/officeDocument/2006/relationships" xmlns:m="http://schemas.openxmlformats.org/officeDocument/2006/math" xmlns:v="urn:schemas-microsoft-com:vml" xmlns:wp14="http://schemas.microsoft.com/office/word/2010/wordprocessingDrawing" xmlns:wp="http://schemas.openxmlformats.org/drawingml/2006/wordprocessingDrawing" xmlns:w10="urn:schemas-microsoft-com:office:word" xmlns:w="http://schemas.openxmlformats.org/wordprocessingml/2006/main" xmlns:w14="http://schemas.microsoft.com/office/word/2010/wordml" xmlns:w15="http://schemas.microsoft.com/office/word/2012/wordml" xmlns:wpg="http://schemas.microsoft.com/office/word/2010/wordprocessingGroup" xmlns:wpi="http://schemas.microsoft.com/office/word/2010/wordprocessingInk" xmlns:wne="http://schemas.microsoft.com/office/word/2006/wordml" xmlns:wps="http://schemas.microsoft.com/office/word/2010/wordprocessingShape" mc:Ignorable="w14 w15 wp14">
   <w:body>
     <w:p>
       <w:pPr>
@@ -1163,6 +1163,13 @@
                 <w:sz w:val="22"/>
               </w:rPr>
             </w:pPr>
+            <w:r>
+              <w:rPr>
+                <w:rFonts w:eastAsiaTheme="minorHAnsi" w:hint="eastAsia"/>
+                <w:sz w:val="22"/>
+              </w:rPr>
+              <w:t>- 없음</w:t>
+            </w:r>
           </w:p>
           <w:p>
             <w:pPr>
@@ -1225,6 +1232,13 @@
                 <w:sz w:val="22"/>
               </w:rPr>
             </w:pPr>
+            <w:r>
+              <w:rPr>
+                <w:rFonts w:eastAsiaTheme="minorHAnsi" w:hint="eastAsia"/>
+                <w:sz w:val="22"/>
+              </w:rPr>
+              <w:t>없음</w:t>
+            </w:r>
           </w:p>
           <w:p>
             <w:pPr>
@@ -1260,10 +1274,16 @@
             <w:pPr>
               <w:jc w:val="center"/>
               <w:rPr>
-                <w:b/>
                 <w:sz w:val="24"/>
               </w:rPr>
             </w:pPr>
+            <w:r>
+              <w:rPr>
+                <w:rFonts w:hint="eastAsia"/>
+                <w:sz w:val="22"/>
+              </w:rPr>
+              <w:t>없음</w:t>
+            </w:r>
           </w:p>
         </w:tc>
       </w:tr>
@@ -1543,7 +1563,6 @@
             <w:pPr>
               <w:jc w:val="center"/>
               <w:rPr>
-                <w:rFonts w:hint="eastAsia"/>
                 <w:sz w:val="28"/>
                 <w:szCs w:val="28"/>
               </w:rPr>
@@ -2465,7 +2484,7 @@
                   <w:pPr>
                     <w:jc w:val="center"/>
                     <w:rPr>
-                      <w:rFonts w:eastAsiaTheme="minorHAnsi" w:hint="eastAsia"/>
+                      <w:rFonts w:eastAsiaTheme="minorHAnsi"/>
                       <w:szCs w:val="20"/>
                     </w:rPr>
                   </w:pPr>
@@ -2530,7 +2549,7 @@
                   <w:pPr>
                     <w:jc w:val="center"/>
                     <w:rPr>
-                      <w:rFonts w:eastAsiaTheme="minorHAnsi" w:hint="eastAsia"/>
+                      <w:rFonts w:eastAsiaTheme="minorHAnsi"/>
                       <w:szCs w:val="20"/>
                     </w:rPr>
                   </w:pPr>
@@ -3384,7 +3403,7 @@
                   <w:pPr>
                     <w:jc w:val="center"/>
                     <w:rPr>
-                      <w:rFonts w:eastAsiaTheme="minorHAnsi" w:hint="eastAsia"/>
+                      <w:rFonts w:eastAsiaTheme="minorHAnsi"/>
                       <w:szCs w:val="20"/>
                     </w:rPr>
                   </w:pPr>
@@ -3826,7 +3845,7 @@
                   <w:pPr>
                     <w:jc w:val="center"/>
                     <w:rPr>
-                      <w:rFonts w:eastAsiaTheme="minorHAnsi" w:hint="eastAsia"/>
+                      <w:rFonts w:eastAsiaTheme="minorHAnsi"/>
                       <w:szCs w:val="20"/>
                     </w:rPr>
                   </w:pPr>
@@ -3941,7 +3960,6 @@
             <w:pPr>
               <w:jc w:val="left"/>
               <w:rPr>
-                <w:rFonts w:hint="eastAsia"/>
                 <w:b/>
                 <w:sz w:val="24"/>
                 <w:szCs w:val="28"/>
@@ -4109,16 +4127,30 @@
                   <w:pPr>
                     <w:jc w:val="center"/>
                     <w:rPr>
-                      <w:rFonts w:eastAsiaTheme="minorHAnsi" w:hint="eastAsia"/>
-                      <w:szCs w:val="20"/>
-                    </w:rPr>
-                  </w:pPr>
-                  <w:r>
-                    <w:rPr>
-                      <w:rFonts w:eastAsiaTheme="minorHAnsi" w:hint="eastAsia"/>
-                      <w:szCs w:val="20"/>
-                    </w:rPr>
-                    <w:t>방에 마지막으로 남은 유저가 [뒤로 가기]</w:t>
+                      <w:rFonts w:eastAsiaTheme="minorHAnsi"/>
+                      <w:szCs w:val="20"/>
+                    </w:rPr>
+                  </w:pPr>
+                  <w:r>
+                    <w:rPr>
+                      <w:rFonts w:eastAsiaTheme="minorHAnsi" w:hint="eastAsia"/>
+                      <w:szCs w:val="20"/>
+                    </w:rPr>
+                    <w:t>방에 마지막으로 남은 유저가 [</w:t>
+                  </w:r>
+                  <w:r>
+                    <w:rPr>
+                      <w:rFonts w:eastAsiaTheme="minorHAnsi" w:hint="eastAsia"/>
+                      <w:szCs w:val="20"/>
+                    </w:rPr>
+                    <w:t>나가기</w:t>
+                  </w:r>
+                  <w:r>
+                    <w:rPr>
+                      <w:rFonts w:eastAsiaTheme="minorHAnsi" w:hint="eastAsia"/>
+                      <w:szCs w:val="20"/>
+                    </w:rPr>
+                    <w:t>]</w:t>
                   </w:r>
                   <w:r>
                     <w:rPr>
@@ -4211,16 +4243,30 @@
                   <w:pPr>
                     <w:jc w:val="center"/>
                     <w:rPr>
-                      <w:rFonts w:eastAsiaTheme="minorHAnsi" w:hint="eastAsia"/>
-                      <w:szCs w:val="20"/>
-                    </w:rPr>
-                  </w:pPr>
-                  <w:r>
-                    <w:rPr>
-                      <w:rFonts w:eastAsiaTheme="minorHAnsi" w:hint="eastAsia"/>
-                      <w:szCs w:val="20"/>
-                    </w:rPr>
-                    <w:t>[뒤로 가기]</w:t>
+                      <w:rFonts w:eastAsiaTheme="minorHAnsi"/>
+                      <w:szCs w:val="20"/>
+                    </w:rPr>
+                  </w:pPr>
+                  <w:r>
+                    <w:rPr>
+                      <w:rFonts w:eastAsiaTheme="minorHAnsi" w:hint="eastAsia"/>
+                      <w:szCs w:val="20"/>
+                    </w:rPr>
+                    <w:t>[</w:t>
+                  </w:r>
+                  <w:r>
+                    <w:rPr>
+                      <w:rFonts w:eastAsiaTheme="minorHAnsi" w:hint="eastAsia"/>
+                      <w:szCs w:val="20"/>
+                    </w:rPr>
+                    <w:t>나가기</w:t>
+                  </w:r>
+                  <w:r>
+                    <w:rPr>
+                      <w:rFonts w:eastAsiaTheme="minorHAnsi" w:hint="eastAsia"/>
+                      <w:szCs w:val="20"/>
+                    </w:rPr>
+                    <w:t>]</w:t>
                   </w:r>
                   <w:r>
                     <w:rPr>
@@ -4333,7 +4379,7 @@
                   <w:pPr>
                     <w:jc w:val="center"/>
                     <w:rPr>
-                      <w:rFonts w:eastAsiaTheme="minorHAnsi" w:hint="eastAsia"/>
+                      <w:rFonts w:eastAsiaTheme="minorHAnsi"/>
                       <w:szCs w:val="20"/>
                     </w:rPr>
                   </w:pPr>
@@ -4353,7 +4399,6 @@
           <w:p>
             <w:pPr>
               <w:rPr>
-                <w:rFonts w:hint="eastAsia"/>
                 <w:b/>
                 <w:sz w:val="24"/>
                 <w:szCs w:val="28"/>
@@ -4505,7 +4550,7 @@
                   <w:pPr>
                     <w:jc w:val="center"/>
                     <w:rPr>
-                      <w:rFonts w:eastAsiaTheme="minorHAnsi" w:hint="eastAsia"/>
+                      <w:rFonts w:eastAsiaTheme="minorHAnsi"/>
                       <w:szCs w:val="20"/>
                     </w:rPr>
                   </w:pPr>
@@ -4549,7 +4594,7 @@
                   <w:pPr>
                     <w:jc w:val="center"/>
                     <w:rPr>
-                      <w:rFonts w:eastAsiaTheme="minorHAnsi" w:hint="eastAsia"/>
+                      <w:rFonts w:eastAsiaTheme="minorHAnsi"/>
                       <w:szCs w:val="20"/>
                     </w:rPr>
                   </w:pPr>
@@ -4593,7 +4638,7 @@
                   <w:pPr>
                     <w:jc w:val="center"/>
                     <w:rPr>
-                      <w:rFonts w:eastAsiaTheme="minorHAnsi" w:hint="eastAsia"/>
+                      <w:rFonts w:eastAsiaTheme="minorHAnsi"/>
                       <w:szCs w:val="20"/>
                     </w:rPr>
                   </w:pPr>
@@ -4630,7 +4675,14 @@
                       <w:rFonts w:eastAsiaTheme="minorHAnsi" w:hint="eastAsia"/>
                       <w:szCs w:val="20"/>
                     </w:rPr>
-                    <w:t>아무것도 아니함]</w:t>
+                    <w:t>그저 그래요</w:t>
+                  </w:r>
+                  <w:r>
+                    <w:rPr>
+                      <w:rFonts w:eastAsiaTheme="minorHAnsi" w:hint="eastAsia"/>
+                      <w:szCs w:val="20"/>
+                    </w:rPr>
+                    <w:t>]</w:t>
                   </w:r>
                   <w:r>
                     <w:rPr>
@@ -4771,7 +4823,7 @@
                   <w:pPr>
                     <w:jc w:val="center"/>
                     <w:rPr>
-                      <w:rFonts w:eastAsiaTheme="minorHAnsi" w:hint="eastAsia"/>
+                      <w:rFonts w:eastAsiaTheme="minorHAnsi"/>
                       <w:szCs w:val="20"/>
                     </w:rPr>
                   </w:pPr>
@@ -4804,7 +4856,6 @@
             <w:pPr>
               <w:jc w:val="center"/>
               <w:rPr>
-                <w:rFonts w:hint="eastAsia"/>
                 <w:sz w:val="28"/>
                 <w:szCs w:val="28"/>
               </w:rPr>
@@ -5145,8 +5196,46 @@
               </w:rPr>
               <w:t>-</w:t>
             </w:r>
-            <w:bookmarkStart w:id="0" w:name="_GoBack"/>
-            <w:bookmarkEnd w:id="0"/>
+            <w:r>
+              <w:rPr>
+                <w:noProof/>
+              </w:rPr>
+              <w:drawing>
+                <wp:inline distT="0" distB="0" distL="0" distR="0" wp14:anchorId="29D4F60E" wp14:editId="64B0F766">
+                  <wp:extent cx="4192173" cy="3301347"/>
+                  <wp:effectExtent l="0" t="0" r="0" b="0"/>
+                  <wp:docPr id="10" name="그림 10"/>
+                  <wp:cNvGraphicFramePr>
+                    <a:graphicFrameLocks xmlns:a="http://schemas.openxmlformats.org/drawingml/2006/main" noChangeAspect="1"/>
+                  </wp:cNvGraphicFramePr>
+                  <a:graphic xmlns:a="http://schemas.openxmlformats.org/drawingml/2006/main">
+                    <a:graphicData uri="http://schemas.openxmlformats.org/drawingml/2006/picture">
+                      <pic:pic xmlns:pic="http://schemas.openxmlformats.org/drawingml/2006/picture">
+                        <pic:nvPicPr>
+                          <pic:cNvPr id="1" name=""/>
+                          <pic:cNvPicPr/>
+                        </pic:nvPicPr>
+                        <pic:blipFill>
+                          <a:blip r:embed="rId15"/>
+                          <a:stretch>
+                            <a:fillRect/>
+                          </a:stretch>
+                        </pic:blipFill>
+                        <pic:spPr>
+                          <a:xfrm>
+                            <a:off x="0" y="0"/>
+                            <a:ext cx="4202614" cy="3309570"/>
+                          </a:xfrm>
+                          <a:prstGeom prst="rect">
+                            <a:avLst/>
+                          </a:prstGeom>
+                        </pic:spPr>
+                      </pic:pic>
+                    </a:graphicData>
+                  </a:graphic>
+                </wp:inline>
+              </w:drawing>
+            </w:r>
           </w:p>
           <w:p>
             <w:pPr>
@@ -5162,6 +5251,7 @@
                 <w:sz w:val="28"/>
                 <w:szCs w:val="28"/>
               </w:rPr>
+              <w:lastRenderedPageBreak/>
               <w:t>2</w:t>
             </w:r>
             <w:r>
@@ -5186,7 +5276,15 @@
                 <w:sz w:val="22"/>
                 <w:szCs w:val="28"/>
               </w:rPr>
-              <w:t>- 없음</w:t>
+              <w:t xml:space="preserve">- </w:t>
+            </w:r>
+            <w:r>
+              <w:rPr>
+                <w:rFonts w:hint="eastAsia"/>
+                <w:sz w:val="22"/>
+                <w:szCs w:val="28"/>
+              </w:rPr>
+              <w:t>Wi-Fi, 데이터 네트워크</w:t>
             </w:r>
           </w:p>
           <w:p>
@@ -5227,7 +5325,15 @@
                 <w:sz w:val="22"/>
                 <w:szCs w:val="28"/>
               </w:rPr>
-              <w:t>- 없음</w:t>
+              <w:t xml:space="preserve">- </w:t>
+            </w:r>
+            <w:r>
+              <w:rPr>
+                <w:rFonts w:hint="eastAsia"/>
+                <w:sz w:val="22"/>
+                <w:szCs w:val="28"/>
+              </w:rPr>
+              <w:t>Google Map API</w:t>
             </w:r>
           </w:p>
           <w:p>
@@ -5258,7 +5364,6 @@
             <w:pPr>
               <w:jc w:val="center"/>
               <w:rPr>
-                <w:rFonts w:hint="eastAsia"/>
                 <w:sz w:val="28"/>
                 <w:szCs w:val="28"/>
               </w:rPr>
@@ -5288,10 +5393,18 @@
             </w:r>
             <w:r>
               <w:rPr>
+                <w:rFonts w:hint="eastAsia"/>
                 <w:sz w:val="22"/>
                 <w:szCs w:val="28"/>
               </w:rPr>
-              <w:t xml:space="preserve">TCP/IP </w:t>
+              <w:t>소켓통신</w:t>
+            </w:r>
+            <w:r>
+              <w:rPr>
+                <w:sz w:val="22"/>
+                <w:szCs w:val="28"/>
+              </w:rPr>
+              <w:t xml:space="preserve"> </w:t>
             </w:r>
             <w:r>
               <w:rPr>
@@ -5332,6 +5445,7 @@
                 <w:b/>
                 <w:sz w:val="40"/>
               </w:rPr>
+              <w:lastRenderedPageBreak/>
               <w:t>5</w:t>
             </w:r>
             <w:r>
@@ -5346,7 +5460,7 @@
       </w:tr>
       <w:tr>
         <w:trPr>
-          <w:trHeight w:val="5910"/>
+          <w:trHeight w:val="558"/>
         </w:trPr>
         <w:tc>
           <w:tcPr>
@@ -5382,7 +5496,6 @@
                     <w:rPr>
                       <w:rFonts w:eastAsiaTheme="minorHAnsi" w:hint="eastAsia"/>
                     </w:rPr>
-                    <w:lastRenderedPageBreak/>
                     <w:t>name: ID</w:t>
                   </w:r>
                 </w:p>
@@ -5637,7 +5750,33 @@
                   <w:pPr>
                     <w:jc w:val="center"/>
                     <w:rPr>
-                      <w:rFonts w:eastAsiaTheme="minorHAnsi"/>
+                      <w:rFonts w:eastAsiaTheme="minorHAnsi" w:hint="eastAsia"/>
+                    </w:rPr>
+                  </w:pPr>
+                  <w:r>
+                    <w:rPr>
+                      <w:rFonts w:eastAsiaTheme="minorHAnsi" w:hint="eastAsia"/>
+                    </w:rPr>
+                    <w:t>주소를 검색하거나 지</w:t>
+                  </w:r>
+                  <w:r>
+                    <w:rPr>
+                      <w:rFonts w:eastAsiaTheme="minorHAnsi" w:hint="eastAsia"/>
+                    </w:rPr>
+                    <w:t xml:space="preserve">도에서 </w:t>
+                  </w:r>
+                  <w:r>
+                    <w:rPr>
+                      <w:rFonts w:eastAsiaTheme="minorHAnsi" w:hint="eastAsia"/>
+                    </w:rPr>
+                    <w:t>출발지/도착지를 지정한다.</w:t>
+                  </w:r>
+                </w:p>
+                <w:p>
+                  <w:pPr>
+                    <w:jc w:val="center"/>
+                    <w:rPr>
+                      <w:rFonts w:eastAsiaTheme="minorHAnsi" w:hint="eastAsia"/>
                     </w:rPr>
                   </w:pPr>
                   <w:r>
@@ -5670,81 +5809,11 @@
                     </w:rPr>
                     <w:t>출발지/도착지의 주소 정보를 반환</w:t>
                   </w:r>
-                </w:p>
-                <w:p>
-                  <w:pPr>
-                    <w:jc w:val="center"/>
-                    <w:rPr>
-                      <w:rFonts w:eastAsiaTheme="minorHAnsi"/>
-                    </w:rPr>
-                  </w:pPr>
-                  <w:r>
-                    <w:rPr>
-                      <w:rFonts w:eastAsiaTheme="minorHAnsi" w:hint="eastAsia"/>
-                    </w:rPr>
-                    <w:t>--------</w:t>
-                  </w:r>
-                </w:p>
-                <w:p>
-                  <w:pPr>
-                    <w:jc w:val="center"/>
-                    <w:rPr>
-                      <w:rFonts w:eastAsiaTheme="minorHAnsi"/>
-                    </w:rPr>
-                  </w:pPr>
-                </w:p>
-                <w:p>
-                  <w:pPr>
-                    <w:jc w:val="center"/>
-                    <w:rPr>
-                      <w:rFonts w:eastAsiaTheme="minorHAnsi"/>
-                    </w:rPr>
-                  </w:pPr>
-                  <w:r>
-                    <w:rPr>
-                      <w:rFonts w:eastAsiaTheme="minorHAnsi" w:hint="eastAsia"/>
-                    </w:rPr>
-                    <w:t>지도에서 출발지를 지정한다.</w:t>
-                  </w:r>
-                </w:p>
-                <w:p>
-                  <w:pPr>
-                    <w:jc w:val="center"/>
-                    <w:rPr>
-                      <w:rFonts w:eastAsiaTheme="minorHAnsi"/>
-                    </w:rPr>
-                  </w:pPr>
-                  <w:r>
-                    <w:rPr>
-                      <w:rFonts w:eastAsiaTheme="minorHAnsi" w:hint="eastAsia"/>
-                    </w:rPr>
-                    <w:t xml:space="preserve">지도에서 </w:t>
-                  </w:r>
-                  <w:r>
-                    <w:rPr>
-                      <w:rFonts w:eastAsiaTheme="minorHAnsi" w:hint="eastAsia"/>
-                    </w:rPr>
-                    <w:t>도착</w:t>
-                  </w:r>
-                  <w:r>
-                    <w:rPr>
-                      <w:rFonts w:eastAsiaTheme="minorHAnsi" w:hint="eastAsia"/>
-                    </w:rPr>
-                    <w:t>지를 지정한다.</w:t>
-                  </w:r>
-                </w:p>
-                <w:p>
-                  <w:pPr>
-                    <w:jc w:val="center"/>
-                    <w:rPr>
-                      <w:rFonts w:eastAsiaTheme="minorHAnsi"/>
-                    </w:rPr>
-                  </w:pPr>
-                  <w:r>
-                    <w:rPr>
-                      <w:rFonts w:eastAsiaTheme="minorHAnsi" w:hint="eastAsia"/>
-                    </w:rPr>
-                    <w:t>출발 시간을 지정한다.</w:t>
+                  <w:r>
+                    <w:rPr>
+                      <w:rFonts w:eastAsiaTheme="minorHAnsi" w:hint="eastAsia"/>
+                    </w:rPr>
+                    <w:t>한다.</w:t>
                   </w:r>
                 </w:p>
               </w:tc>
@@ -5777,7 +5846,7 @@
                   <w:pPr>
                     <w:jc w:val="center"/>
                     <w:rPr>
-                      <w:rFonts w:eastAsiaTheme="minorHAnsi" w:hint="eastAsia"/>
+                      <w:rFonts w:eastAsiaTheme="minorHAnsi"/>
                       <w:b/>
                     </w:rPr>
                   </w:pPr>
@@ -5953,7 +6022,19 @@
                     <w:rPr>
                       <w:rFonts w:eastAsiaTheme="minorHAnsi" w:hint="eastAsia"/>
                     </w:rPr>
-                    <w:t>데이터는 신뢰성을 가져야한다.</w:t>
+                    <w:t>데이터는 신뢰성을 가져야</w:t>
+                  </w:r>
+                  <w:r>
+                    <w:rPr>
+                      <w:rFonts w:eastAsiaTheme="minorHAnsi" w:hint="eastAsia"/>
+                    </w:rPr>
+                    <w:t xml:space="preserve"> </w:t>
+                  </w:r>
+                  <w:r>
+                    <w:rPr>
+                      <w:rFonts w:eastAsiaTheme="minorHAnsi" w:hint="eastAsia"/>
+                    </w:rPr>
+                    <w:t>한다.</w:t>
                   </w:r>
                 </w:p>
               </w:tc>
@@ -6045,7 +6126,31 @@
                     <w:rPr>
                       <w:rFonts w:eastAsiaTheme="minorHAnsi" w:hint="eastAsia"/>
                     </w:rPr>
-                    <w:t>없음</w:t>
+                    <w:t xml:space="preserve">성공 시 </w:t>
+                  </w:r>
+                  <w:r>
+                    <w:rPr>
+                      <w:rFonts w:eastAsiaTheme="minorHAnsi"/>
+                    </w:rPr>
+                    <w:t xml:space="preserve">lobby UI, </w:t>
+                  </w:r>
+                  <w:r>
+                    <w:rPr>
+                      <w:rFonts w:eastAsiaTheme="minorHAnsi" w:hint="eastAsia"/>
+                    </w:rPr>
+                    <w:t>실패 시 팝업</w:t>
+                  </w:r>
+                  <w:r>
+                    <w:rPr>
+                      <w:rFonts w:eastAsiaTheme="minorHAnsi" w:hint="eastAsia"/>
+                    </w:rPr>
+                    <w:t xml:space="preserve"> </w:t>
+                  </w:r>
+                  <w:r>
+                    <w:rPr>
+                      <w:rFonts w:eastAsiaTheme="minorHAnsi" w:hint="eastAsia"/>
+                    </w:rPr>
+                    <w:t>창</w:t>
                   </w:r>
                 </w:p>
               </w:tc>
@@ -6150,7 +6255,7 @@
                   <w:pPr>
                     <w:jc w:val="center"/>
                     <w:rPr>
-                      <w:rFonts w:eastAsiaTheme="minorHAnsi"/>
+                      <w:rFonts w:eastAsiaTheme="minorHAnsi" w:hint="eastAsia"/>
                     </w:rPr>
                   </w:pPr>
                   <w:r>
@@ -6164,44 +6269,6 @@
                       <w:rFonts w:eastAsiaTheme="minorHAnsi" w:hint="eastAsia"/>
                     </w:rPr>
                     <w:t>서버에 전송한다.</w:t>
-                  </w:r>
-                </w:p>
-                <w:p>
-                  <w:pPr>
-                    <w:jc w:val="center"/>
-                    <w:rPr>
-                      <w:rFonts w:eastAsiaTheme="minorHAnsi"/>
-                    </w:rPr>
-                  </w:pPr>
-                  <w:r>
-                    <w:rPr>
-                      <w:rFonts w:eastAsiaTheme="minorHAnsi" w:hint="eastAsia"/>
-                    </w:rPr>
-                    <w:t xml:space="preserve">전송 실패 시 </w:t>
-                  </w:r>
-                  <w:r>
-                    <w:rPr>
-                      <w:rFonts w:eastAsiaTheme="minorHAnsi"/>
-                    </w:rPr>
-                    <w:t>15</w:t>
-                  </w:r>
-                  <w:r>
-                    <w:rPr>
-                      <w:rFonts w:eastAsiaTheme="minorHAnsi" w:hint="eastAsia"/>
-                    </w:rPr>
-                    <w:t>번까지 재전송</w:t>
-                  </w:r>
-                  <w:r>
-                    <w:rPr>
-                      <w:rFonts w:eastAsiaTheme="minorHAnsi" w:hint="eastAsia"/>
-                    </w:rPr>
-                    <w:t>을 시도</w:t>
-                  </w:r>
-                  <w:r>
-                    <w:rPr>
-                      <w:rFonts w:eastAsiaTheme="minorHAnsi" w:hint="eastAsia"/>
-                    </w:rPr>
-                    <w:t>한다.</w:t>
                   </w:r>
                 </w:p>
               </w:tc>
@@ -6759,6 +6826,7 @@
                     <w:rPr>
                       <w:rFonts w:eastAsiaTheme="minorHAnsi" w:hint="eastAsia"/>
                     </w:rPr>
+                    <w:lastRenderedPageBreak/>
                     <w:t>name: ID</w:t>
                   </w:r>
                 </w:p>
@@ -6949,7 +7017,6 @@
                     <w:rPr>
                       <w:rFonts w:eastAsiaTheme="minorHAnsi" w:hint="eastAsia"/>
                     </w:rPr>
-                    <w:lastRenderedPageBreak/>
                     <w:t>rationale</w:t>
                   </w:r>
                 </w:p>
@@ -7146,13 +7213,6 @@
                       <w:b/>
                     </w:rPr>
                     <w:t>UC04</w:t>
-                  </w:r>
-                  <w:r>
-                    <w:rPr>
-                      <w:rFonts w:eastAsiaTheme="minorHAnsi"/>
-                      <w:b/>
-                    </w:rPr>
-                    <w:t>(?)</w:t>
                   </w:r>
                 </w:p>
               </w:tc>
@@ -7296,7 +7356,7 @@
                   <w:pPr>
                     <w:jc w:val="center"/>
                     <w:rPr>
-                      <w:rFonts w:eastAsiaTheme="minorHAnsi" w:hint="eastAsia"/>
+                      <w:rFonts w:eastAsiaTheme="minorHAnsi"/>
                     </w:rPr>
                   </w:pPr>
                   <w:r>
@@ -7336,7 +7396,7 @@
                   <w:pPr>
                     <w:jc w:val="center"/>
                     <w:rPr>
-                      <w:rFonts w:eastAsiaTheme="minorHAnsi" w:hint="eastAsia"/>
+                      <w:rFonts w:eastAsiaTheme="minorHAnsi"/>
                     </w:rPr>
                   </w:pPr>
                   <w:r>
@@ -7531,14 +7591,6 @@
                     </w:rPr>
                     <w:t>을 호출한다.</w:t>
                   </w:r>
-                </w:p>
-                <w:p>
-                  <w:pPr>
-                    <w:jc w:val="center"/>
-                    <w:rPr>
-                      <w:rFonts w:eastAsiaTheme="minorHAnsi" w:hint="eastAsia"/>
-                    </w:rPr>
-                  </w:pPr>
                 </w:p>
               </w:tc>
             </w:tr>
@@ -7705,7 +7757,7 @@
                   <w:pPr>
                     <w:jc w:val="center"/>
                     <w:rPr>
-                      <w:rFonts w:eastAsiaTheme="minorHAnsi" w:hint="eastAsia"/>
+                      <w:rFonts w:eastAsiaTheme="minorHAnsi"/>
                     </w:rPr>
                   </w:pPr>
                   <w:r>
@@ -7922,14 +7974,6 @@
                     </w:rPr>
                     <w:t>방에 남아 있는 유저가 존재하지 않을 경우 방 정보를 리스트에서 삭제한다.</w:t>
                   </w:r>
-                </w:p>
-                <w:p>
-                  <w:pPr>
-                    <w:jc w:val="center"/>
-                    <w:rPr>
-                      <w:rFonts w:eastAsiaTheme="minorHAnsi" w:hint="eastAsia"/>
-                    </w:rPr>
-                  </w:pPr>
                 </w:p>
               </w:tc>
             </w:tr>
@@ -8015,16 +8059,6 @@
             <w:pPr>
               <w:jc w:val="center"/>
               <w:rPr>
-                <w:rFonts w:hint="eastAsia"/>
-                <w:sz w:val="28"/>
-              </w:rPr>
-            </w:pPr>
-          </w:p>
-          <w:p>
-            <w:pPr>
-              <w:jc w:val="center"/>
-              <w:rPr>
-                <w:rFonts w:hint="eastAsia"/>
                 <w:sz w:val="28"/>
               </w:rPr>
             </w:pPr>
@@ -8269,7 +8303,7 @@
                   <w:pPr>
                     <w:jc w:val="center"/>
                     <w:rPr>
-                      <w:rFonts w:eastAsiaTheme="minorHAnsi" w:hint="eastAsia"/>
+                      <w:rFonts w:eastAsiaTheme="minorHAnsi"/>
                     </w:rPr>
                   </w:pPr>
                   <w:r>
@@ -8364,19 +8398,19 @@
                     <w:rPr>
                       <w:rFonts w:eastAsiaTheme="minorHAnsi"/>
                     </w:rPr>
-                    <w:t xml:space="preserve">2000 byte </w:t>
-                  </w:r>
-                  <w:r>
-                    <w:rPr>
-                      <w:rFonts w:eastAsiaTheme="minorHAnsi" w:hint="eastAsia"/>
-                    </w:rPr>
-                    <w:t>이내로 한다(</w:t>
-                  </w:r>
-                  <w:r>
-                    <w:rPr>
-                      <w:rFonts w:eastAsiaTheme="minorHAnsi"/>
-                    </w:rPr>
-                    <w:t>?)</w:t>
+                    <w:t>5</w:t>
+                  </w:r>
+                  <w:r>
+                    <w:rPr>
+                      <w:rFonts w:eastAsiaTheme="minorHAnsi"/>
+                    </w:rPr>
+                    <w:t xml:space="preserve">00 byte </w:t>
+                  </w:r>
+                  <w:r>
+                    <w:rPr>
+                      <w:rFonts w:eastAsiaTheme="minorHAnsi" w:hint="eastAsia"/>
+                    </w:rPr>
+                    <w:t>이내로 한다</w:t>
                   </w:r>
                 </w:p>
               </w:tc>
@@ -8397,6 +8431,7 @@
                     <w:rPr>
                       <w:rFonts w:eastAsiaTheme="minorHAnsi" w:hint="eastAsia"/>
                     </w:rPr>
+                    <w:lastRenderedPageBreak/>
                     <w:t>references</w:t>
                   </w:r>
                 </w:p>
@@ -8468,6 +8503,13 @@
                       <w:b/>
                     </w:rPr>
                     <w:t>FR05</w:t>
+                  </w:r>
+                  <w:r>
+                    <w:rPr>
+                      <w:rFonts w:eastAsiaTheme="minorHAnsi"/>
+                      <w:b/>
+                    </w:rPr>
+                    <w:t>, #NFR02</w:t>
                   </w:r>
                 </w:p>
               </w:tc>
@@ -8571,7 +8613,7 @@
                   <w:pPr>
                     <w:jc w:val="center"/>
                     <w:rPr>
-                      <w:rFonts w:eastAsiaTheme="minorHAnsi" w:hint="eastAsia"/>
+                      <w:rFonts w:eastAsiaTheme="minorHAnsi"/>
                     </w:rPr>
                   </w:pPr>
                   <w:r>
@@ -8762,25 +8804,195 @@
                     <w:rPr>
                       <w:rFonts w:eastAsiaTheme="minorHAnsi"/>
                     </w:rPr>
-                    <w:t>2</w:t>
-                  </w:r>
-                  <w:r>
-                    <w:rPr>
-                      <w:rFonts w:eastAsiaTheme="minorHAnsi" w:hint="eastAsia"/>
-                    </w:rPr>
-                    <w:t xml:space="preserve">자에서 최대 </w:t>
-                  </w:r>
-                  <w:r>
-                    <w:rPr>
-                      <w:rFonts w:eastAsiaTheme="minorHAnsi"/>
-                    </w:rPr>
-                    <w:t>8</w:t>
-                  </w:r>
-                  <w:r>
-                    <w:rPr>
-                      <w:rFonts w:eastAsiaTheme="minorHAnsi" w:hint="eastAsia"/>
-                    </w:rPr>
-                    <w:t>자로 제한한다.</w:t>
+                    <w:t>4byte</w:t>
+                  </w:r>
+                  <w:r>
+                    <w:rPr>
+                      <w:rFonts w:eastAsiaTheme="minorHAnsi" w:hint="eastAsia"/>
+                    </w:rPr>
+                    <w:t xml:space="preserve">에서 최대 </w:t>
+                  </w:r>
+                  <w:r>
+                    <w:rPr>
+                      <w:rFonts w:eastAsiaTheme="minorHAnsi"/>
+                    </w:rPr>
+                    <w:t>16byte</w:t>
+                  </w:r>
+                  <w:r>
+                    <w:rPr>
+                      <w:rFonts w:eastAsiaTheme="minorHAnsi" w:hint="eastAsia"/>
+                    </w:rPr>
+                    <w:t>로 제한한다.</w:t>
+                  </w:r>
+                </w:p>
+                <w:p>
+                  <w:pPr>
+                    <w:jc w:val="center"/>
+                    <w:rPr>
+                      <w:rFonts w:eastAsiaTheme="minorHAnsi"/>
+                    </w:rPr>
+                  </w:pPr>
+                  <w:r>
+                    <w:rPr>
+                      <w:rFonts w:eastAsiaTheme="minorHAnsi" w:hint="eastAsia"/>
+                    </w:rPr>
+                    <w:t>유저가</w:t>
+                  </w:r>
+                  <w:r>
+                    <w:rPr>
+                      <w:rFonts w:eastAsiaTheme="minorHAnsi" w:hint="eastAsia"/>
+                    </w:rPr>
+                    <w:t xml:space="preserve"> </w:t>
+                  </w:r>
+                  <w:r>
+                    <w:rPr>
+                      <w:rFonts w:eastAsiaTheme="minorHAnsi"/>
+                    </w:rPr>
+                    <w:t>ID/PW/</w:t>
+                  </w:r>
+                  <w:r>
+                    <w:rPr>
+                      <w:rFonts w:eastAsiaTheme="minorHAnsi"/>
+                    </w:rPr>
+                    <w:t>PW</w:t>
+                  </w:r>
+                  <w:r>
+                    <w:rPr>
+                      <w:rFonts w:eastAsiaTheme="minorHAnsi" w:hint="eastAsia"/>
+                    </w:rPr>
+                    <w:t>확인/</w:t>
+                  </w:r>
+                  <w:r>
+                    <w:rPr>
+                      <w:rFonts w:eastAsiaTheme="minorHAnsi" w:hint="eastAsia"/>
+                    </w:rPr>
+                    <w:t>닉네임</w:t>
+                  </w:r>
+                  <w:r>
+                    <w:rPr>
+                      <w:rFonts w:eastAsiaTheme="minorHAnsi" w:hint="eastAsia"/>
+                    </w:rPr>
+                    <w:t>을</w:t>
+                  </w:r>
+                  <w:r>
+                    <w:rPr>
+                      <w:rFonts w:eastAsiaTheme="minorHAnsi" w:hint="eastAsia"/>
+                    </w:rPr>
+                    <w:t xml:space="preserve"> </w:t>
+                  </w:r>
+                  <w:r>
+                    <w:rPr>
+                      <w:rFonts w:eastAsiaTheme="minorHAnsi" w:hint="eastAsia"/>
+                    </w:rPr>
+                    <w:t>입력한다.</w:t>
+                  </w:r>
+                </w:p>
+                <w:p>
+                  <w:pPr>
+                    <w:jc w:val="center"/>
+                    <w:rPr>
+                      <w:rFonts w:eastAsiaTheme="minorHAnsi"/>
+                    </w:rPr>
+                  </w:pPr>
+                  <w:r>
+                    <w:rPr>
+                      <w:rFonts w:eastAsiaTheme="minorHAnsi" w:hint="eastAsia"/>
+                    </w:rPr>
+                    <w:t>PW는 영문과 숫자 조합만 가능</w:t>
+                  </w:r>
+                  <w:r>
+                    <w:rPr>
+                      <w:rFonts w:eastAsiaTheme="minorHAnsi" w:hint="eastAsia"/>
+                    </w:rPr>
+                    <w:t xml:space="preserve">하며 길이는 </w:t>
+                  </w:r>
+                  <w:r>
+                    <w:rPr>
+                      <w:rFonts w:eastAsiaTheme="minorHAnsi"/>
+                    </w:rPr>
+                    <w:t>8~16</w:t>
+                  </w:r>
+                  <w:r>
+                    <w:rPr>
+                      <w:rFonts w:eastAsiaTheme="minorHAnsi" w:hint="eastAsia"/>
+                    </w:rPr>
+                    <w:t>자로 한다.</w:t>
+                  </w:r>
+                </w:p>
+                <w:p>
+                  <w:pPr>
+                    <w:jc w:val="center"/>
+                    <w:rPr>
+                      <w:rFonts w:eastAsiaTheme="minorHAnsi"/>
+                    </w:rPr>
+                  </w:pPr>
+                  <w:r>
+                    <w:rPr>
+                      <w:rFonts w:eastAsiaTheme="minorHAnsi" w:hint="eastAsia"/>
+                    </w:rPr>
+                    <w:t xml:space="preserve">만약 </w:t>
+                  </w:r>
+                  <w:r>
+                    <w:rPr>
+                      <w:rFonts w:eastAsiaTheme="minorHAnsi"/>
+                    </w:rPr>
+                    <w:t>DB</w:t>
+                  </w:r>
+                  <w:r>
+                    <w:rPr>
+                      <w:rFonts w:eastAsiaTheme="minorHAnsi" w:hint="eastAsia"/>
+                    </w:rPr>
+                    <w:t xml:space="preserve">에 </w:t>
+                  </w:r>
+                  <w:r>
+                    <w:rPr>
+                      <w:rFonts w:eastAsiaTheme="minorHAnsi" w:hint="eastAsia"/>
+                    </w:rPr>
+                    <w:t>중복되는</w:t>
+                  </w:r>
+                  <w:r>
+                    <w:rPr>
+                      <w:rFonts w:eastAsiaTheme="minorHAnsi" w:hint="eastAsia"/>
+                    </w:rPr>
+                    <w:t xml:space="preserve"> 정보가 있으면 다시 입력하라고 알려주고</w:t>
+                  </w:r>
+                </w:p>
+                <w:p>
+                  <w:pPr>
+                    <w:jc w:val="center"/>
+                    <w:rPr>
+                      <w:rFonts w:eastAsiaTheme="minorHAnsi"/>
+                    </w:rPr>
+                  </w:pPr>
+                  <w:r>
+                    <w:rPr>
+                      <w:rFonts w:eastAsiaTheme="minorHAnsi" w:hint="eastAsia"/>
+                    </w:rPr>
+                    <w:t xml:space="preserve">없으면 </w:t>
+                  </w:r>
+                  <w:r>
+                    <w:rPr>
+                      <w:rFonts w:eastAsiaTheme="minorHAnsi"/>
+                    </w:rPr>
+                    <w:t>DB</w:t>
+                  </w:r>
+                  <w:r>
+                    <w:rPr>
+                      <w:rFonts w:eastAsiaTheme="minorHAnsi" w:hint="eastAsia"/>
+                    </w:rPr>
+                    <w:t>에 저장하고 로그인 U</w:t>
+                  </w:r>
+                  <w:r>
+                    <w:rPr>
+                      <w:rFonts w:eastAsiaTheme="minorHAnsi"/>
+                    </w:rPr>
+                    <w:t>I</w:t>
+                  </w:r>
+                  <w:r>
+                    <w:rPr>
+                      <w:rFonts w:eastAsiaTheme="minorHAnsi" w:hint="eastAsia"/>
+                    </w:rPr>
+                    <w:t>를 띄운다.</w:t>
                   </w:r>
                 </w:p>
                 <w:p>
@@ -8798,105 +9010,9 @@
                   </w:r>
                   <w:r>
                     <w:rPr>
-                      <w:rFonts w:eastAsiaTheme="minorHAnsi"/>
-                    </w:rPr>
-                    <w:t>ID/PW/</w:t>
-                  </w:r>
-                  <w:r>
-                    <w:rPr>
-                      <w:rFonts w:eastAsiaTheme="minorHAnsi" w:hint="eastAsia"/>
-                    </w:rPr>
-                    <w:t>닉네임을 입력을 받는다.</w:t>
-                  </w:r>
-                </w:p>
-                <w:p>
-                  <w:pPr>
-                    <w:jc w:val="center"/>
-                    <w:rPr>
-                      <w:rFonts w:eastAsiaTheme="minorHAnsi"/>
-                    </w:rPr>
-                  </w:pPr>
-                  <w:r>
-                    <w:rPr>
-                      <w:rFonts w:eastAsiaTheme="minorHAnsi" w:hint="eastAsia"/>
-                    </w:rPr>
-                    <w:t xml:space="preserve">만약 </w:t>
-                  </w:r>
-                  <w:r>
-                    <w:rPr>
-                      <w:rFonts w:eastAsiaTheme="minorHAnsi"/>
-                    </w:rPr>
-                    <w:t>DB</w:t>
-                  </w:r>
-                  <w:r>
-                    <w:rPr>
-                      <w:rFonts w:eastAsiaTheme="minorHAnsi" w:hint="eastAsia"/>
-                    </w:rPr>
-                    <w:t>에 똑같은 정보가 있으면 다시 입력하라고 알려주고</w:t>
-                  </w:r>
-                </w:p>
-                <w:p>
-                  <w:pPr>
-                    <w:jc w:val="center"/>
-                    <w:rPr>
-                      <w:rFonts w:eastAsiaTheme="minorHAnsi" w:hint="eastAsia"/>
-                    </w:rPr>
-                  </w:pPr>
-                  <w:r>
-                    <w:rPr>
-                      <w:rFonts w:eastAsiaTheme="minorHAnsi" w:hint="eastAsia"/>
-                    </w:rPr>
-                    <w:t xml:space="preserve">없으면 </w:t>
-                  </w:r>
-                  <w:r>
-                    <w:rPr>
-                      <w:rFonts w:eastAsiaTheme="minorHAnsi"/>
-                    </w:rPr>
-                    <w:t>DB</w:t>
-                  </w:r>
-                  <w:r>
-                    <w:rPr>
-                      <w:rFonts w:eastAsiaTheme="minorHAnsi" w:hint="eastAsia"/>
-                    </w:rPr>
-                    <w:t>에 저장하고 로그인 U</w:t>
-                  </w:r>
-                  <w:r>
-                    <w:rPr>
-                      <w:rFonts w:eastAsiaTheme="minorHAnsi"/>
-                    </w:rPr>
-                    <w:t>I</w:t>
-                  </w:r>
-                  <w:r>
-                    <w:rPr>
-                      <w:rFonts w:eastAsiaTheme="minorHAnsi" w:hint="eastAsia"/>
-                    </w:rPr>
-                    <w:t>를 띄운다.</w:t>
-                  </w:r>
-                </w:p>
-                <w:p>
-                  <w:pPr>
-                    <w:jc w:val="center"/>
-                    <w:rPr>
-                      <w:rFonts w:eastAsiaTheme="minorHAnsi" w:hint="eastAsia"/>
-                    </w:rPr>
-                  </w:pPr>
-                  <w:r>
-                    <w:rPr>
-                      <w:rFonts w:eastAsiaTheme="minorHAnsi" w:hint="eastAsia"/>
-                    </w:rPr>
-                    <w:t>유저가 닉네임 길이 제한을 벗어난 닉네임을 입력했다면 [완료]</w:t>
-                  </w:r>
-                  <w:r>
-                    <w:rPr>
-                      <w:rFonts w:eastAsiaTheme="minorHAnsi"/>
-                    </w:rPr>
-                    <w:t xml:space="preserve"> </w:t>
-                  </w:r>
-                  <w:r>
-                    <w:rPr>
-                      <w:rFonts w:eastAsiaTheme="minorHAnsi" w:hint="eastAsia"/>
-                    </w:rPr>
-                    <w:t>버튼을 비활성화한다.</w:t>
+                      <w:rFonts w:eastAsiaTheme="minorHAnsi" w:hint="eastAsia"/>
+                    </w:rPr>
+                    <w:t>모든 정보를 올바르게 입력했을 때만 [완료] 버튼을 활성화한다.</w:t>
                   </w:r>
                 </w:p>
               </w:tc>
@@ -8935,7 +9051,7 @@
                   <w:pPr>
                     <w:jc w:val="center"/>
                     <w:rPr>
-                      <w:rFonts w:eastAsiaTheme="minorHAnsi" w:hint="eastAsia"/>
+                      <w:rFonts w:eastAsiaTheme="minorHAnsi"/>
                       <w:b/>
                     </w:rPr>
                   </w:pPr>
@@ -9056,7 +9172,7 @@
                   <w:pPr>
                     <w:jc w:val="center"/>
                     <w:rPr>
-                      <w:rFonts w:eastAsiaTheme="minorHAnsi" w:hint="eastAsia"/>
+                      <w:rFonts w:eastAsiaTheme="minorHAnsi"/>
                     </w:rPr>
                   </w:pPr>
                   <w:r>
@@ -9155,7 +9271,19 @@
                     <w:rPr>
                       <w:rFonts w:eastAsiaTheme="minorHAnsi" w:hint="eastAsia"/>
                     </w:rPr>
-                    <w:t>실패 시 팝업창,</w:t>
+                    <w:t>실패 시 팝업</w:t>
+                  </w:r>
+                  <w:r>
+                    <w:rPr>
+                      <w:rFonts w:eastAsiaTheme="minorHAnsi" w:hint="eastAsia"/>
+                    </w:rPr>
+                    <w:t xml:space="preserve"> </w:t>
+                  </w:r>
+                  <w:r>
+                    <w:rPr>
+                      <w:rFonts w:eastAsiaTheme="minorHAnsi" w:hint="eastAsia"/>
+                    </w:rPr>
+                    <w:t>창,</w:t>
                   </w:r>
                   <w:r>
                     <w:rPr>
@@ -9353,7 +9481,19 @@
                     <w:rPr>
                       <w:rFonts w:eastAsiaTheme="minorHAnsi" w:hint="eastAsia"/>
                     </w:rPr>
-                    <w:t>일치하는 계정이 없으면 실패와 재입력을 알리는 팝업창을 띄운다.</w:t>
+                    <w:t>일치하는 계정이 없으면 실패와 재입력을 알리는 팝업</w:t>
+                  </w:r>
+                  <w:r>
+                    <w:rPr>
+                      <w:rFonts w:eastAsiaTheme="minorHAnsi" w:hint="eastAsia"/>
+                    </w:rPr>
+                    <w:t xml:space="preserve"> </w:t>
+                  </w:r>
+                  <w:r>
+                    <w:rPr>
+                      <w:rFonts w:eastAsiaTheme="minorHAnsi" w:hint="eastAsia"/>
+                    </w:rPr>
+                    <w:t>창을 띄운다.</w:t>
                   </w:r>
                 </w:p>
               </w:tc>
@@ -9386,7 +9526,7 @@
                   <w:pPr>
                     <w:jc w:val="center"/>
                     <w:rPr>
-                      <w:rFonts w:eastAsiaTheme="minorHAnsi" w:hint="eastAsia"/>
+                      <w:rFonts w:eastAsiaTheme="minorHAnsi"/>
                     </w:rPr>
                   </w:pPr>
                   <w:r>
@@ -9526,7 +9666,7 @@
                   <w:pPr>
                     <w:jc w:val="center"/>
                     <w:rPr>
-                      <w:rFonts w:eastAsiaTheme="minorHAnsi" w:hint="eastAsia"/>
+                      <w:rFonts w:eastAsiaTheme="minorHAnsi"/>
                     </w:rPr>
                   </w:pPr>
                   <w:r>
@@ -9566,7 +9706,7 @@
                   <w:pPr>
                     <w:jc w:val="center"/>
                     <w:rPr>
-                      <w:rFonts w:eastAsiaTheme="minorHAnsi" w:hint="eastAsia"/>
+                      <w:rFonts w:eastAsiaTheme="minorHAnsi"/>
                     </w:rPr>
                   </w:pPr>
                   <w:r>
@@ -9606,7 +9746,7 @@
                   <w:pPr>
                     <w:jc w:val="center"/>
                     <w:rPr>
-                      <w:rFonts w:eastAsiaTheme="minorHAnsi" w:hint="eastAsia"/>
+                      <w:rFonts w:eastAsiaTheme="minorHAnsi"/>
                     </w:rPr>
                   </w:pPr>
                   <w:r>
@@ -9742,7 +9882,7 @@
                   <w:pPr>
                     <w:jc w:val="center"/>
                     <w:rPr>
-                      <w:rFonts w:eastAsiaTheme="minorHAnsi" w:hint="eastAsia"/>
+                      <w:rFonts w:eastAsiaTheme="minorHAnsi"/>
                     </w:rPr>
                   </w:pPr>
                   <w:r>
@@ -9793,7 +9933,19 @@
                     <w:rPr>
                       <w:rFonts w:eastAsiaTheme="minorHAnsi" w:hint="eastAsia"/>
                     </w:rPr>
-                    <w:t>[아무것도 아님]</w:t>
+                    <w:t>[</w:t>
+                  </w:r>
+                  <w:r>
+                    <w:rPr>
+                      <w:rFonts w:eastAsiaTheme="minorHAnsi" w:hint="eastAsia"/>
+                    </w:rPr>
+                    <w:t>그저 그래요</w:t>
+                  </w:r>
+                  <w:r>
+                    <w:rPr>
+                      <w:rFonts w:eastAsiaTheme="minorHAnsi" w:hint="eastAsia"/>
+                    </w:rPr>
+                    <w:t>]</w:t>
                   </w:r>
                   <w:r>
                     <w:rPr>
@@ -9811,7 +9963,13 @@
                     <w:rPr>
                       <w:rFonts w:eastAsiaTheme="minorHAnsi" w:hint="eastAsia"/>
                     </w:rPr>
-                    <w:t xml:space="preserve"> 변화없다.</w:t>
+                    <w:t xml:space="preserve"> </w:t>
+                  </w:r>
+                  <w:r>
+                    <w:rPr>
+                      <w:rFonts w:eastAsiaTheme="minorHAnsi" w:hint="eastAsia"/>
+                    </w:rPr>
+                    <w:t>인기도는 변하지 않는다.</w:t>
                   </w:r>
                 </w:p>
                 <w:p>
@@ -9882,7 +10040,7 @@
                   <w:pPr>
                     <w:jc w:val="center"/>
                     <w:rPr>
-                      <w:rFonts w:eastAsiaTheme="minorHAnsi" w:hint="eastAsia"/>
+                      <w:rFonts w:eastAsiaTheme="minorHAnsi"/>
                     </w:rPr>
                   </w:pPr>
                   <w:r>
@@ -9901,7 +10059,27 @@
                     <w:rPr>
                       <w:rFonts w:eastAsiaTheme="minorHAnsi" w:hint="eastAsia"/>
                     </w:rPr>
-                    <w:t xml:space="preserve">버튼을 눌렀을 경우 임시적인 변화를 확정하고 유저 정보를 갱신한 후 </w:t>
+                    <w:t>버튼을 눌렀을 경우 임시적인</w:t>
+                  </w:r>
+                  <w:r>
+                    <w:rPr>
+                      <w:rFonts w:eastAsiaTheme="minorHAnsi" w:hint="eastAsia"/>
+                    </w:rPr>
+                    <w:t xml:space="preserve"> 변화를 서버에 제출해 유저 정보 갱신을 요청한다.</w:t>
+                  </w:r>
+                </w:p>
+                <w:p>
+                  <w:pPr>
+                    <w:jc w:val="center"/>
+                    <w:rPr>
+                      <w:rFonts w:eastAsiaTheme="minorHAnsi"/>
+                    </w:rPr>
+                  </w:pPr>
+                  <w:r>
+                    <w:rPr>
+                      <w:rFonts w:eastAsiaTheme="minorHAnsi" w:hint="eastAsia"/>
+                    </w:rPr>
+                    <w:t xml:space="preserve">완료 시 </w:t>
                   </w:r>
                   <w:r>
                     <w:rPr>
@@ -9958,7 +10136,7 @@
                   <w:pPr>
                     <w:jc w:val="center"/>
                     <w:rPr>
-                      <w:rFonts w:eastAsiaTheme="minorHAnsi" w:hint="eastAsia"/>
+                      <w:rFonts w:eastAsiaTheme="minorHAnsi"/>
                       <w:b/>
                     </w:rPr>
                   </w:pPr>
@@ -9982,15 +10160,6 @@
           </w:tbl>
           <w:p>
             <w:pPr>
-              <w:jc w:val="center"/>
-              <w:rPr>
-                <w:sz w:val="28"/>
-              </w:rPr>
-            </w:pPr>
-          </w:p>
-          <w:p>
-            <w:pPr>
-              <w:jc w:val="center"/>
               <w:rPr>
                 <w:rFonts w:hint="eastAsia"/>
                 <w:sz w:val="28"/>
@@ -10287,18 +10456,6 @@
                   </w:pPr>
                   <w:r>
                     <w:rPr>
-                      <w:rFonts w:eastAsiaTheme="minorHAnsi"/>
-                    </w:rPr>
-                    <w:t>a</w:t>
-                  </w:r>
-                  <w:r>
-                    <w:rPr>
-                      <w:rFonts w:eastAsiaTheme="minorHAnsi"/>
-                    </w:rPr>
-                    <w:t xml:space="preserve">. </w:t>
-                  </w:r>
-                  <w:r>
-                    <w:rPr>
                       <w:rFonts w:eastAsiaTheme="minorHAnsi" w:hint="eastAsia"/>
                     </w:rPr>
                     <w:t xml:space="preserve">Android </w:t>
@@ -10325,18 +10482,6 @@
                   </w:pPr>
                   <w:r>
                     <w:rPr>
-                      <w:rFonts w:eastAsiaTheme="minorHAnsi"/>
-                    </w:rPr>
-                    <w:t>b</w:t>
-                  </w:r>
-                  <w:r>
-                    <w:rPr>
-                      <w:rFonts w:eastAsiaTheme="minorHAnsi"/>
-                    </w:rPr>
-                    <w:t xml:space="preserve">. </w:t>
-                  </w:r>
-                  <w:r>
-                    <w:rPr>
                       <w:rFonts w:eastAsiaTheme="minorHAnsi" w:hint="eastAsia"/>
                     </w:rPr>
                     <w:t>인터넷 환경이 원활해야 한다.</w:t>
@@ -10351,18 +10496,6 @@
                   </w:pPr>
                   <w:r>
                     <w:rPr>
-                      <w:rFonts w:eastAsiaTheme="minorHAnsi"/>
-                    </w:rPr>
-                    <w:t>c</w:t>
-                  </w:r>
-                  <w:r>
-                    <w:rPr>
-                      <w:rFonts w:eastAsiaTheme="minorHAnsi"/>
-                    </w:rPr>
-                    <w:t xml:space="preserve">. </w:t>
-                  </w:r>
-                  <w:r>
-                    <w:rPr>
                       <w:rFonts w:eastAsiaTheme="minorHAnsi" w:hint="eastAsia"/>
                     </w:rPr>
                     <w:t xml:space="preserve">유저는 </w:t>
@@ -10395,12 +10528,6 @@
                   </w:pPr>
                   <w:r>
                     <w:rPr>
-                      <w:rFonts w:eastAsiaTheme="minorHAnsi"/>
-                    </w:rPr>
-                    <w:t xml:space="preserve">d. </w:t>
-                  </w:r>
-                  <w:r>
-                    <w:rPr>
                       <w:rFonts w:eastAsiaTheme="minorHAnsi" w:hint="eastAsia"/>
                     </w:rPr>
                     <w:t xml:space="preserve">서버는 </w:t>
@@ -10422,21 +10549,9 @@
                   <w:pPr>
                     <w:jc w:val="center"/>
                     <w:rPr>
-                      <w:rFonts w:eastAsiaTheme="minorHAnsi" w:hint="eastAsia"/>
-                    </w:rPr>
-                  </w:pPr>
-                  <w:r>
-                    <w:rPr>
-                      <w:rFonts w:eastAsiaTheme="minorHAnsi" w:hint="eastAsia"/>
-                    </w:rPr>
-                    <w:t>e</w:t>
-                  </w:r>
-                  <w:r>
-                    <w:rPr>
-                      <w:rFonts w:eastAsiaTheme="minorHAnsi"/>
-                    </w:rPr>
-                    <w:t xml:space="preserve">. </w:t>
-                  </w:r>
+                      <w:rFonts w:eastAsiaTheme="minorHAnsi"/>
+                    </w:rPr>
+                  </w:pPr>
                   <w:r>
                     <w:rPr>
                       <w:rFonts w:eastAsiaTheme="minorHAnsi" w:hint="eastAsia"/>
@@ -10472,9 +10587,15 @@
                   </w:pPr>
                   <w:r>
                     <w:rPr>
-                      <w:rFonts w:eastAsiaTheme="minorHAnsi" w:hint="eastAsia"/>
-                    </w:rPr>
-                    <w:t>references</w:t>
+                      <w:rFonts w:eastAsiaTheme="minorHAnsi"/>
+                    </w:rPr>
+                    <w:t>R</w:t>
+                  </w:r>
+                  <w:r>
+                    <w:rPr>
+                      <w:rFonts w:eastAsiaTheme="minorHAnsi" w:hint="eastAsia"/>
+                    </w:rPr>
+                    <w:t>eferences</w:t>
                   </w:r>
                 </w:p>
               </w:tc>
@@ -10490,18 +10611,47 @@
                       <w:b/>
                     </w:rPr>
                   </w:pPr>
+                  <w:r>
+                    <w:rPr>
+                      <w:rFonts w:eastAsiaTheme="minorHAnsi" w:hint="eastAsia"/>
+                      <w:b/>
+                    </w:rPr>
+                    <w:t>-</w:t>
+                  </w:r>
+                  <w:r>
+                    <w:rPr>
+                      <w:rFonts w:eastAsiaTheme="minorHAnsi"/>
+                      <w:b/>
+                    </w:rPr>
+                    <w:t xml:space="preserve"> </w:t>
+                  </w:r>
+                  <w:r>
+                    <w:rPr>
+                      <w:rFonts w:eastAsiaTheme="minorHAnsi" w:hint="eastAsia"/>
+                      <w:b/>
+                    </w:rPr>
+                    <w:t>없음</w:t>
+                  </w:r>
                 </w:p>
               </w:tc>
             </w:tr>
           </w:tbl>
           <w:p>
             <w:pPr>
-              <w:jc w:val="center"/>
+              <w:jc w:val="left"/>
               <w:rPr>
                 <w:b/>
                 <w:sz w:val="40"/>
               </w:rPr>
             </w:pPr>
+            <w:r>
+              <w:rPr>
+                <w:rFonts w:hint="eastAsia"/>
+                <w:b/>
+                <w:sz w:val="40"/>
+              </w:rPr>
+              <w:t>2)</w:t>
+            </w:r>
           </w:p>
           <w:tbl>
             <w:tblPr>
@@ -10667,21 +10817,9 @@
                   <w:pPr>
                     <w:jc w:val="center"/>
                     <w:rPr>
-                      <w:rFonts w:eastAsiaTheme="minorHAnsi" w:hint="eastAsia"/>
-                    </w:rPr>
-                  </w:pPr>
-                  <w:r>
-                    <w:rPr>
-                      <w:rFonts w:eastAsiaTheme="minorHAnsi" w:hint="eastAsia"/>
-                    </w:rPr>
-                    <w:t>a</w:t>
-                  </w:r>
-                  <w:r>
-                    <w:rPr>
-                      <w:rFonts w:eastAsiaTheme="minorHAnsi"/>
-                    </w:rPr>
-                    <w:t xml:space="preserve">. </w:t>
-                  </w:r>
+                      <w:rFonts w:eastAsiaTheme="minorHAnsi"/>
+                    </w:rPr>
+                  </w:pPr>
                   <w:r>
                     <w:rPr>
                       <w:rFonts w:eastAsiaTheme="minorHAnsi" w:hint="eastAsia"/>
@@ -10711,6 +10849,20 @@
                       <w:rFonts w:eastAsiaTheme="minorHAnsi" w:hint="eastAsia"/>
                     </w:rPr>
                     <w:t>유저 환경은 고려하지 않는다)</w:t>
+                  </w:r>
+                </w:p>
+                <w:p>
+                  <w:pPr>
+                    <w:jc w:val="center"/>
+                    <w:rPr>
+                      <w:rFonts w:eastAsiaTheme="minorHAnsi"/>
+                    </w:rPr>
+                  </w:pPr>
+                  <w:r>
+                    <w:rPr>
+                      <w:rFonts w:eastAsiaTheme="minorHAnsi" w:hint="eastAsia"/>
+                    </w:rPr>
+                    <w:t>서버가 종료되었다 다시 구동되어도 기존 연결들은 유지되어야 한다.</w:t>
                   </w:r>
                 </w:p>
               </w:tc>
@@ -10729,9 +10881,15 @@
                   </w:pPr>
                   <w:r>
                     <w:rPr>
-                      <w:rFonts w:eastAsiaTheme="minorHAnsi" w:hint="eastAsia"/>
-                    </w:rPr>
-                    <w:t>references</w:t>
+                      <w:rFonts w:eastAsiaTheme="minorHAnsi"/>
+                    </w:rPr>
+                    <w:t>R</w:t>
+                  </w:r>
+                  <w:r>
+                    <w:rPr>
+                      <w:rFonts w:eastAsiaTheme="minorHAnsi" w:hint="eastAsia"/>
+                    </w:rPr>
+                    <w:t>eferences</w:t>
                   </w:r>
                 </w:p>
               </w:tc>
@@ -10747,18 +10905,54 @@
                       <w:b/>
                     </w:rPr>
                   </w:pPr>
+                  <w:r>
+                    <w:rPr>
+                      <w:rFonts w:eastAsiaTheme="minorHAnsi" w:hint="eastAsia"/>
+                      <w:b/>
+                    </w:rPr>
+                    <w:t>-</w:t>
+                  </w:r>
+                  <w:r>
+                    <w:rPr>
+                      <w:rFonts w:eastAsiaTheme="minorHAnsi"/>
+                      <w:b/>
+                    </w:rPr>
+                    <w:t xml:space="preserve"> </w:t>
+                  </w:r>
+                  <w:r>
+                    <w:rPr>
+                      <w:rFonts w:eastAsiaTheme="minorHAnsi" w:hint="eastAsia"/>
+                      <w:b/>
+                    </w:rPr>
+                    <w:t>#UC04, #FR</w:t>
+                  </w:r>
+                  <w:r>
+                    <w:rPr>
+                      <w:rFonts w:eastAsiaTheme="minorHAnsi"/>
+                      <w:b/>
+                    </w:rPr>
+                    <w:t>07</w:t>
+                  </w:r>
                 </w:p>
               </w:tc>
             </w:tr>
           </w:tbl>
           <w:p>
             <w:pPr>
-              <w:jc w:val="center"/>
+              <w:jc w:val="left"/>
               <w:rPr>
                 <w:b/>
                 <w:sz w:val="40"/>
               </w:rPr>
             </w:pPr>
+            <w:r>
+              <w:rPr>
+                <w:rFonts w:hint="eastAsia"/>
+                <w:b/>
+                <w:sz w:val="40"/>
+              </w:rPr>
+              <w:t>3)</w:t>
+            </w:r>
           </w:p>
           <w:tbl>
             <w:tblPr>
@@ -10884,7 +11078,7 @@
                   <w:pPr>
                     <w:jc w:val="center"/>
                     <w:rPr>
-                      <w:rFonts w:eastAsiaTheme="minorHAnsi" w:hint="eastAsia"/>
+                      <w:rFonts w:eastAsiaTheme="minorHAnsi"/>
                     </w:rPr>
                   </w:pPr>
                   <w:r>
@@ -10929,42 +11123,48 @@
                   </w:pPr>
                   <w:r>
                     <w:rPr>
-                      <w:rFonts w:eastAsiaTheme="minorHAnsi" w:hint="eastAsia"/>
-                    </w:rPr>
-                    <w:t>a</w:t>
-                  </w:r>
-                  <w:r>
-                    <w:rPr>
-                      <w:rFonts w:eastAsiaTheme="minorHAnsi"/>
-                    </w:rPr>
-                    <w:t>. DB</w:t>
-                  </w:r>
-                  <w:r>
-                    <w:rPr>
-                      <w:rFonts w:eastAsiaTheme="minorHAnsi" w:hint="eastAsia"/>
-                    </w:rPr>
-                    <w:t>에 저장된 유저 정보는 아무도 열람할 수 없다.</w:t>
-                  </w:r>
-                </w:p>
-                <w:p>
-                  <w:pPr>
-                    <w:jc w:val="center"/>
-                    <w:rPr>
-                      <w:rFonts w:eastAsiaTheme="minorHAnsi" w:hint="eastAsia"/>
-                    </w:rPr>
-                  </w:pPr>
-                  <w:r>
-                    <w:rPr>
-                      <w:rFonts w:eastAsiaTheme="minorHAnsi" w:hint="eastAsia"/>
-                    </w:rPr>
-                    <w:t>b</w:t>
-                  </w:r>
-                  <w:r>
-                    <w:rPr>
-                      <w:rFonts w:eastAsiaTheme="minorHAnsi"/>
-                    </w:rPr>
-                    <w:t xml:space="preserve">. </w:t>
-                  </w:r>
+                      <w:rFonts w:eastAsiaTheme="minorHAnsi"/>
+                    </w:rPr>
+                    <w:t>DB</w:t>
+                  </w:r>
+                  <w:r>
+                    <w:rPr>
+                      <w:rFonts w:eastAsiaTheme="minorHAnsi" w:hint="eastAsia"/>
+                    </w:rPr>
+                    <w:t xml:space="preserve">에 저장된 유저 정보는 </w:t>
+                  </w:r>
+                  <w:r>
+                    <w:rPr>
+                      <w:rFonts w:eastAsiaTheme="minorHAnsi" w:hint="eastAsia"/>
+                    </w:rPr>
+                    <w:t>관리자만</w:t>
+                  </w:r>
+                  <w:r>
+                    <w:rPr>
+                      <w:rFonts w:eastAsiaTheme="minorHAnsi" w:hint="eastAsia"/>
+                    </w:rPr>
+                    <w:t xml:space="preserve"> 열람할 수 </w:t>
+                  </w:r>
+                  <w:r>
+                    <w:rPr>
+                      <w:rFonts w:eastAsiaTheme="minorHAnsi" w:hint="eastAsia"/>
+                    </w:rPr>
+                    <w:t>있다</w:t>
+                  </w:r>
+                  <w:r>
+                    <w:rPr>
+                      <w:rFonts w:eastAsiaTheme="minorHAnsi" w:hint="eastAsia"/>
+                    </w:rPr>
+                    <w:t>.</w:t>
+                  </w:r>
+                </w:p>
+                <w:p>
+                  <w:pPr>
+                    <w:jc w:val="center"/>
+                    <w:rPr>
+                      <w:rFonts w:eastAsiaTheme="minorHAnsi"/>
+                    </w:rPr>
+                  </w:pPr>
                   <w:r>
                     <w:rPr>
                       <w:rFonts w:eastAsiaTheme="minorHAnsi" w:hint="eastAsia"/>
@@ -11006,18 +11206,33 @@
                       <w:b/>
                     </w:rPr>
                   </w:pPr>
+                  <w:r>
+                    <w:rPr>
+                      <w:rFonts w:eastAsiaTheme="minorHAnsi" w:hint="eastAsia"/>
+                      <w:b/>
+                    </w:rPr>
+                    <w:t>- 없음</w:t>
+                  </w:r>
                 </w:p>
               </w:tc>
             </w:tr>
           </w:tbl>
           <w:p>
             <w:pPr>
-              <w:jc w:val="center"/>
+              <w:jc w:val="left"/>
               <w:rPr>
                 <w:b/>
                 <w:sz w:val="40"/>
               </w:rPr>
             </w:pPr>
+            <w:r>
+              <w:rPr>
+                <w:rFonts w:hint="eastAsia"/>
+                <w:b/>
+                <w:sz w:val="40"/>
+              </w:rPr>
+              <w:t>4)</w:t>
+            </w:r>
           </w:p>
           <w:tbl>
             <w:tblPr>
@@ -11171,29 +11386,15 @@
                   <w:pPr>
                     <w:jc w:val="center"/>
                     <w:rPr>
-                      <w:rFonts w:eastAsiaTheme="minorHAnsi" w:hint="eastAsia"/>
-                    </w:rPr>
-                  </w:pPr>
-                  <w:r>
-                    <w:rPr>
-                      <w:rFonts w:eastAsiaTheme="minorHAnsi" w:hint="eastAsia"/>
-                    </w:rPr>
-                    <w:t>a</w:t>
-                  </w:r>
-                  <w:r>
-                    <w:rPr>
-                      <w:rFonts w:eastAsiaTheme="minorHAnsi"/>
-                    </w:rPr>
-                    <w:t xml:space="preserve">. </w:t>
-                  </w:r>
-                  <w:proofErr w:type="gramStart"/>
+                      <w:rFonts w:eastAsiaTheme="minorHAnsi"/>
+                    </w:rPr>
+                  </w:pPr>
                   <w:r>
                     <w:rPr>
                       <w:rFonts w:eastAsiaTheme="minorHAnsi" w:hint="eastAsia"/>
                     </w:rPr>
                     <w:t>현재(</w:t>
                   </w:r>
-                  <w:proofErr w:type="gramEnd"/>
                   <w:r>
                     <w:rPr>
                       <w:rFonts w:eastAsiaTheme="minorHAnsi"/>
@@ -11218,18 +11419,6 @@
                     <w:rPr>
                       <w:rFonts w:eastAsiaTheme="minorHAnsi" w:hint="eastAsia"/>
                     </w:rPr>
-                    <w:t>b</w:t>
-                  </w:r>
-                  <w:r>
-                    <w:rPr>
-                      <w:rFonts w:eastAsiaTheme="minorHAnsi"/>
-                    </w:rPr>
-                    <w:t xml:space="preserve">. </w:t>
-                  </w:r>
-                  <w:r>
-                    <w:rPr>
-                      <w:rFonts w:eastAsiaTheme="minorHAnsi" w:hint="eastAsia"/>
-                    </w:rPr>
                     <w:t>현재는 한국어만 지원한다.</w:t>
                   </w:r>
                 </w:p>
@@ -11244,18 +11433,6 @@
                     <w:rPr>
                       <w:rFonts w:eastAsiaTheme="minorHAnsi" w:hint="eastAsia"/>
                     </w:rPr>
-                    <w:t>c</w:t>
-                  </w:r>
-                  <w:r>
-                    <w:rPr>
-                      <w:rFonts w:eastAsiaTheme="minorHAnsi"/>
-                    </w:rPr>
-                    <w:t xml:space="preserve">. </w:t>
-                  </w:r>
-                  <w:r>
-                    <w:rPr>
-                      <w:rFonts w:eastAsiaTheme="minorHAnsi" w:hint="eastAsia"/>
-                    </w:rPr>
                     <w:t>이 어플리케이션을 사용함으로써 야기되는 모든 사회적,</w:t>
                   </w:r>
                   <w:r>
@@ -11275,20 +11452,28 @@
                   <w:pPr>
                     <w:jc w:val="center"/>
                     <w:rPr>
-                      <w:rFonts w:eastAsiaTheme="minorHAnsi" w:hint="eastAsia"/>
-                    </w:rPr>
-                  </w:pPr>
-                  <w:r>
-                    <w:rPr>
-                      <w:rFonts w:eastAsiaTheme="minorHAnsi" w:hint="eastAsia"/>
-                    </w:rPr>
-                    <w:t xml:space="preserve"> d</w:t>
-                  </w:r>
-                  <w:r>
-                    <w:rPr>
-                      <w:rFonts w:eastAsiaTheme="minorHAnsi"/>
-                    </w:rPr>
-                    <w:t xml:space="preserve">. </w:t>
+                      <w:rFonts w:eastAsiaTheme="minorHAnsi"/>
+                    </w:rPr>
+                  </w:pPr>
+                  <w:r>
+                    <w:rPr>
+                      <w:rFonts w:eastAsiaTheme="minorHAnsi" w:hint="eastAsia"/>
+                    </w:rPr>
+                    <w:t>이 어플리케이션은 여객운수사업법, 개인정보 보호법을 준수한다.</w:t>
+                  </w:r>
+                </w:p>
+                <w:p>
+                  <w:pPr>
+                    <w:jc w:val="center"/>
+                    <w:rPr>
+                      <w:rFonts w:eastAsiaTheme="minorHAnsi"/>
+                    </w:rPr>
+                  </w:pPr>
+                  <w:r>
+                    <w:rPr>
+                      <w:rFonts w:eastAsiaTheme="minorHAnsi" w:hint="eastAsia"/>
+                    </w:rPr>
+                    <w:t xml:space="preserve"> </w:t>
                   </w:r>
                   <w:r>
                     <w:rPr>
@@ -11343,6 +11528,13 @@
                       <w:b/>
                     </w:rPr>
                   </w:pPr>
+                  <w:r>
+                    <w:rPr>
+                      <w:rFonts w:eastAsiaTheme="minorHAnsi" w:hint="eastAsia"/>
+                      <w:b/>
+                    </w:rPr>
+                    <w:t>- 없음</w:t>
+                  </w:r>
                 </w:p>
               </w:tc>
             </w:tr>
@@ -11351,7 +11543,6 @@
             <w:pPr>
               <w:jc w:val="center"/>
               <w:rPr>
-                <w:rFonts w:hint="eastAsia"/>
                 <w:b/>
                 <w:sz w:val="40"/>
               </w:rPr>
@@ -11448,6 +11639,46 @@
                 <w:sz w:val="22"/>
               </w:rPr>
             </w:pPr>
+            <w:r>
+              <w:rPr>
+                <w:noProof/>
+              </w:rPr>
+              <w:drawing>
+                <wp:inline distT="0" distB="0" distL="0" distR="0" wp14:anchorId="7692FB2C" wp14:editId="3B049B83">
+                  <wp:extent cx="6077244" cy="2941651"/>
+                  <wp:effectExtent l="0" t="0" r="0" b="0"/>
+                  <wp:docPr id="8" name="그림 8"/>
+                  <wp:cNvGraphicFramePr>
+                    <a:graphicFrameLocks xmlns:a="http://schemas.openxmlformats.org/drawingml/2006/main" noChangeAspect="1"/>
+                  </wp:cNvGraphicFramePr>
+                  <a:graphic xmlns:a="http://schemas.openxmlformats.org/drawingml/2006/main">
+                    <a:graphicData uri="http://schemas.openxmlformats.org/drawingml/2006/picture">
+                      <pic:pic xmlns:pic="http://schemas.openxmlformats.org/drawingml/2006/picture">
+                        <pic:nvPicPr>
+                          <pic:cNvPr id="1" name=""/>
+                          <pic:cNvPicPr/>
+                        </pic:nvPicPr>
+                        <pic:blipFill>
+                          <a:blip r:embed="rId16"/>
+                          <a:stretch>
+                            <a:fillRect/>
+                          </a:stretch>
+                        </pic:blipFill>
+                        <pic:spPr>
+                          <a:xfrm>
+                            <a:off x="0" y="0"/>
+                            <a:ext cx="6083703" cy="2944777"/>
+                          </a:xfrm>
+                          <a:prstGeom prst="rect">
+                            <a:avLst/>
+                          </a:prstGeom>
+                        </pic:spPr>
+                      </pic:pic>
+                    </a:graphicData>
+                  </a:graphic>
+                </wp:inline>
+              </w:drawing>
+            </w:r>
           </w:p>
           <w:p>
             <w:pPr>
@@ -11477,6 +11708,48 @@
                 <w:sz w:val="22"/>
               </w:rPr>
             </w:pPr>
+            <w:r>
+              <w:rPr>
+                <w:noProof/>
+              </w:rPr>
+              <w:drawing>
+                <wp:inline distT="0" distB="0" distL="0" distR="0" wp14:anchorId="52514B12" wp14:editId="13B9DC17">
+                  <wp:extent cx="3474720" cy="4825229"/>
+                  <wp:effectExtent l="0" t="0" r="0" b="0"/>
+                  <wp:docPr id="6" name="그림 6"/>
+                  <wp:cNvGraphicFramePr>
+                    <a:graphicFrameLocks xmlns:a="http://schemas.openxmlformats.org/drawingml/2006/main" noChangeAspect="1"/>
+                  </wp:cNvGraphicFramePr>
+                  <a:graphic xmlns:a="http://schemas.openxmlformats.org/drawingml/2006/main">
+                    <a:graphicData uri="http://schemas.openxmlformats.org/drawingml/2006/picture">
+                      <pic:pic xmlns:pic="http://schemas.openxmlformats.org/drawingml/2006/picture">
+                        <pic:nvPicPr>
+                          <pic:cNvPr id="1" name=""/>
+                          <pic:cNvPicPr/>
+                        </pic:nvPicPr>
+                        <pic:blipFill>
+                          <a:blip r:embed="rId9"/>
+                          <a:stretch>
+                            <a:fillRect/>
+                          </a:stretch>
+                        </pic:blipFill>
+                        <pic:spPr>
+                          <a:xfrm>
+                            <a:off x="0" y="0"/>
+                            <a:ext cx="3480875" cy="4833776"/>
+                          </a:xfrm>
+                          <a:prstGeom prst="rect">
+                            <a:avLst/>
+                          </a:prstGeom>
+                        </pic:spPr>
+                      </pic:pic>
+                    </a:graphicData>
+                  </a:graphic>
+                </wp:inline>
+              </w:drawing>
+            </w:r>
+            <w:bookmarkStart w:id="0" w:name="_GoBack"/>
+            <w:bookmarkEnd w:id="0"/>
           </w:p>
         </w:tc>
       </w:tr>
@@ -11511,7 +11784,7 @@
                 <wp:cNvGraphicFramePr/>
                 <a:graphic xmlns:a="http://schemas.openxmlformats.org/drawingml/2006/main">
                   <a:graphicData uri="http://schemas.microsoft.com/office/word/2010/wordprocessingInk">
-                    <w14:contentPart bwMode="auto" r:id="rId15">
+                    <w14:contentPart bwMode="auto" r:id="rId17">
                       <w14:nvContentPartPr>
                         <w14:cNvContentPartPr/>
                       </w14:nvContentPartPr>
@@ -11525,7 +11798,7 @@
               </wp:anchor>
             </w:drawing>
           </mc:Choice>
-          <mc:Fallback>
+          <mc:Fallback xmlns:w16se="http://schemas.microsoft.com/office/word/2015/wordml/symex" xmlns:w16cid="http://schemas.microsoft.com/office/word/2016/wordml/cid" xmlns:am3d="http://schemas.microsoft.com/office/drawing/2017/model3d" xmlns:aink="http://schemas.microsoft.com/office/drawing/2016/ink" xmlns:cx8="http://schemas.microsoft.com/office/drawing/2016/5/14/chartex" xmlns:cx7="http://schemas.microsoft.com/office/drawing/2016/5/13/chartex" xmlns:cx6="http://schemas.microsoft.com/office/drawing/2016/5/12/chartex" xmlns:cx5="http://schemas.microsoft.com/office/drawing/2016/5/11/chartex" xmlns:cx4="http://schemas.microsoft.com/office/drawing/2016/5/10/chartex" xmlns:cx3="http://schemas.microsoft.com/office/drawing/2016/5/9/chartex" xmlns:cx2="http://schemas.microsoft.com/office/drawing/2015/10/21/chartex" xmlns:cx1="http://schemas.microsoft.com/office/drawing/2015/9/8/chartex" xmlns:cx="http://schemas.microsoft.com/office/drawing/2014/chartex">
             <w:pict>
               <v:shapetype w14:anchorId="241FCC14" id="_x0000_t75" coordsize="21600,21600" o:spt="75" o:preferrelative="t" path="m@4@5l@4@11@9@11@9@5xe" filled="f" stroked="f">
                 <v:stroke joinstyle="miter"/>
@@ -11547,7 +11820,7 @@
                 <o:lock v:ext="edit" aspectratio="t"/>
               </v:shapetype>
               <v:shape id="잉크 54" o:spid="_x0000_s1026" type="#_x0000_t75" style="position:absolute;left:0;text-align:left;margin-left:563.9pt;margin-top:34.2pt;width:69.75pt;height:31.4pt;z-index:251678720;visibility:visible;mso-wrap-style:square;mso-wrap-distance-left:9pt;mso-wrap-distance-top:0;mso-wrap-distance-right:9pt;mso-wrap-distance-bottom:0;mso-position-horizontal:absolute;mso-position-horizontal-relative:text;mso-position-vertical:absolute;mso-position-vertical-relative:text" o:gfxdata="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">
-                <v:imagedata r:id="rId16" o:title=""/>
+                <v:imagedata r:id="rId18" o:title=""/>
               </v:shape>
             </w:pict>
           </mc:Fallback>
@@ -11565,7 +11838,7 @@
 </file>
 
 <file path=word/endnotes.xml><?xml version="1.0" encoding="utf-8"?>
-<w:endnotes xmlns:wpc="http://schemas.microsoft.com/office/word/2010/wordprocessingCanvas" xmlns:cx="http://schemas.microsoft.com/office/drawing/2014/chartex" xmlns:cx1="http://schemas.microsoft.com/office/drawing/2015/9/8/chartex" xmlns:cx2="http://schemas.microsoft.com/office/drawing/2015/10/21/chartex" xmlns:cx3="http://schemas.microsoft.com/office/drawing/2016/5/9/chartex" xmlns:cx4="http://schemas.microsoft.com/office/drawing/2016/5/10/chartex" xmlns:cx5="http://schemas.microsoft.com/office/drawing/2016/5/11/chartex" xmlns:cx6="http://schemas.microsoft.com/office/drawing/2016/5/12/chartex" xmlns:cx7="http://schemas.microsoft.com/office/drawing/2016/5/13/chartex" xmlns:cx8="http://schemas.microsoft.com/office/drawing/2016/5/14/chartex" xmlns:mc="http://schemas.openxmlformats.org/markup-compatibility/2006" xmlns:aink="http://schemas.microsoft.com/office/drawing/2016/ink" xmlns:am3d="http://schemas.microsoft.com/office/drawing/2017/model3d" xmlns:o="urn:schemas-microsoft-com:office:office" xmlns:r="http://schemas.openxmlformats.org/officeDocument/2006/relationships" xmlns:m="http://schemas.openxmlformats.org/officeDocument/2006/math" xmlns:v="urn:schemas-microsoft-com:vml" xmlns:wp14="http://schemas.microsoft.com/office/word/2010/wordprocessingDrawing" xmlns:wp="http://schemas.openxmlformats.org/drawingml/2006/wordprocessingDrawing" xmlns:w10="urn:schemas-microsoft-com:office:word" xmlns:w="http://schemas.openxmlformats.org/wordprocessingml/2006/main" xmlns:w14="http://schemas.microsoft.com/office/word/2010/wordml" xmlns:w15="http://schemas.microsoft.com/office/word/2012/wordml" xmlns:w16cid="http://schemas.microsoft.com/office/word/2016/wordml/cid" xmlns:w16se="http://schemas.microsoft.com/office/word/2015/wordml/symex" xmlns:wpg="http://schemas.microsoft.com/office/word/2010/wordprocessingGroup" xmlns:wpi="http://schemas.microsoft.com/office/word/2010/wordprocessingInk" xmlns:wne="http://schemas.microsoft.com/office/word/2006/wordml" xmlns:wps="http://schemas.microsoft.com/office/word/2010/wordprocessingShape" mc:Ignorable="w14 w15 w16se w16cid wp14">
+<w:endnotes xmlns:wpc="http://schemas.microsoft.com/office/word/2010/wordprocessingCanvas" xmlns:mc="http://schemas.openxmlformats.org/markup-compatibility/2006" xmlns:o="urn:schemas-microsoft-com:office:office" xmlns:r="http://schemas.openxmlformats.org/officeDocument/2006/relationships" xmlns:m="http://schemas.openxmlformats.org/officeDocument/2006/math" xmlns:v="urn:schemas-microsoft-com:vml" xmlns:wp14="http://schemas.microsoft.com/office/word/2010/wordprocessingDrawing" xmlns:wp="http://schemas.openxmlformats.org/drawingml/2006/wordprocessingDrawing" xmlns:w10="urn:schemas-microsoft-com:office:word" xmlns:w="http://schemas.openxmlformats.org/wordprocessingml/2006/main" xmlns:w14="http://schemas.microsoft.com/office/word/2010/wordml" xmlns:w15="http://schemas.microsoft.com/office/word/2012/wordml" xmlns:wpg="http://schemas.microsoft.com/office/word/2010/wordprocessingGroup" xmlns:wpi="http://schemas.microsoft.com/office/word/2010/wordprocessingInk" xmlns:wne="http://schemas.microsoft.com/office/word/2006/wordml" xmlns:wps="http://schemas.microsoft.com/office/word/2010/wordprocessingShape" mc:Ignorable="w14 w15 wp14">
   <w:endnote w:type="separator" w:id="-1">
     <w:p>
       <w:pPr>
@@ -11590,7 +11863,7 @@
 </file>
 
 <file path=word/footnotes.xml><?xml version="1.0" encoding="utf-8"?>
-<w:footnotes xmlns:wpc="http://schemas.microsoft.com/office/word/2010/wordprocessingCanvas" xmlns:cx="http://schemas.microsoft.com/office/drawing/2014/chartex" xmlns:cx1="http://schemas.microsoft.com/office/drawing/2015/9/8/chartex" xmlns:cx2="http://schemas.microsoft.com/office/drawing/2015/10/21/chartex" xmlns:cx3="http://schemas.microsoft.com/office/drawing/2016/5/9/chartex" xmlns:cx4="http://schemas.microsoft.com/office/drawing/2016/5/10/chartex" xmlns:cx5="http://schemas.microsoft.com/office/drawing/2016/5/11/chartex" xmlns:cx6="http://schemas.microsoft.com/office/drawing/2016/5/12/chartex" xmlns:cx7="http://schemas.microsoft.com/office/drawing/2016/5/13/chartex" xmlns:cx8="http://schemas.microsoft.com/office/drawing/2016/5/14/chartex" xmlns:mc="http://schemas.openxmlformats.org/markup-compatibility/2006" xmlns:aink="http://schemas.microsoft.com/office/drawing/2016/ink" xmlns:am3d="http://schemas.microsoft.com/office/drawing/2017/model3d" xmlns:o="urn:schemas-microsoft-com:office:office" xmlns:r="http://schemas.openxmlformats.org/officeDocument/2006/relationships" xmlns:m="http://schemas.openxmlformats.org/officeDocument/2006/math" xmlns:v="urn:schemas-microsoft-com:vml" xmlns:wp14="http://schemas.microsoft.com/office/word/2010/wordprocessingDrawing" xmlns:wp="http://schemas.openxmlformats.org/drawingml/2006/wordprocessingDrawing" xmlns:w10="urn:schemas-microsoft-com:office:word" xmlns:w="http://schemas.openxmlformats.org/wordprocessingml/2006/main" xmlns:w14="http://schemas.microsoft.com/office/word/2010/wordml" xmlns:w15="http://schemas.microsoft.com/office/word/2012/wordml" xmlns:w16cid="http://schemas.microsoft.com/office/word/2016/wordml/cid" xmlns:w16se="http://schemas.microsoft.com/office/word/2015/wordml/symex" xmlns:wpg="http://schemas.microsoft.com/office/word/2010/wordprocessingGroup" xmlns:wpi="http://schemas.microsoft.com/office/word/2010/wordprocessingInk" xmlns:wne="http://schemas.microsoft.com/office/word/2006/wordml" xmlns:wps="http://schemas.microsoft.com/office/word/2010/wordprocessingShape" mc:Ignorable="w14 w15 w16se w16cid wp14">
+<w:footnotes xmlns:wpc="http://schemas.microsoft.com/office/word/2010/wordprocessingCanvas" xmlns:mc="http://schemas.openxmlformats.org/markup-compatibility/2006" xmlns:o="urn:schemas-microsoft-com:office:office" xmlns:r="http://schemas.openxmlformats.org/officeDocument/2006/relationships" xmlns:m="http://schemas.openxmlformats.org/officeDocument/2006/math" xmlns:v="urn:schemas-microsoft-com:vml" xmlns:wp14="http://schemas.microsoft.com/office/word/2010/wordprocessingDrawing" xmlns:wp="http://schemas.openxmlformats.org/drawingml/2006/wordprocessingDrawing" xmlns:w10="urn:schemas-microsoft-com:office:word" xmlns:w="http://schemas.openxmlformats.org/wordprocessingml/2006/main" xmlns:w14="http://schemas.microsoft.com/office/word/2010/wordml" xmlns:w15="http://schemas.microsoft.com/office/word/2012/wordml" xmlns:wpg="http://schemas.microsoft.com/office/word/2010/wordprocessingGroup" xmlns:wpi="http://schemas.microsoft.com/office/word/2010/wordprocessingInk" xmlns:wne="http://schemas.microsoft.com/office/word/2006/wordml" xmlns:wps="http://schemas.microsoft.com/office/word/2010/wordprocessingShape" mc:Ignorable="w14 w15 wp14">
   <w:footnote w:type="separator" w:id="-1">
     <w:p>
       <w:pPr>
@@ -11615,8 +11888,121 @@
 </file>
 
 <file path=word/numbering.xml><?xml version="1.0" encoding="utf-8"?>
-<w:numbering xmlns:wpc="http://schemas.microsoft.com/office/word/2010/wordprocessingCanvas" xmlns:cx="http://schemas.microsoft.com/office/drawing/2014/chartex" xmlns:cx1="http://schemas.microsoft.com/office/drawing/2015/9/8/chartex" xmlns:cx2="http://schemas.microsoft.com/office/drawing/2015/10/21/chartex" xmlns:cx3="http://schemas.microsoft.com/office/drawing/2016/5/9/chartex" xmlns:cx4="http://schemas.microsoft.com/office/drawing/2016/5/10/chartex" xmlns:cx5="http://schemas.microsoft.com/office/drawing/2016/5/11/chartex" xmlns:cx6="http://schemas.microsoft.com/office/drawing/2016/5/12/chartex" xmlns:cx7="http://schemas.microsoft.com/office/drawing/2016/5/13/chartex" xmlns:cx8="http://schemas.microsoft.com/office/drawing/2016/5/14/chartex" xmlns:mc="http://schemas.openxmlformats.org/markup-compatibility/2006" xmlns:aink="http://schemas.microsoft.com/office/drawing/2016/ink" xmlns:am3d="http://schemas.microsoft.com/office/drawing/2017/model3d" xmlns:o="urn:schemas-microsoft-com:office:office" xmlns:r="http://schemas.openxmlformats.org/officeDocument/2006/relationships" xmlns:m="http://schemas.openxmlformats.org/officeDocument/2006/math" xmlns:v="urn:schemas-microsoft-com:vml" xmlns:wp14="http://schemas.microsoft.com/office/word/2010/wordprocessingDrawing" xmlns:wp="http://schemas.openxmlformats.org/drawingml/2006/wordprocessingDrawing" xmlns:w10="urn:schemas-microsoft-com:office:word" xmlns:w="http://schemas.openxmlformats.org/wordprocessingml/2006/main" xmlns:w14="http://schemas.microsoft.com/office/word/2010/wordml" xmlns:w15="http://schemas.microsoft.com/office/word/2012/wordml" xmlns:w16cid="http://schemas.microsoft.com/office/word/2016/wordml/cid" xmlns:w16se="http://schemas.microsoft.com/office/word/2015/wordml/symex" xmlns:wpg="http://schemas.microsoft.com/office/word/2010/wordprocessingGroup" xmlns:wpi="http://schemas.microsoft.com/office/word/2010/wordprocessingInk" xmlns:wne="http://schemas.microsoft.com/office/word/2006/wordml" xmlns:wps="http://schemas.microsoft.com/office/word/2010/wordprocessingShape" mc:Ignorable="w14 w15 w16se w16cid wp14">
-  <w:abstractNum w:abstractNumId="0" w15:restartNumberingAfterBreak="0">
+<w:numbering xmlns:wpc="http://schemas.microsoft.com/office/word/2010/wordprocessingCanvas" xmlns:mc="http://schemas.openxmlformats.org/markup-compatibility/2006" xmlns:o="urn:schemas-microsoft-com:office:office" xmlns:r="http://schemas.openxmlformats.org/officeDocument/2006/relationships" xmlns:m="http://schemas.openxmlformats.org/officeDocument/2006/math" xmlns:v="urn:schemas-microsoft-com:vml" xmlns:wp14="http://schemas.microsoft.com/office/word/2010/wordprocessingDrawing" xmlns:wp="http://schemas.openxmlformats.org/drawingml/2006/wordprocessingDrawing" xmlns:w10="urn:schemas-microsoft-com:office:word" xmlns:w="http://schemas.openxmlformats.org/wordprocessingml/2006/main" xmlns:w14="http://schemas.microsoft.com/office/word/2010/wordml" xmlns:w15="http://schemas.microsoft.com/office/word/2012/wordml" xmlns:wpg="http://schemas.microsoft.com/office/word/2010/wordprocessingGroup" xmlns:wpi="http://schemas.microsoft.com/office/word/2010/wordprocessingInk" xmlns:wne="http://schemas.microsoft.com/office/word/2006/wordml" xmlns:wps="http://schemas.microsoft.com/office/word/2010/wordprocessingShape" mc:Ignorable="w14 w15 wp14">
+  <w:abstractNum w:abstractNumId="0">
+    <w:nsid w:val="02D72205"/>
+    <w:multiLevelType w:val="hybridMultilevel"/>
+    <w:tmpl w:val="930A739A"/>
+    <w:lvl w:ilvl="0" w:tplc="26248180">
+      <w:start w:val="4"/>
+      <w:numFmt w:val="bullet"/>
+      <w:lvlText w:val="-"/>
+      <w:lvlJc w:val="left"/>
+      <w:pPr>
+        <w:ind w:left="760" w:hanging="360"/>
+      </w:pPr>
+      <w:rPr>
+        <w:rFonts w:ascii="맑은 고딕" w:eastAsia="맑은 고딕" w:hAnsi="맑은 고딕" w:cstheme="minorBidi" w:hint="eastAsia"/>
+      </w:rPr>
+    </w:lvl>
+    <w:lvl w:ilvl="1" w:tplc="04090003" w:tentative="1">
+      <w:start w:val="1"/>
+      <w:numFmt w:val="bullet"/>
+      <w:lvlText w:val=""/>
+      <w:lvlJc w:val="left"/>
+      <w:pPr>
+        <w:ind w:left="1200" w:hanging="400"/>
+      </w:pPr>
+      <w:rPr>
+        <w:rFonts w:ascii="Wingdings" w:hAnsi="Wingdings" w:hint="default"/>
+      </w:rPr>
+    </w:lvl>
+    <w:lvl w:ilvl="2" w:tplc="04090005" w:tentative="1">
+      <w:start w:val="1"/>
+      <w:numFmt w:val="bullet"/>
+      <w:lvlText w:val=""/>
+      <w:lvlJc w:val="left"/>
+      <w:pPr>
+        <w:ind w:left="1600" w:hanging="400"/>
+      </w:pPr>
+      <w:rPr>
+        <w:rFonts w:ascii="Wingdings" w:hAnsi="Wingdings" w:hint="default"/>
+      </w:rPr>
+    </w:lvl>
+    <w:lvl w:ilvl="3" w:tplc="04090001" w:tentative="1">
+      <w:start w:val="1"/>
+      <w:numFmt w:val="bullet"/>
+      <w:lvlText w:val=""/>
+      <w:lvlJc w:val="left"/>
+      <w:pPr>
+        <w:ind w:left="2000" w:hanging="400"/>
+      </w:pPr>
+      <w:rPr>
+        <w:rFonts w:ascii="Wingdings" w:hAnsi="Wingdings" w:hint="default"/>
+      </w:rPr>
+    </w:lvl>
+    <w:lvl w:ilvl="4" w:tplc="04090003" w:tentative="1">
+      <w:start w:val="1"/>
+      <w:numFmt w:val="bullet"/>
+      <w:lvlText w:val=""/>
+      <w:lvlJc w:val="left"/>
+      <w:pPr>
+        <w:ind w:left="2400" w:hanging="400"/>
+      </w:pPr>
+      <w:rPr>
+        <w:rFonts w:ascii="Wingdings" w:hAnsi="Wingdings" w:hint="default"/>
+      </w:rPr>
+    </w:lvl>
+    <w:lvl w:ilvl="5" w:tplc="04090005" w:tentative="1">
+      <w:start w:val="1"/>
+      <w:numFmt w:val="bullet"/>
+      <w:lvlText w:val=""/>
+      <w:lvlJc w:val="left"/>
+      <w:pPr>
+        <w:ind w:left="2800" w:hanging="400"/>
+      </w:pPr>
+      <w:rPr>
+        <w:rFonts w:ascii="Wingdings" w:hAnsi="Wingdings" w:hint="default"/>
+      </w:rPr>
+    </w:lvl>
+    <w:lvl w:ilvl="6" w:tplc="04090001" w:tentative="1">
+      <w:start w:val="1"/>
+      <w:numFmt w:val="bullet"/>
+      <w:lvlText w:val=""/>
+      <w:lvlJc w:val="left"/>
+      <w:pPr>
+        <w:ind w:left="3200" w:hanging="400"/>
+      </w:pPr>
+      <w:rPr>
+        <w:rFonts w:ascii="Wingdings" w:hAnsi="Wingdings" w:hint="default"/>
+      </w:rPr>
+    </w:lvl>
+    <w:lvl w:ilvl="7" w:tplc="04090003" w:tentative="1">
+      <w:start w:val="1"/>
+      <w:numFmt w:val="bullet"/>
+      <w:lvlText w:val=""/>
+      <w:lvlJc w:val="left"/>
+      <w:pPr>
+        <w:ind w:left="3600" w:hanging="400"/>
+      </w:pPr>
+      <w:rPr>
+        <w:rFonts w:ascii="Wingdings" w:hAnsi="Wingdings" w:hint="default"/>
+      </w:rPr>
+    </w:lvl>
+    <w:lvl w:ilvl="8" w:tplc="04090005" w:tentative="1">
+      <w:start w:val="1"/>
+      <w:numFmt w:val="bullet"/>
+      <w:lvlText w:val=""/>
+      <w:lvlJc w:val="left"/>
+      <w:pPr>
+        <w:ind w:left="4000" w:hanging="400"/>
+      </w:pPr>
+      <w:rPr>
+        <w:rFonts w:ascii="Wingdings" w:hAnsi="Wingdings" w:hint="default"/>
+      </w:rPr>
+    </w:lvl>
+  </w:abstractNum>
+  <w:abstractNum w:abstractNumId="1">
     <w:nsid w:val="05582515"/>
     <w:multiLevelType w:val="hybridMultilevel"/>
     <w:tmpl w:val="13C4B140"/>
@@ -11728,7 +12114,7 @@
       </w:rPr>
     </w:lvl>
   </w:abstractNum>
-  <w:abstractNum w:abstractNumId="1" w15:restartNumberingAfterBreak="0">
+  <w:abstractNum w:abstractNumId="2">
     <w:nsid w:val="1F484BA4"/>
     <w:multiLevelType w:val="hybridMultilevel"/>
     <w:tmpl w:val="D6423D5C"/>
@@ -11840,7 +12226,120 @@
       </w:rPr>
     </w:lvl>
   </w:abstractNum>
-  <w:abstractNum w:abstractNumId="2" w15:restartNumberingAfterBreak="0">
+  <w:abstractNum w:abstractNumId="3">
+    <w:nsid w:val="20382E02"/>
+    <w:multiLevelType w:val="hybridMultilevel"/>
+    <w:tmpl w:val="E1C8322C"/>
+    <w:lvl w:ilvl="0" w:tplc="2370E3E2">
+      <w:start w:val="4"/>
+      <w:numFmt w:val="bullet"/>
+      <w:lvlText w:val="-"/>
+      <w:lvlJc w:val="left"/>
+      <w:pPr>
+        <w:ind w:left="760" w:hanging="360"/>
+      </w:pPr>
+      <w:rPr>
+        <w:rFonts w:ascii="맑은 고딕" w:eastAsia="맑은 고딕" w:hAnsi="맑은 고딕" w:cstheme="minorBidi" w:hint="eastAsia"/>
+      </w:rPr>
+    </w:lvl>
+    <w:lvl w:ilvl="1" w:tplc="04090003" w:tentative="1">
+      <w:start w:val="1"/>
+      <w:numFmt w:val="bullet"/>
+      <w:lvlText w:val=""/>
+      <w:lvlJc w:val="left"/>
+      <w:pPr>
+        <w:ind w:left="1200" w:hanging="400"/>
+      </w:pPr>
+      <w:rPr>
+        <w:rFonts w:ascii="Wingdings" w:hAnsi="Wingdings" w:hint="default"/>
+      </w:rPr>
+    </w:lvl>
+    <w:lvl w:ilvl="2" w:tplc="04090005" w:tentative="1">
+      <w:start w:val="1"/>
+      <w:numFmt w:val="bullet"/>
+      <w:lvlText w:val=""/>
+      <w:lvlJc w:val="left"/>
+      <w:pPr>
+        <w:ind w:left="1600" w:hanging="400"/>
+      </w:pPr>
+      <w:rPr>
+        <w:rFonts w:ascii="Wingdings" w:hAnsi="Wingdings" w:hint="default"/>
+      </w:rPr>
+    </w:lvl>
+    <w:lvl w:ilvl="3" w:tplc="04090001" w:tentative="1">
+      <w:start w:val="1"/>
+      <w:numFmt w:val="bullet"/>
+      <w:lvlText w:val=""/>
+      <w:lvlJc w:val="left"/>
+      <w:pPr>
+        <w:ind w:left="2000" w:hanging="400"/>
+      </w:pPr>
+      <w:rPr>
+        <w:rFonts w:ascii="Wingdings" w:hAnsi="Wingdings" w:hint="default"/>
+      </w:rPr>
+    </w:lvl>
+    <w:lvl w:ilvl="4" w:tplc="04090003" w:tentative="1">
+      <w:start w:val="1"/>
+      <w:numFmt w:val="bullet"/>
+      <w:lvlText w:val=""/>
+      <w:lvlJc w:val="left"/>
+      <w:pPr>
+        <w:ind w:left="2400" w:hanging="400"/>
+      </w:pPr>
+      <w:rPr>
+        <w:rFonts w:ascii="Wingdings" w:hAnsi="Wingdings" w:hint="default"/>
+      </w:rPr>
+    </w:lvl>
+    <w:lvl w:ilvl="5" w:tplc="04090005" w:tentative="1">
+      <w:start w:val="1"/>
+      <w:numFmt w:val="bullet"/>
+      <w:lvlText w:val=""/>
+      <w:lvlJc w:val="left"/>
+      <w:pPr>
+        <w:ind w:left="2800" w:hanging="400"/>
+      </w:pPr>
+      <w:rPr>
+        <w:rFonts w:ascii="Wingdings" w:hAnsi="Wingdings" w:hint="default"/>
+      </w:rPr>
+    </w:lvl>
+    <w:lvl w:ilvl="6" w:tplc="04090001" w:tentative="1">
+      <w:start w:val="1"/>
+      <w:numFmt w:val="bullet"/>
+      <w:lvlText w:val=""/>
+      <w:lvlJc w:val="left"/>
+      <w:pPr>
+        <w:ind w:left="3200" w:hanging="400"/>
+      </w:pPr>
+      <w:rPr>
+        <w:rFonts w:ascii="Wingdings" w:hAnsi="Wingdings" w:hint="default"/>
+      </w:rPr>
+    </w:lvl>
+    <w:lvl w:ilvl="7" w:tplc="04090003" w:tentative="1">
+      <w:start w:val="1"/>
+      <w:numFmt w:val="bullet"/>
+      <w:lvlText w:val=""/>
+      <w:lvlJc w:val="left"/>
+      <w:pPr>
+        <w:ind w:left="3600" w:hanging="400"/>
+      </w:pPr>
+      <w:rPr>
+        <w:rFonts w:ascii="Wingdings" w:hAnsi="Wingdings" w:hint="default"/>
+      </w:rPr>
+    </w:lvl>
+    <w:lvl w:ilvl="8" w:tplc="04090005" w:tentative="1">
+      <w:start w:val="1"/>
+      <w:numFmt w:val="bullet"/>
+      <w:lvlText w:val=""/>
+      <w:lvlJc w:val="left"/>
+      <w:pPr>
+        <w:ind w:left="4000" w:hanging="400"/>
+      </w:pPr>
+      <w:rPr>
+        <w:rFonts w:ascii="Wingdings" w:hAnsi="Wingdings" w:hint="default"/>
+      </w:rPr>
+    </w:lvl>
+  </w:abstractNum>
+  <w:abstractNum w:abstractNumId="4">
     <w:nsid w:val="26A712A0"/>
     <w:multiLevelType w:val="hybridMultilevel"/>
     <w:tmpl w:val="57A81EB2"/>
@@ -11953,7 +12452,7 @@
       </w:rPr>
     </w:lvl>
   </w:abstractNum>
-  <w:abstractNum w:abstractNumId="3" w15:restartNumberingAfterBreak="0">
+  <w:abstractNum w:abstractNumId="5">
     <w:nsid w:val="45870698"/>
     <w:multiLevelType w:val="hybridMultilevel"/>
     <w:tmpl w:val="3BB03686"/>
@@ -12066,7 +12565,7 @@
       </w:rPr>
     </w:lvl>
   </w:abstractNum>
-  <w:abstractNum w:abstractNumId="4" w15:restartNumberingAfterBreak="0">
+  <w:abstractNum w:abstractNumId="6">
     <w:nsid w:val="681E13AF"/>
     <w:multiLevelType w:val="hybridMultilevel"/>
     <w:tmpl w:val="A622EDD4"/>
@@ -12179,7 +12678,7 @@
       </w:rPr>
     </w:lvl>
   </w:abstractNum>
-  <w:abstractNum w:abstractNumId="5" w15:restartNumberingAfterBreak="0">
+  <w:abstractNum w:abstractNumId="7">
     <w:nsid w:val="6C9D0F9F"/>
     <w:multiLevelType w:val="hybridMultilevel"/>
     <w:tmpl w:val="43463B58"/>
@@ -12291,7 +12790,7 @@
       </w:rPr>
     </w:lvl>
   </w:abstractNum>
-  <w:abstractNum w:abstractNumId="6" w15:restartNumberingAfterBreak="0">
+  <w:abstractNum w:abstractNumId="8">
     <w:nsid w:val="70177667"/>
     <w:multiLevelType w:val="hybridMultilevel"/>
     <w:tmpl w:val="53A8AABA"/>
@@ -12404,7 +12903,7 @@
       </w:rPr>
     </w:lvl>
   </w:abstractNum>
-  <w:abstractNum w:abstractNumId="7" w15:restartNumberingAfterBreak="0">
+  <w:abstractNum w:abstractNumId="9">
     <w:nsid w:val="7300185A"/>
     <w:multiLevelType w:val="hybridMultilevel"/>
     <w:tmpl w:val="D4CC2076"/>
@@ -12517,7 +13016,7 @@
       </w:rPr>
     </w:lvl>
   </w:abstractNum>
-  <w:abstractNum w:abstractNumId="8" w15:restartNumberingAfterBreak="0">
+  <w:abstractNum w:abstractNumId="10">
     <w:nsid w:val="79186C63"/>
     <w:multiLevelType w:val="hybridMultilevel"/>
     <w:tmpl w:val="700CE318"/>
@@ -12631,37 +13130,43 @@
     </w:lvl>
   </w:abstractNum>
   <w:num w:numId="1">
-    <w:abstractNumId w:val="3"/>
+    <w:abstractNumId w:val="5"/>
   </w:num>
   <w:num w:numId="2">
+    <w:abstractNumId w:val="6"/>
+  </w:num>
+  <w:num w:numId="3">
     <w:abstractNumId w:val="4"/>
   </w:num>
-  <w:num w:numId="3">
+  <w:num w:numId="4">
+    <w:abstractNumId w:val="8"/>
+  </w:num>
+  <w:num w:numId="5">
     <w:abstractNumId w:val="2"/>
   </w:num>
-  <w:num w:numId="4">
-    <w:abstractNumId w:val="6"/>
-  </w:num>
-  <w:num w:numId="5">
+  <w:num w:numId="6">
     <w:abstractNumId w:val="1"/>
   </w:num>
-  <w:num w:numId="6">
+  <w:num w:numId="7">
+    <w:abstractNumId w:val="7"/>
+  </w:num>
+  <w:num w:numId="8">
+    <w:abstractNumId w:val="9"/>
+  </w:num>
+  <w:num w:numId="9">
+    <w:abstractNumId w:val="10"/>
+  </w:num>
+  <w:num w:numId="10">
     <w:abstractNumId w:val="0"/>
   </w:num>
-  <w:num w:numId="7">
-    <w:abstractNumId w:val="5"/>
-  </w:num>
-  <w:num w:numId="8">
-    <w:abstractNumId w:val="7"/>
-  </w:num>
-  <w:num w:numId="9">
-    <w:abstractNumId w:val="8"/>
+  <w:num w:numId="11">
+    <w:abstractNumId w:val="3"/>
   </w:num>
 </w:numbering>
 </file>
 
 <file path=word/styles.xml><?xml version="1.0" encoding="utf-8"?>
-<w:styles xmlns:mc="http://schemas.openxmlformats.org/markup-compatibility/2006" xmlns:r="http://schemas.openxmlformats.org/officeDocument/2006/relationships" xmlns:w="http://schemas.openxmlformats.org/wordprocessingml/2006/main" xmlns:w14="http://schemas.microsoft.com/office/word/2010/wordml" xmlns:w15="http://schemas.microsoft.com/office/word/2012/wordml" xmlns:w16cid="http://schemas.microsoft.com/office/word/2016/wordml/cid" xmlns:w16se="http://schemas.microsoft.com/office/word/2015/wordml/symex" mc:Ignorable="w14 w15 w16se w16cid">
+<w:styles xmlns:mc="http://schemas.openxmlformats.org/markup-compatibility/2006" xmlns:r="http://schemas.openxmlformats.org/officeDocument/2006/relationships" xmlns:w="http://schemas.openxmlformats.org/wordprocessingml/2006/main" xmlns:w14="http://schemas.microsoft.com/office/word/2010/wordml" xmlns:w15="http://schemas.microsoft.com/office/word/2012/wordml" mc:Ignorable="w14 w15">
   <w:docDefaults>
     <w:rPrDefault>
       <w:rPr>
@@ -12678,7 +13183,7 @@
       </w:pPr>
     </w:pPrDefault>
   </w:docDefaults>
-  <w:latentStyles w:defLockedState="0" w:defUIPriority="99" w:defSemiHidden="0" w:defUnhideWhenUsed="0" w:defQFormat="0" w:count="375">
+  <w:latentStyles w:defLockedState="0" w:defUIPriority="99" w:defSemiHidden="0" w:defUnhideWhenUsed="0" w:defQFormat="0" w:count="371">
     <w:lsdException w:name="Normal" w:uiPriority="0" w:qFormat="1"/>
     <w:lsdException w:name="heading 1" w:uiPriority="9" w:qFormat="1"/>
     <w:lsdException w:name="heading 2" w:semiHidden="1" w:uiPriority="9" w:unhideWhenUsed="1" w:qFormat="1"/>
@@ -13050,10 +13555,6 @@
     <w:lsdException w:name="List Table 5 Dark Accent 6" w:uiPriority="50"/>
     <w:lsdException w:name="List Table 6 Colorful Accent 6" w:uiPriority="51"/>
     <w:lsdException w:name="List Table 7 Colorful Accent 6" w:uiPriority="52"/>
-    <w:lsdException w:name="Mention" w:semiHidden="1" w:unhideWhenUsed="1"/>
-    <w:lsdException w:name="Smart Hyperlink" w:semiHidden="1" w:unhideWhenUsed="1"/>
-    <w:lsdException w:name="Hashtag" w:semiHidden="1" w:unhideWhenUsed="1"/>
-    <w:lsdException w:name="Unresolved Mention" w:semiHidden="1" w:unhideWhenUsed="1"/>
   </w:latentStyles>
   <w:style w:type="paragraph" w:default="1" w:styleId="a">
     <w:name w:val="Normal"/>
@@ -13479,7 +13980,7 @@
 </file>
 
 <file path=customXml/itemProps1.xml><?xml version="1.0" encoding="utf-8"?>
-<ds:datastoreItem xmlns:ds="http://schemas.openxmlformats.org/officeDocument/2006/customXml" ds:itemID="{B768808E-D0F0-4A99-B1BA-7014C59574C7}">
+<ds:datastoreItem xmlns:ds="http://schemas.openxmlformats.org/officeDocument/2006/customXml" ds:itemID="{D0DDC4FC-9981-4814-803F-BD7D268464AD}">
   <ds:schemaRefs>
     <ds:schemaRef ds:uri="http://schemas.openxmlformats.org/officeDocument/2006/bibliography"/>
   </ds:schemaRefs>

</xml_diff>